<commit_message>
Doc - filled with new diagrams - except (save & load sequence diagrams)
</commit_message>
<xml_diff>
--- a/doc/Iteration2/Analysis/1E.Analysis.Iteration{2}.2017.11.17 (1).docx
+++ b/doc/Iteration2/Analysis/1E.Analysis.Iteration{2}.2017.11.17 (1).docx
@@ -2,6 +2,7 @@
 <file path=word/document.xml><?xml version="1.0" encoding="utf-8"?>
 <w:document xmlns:wpc="http://schemas.microsoft.com/office/word/2010/wordprocessingCanvas" xmlns:mo="http://schemas.microsoft.com/office/mac/office/2008/main" xmlns:mc="http://schemas.openxmlformats.org/markup-compatibility/2006" xmlns:mv="urn:schemas-microsoft-com:mac:vml" xmlns:o="urn:schemas-microsoft-com:office:office" xmlns:r="http://schemas.openxmlformats.org/officeDocument/2006/relationships" xmlns:m="http://schemas.openxmlformats.org/officeDocument/2006/math" xmlns:v="urn:schemas-microsoft-com:vml" xmlns:wp14="http://schemas.microsoft.com/office/word/2010/wordprocessingDrawing" xmlns:wp="http://schemas.openxmlformats.org/drawingml/2006/wordprocessingDrawing" xmlns:w10="urn:schemas-microsoft-com:office:word" xmlns:w="http://schemas.openxmlformats.org/wordprocessingml/2006/main" xmlns:w14="http://schemas.microsoft.com/office/word/2010/wordml" xmlns:w15="http://schemas.microsoft.com/office/word/2012/wordml" xmlns:wpg="http://schemas.microsoft.com/office/word/2010/wordprocessingGroup" xmlns:wpi="http://schemas.microsoft.com/office/word/2010/wordprocessingInk" xmlns:wne="http://schemas.microsoft.com/office/word/2006/wordml" xmlns:wps="http://schemas.microsoft.com/office/word/2010/wordprocessingShape" mc:Ignorable="w14 w15 wp14">
   <w:body>
+    <w:bookmarkStart w:id="0" w:name="xgraphic"/>
     <w:p>
       <w:pPr>
         <w:pStyle w:val="CompanyName"/>
@@ -9,7 +10,6 @@
           <w:bottom w:val="single" w:sz="6" w:space="31" w:color="999999"/>
         </w:pBdr>
       </w:pPr>
-      <w:bookmarkStart w:id="0" w:name="xgraphic"/>
       <w:r>
         <w:rPr>
           <w:noProof/>
@@ -553,7 +553,7 @@
           <w:sz w:val="24"/>
           <w:szCs w:val="24"/>
         </w:rPr>
-        <w:t>: October 9</w:t>
+        <w:t>: November17</w:t>
       </w:r>
       <w:r>
         <w:rPr>
@@ -589,13 +589,21 @@
     <w:p>
       <w:pPr>
         <w:pStyle w:val="TOCTitle"/>
-      </w:pPr>
-      <w:r>
         <w:rPr>
           <w:rFonts w:eastAsia="Arial Unicode MS" w:cs="Arial Unicode MS"/>
         </w:rPr>
+      </w:pPr>
+      <w:r>
+        <w:rPr>
+          <w:rFonts w:eastAsia="Arial Unicode MS" w:cs="Arial Unicode MS"/>
+        </w:rPr>
         <w:t>Contents</w:t>
       </w:r>
+    </w:p>
+    <w:p>
+      <w:pPr>
+        <w:pStyle w:val="TOCTitle"/>
+      </w:pPr>
     </w:p>
     <w:p>
       <w:pPr>
@@ -776,6 +784,204 @@
       <w:pPr>
         <w:pStyle w:val="TOC2"/>
         <w:rPr>
+          <w:noProof/>
+        </w:rPr>
+      </w:pPr>
+      <w:r>
+        <w:rPr>
+          <w:rFonts w:ascii="Helvetica" w:eastAsia="Helvetica" w:hAnsi="Helvetica" w:cs="Helvetica"/>
+          <w:noProof/>
+        </w:rPr>
+        <w:t xml:space="preserve">…  </w:t>
+      </w:r>
+      <w:r>
+        <w:rPr>
+          <w:rFonts w:hAnsi="Arial Unicode MS"/>
+          <w:noProof/>
+        </w:rPr>
+        <w:t xml:space="preserve">1 </w:t>
+      </w:r>
+      <w:r>
+        <w:rPr>
+          <w:noProof/>
+        </w:rPr>
+        <w:t>Overview</w:t>
+      </w:r>
+      <w:r>
+        <w:rPr>
+          <w:noProof/>
+        </w:rPr>
+        <w:tab/>
+      </w:r>
+      <w:r>
+        <w:rPr>
+          <w:noProof/>
+        </w:rPr>
+        <w:fldChar w:fldCharType="begin"/>
+      </w:r>
+      <w:r>
+        <w:rPr>
+          <w:noProof/>
+        </w:rPr>
+        <w:instrText xml:space="preserve"> PAGEREF _Toc495335509 \h </w:instrText>
+      </w:r>
+      <w:r>
+        <w:rPr>
+          <w:noProof/>
+        </w:rPr>
+      </w:r>
+      <w:r>
+        <w:rPr>
+          <w:noProof/>
+        </w:rPr>
+        <w:fldChar w:fldCharType="separate"/>
+      </w:r>
+      <w:r>
+        <w:rPr>
+          <w:noProof/>
+        </w:rPr>
+        <w:t>1</w:t>
+      </w:r>
+      <w:r>
+        <w:rPr>
+          <w:noProof/>
+        </w:rPr>
+        <w:fldChar w:fldCharType="end"/>
+      </w:r>
+    </w:p>
+    <w:p>
+      <w:pPr>
+        <w:pStyle w:val="TOC2"/>
+        <w:rPr>
+          <w:noProof/>
+        </w:rPr>
+      </w:pPr>
+      <w:r>
+        <w:rPr>
+          <w:noProof/>
+        </w:rPr>
+        <w:tab/>
+        <w:t>1.1 Controls</w:t>
+      </w:r>
+      <w:r>
+        <w:rPr>
+          <w:noProof/>
+        </w:rPr>
+        <w:tab/>
+      </w:r>
+      <w:r>
+        <w:rPr>
+          <w:noProof/>
+        </w:rPr>
+        <w:t>2</w:t>
+      </w:r>
+    </w:p>
+    <w:p>
+      <w:pPr>
+        <w:pStyle w:val="TOC2"/>
+        <w:rPr>
+          <w:noProof/>
+        </w:rPr>
+      </w:pPr>
+      <w:r>
+        <w:rPr>
+          <w:noProof/>
+        </w:rPr>
+        <w:tab/>
+        <w:t>1.2 Character</w:t>
+      </w:r>
+      <w:r>
+        <w:rPr>
+          <w:noProof/>
+        </w:rPr>
+        <w:tab/>
+      </w:r>
+      <w:r>
+        <w:rPr>
+          <w:noProof/>
+        </w:rPr>
+        <w:t>2</w:t>
+      </w:r>
+    </w:p>
+    <w:p>
+      <w:pPr>
+        <w:pStyle w:val="TOC2"/>
+        <w:rPr>
+          <w:noProof/>
+        </w:rPr>
+      </w:pPr>
+      <w:r>
+        <w:rPr>
+          <w:noProof/>
+        </w:rPr>
+        <w:tab/>
+        <w:t>1.3 Enemies</w:t>
+      </w:r>
+      <w:r>
+        <w:rPr>
+          <w:noProof/>
+        </w:rPr>
+        <w:tab/>
+      </w:r>
+      <w:r>
+        <w:rPr>
+          <w:noProof/>
+        </w:rPr>
+        <w:t>3</w:t>
+      </w:r>
+    </w:p>
+    <w:p>
+      <w:pPr>
+        <w:pStyle w:val="TOC2"/>
+        <w:rPr>
+          <w:noProof/>
+        </w:rPr>
+      </w:pPr>
+      <w:r>
+        <w:rPr>
+          <w:noProof/>
+        </w:rPr>
+        <w:tab/>
+      </w:r>
+      <w:r>
+        <w:rPr>
+          <w:rFonts w:ascii="Helvetica" w:eastAsia="Helvetica" w:hAnsi="Helvetica" w:cs="Helvetica"/>
+          <w:noProof/>
+        </w:rPr>
+        <w:t>…</w:t>
+      </w:r>
+      <w:r>
+        <w:rPr>
+          <w:noProof/>
+        </w:rPr>
+        <w:t xml:space="preserve"> 1.3.1 Bosses</w:t>
+      </w:r>
+      <w:r>
+        <w:rPr>
+          <w:noProof/>
+        </w:rPr>
+        <w:tab/>
+      </w:r>
+      <w:r>
+        <w:rPr>
+          <w:noProof/>
+        </w:rPr>
+        <w:t>3</w:t>
+      </w:r>
+    </w:p>
+    <w:p>
+      <w:pPr>
+        <w:pStyle w:val="TOC2"/>
+        <w:rPr>
+          <w:rFonts w:eastAsiaTheme="minorEastAsia" w:cstheme="minorBidi"/>
+          <w:bCs w:val="0"/>
+          <w:noProof/>
+          <w:color w:val="auto"/>
+          <w:bdr w:val="none" w:sz="0" w:space="0" w:color="auto"/>
+        </w:rPr>
+      </w:pPr>
+      <w:r>
+        <w:rPr>
           <w:rFonts w:asciiTheme="minorHAnsi" w:eastAsiaTheme="minorEastAsia" w:hAnsiTheme="minorHAnsi" w:cstheme="minorBidi"/>
           <w:b w:val="0"/>
           <w:bCs w:val="0"/>
@@ -785,15 +991,138 @@
           <w:szCs w:val="24"/>
           <w:bdr w:val="none" w:sz="0" w:space="0" w:color="auto"/>
         </w:rPr>
-      </w:pPr>
-      <w:r>
-        <w:rPr>
-          <w:rFonts w:hAnsi="Arial Unicode MS"/>
-          <w:noProof/>
-        </w:rPr>
-        <w:t>1.</w:t>
-      </w:r>
-      <w:r>
+        <w:tab/>
+      </w:r>
+      <w:r>
+        <w:rPr>
+          <w:rFonts w:eastAsiaTheme="minorEastAsia" w:cstheme="minorBidi"/>
+          <w:bCs w:val="0"/>
+          <w:noProof/>
+          <w:color w:val="auto"/>
+          <w:bdr w:val="none" w:sz="0" w:space="0" w:color="auto"/>
+        </w:rPr>
+        <w:t>1</w:t>
+      </w:r>
+      <w:r>
+        <w:rPr>
+          <w:rFonts w:eastAsiaTheme="minorEastAsia" w:cstheme="minorBidi"/>
+          <w:bCs w:val="0"/>
+          <w:noProof/>
+          <w:color w:val="auto"/>
+          <w:bdr w:val="none" w:sz="0" w:space="0" w:color="auto"/>
+        </w:rPr>
+        <w:t>.4 Bonuses</w:t>
+      </w:r>
+      <w:r>
+        <w:rPr>
+          <w:rFonts w:eastAsiaTheme="minorEastAsia" w:cstheme="minorBidi"/>
+          <w:bCs w:val="0"/>
+          <w:noProof/>
+          <w:color w:val="auto"/>
+          <w:bdr w:val="none" w:sz="0" w:space="0" w:color="auto"/>
+        </w:rPr>
+        <w:tab/>
+      </w:r>
+      <w:r>
+        <w:rPr>
+          <w:rFonts w:eastAsiaTheme="minorEastAsia" w:cstheme="minorBidi"/>
+          <w:bCs w:val="0"/>
+          <w:noProof/>
+          <w:color w:val="auto"/>
+          <w:bdr w:val="none" w:sz="0" w:space="0" w:color="auto"/>
+        </w:rPr>
+        <w:t>3</w:t>
+      </w:r>
+    </w:p>
+    <w:p>
+      <w:pPr>
+        <w:pStyle w:val="TOC2"/>
+        <w:rPr>
+          <w:rFonts w:eastAsiaTheme="minorEastAsia" w:cstheme="minorBidi"/>
+          <w:bCs w:val="0"/>
+          <w:noProof/>
+          <w:color w:val="auto"/>
+          <w:bdr w:val="none" w:sz="0" w:space="0" w:color="auto"/>
+        </w:rPr>
+      </w:pPr>
+      <w:r>
+        <w:rPr>
+          <w:rFonts w:eastAsiaTheme="minorEastAsia" w:cstheme="minorBidi"/>
+          <w:bCs w:val="0"/>
+          <w:noProof/>
+          <w:color w:val="auto"/>
+          <w:bdr w:val="none" w:sz="0" w:space="0" w:color="auto"/>
+        </w:rPr>
+        <w:tab/>
+        <w:t>1.5 Maps</w:t>
+      </w:r>
+      <w:r>
+        <w:rPr>
+          <w:rFonts w:eastAsiaTheme="minorEastAsia" w:cstheme="minorBidi"/>
+          <w:bCs w:val="0"/>
+          <w:noProof/>
+          <w:color w:val="auto"/>
+          <w:bdr w:val="none" w:sz="0" w:space="0" w:color="auto"/>
+        </w:rPr>
+        <w:tab/>
+      </w:r>
+      <w:r>
+        <w:rPr>
+          <w:rFonts w:eastAsiaTheme="minorEastAsia" w:cstheme="minorBidi"/>
+          <w:bCs w:val="0"/>
+          <w:noProof/>
+          <w:color w:val="auto"/>
+          <w:bdr w:val="none" w:sz="0" w:space="0" w:color="auto"/>
+        </w:rPr>
+        <w:t>4</w:t>
+      </w:r>
+    </w:p>
+    <w:p>
+      <w:pPr>
+        <w:pStyle w:val="TOC2"/>
+        <w:rPr>
+          <w:rFonts w:eastAsiaTheme="minorEastAsia" w:cstheme="minorBidi"/>
+          <w:bCs w:val="0"/>
+          <w:noProof/>
+          <w:color w:val="auto"/>
+          <w:bdr w:val="none" w:sz="0" w:space="0" w:color="auto"/>
+        </w:rPr>
+      </w:pPr>
+      <w:r>
+        <w:rPr>
+          <w:rFonts w:eastAsiaTheme="minorEastAsia" w:cstheme="minorBidi"/>
+          <w:bCs w:val="0"/>
+          <w:noProof/>
+          <w:color w:val="auto"/>
+          <w:bdr w:val="none" w:sz="0" w:space="0" w:color="auto"/>
+        </w:rPr>
+        <w:tab/>
+        <w:t>1.6 Game states</w:t>
+      </w:r>
+      <w:r>
+        <w:rPr>
+          <w:rFonts w:eastAsiaTheme="minorEastAsia" w:cstheme="minorBidi"/>
+          <w:bCs w:val="0"/>
+          <w:noProof/>
+          <w:color w:val="auto"/>
+          <w:bdr w:val="none" w:sz="0" w:space="0" w:color="auto"/>
+        </w:rPr>
+        <w:tab/>
+      </w:r>
+      <w:r>
+        <w:rPr>
+          <w:rFonts w:eastAsiaTheme="minorEastAsia" w:cstheme="minorBidi"/>
+          <w:bCs w:val="0"/>
+          <w:noProof/>
+          <w:color w:val="auto"/>
+          <w:bdr w:val="none" w:sz="0" w:space="0" w:color="auto"/>
+        </w:rPr>
+        <w:t>4</w:t>
+      </w:r>
+    </w:p>
+    <w:p>
+      <w:pPr>
+        <w:pStyle w:val="TOC2"/>
         <w:rPr>
           <w:rFonts w:asciiTheme="minorHAnsi" w:eastAsiaTheme="minorEastAsia" w:hAnsiTheme="minorHAnsi" w:cstheme="minorBidi"/>
           <w:b w:val="0"/>
@@ -804,31 +1133,44 @@
           <w:szCs w:val="24"/>
           <w:bdr w:val="none" w:sz="0" w:space="0" w:color="auto"/>
         </w:rPr>
+      </w:pPr>
+      <w:r>
+        <w:rPr>
+          <w:rFonts w:ascii="Helvetica" w:eastAsia="Helvetica" w:hAnsi="Helvetica" w:cs="Helvetica"/>
+          <w:noProof/>
+        </w:rPr>
+        <w:t xml:space="preserve">…  </w:t>
+      </w:r>
+      <w:r>
+        <w:rPr>
+          <w:rFonts w:hAnsi="Arial Unicode MS"/>
+          <w:noProof/>
+        </w:rPr>
+        <w:t>2.</w:t>
+      </w:r>
+      <w:r>
+        <w:rPr>
+          <w:noProof/>
+        </w:rPr>
+        <w:t>Functional Requirements</w:t>
+      </w:r>
+      <w:r>
+        <w:rPr>
+          <w:noProof/>
+        </w:rPr>
         <w:tab/>
       </w:r>
       <w:r>
         <w:rPr>
           <w:noProof/>
         </w:rPr>
-        <w:t>Overview</w:t>
-      </w:r>
-      <w:r>
-        <w:rPr>
-          <w:noProof/>
-        </w:rPr>
-        <w:tab/>
-      </w:r>
-      <w:r>
-        <w:rPr>
-          <w:noProof/>
-        </w:rPr>
         <w:fldChar w:fldCharType="begin"/>
       </w:r>
       <w:r>
         <w:rPr>
           <w:noProof/>
         </w:rPr>
-        <w:instrText xml:space="preserve"> PAGEREF _Toc495335509 \h </w:instrText>
+        <w:instrText xml:space="preserve"> PAGEREF _Toc495335510 \h </w:instrText>
       </w:r>
       <w:r>
         <w:rPr>
@@ -845,7 +1187,7 @@
         <w:rPr>
           <w:noProof/>
         </w:rPr>
-        <w:t>1</w:t>
+        <w:t>4</w:t>
       </w:r>
       <w:r>
         <w:rPr>
@@ -870,12 +1212,76 @@
       </w:pPr>
       <w:r>
         <w:rPr>
+          <w:rFonts w:ascii="Helvetica" w:eastAsia="Helvetica" w:hAnsi="Helvetica" w:cs="Helvetica"/>
+          <w:noProof/>
+        </w:rPr>
+        <w:t>…</w:t>
+      </w:r>
+      <w:r>
+        <w:rPr>
           <w:rFonts w:hAnsi="Arial Unicode MS"/>
           <w:noProof/>
         </w:rPr>
-        <w:t>2.</w:t>
-      </w:r>
-      <w:r>
+        <w:t xml:space="preserve">. </w:t>
+      </w:r>
+      <w:r>
+        <w:rPr>
+          <w:rFonts w:hAnsi="Arial Unicode MS"/>
+          <w:noProof/>
+        </w:rPr>
+        <w:t>3.</w:t>
+      </w:r>
+      <w:r>
+        <w:rPr>
+          <w:noProof/>
+        </w:rPr>
+        <w:t>Non-functional Requirements</w:t>
+      </w:r>
+      <w:r>
+        <w:rPr>
+          <w:noProof/>
+        </w:rPr>
+        <w:tab/>
+      </w:r>
+      <w:r>
+        <w:rPr>
+          <w:noProof/>
+        </w:rPr>
+        <w:fldChar w:fldCharType="begin"/>
+      </w:r>
+      <w:r>
+        <w:rPr>
+          <w:noProof/>
+        </w:rPr>
+        <w:instrText xml:space="preserve"> PAGEREF _Toc495335511 \h </w:instrText>
+      </w:r>
+      <w:r>
+        <w:rPr>
+          <w:noProof/>
+        </w:rPr>
+      </w:r>
+      <w:r>
+        <w:rPr>
+          <w:noProof/>
+        </w:rPr>
+        <w:fldChar w:fldCharType="separate"/>
+      </w:r>
+      <w:r>
+        <w:rPr>
+          <w:noProof/>
+        </w:rPr>
+        <w:t>5</w:t>
+      </w:r>
+      <w:r>
+        <w:rPr>
+          <w:noProof/>
+        </w:rPr>
+        <w:fldChar w:fldCharType="end"/>
+      </w:r>
+    </w:p>
+    <w:p>
+      <w:pPr>
+        <w:pStyle w:val="TOC2"/>
         <w:rPr>
           <w:rFonts w:asciiTheme="minorHAnsi" w:eastAsiaTheme="minorEastAsia" w:hAnsiTheme="minorHAnsi" w:cstheme="minorBidi"/>
           <w:b w:val="0"/>
@@ -886,13 +1292,87 @@
           <w:szCs w:val="24"/>
           <w:bdr w:val="none" w:sz="0" w:space="0" w:color="auto"/>
         </w:rPr>
+      </w:pPr>
+      <w:r>
+        <w:rPr>
+          <w:rFonts w:hAnsi="Arial Unicode MS"/>
+          <w:noProof/>
+        </w:rPr>
+        <w:t xml:space="preserve"> .  . </w:t>
+      </w:r>
+      <w:r>
+        <w:rPr>
+          <w:rFonts w:hAnsi="Arial Unicode MS"/>
+          <w:noProof/>
+        </w:rPr>
+        <w:t>4.</w:t>
+      </w:r>
+      <w:r>
+        <w:rPr>
+          <w:noProof/>
+        </w:rPr>
+        <w:t>Pseudo Requirements</w:t>
+      </w:r>
+      <w:r>
+        <w:rPr>
+          <w:noProof/>
+        </w:rPr>
         <w:tab/>
       </w:r>
       <w:r>
         <w:rPr>
           <w:noProof/>
         </w:rPr>
-        <w:t>Functional Requirements</w:t>
+        <w:fldChar w:fldCharType="begin"/>
+      </w:r>
+      <w:r>
+        <w:rPr>
+          <w:noProof/>
+        </w:rPr>
+        <w:instrText xml:space="preserve"> PAGEREF _Toc495335512 \h </w:instrText>
+      </w:r>
+      <w:r>
+        <w:rPr>
+          <w:noProof/>
+        </w:rPr>
+      </w:r>
+      <w:r>
+        <w:rPr>
+          <w:noProof/>
+        </w:rPr>
+        <w:fldChar w:fldCharType="separate"/>
+      </w:r>
+      <w:r>
+        <w:rPr>
+          <w:noProof/>
+        </w:rPr>
+        <w:t>5</w:t>
+      </w:r>
+      <w:r>
+        <w:rPr>
+          <w:noProof/>
+        </w:rPr>
+        <w:fldChar w:fldCharType="end"/>
+      </w:r>
+    </w:p>
+    <w:p>
+      <w:pPr>
+        <w:pStyle w:val="TOC2"/>
+        <w:rPr>
+          <w:noProof/>
+        </w:rPr>
+      </w:pPr>
+      <w:r>
+        <w:rPr>
+          <w:noProof/>
+        </w:rPr>
+        <w:t xml:space="preserve">3. </w:t>
+      </w:r>
+      <w:r>
+        <w:rPr>
+          <w:noProof/>
+        </w:rPr>
+        <w:t>System Models</w:t>
       </w:r>
       <w:r>
         <w:rPr>
@@ -910,7 +1390,7 @@
         <w:rPr>
           <w:noProof/>
         </w:rPr>
-        <w:instrText xml:space="preserve"> PAGEREF _Toc495335510 \h </w:instrText>
+        <w:instrText xml:space="preserve"> PAGEREF _Toc495335513 \h </w:instrText>
       </w:r>
       <w:r>
         <w:rPr>
@@ -927,7 +1407,7 @@
         <w:rPr>
           <w:noProof/>
         </w:rPr>
-        <w:t>4</w:t>
+        <w:t>5</w:t>
       </w:r>
       <w:r>
         <w:rPr>
@@ -940,41 +1420,15 @@
       <w:pPr>
         <w:pStyle w:val="TOC2"/>
         <w:rPr>
-          <w:rFonts w:asciiTheme="minorHAnsi" w:eastAsiaTheme="minorEastAsia" w:hAnsiTheme="minorHAnsi" w:cstheme="minorBidi"/>
-          <w:b w:val="0"/>
-          <w:bCs w:val="0"/>
-          <w:noProof/>
-          <w:color w:val="auto"/>
-          <w:sz w:val="24"/>
-          <w:szCs w:val="24"/>
-          <w:bdr w:val="none" w:sz="0" w:space="0" w:color="auto"/>
-        </w:rPr>
-      </w:pPr>
-      <w:r>
-        <w:rPr>
-          <w:rFonts w:hAnsi="Arial Unicode MS"/>
-          <w:noProof/>
-        </w:rPr>
-        <w:t>3.</w:t>
-      </w:r>
-      <w:r>
-        <w:rPr>
-          <w:rFonts w:asciiTheme="minorHAnsi" w:eastAsiaTheme="minorEastAsia" w:hAnsiTheme="minorHAnsi" w:cstheme="minorBidi"/>
-          <w:b w:val="0"/>
-          <w:bCs w:val="0"/>
-          <w:noProof/>
-          <w:color w:val="auto"/>
-          <w:sz w:val="24"/>
-          <w:szCs w:val="24"/>
-          <w:bdr w:val="none" w:sz="0" w:space="0" w:color="auto"/>
+          <w:noProof/>
+        </w:rPr>
+      </w:pPr>
+      <w:r>
+        <w:rPr>
+          <w:noProof/>
         </w:rPr>
         <w:tab/>
-      </w:r>
-      <w:r>
-        <w:rPr>
-          <w:noProof/>
-        </w:rPr>
-        <w:t>Non-functional Requirements</w:t>
+        <w:t>3.1 Use case diagram</w:t>
       </w:r>
       <w:r>
         <w:rPr>
@@ -986,77 +1440,22 @@
         <w:rPr>
           <w:noProof/>
         </w:rPr>
-        <w:fldChar w:fldCharType="begin"/>
-      </w:r>
-      <w:r>
-        <w:rPr>
-          <w:noProof/>
-        </w:rPr>
-        <w:instrText xml:space="preserve"> PAGEREF _Toc495335511 \h </w:instrText>
-      </w:r>
-      <w:r>
-        <w:rPr>
-          <w:noProof/>
-        </w:rPr>
-      </w:r>
-      <w:r>
-        <w:rPr>
-          <w:noProof/>
-        </w:rPr>
-        <w:fldChar w:fldCharType="separate"/>
-      </w:r>
-      <w:r>
-        <w:rPr>
-          <w:noProof/>
-        </w:rPr>
-        <w:t>5</w:t>
-      </w:r>
-      <w:r>
-        <w:rPr>
-          <w:noProof/>
-        </w:rPr>
-        <w:fldChar w:fldCharType="end"/>
+        <w:t>6</w:t>
       </w:r>
     </w:p>
     <w:p>
       <w:pPr>
         <w:pStyle w:val="TOC2"/>
         <w:rPr>
-          <w:rFonts w:asciiTheme="minorHAnsi" w:eastAsiaTheme="minorEastAsia" w:hAnsiTheme="minorHAnsi" w:cstheme="minorBidi"/>
-          <w:b w:val="0"/>
-          <w:bCs w:val="0"/>
-          <w:noProof/>
-          <w:color w:val="auto"/>
-          <w:sz w:val="24"/>
-          <w:szCs w:val="24"/>
-          <w:bdr w:val="none" w:sz="0" w:space="0" w:color="auto"/>
-        </w:rPr>
-      </w:pPr>
-      <w:r>
-        <w:rPr>
-          <w:rFonts w:hAnsi="Arial Unicode MS"/>
-          <w:noProof/>
-        </w:rPr>
-        <w:t>4.</w:t>
-      </w:r>
-      <w:r>
-        <w:rPr>
-          <w:rFonts w:asciiTheme="minorHAnsi" w:eastAsiaTheme="minorEastAsia" w:hAnsiTheme="minorHAnsi" w:cstheme="minorBidi"/>
-          <w:b w:val="0"/>
-          <w:bCs w:val="0"/>
-          <w:noProof/>
-          <w:color w:val="auto"/>
-          <w:sz w:val="24"/>
-          <w:szCs w:val="24"/>
-          <w:bdr w:val="none" w:sz="0" w:space="0" w:color="auto"/>
+          <w:noProof/>
+        </w:rPr>
+      </w:pPr>
+      <w:r>
+        <w:rPr>
+          <w:noProof/>
         </w:rPr>
         <w:tab/>
-      </w:r>
-      <w:r>
-        <w:rPr>
-          <w:noProof/>
-        </w:rPr>
-        <w:t>Pseudo Requirements</w:t>
+        <w:t>3.2 Use case descriptions</w:t>
       </w:r>
       <w:r>
         <w:rPr>
@@ -1068,127 +1467,26 @@
         <w:rPr>
           <w:noProof/>
         </w:rPr>
-        <w:fldChar w:fldCharType="begin"/>
-      </w:r>
-      <w:r>
-        <w:rPr>
-          <w:noProof/>
-        </w:rPr>
-        <w:instrText xml:space="preserve"> PAGEREF _Toc495335512 \h </w:instrText>
-      </w:r>
-      <w:r>
-        <w:rPr>
-          <w:noProof/>
-        </w:rPr>
-      </w:r>
-      <w:r>
-        <w:rPr>
-          <w:noProof/>
-        </w:rPr>
-        <w:fldChar w:fldCharType="separate"/>
-      </w:r>
-      <w:r>
-        <w:rPr>
-          <w:noProof/>
-        </w:rPr>
-        <w:t>5</w:t>
-      </w:r>
-      <w:r>
-        <w:rPr>
-          <w:noProof/>
-        </w:rPr>
-        <w:fldChar w:fldCharType="end"/>
+        <w:t>6</w:t>
       </w:r>
     </w:p>
     <w:p>
       <w:pPr>
         <w:pStyle w:val="TOC2"/>
         <w:rPr>
-          <w:rFonts w:asciiTheme="minorHAnsi" w:eastAsiaTheme="minorEastAsia" w:hAnsiTheme="minorHAnsi" w:cstheme="minorBidi"/>
-          <w:b w:val="0"/>
-          <w:bCs w:val="0"/>
-          <w:noProof/>
-          <w:color w:val="auto"/>
-          <w:sz w:val="24"/>
-          <w:szCs w:val="24"/>
-          <w:bdr w:val="none" w:sz="0" w:space="0" w:color="auto"/>
-        </w:rPr>
-      </w:pPr>
-      <w:r>
-        <w:rPr>
-          <w:noProof/>
-        </w:rPr>
-        <w:t>System Models</w:t>
-      </w:r>
+          <w:noProof/>
+        </w:rPr>
+      </w:pPr>
       <w:r>
         <w:rPr>
           <w:noProof/>
         </w:rPr>
         <w:tab/>
-      </w:r>
-      <w:r>
-        <w:rPr>
-          <w:noProof/>
-        </w:rPr>
-        <w:fldChar w:fldCharType="begin"/>
-      </w:r>
-      <w:r>
-        <w:rPr>
-          <w:noProof/>
-        </w:rPr>
-        <w:instrText xml:space="preserve"> PAGEREF _Toc495335513 \h </w:instrText>
-      </w:r>
-      <w:r>
-        <w:rPr>
-          <w:noProof/>
-        </w:rPr>
-      </w:r>
-      <w:r>
-        <w:rPr>
-          <w:noProof/>
-        </w:rPr>
-        <w:fldChar w:fldCharType="separate"/>
-      </w:r>
-      <w:r>
-        <w:rPr>
-          <w:noProof/>
-        </w:rPr>
-        <w:t>5</w:t>
-      </w:r>
-      <w:r>
-        <w:rPr>
-          <w:noProof/>
-        </w:rPr>
-        <w:fldChar w:fldCharType="end"/>
-      </w:r>
-    </w:p>
-    <w:p>
-      <w:pPr>
-        <w:pStyle w:val="TOC3"/>
-        <w:rPr>
-          <w:rFonts w:asciiTheme="minorHAnsi" w:eastAsiaTheme="minorEastAsia" w:hAnsiTheme="minorHAnsi" w:cstheme="minorBidi"/>
-          <w:noProof/>
-          <w:color w:val="auto"/>
-          <w:sz w:val="24"/>
-          <w:szCs w:val="24"/>
-          <w:bdr w:val="none" w:sz="0" w:space="0" w:color="auto"/>
-        </w:rPr>
-      </w:pPr>
-      <w:r>
-        <w:rPr>
-          <w:rFonts w:hAnsi="Arial Unicode MS"/>
-          <w:noProof/>
-        </w:rPr>
-        <w:t>2.</w:t>
-      </w:r>
-      <w:r>
-        <w:rPr>
-          <w:rFonts w:asciiTheme="minorHAnsi" w:eastAsiaTheme="minorEastAsia" w:hAnsiTheme="minorHAnsi" w:cstheme="minorBidi"/>
-          <w:noProof/>
-          <w:color w:val="auto"/>
-          <w:sz w:val="24"/>
-          <w:szCs w:val="24"/>
-          <w:bdr w:val="none" w:sz="0" w:space="0" w:color="auto"/>
+        <w:t>3.3 Class diagram</w:t>
+      </w:r>
+      <w:r>
+        <w:rPr>
+          <w:noProof/>
         </w:rPr>
         <w:tab/>
       </w:r>
@@ -1196,77 +1494,26 @@
         <w:rPr>
           <w:noProof/>
         </w:rPr>
-        <w:t>Use-case scenarios</w:t>
-      </w:r>
+        <w:t>13</w:t>
+      </w:r>
+    </w:p>
+    <w:p>
+      <w:pPr>
+        <w:pStyle w:val="TOC2"/>
+        <w:rPr>
+          <w:noProof/>
+        </w:rPr>
+      </w:pPr>
       <w:r>
         <w:rPr>
           <w:noProof/>
         </w:rPr>
         <w:tab/>
-      </w:r>
-      <w:r>
-        <w:rPr>
-          <w:noProof/>
-        </w:rPr>
-        <w:fldChar w:fldCharType="begin"/>
-      </w:r>
-      <w:r>
-        <w:rPr>
-          <w:noProof/>
-        </w:rPr>
-        <w:instrText xml:space="preserve"> PAGEREF _Toc495335514 \h </w:instrText>
-      </w:r>
-      <w:r>
-        <w:rPr>
-          <w:noProof/>
-        </w:rPr>
-      </w:r>
-      <w:r>
-        <w:rPr>
-          <w:noProof/>
-        </w:rPr>
-        <w:fldChar w:fldCharType="separate"/>
-      </w:r>
-      <w:r>
-        <w:rPr>
-          <w:noProof/>
-        </w:rPr>
-        <w:t>6</w:t>
-      </w:r>
-      <w:r>
-        <w:rPr>
-          <w:noProof/>
-        </w:rPr>
-        <w:fldChar w:fldCharType="end"/>
-      </w:r>
-    </w:p>
-    <w:p>
-      <w:pPr>
-        <w:pStyle w:val="TOC3"/>
-        <w:rPr>
-          <w:rFonts w:asciiTheme="minorHAnsi" w:eastAsiaTheme="minorEastAsia" w:hAnsiTheme="minorHAnsi" w:cstheme="minorBidi"/>
-          <w:noProof/>
-          <w:color w:val="auto"/>
-          <w:sz w:val="24"/>
-          <w:szCs w:val="24"/>
-          <w:bdr w:val="none" w:sz="0" w:space="0" w:color="auto"/>
-        </w:rPr>
-      </w:pPr>
-      <w:r>
-        <w:rPr>
-          <w:rFonts w:hAnsi="Arial Unicode MS"/>
-          <w:noProof/>
-        </w:rPr>
-        <w:t>3.</w:t>
-      </w:r>
-      <w:r>
-        <w:rPr>
-          <w:rFonts w:asciiTheme="minorHAnsi" w:eastAsiaTheme="minorEastAsia" w:hAnsiTheme="minorHAnsi" w:cstheme="minorBidi"/>
-          <w:noProof/>
-          <w:color w:val="auto"/>
-          <w:sz w:val="24"/>
-          <w:szCs w:val="24"/>
-          <w:bdr w:val="none" w:sz="0" w:space="0" w:color="auto"/>
+        <w:t>3.4 Dynamic diagram</w:t>
+      </w:r>
+      <w:r>
+        <w:rPr>
+          <w:noProof/>
         </w:rPr>
         <w:tab/>
       </w:r>
@@ -1274,8 +1521,16 @@
         <w:rPr>
           <w:noProof/>
         </w:rPr>
-        <w:t>Object and Class Model</w:t>
-      </w:r>
+        <w:t>14</w:t>
+      </w:r>
+    </w:p>
+    <w:p>
+      <w:pPr>
+        <w:pStyle w:val="TOC2"/>
+        <w:rPr>
+          <w:noProof/>
+        </w:rPr>
+      </w:pPr>
       <w:r>
         <w:rPr>
           <w:noProof/>
@@ -1284,67 +1539,20 @@
       </w:r>
       <w:r>
         <w:rPr>
-          <w:noProof/>
-        </w:rPr>
-        <w:fldChar w:fldCharType="begin"/>
-      </w:r>
-      <w:r>
-        <w:rPr>
-          <w:noProof/>
-        </w:rPr>
-        <w:instrText xml:space="preserve"> PAGEREF _Toc495335515 \h </w:instrText>
-      </w:r>
-      <w:r>
-        <w:rPr>
-          <w:noProof/>
-        </w:rPr>
-      </w:r>
-      <w:r>
-        <w:rPr>
-          <w:noProof/>
-        </w:rPr>
-        <w:fldChar w:fldCharType="separate"/>
-      </w:r>
-      <w:r>
-        <w:rPr>
-          <w:noProof/>
-        </w:rPr>
-        <w:t>13</w:t>
-      </w:r>
-      <w:r>
-        <w:rPr>
-          <w:noProof/>
-        </w:rPr>
-        <w:fldChar w:fldCharType="end"/>
-      </w:r>
-    </w:p>
-    <w:p>
-      <w:pPr>
-        <w:pStyle w:val="TOC3"/>
-        <w:rPr>
-          <w:rFonts w:asciiTheme="minorHAnsi" w:eastAsiaTheme="minorEastAsia" w:hAnsiTheme="minorHAnsi" w:cstheme="minorBidi"/>
-          <w:noProof/>
-          <w:color w:val="auto"/>
-          <w:sz w:val="24"/>
-          <w:szCs w:val="24"/>
-          <w:bdr w:val="none" w:sz="0" w:space="0" w:color="auto"/>
-        </w:rPr>
-      </w:pPr>
-      <w:r>
-        <w:rPr>
-          <w:rFonts w:hAnsi="Arial Unicode MS"/>
-          <w:noProof/>
-        </w:rPr>
-        <w:t>4.</w:t>
-      </w:r>
-      <w:r>
-        <w:rPr>
-          <w:rFonts w:asciiTheme="minorHAnsi" w:eastAsiaTheme="minorEastAsia" w:hAnsiTheme="minorHAnsi" w:cstheme="minorBidi"/>
-          <w:noProof/>
-          <w:color w:val="auto"/>
-          <w:sz w:val="24"/>
-          <w:szCs w:val="24"/>
-          <w:bdr w:val="none" w:sz="0" w:space="0" w:color="auto"/>
+          <w:rFonts w:ascii="Helvetica" w:eastAsia="Helvetica" w:hAnsi="Helvetica" w:cs="Helvetica"/>
+          <w:noProof/>
+        </w:rPr>
+        <w:t>…</w:t>
+      </w:r>
+      <w:r>
+        <w:rPr>
+          <w:noProof/>
+        </w:rPr>
+        <w:t>. 3.4.1 Sequence diagrams</w:t>
+      </w:r>
+      <w:r>
+        <w:rPr>
+          <w:noProof/>
         </w:rPr>
         <w:tab/>
       </w:r>
@@ -1352,77 +1560,26 @@
         <w:rPr>
           <w:noProof/>
         </w:rPr>
-        <w:t>Dynamic Models</w:t>
-      </w:r>
+        <w:t>15</w:t>
+      </w:r>
+    </w:p>
+    <w:p>
+      <w:pPr>
+        <w:pStyle w:val="TOC2"/>
+        <w:rPr>
+          <w:noProof/>
+        </w:rPr>
+      </w:pPr>
       <w:r>
         <w:rPr>
           <w:noProof/>
         </w:rPr>
         <w:tab/>
-      </w:r>
-      <w:r>
-        <w:rPr>
-          <w:noProof/>
-        </w:rPr>
-        <w:fldChar w:fldCharType="begin"/>
-      </w:r>
-      <w:r>
-        <w:rPr>
-          <w:noProof/>
-        </w:rPr>
-        <w:instrText xml:space="preserve"> PAGEREF _Toc495335516 \h </w:instrText>
-      </w:r>
-      <w:r>
-        <w:rPr>
-          <w:noProof/>
-        </w:rPr>
-      </w:r>
-      <w:r>
-        <w:rPr>
-          <w:noProof/>
-        </w:rPr>
-        <w:fldChar w:fldCharType="separate"/>
-      </w:r>
-      <w:r>
-        <w:rPr>
-          <w:noProof/>
-        </w:rPr>
-        <w:t>13</w:t>
-      </w:r>
-      <w:r>
-        <w:rPr>
-          <w:noProof/>
-        </w:rPr>
-        <w:fldChar w:fldCharType="end"/>
-      </w:r>
-    </w:p>
-    <w:p>
-      <w:pPr>
-        <w:pStyle w:val="TOC3"/>
-        <w:rPr>
-          <w:rFonts w:asciiTheme="minorHAnsi" w:eastAsiaTheme="minorEastAsia" w:hAnsiTheme="minorHAnsi" w:cstheme="minorBidi"/>
-          <w:noProof/>
-          <w:color w:val="auto"/>
-          <w:sz w:val="24"/>
-          <w:szCs w:val="24"/>
-          <w:bdr w:val="none" w:sz="0" w:space="0" w:color="auto"/>
-        </w:rPr>
-      </w:pPr>
-      <w:r>
-        <w:rPr>
-          <w:rFonts w:hAnsi="Arial Unicode MS"/>
-          <w:noProof/>
-        </w:rPr>
-        <w:t>5.</w:t>
-      </w:r>
-      <w:r>
-        <w:rPr>
-          <w:rFonts w:asciiTheme="minorHAnsi" w:eastAsiaTheme="minorEastAsia" w:hAnsiTheme="minorHAnsi" w:cstheme="minorBidi"/>
-          <w:noProof/>
-          <w:color w:val="auto"/>
-          <w:sz w:val="24"/>
-          <w:szCs w:val="24"/>
-          <w:bdr w:val="none" w:sz="0" w:space="0" w:color="auto"/>
+        <w:t>....  3.4.2 Activity diagram</w:t>
+      </w:r>
+      <w:r>
+        <w:rPr>
+          <w:noProof/>
         </w:rPr>
         <w:tab/>
       </w:r>
@@ -1430,48 +1587,34 @@
         <w:rPr>
           <w:noProof/>
         </w:rPr>
-        <w:t>User Interface</w:t>
-      </w:r>
+        <w:t>18</w:t>
+      </w:r>
+    </w:p>
+    <w:p>
+      <w:pPr>
+        <w:pStyle w:val="TOC2"/>
+        <w:rPr>
+          <w:noProof/>
+        </w:rPr>
+      </w:pPr>
       <w:r>
         <w:rPr>
           <w:noProof/>
         </w:rPr>
         <w:tab/>
-      </w:r>
-      <w:r>
-        <w:rPr>
-          <w:noProof/>
-        </w:rPr>
-        <w:fldChar w:fldCharType="begin"/>
-      </w:r>
-      <w:r>
-        <w:rPr>
-          <w:noProof/>
-        </w:rPr>
-        <w:instrText xml:space="preserve"> PAGEREF _Toc495335517 \h </w:instrText>
-      </w:r>
-      <w:r>
-        <w:rPr>
-          <w:noProof/>
-        </w:rPr>
-      </w:r>
-      <w:r>
-        <w:rPr>
-          <w:noProof/>
-        </w:rPr>
-        <w:fldChar w:fldCharType="separate"/>
-      </w:r>
-      <w:r>
-        <w:rPr>
-          <w:noProof/>
-        </w:rPr>
-        <w:t>14</w:t>
-      </w:r>
-      <w:r>
-        <w:rPr>
-          <w:noProof/>
-        </w:rPr>
-        <w:fldChar w:fldCharType="end"/>
+        <w:t>3.5 User Interface</w:t>
+      </w:r>
+      <w:r>
+        <w:rPr>
+          <w:noProof/>
+        </w:rPr>
+        <w:tab/>
+      </w:r>
+      <w:r>
+        <w:rPr>
+          <w:noProof/>
+        </w:rPr>
+        <w:t>18</w:t>
       </w:r>
     </w:p>
     <w:p>
@@ -1523,38 +1666,10 @@
       </w:r>
       <w:r>
         <w:rPr>
-          <w:noProof/>
-        </w:rPr>
-        <w:fldChar w:fldCharType="begin"/>
-      </w:r>
-      <w:r>
-        <w:rPr>
-          <w:noProof/>
-        </w:rPr>
-        <w:instrText xml:space="preserve"> PAGEREF _Toc495335518 \h </w:instrText>
-      </w:r>
-      <w:r>
-        <w:rPr>
-          <w:noProof/>
-        </w:rPr>
-      </w:r>
-      <w:r>
-        <w:rPr>
-          <w:noProof/>
-        </w:rPr>
-        <w:fldChar w:fldCharType="separate"/>
-      </w:r>
-      <w:r>
-        <w:rPr>
-          <w:noProof/>
-        </w:rPr>
-        <w:t>17</w:t>
-      </w:r>
-      <w:r>
-        <w:rPr>
-          <w:noProof/>
-        </w:rPr>
-        <w:fldChar w:fldCharType="end"/>
+          <w:i w:val="0"/>
+          <w:noProof/>
+        </w:rPr>
+        <w:t>22</w:t>
       </w:r>
     </w:p>
     <w:p>
@@ -1606,39 +1721,13 @@
       </w:r>
       <w:r>
         <w:rPr>
-          <w:noProof/>
-        </w:rPr>
-        <w:fldChar w:fldCharType="begin"/>
-      </w:r>
-      <w:r>
-        <w:rPr>
-          <w:noProof/>
-        </w:rPr>
-        <w:instrText xml:space="preserve"> PAGEREF _Toc495335519 \h </w:instrText>
-      </w:r>
-      <w:r>
-        <w:rPr>
-          <w:noProof/>
-        </w:rPr>
-      </w:r>
-      <w:r>
-        <w:rPr>
-          <w:noProof/>
-        </w:rPr>
-        <w:fldChar w:fldCharType="separate"/>
-      </w:r>
-      <w:r>
-        <w:rPr>
-          <w:noProof/>
-        </w:rPr>
-        <w:t>17</w:t>
-      </w:r>
-      <w:r>
-        <w:rPr>
-          <w:noProof/>
-        </w:rPr>
-        <w:fldChar w:fldCharType="end"/>
-      </w:r>
+          <w:i w:val="0"/>
+          <w:noProof/>
+        </w:rPr>
+        <w:t>22</w:t>
+      </w:r>
+      <w:bookmarkStart w:id="1" w:name="_GoBack"/>
+      <w:bookmarkEnd w:id="1"/>
     </w:p>
     <w:p>
       <w:r>
@@ -1686,14 +1775,14 @@
           <w:numId w:val="9"/>
         </w:numPr>
       </w:pPr>
-      <w:bookmarkStart w:id="1" w:name="_Toc495335507"/>
+      <w:bookmarkStart w:id="2" w:name="_Toc495335507"/>
       <w:r>
         <w:rPr>
           <w:rFonts w:eastAsia="Arial Unicode MS" w:cs="Arial Unicode MS"/>
         </w:rPr>
         <w:t>Introduction</w:t>
       </w:r>
-      <w:bookmarkEnd w:id="1"/>
+      <w:bookmarkEnd w:id="2"/>
     </w:p>
     <w:p>
       <w:pPr>
@@ -1788,14 +1877,14 @@
           <w:numId w:val="9"/>
         </w:numPr>
       </w:pPr>
-      <w:bookmarkStart w:id="2" w:name="_Toc495335508"/>
+      <w:bookmarkStart w:id="3" w:name="_Toc495335508"/>
       <w:r>
         <w:rPr>
           <w:rFonts w:eastAsia="Arial Unicode MS" w:cs="Arial Unicode MS"/>
         </w:rPr>
         <w:t>Proposed System</w:t>
       </w:r>
-      <w:bookmarkEnd w:id="2"/>
+      <w:bookmarkEnd w:id="3"/>
     </w:p>
     <w:p>
       <w:pPr>
@@ -1810,11 +1899,11 @@
           <w:numId w:val="11"/>
         </w:numPr>
       </w:pPr>
-      <w:bookmarkStart w:id="3" w:name="_Toc495335509"/>
+      <w:bookmarkStart w:id="4" w:name="_Toc495335509"/>
       <w:r>
         <w:t>Overview</w:t>
       </w:r>
-      <w:bookmarkEnd w:id="3"/>
+      <w:bookmarkEnd w:id="4"/>
     </w:p>
     <w:p>
       <w:pPr>
@@ -2962,11 +3051,11 @@
           <w:numId w:val="11"/>
         </w:numPr>
       </w:pPr>
-      <w:bookmarkStart w:id="4" w:name="_Toc495335510"/>
+      <w:bookmarkStart w:id="5" w:name="_Toc495335510"/>
       <w:r>
         <w:t>Functional Requirements</w:t>
       </w:r>
-      <w:bookmarkEnd w:id="4"/>
+      <w:bookmarkEnd w:id="5"/>
     </w:p>
     <w:p>
       <w:pPr>
@@ -3216,11 +3305,11 @@
           <w:numId w:val="11"/>
         </w:numPr>
       </w:pPr>
-      <w:bookmarkStart w:id="5" w:name="_Toc495335511"/>
+      <w:bookmarkStart w:id="6" w:name="_Toc495335511"/>
       <w:r>
         <w:t>Non-functional Requirements</w:t>
       </w:r>
-      <w:bookmarkEnd w:id="5"/>
+      <w:bookmarkEnd w:id="6"/>
     </w:p>
     <w:p>
       <w:pPr>
@@ -3303,11 +3392,11 @@
           <w:numId w:val="14"/>
         </w:numPr>
       </w:pPr>
-      <w:bookmarkStart w:id="6" w:name="_Toc495335512"/>
+      <w:bookmarkStart w:id="7" w:name="_Toc495335512"/>
       <w:r>
         <w:t>Pseudo Requirements</w:t>
       </w:r>
-      <w:bookmarkEnd w:id="6"/>
+      <w:bookmarkEnd w:id="7"/>
     </w:p>
     <w:p>
       <w:pPr>
@@ -3379,27 +3468,47 @@
     </w:p>
     <w:p>
       <w:pPr>
-        <w:pStyle w:val="ListNumber"/>
-        <w:tabs>
-          <w:tab w:val="clear" w:pos="720"/>
-        </w:tabs>
-        <w:ind w:firstLine="0"/>
-      </w:pPr>
-    </w:p>
-    <w:p>
-      <w:pPr>
         <w:pStyle w:val="Heading2"/>
         <w:numPr>
           <w:ilvl w:val="0"/>
           <w:numId w:val="17"/>
         </w:numPr>
         <w:spacing w:line="480" w:lineRule="auto"/>
-      </w:pPr>
-      <w:bookmarkStart w:id="7" w:name="_Toc495335513"/>
-      <w:r>
+        <w:rPr>
+          <w:sz w:val="24"/>
+          <w:szCs w:val="24"/>
+        </w:rPr>
+      </w:pPr>
+      <w:bookmarkStart w:id="8" w:name="_Toc495335513"/>
+    </w:p>
+    <w:p>
+      <w:pPr>
+        <w:pStyle w:val="Heading2"/>
+        <w:numPr>
+          <w:ilvl w:val="0"/>
+          <w:numId w:val="17"/>
+        </w:numPr>
+        <w:spacing w:line="480" w:lineRule="auto"/>
+        <w:rPr>
+          <w:sz w:val="24"/>
+          <w:szCs w:val="24"/>
+        </w:rPr>
+      </w:pPr>
+      <w:r>
+        <w:rPr>
+          <w:sz w:val="24"/>
+          <w:szCs w:val="24"/>
+        </w:rPr>
+        <w:t xml:space="preserve">3. </w:t>
+      </w:r>
+      <w:r>
+        <w:rPr>
+          <w:sz w:val="24"/>
+          <w:szCs w:val="24"/>
+        </w:rPr>
         <w:t>System Models</w:t>
       </w:r>
-      <w:bookmarkEnd w:id="7"/>
+      <w:bookmarkEnd w:id="8"/>
     </w:p>
     <w:p>
       <w:pPr>
@@ -3495,6 +3604,83 @@
     </w:p>
     <w:p>
       <w:pPr>
+        <w:pStyle w:val="BodyText"/>
+        <w:spacing w:line="480" w:lineRule="auto"/>
+        <w:ind w:left="360"/>
+        <w:rPr>
+          <w:rFonts w:ascii="Tahoma" w:hAnsi="Tahoma" w:cs="Tahoma"/>
+          <w:sz w:val="20"/>
+          <w:szCs w:val="20"/>
+        </w:rPr>
+      </w:pPr>
+      <w:r>
+        <w:rPr>
+          <w:rFonts w:ascii="Tahoma" w:hAnsi="Tahoma" w:cs="Tahoma"/>
+          <w:sz w:val="20"/>
+          <w:szCs w:val="20"/>
+        </w:rPr>
+        <w:tab/>
+      </w:r>
+      <w:r>
+        <w:rPr>
+          <w:rFonts w:ascii="Tahoma" w:hAnsi="Tahoma" w:cs="Tahoma"/>
+          <w:sz w:val="20"/>
+          <w:szCs w:val="20"/>
+        </w:rPr>
+        <w:tab/>
+      </w:r>
+      <w:r>
+        <w:rPr>
+          <w:rFonts w:ascii="Tahoma" w:hAnsi="Tahoma" w:cs="Tahoma"/>
+          <w:sz w:val="20"/>
+          <w:szCs w:val="20"/>
+        </w:rPr>
+        <w:tab/>
+      </w:r>
+      <w:r>
+        <w:rPr>
+          <w:rFonts w:ascii="Tahoma" w:hAnsi="Tahoma" w:cs="Tahoma"/>
+          <w:sz w:val="20"/>
+          <w:szCs w:val="20"/>
+        </w:rPr>
+        <w:tab/>
+      </w:r>
+      <w:r>
+        <w:rPr>
+          <w:rFonts w:ascii="Tahoma" w:hAnsi="Tahoma" w:cs="Tahoma"/>
+          <w:sz w:val="20"/>
+          <w:szCs w:val="20"/>
+        </w:rPr>
+        <w:tab/>
+      </w:r>
+      <w:r>
+        <w:rPr>
+          <w:rFonts w:ascii="Tahoma" w:hAnsi="Tahoma" w:cs="Tahoma"/>
+          <w:sz w:val="20"/>
+          <w:szCs w:val="20"/>
+        </w:rPr>
+        <w:tab/>
+      </w:r>
+      <w:r>
+        <w:rPr>
+          <w:rFonts w:ascii="Tahoma" w:hAnsi="Tahoma" w:cs="Tahoma"/>
+          <w:sz w:val="20"/>
+          <w:szCs w:val="20"/>
+        </w:rPr>
+        <w:tab/>
+      </w:r>
+      <w:r>
+        <w:rPr>
+          <w:rFonts w:ascii="Tahoma" w:hAnsi="Tahoma" w:cs="Tahoma"/>
+          <w:sz w:val="20"/>
+          <w:szCs w:val="20"/>
+        </w:rPr>
+        <w:tab/>
+        <w:t>Picture 1. Use case diagram of the game</w:t>
+      </w:r>
+    </w:p>
+    <w:p>
+      <w:pPr>
         <w:pStyle w:val="Heading3"/>
         <w:numPr>
           <w:ilvl w:val="0"/>
@@ -3502,11 +3688,11 @@
         </w:numPr>
         <w:spacing w:line="480" w:lineRule="auto"/>
       </w:pPr>
-      <w:bookmarkStart w:id="8" w:name="_Toc495335514"/>
+      <w:bookmarkStart w:id="9" w:name="_Toc495335514"/>
       <w:r>
         <w:t>Use-case scenarios</w:t>
       </w:r>
-      <w:bookmarkEnd w:id="8"/>
+      <w:bookmarkEnd w:id="9"/>
     </w:p>
     <w:p>
       <w:pPr>
@@ -3732,6 +3918,7 @@
           <w:sz w:val="20"/>
           <w:szCs w:val="20"/>
         </w:rPr>
+        <w:lastRenderedPageBreak/>
         <w:t>Player on purposely exit during the game.</w:t>
       </w:r>
     </w:p>
@@ -3754,7 +3941,6 @@
           <w:sz w:val="20"/>
           <w:szCs w:val="20"/>
         </w:rPr>
-        <w:lastRenderedPageBreak/>
         <w:t>Main flow of events:</w:t>
       </w:r>
     </w:p>
@@ -4187,6 +4373,7 @@
           <w:sz w:val="20"/>
           <w:szCs w:val="20"/>
         </w:rPr>
+        <w:lastRenderedPageBreak/>
         <w:t>The game has already started and player continues playing</w:t>
       </w:r>
     </w:p>
@@ -4209,7 +4396,6 @@
           <w:sz w:val="20"/>
           <w:szCs w:val="20"/>
         </w:rPr>
-        <w:lastRenderedPageBreak/>
         <w:t>Exit condition:</w:t>
       </w:r>
     </w:p>
@@ -4643,6 +4829,7 @@
           <w:sz w:val="20"/>
           <w:szCs w:val="20"/>
         </w:rPr>
+        <w:lastRenderedPageBreak/>
         <w:t>Player saves the game at that point of pause</w:t>
       </w:r>
     </w:p>
@@ -4665,7 +4852,6 @@
           <w:sz w:val="20"/>
           <w:szCs w:val="20"/>
         </w:rPr>
-        <w:lastRenderedPageBreak/>
         <w:t>Main flow of events:</w:t>
       </w:r>
     </w:p>
@@ -5082,6 +5268,7 @@
           <w:sz w:val="20"/>
           <w:szCs w:val="20"/>
         </w:rPr>
+        <w:lastRenderedPageBreak/>
         <w:t>Menu of the game appears with the options.</w:t>
       </w:r>
     </w:p>
@@ -5106,7 +5293,6 @@
           <w:sz w:val="20"/>
           <w:szCs w:val="20"/>
         </w:rPr>
-        <w:lastRenderedPageBreak/>
         <w:t xml:space="preserve">Player presses the </w:t>
       </w:r>
       <w:r>
@@ -5546,6 +5732,7 @@
           <w:sz w:val="20"/>
           <w:szCs w:val="20"/>
         </w:rPr>
+        <w:lastRenderedPageBreak/>
         <w:t>Game launches.</w:t>
       </w:r>
     </w:p>
@@ -5570,7 +5757,6 @@
           <w:sz w:val="20"/>
           <w:szCs w:val="20"/>
         </w:rPr>
-        <w:lastRenderedPageBreak/>
         <w:t>Menu screen appears.</w:t>
       </w:r>
     </w:p>
@@ -5993,6 +6179,7 @@
           <w:sz w:val="20"/>
           <w:szCs w:val="20"/>
         </w:rPr>
+        <w:lastRenderedPageBreak/>
         <w:t xml:space="preserve">3. Player chooses the button with the label of </w:t>
       </w:r>
       <w:r>
@@ -6038,7 +6225,6 @@
           <w:sz w:val="20"/>
           <w:szCs w:val="20"/>
         </w:rPr>
-        <w:lastRenderedPageBreak/>
         <w:t>4. Player learns the game instructions.</w:t>
       </w:r>
     </w:p>
@@ -6476,6 +6662,7 @@
           <w:sz w:val="20"/>
           <w:szCs w:val="20"/>
         </w:rPr>
+        <w:lastRenderedPageBreak/>
         <w:t>Alternative flow of event:</w:t>
       </w:r>
     </w:p>
@@ -6500,7 +6687,6 @@
           <w:sz w:val="20"/>
           <w:szCs w:val="20"/>
         </w:rPr>
-        <w:lastRenderedPageBreak/>
         <w:t>The default settings are remained as the same.</w:t>
       </w:r>
     </w:p>
@@ -6526,11 +6712,11 @@
           <w:numId w:val="19"/>
         </w:numPr>
       </w:pPr>
-      <w:bookmarkStart w:id="9" w:name="_Toc495335515"/>
+      <w:bookmarkStart w:id="10" w:name="_Toc495335515"/>
       <w:r>
         <w:t>Object and Class Model</w:t>
       </w:r>
-      <w:bookmarkEnd w:id="9"/>
+      <w:bookmarkEnd w:id="10"/>
     </w:p>
     <w:p>
       <w:pPr>
@@ -6565,17 +6751,17 @@
         <w:pStyle w:val="CaptionA"/>
         <w:widowControl w:val="0"/>
         <w:spacing w:line="240" w:lineRule="auto"/>
-        <w:jc w:val="left"/>
+        <w:jc w:val="both"/>
       </w:pPr>
       <w:r>
         <w:rPr>
           <w:noProof/>
         </w:rPr>
         <w:drawing>
-          <wp:inline distT="0" distB="0" distL="0" distR="0" wp14:anchorId="6F8DE3F8" wp14:editId="53AC6FDB">
-            <wp:extent cx="4852035" cy="2300126"/>
-            <wp:effectExtent l="0" t="0" r="0" b="11430"/>
-            <wp:docPr id="12" name="Picture 12"/>
+          <wp:inline distT="0" distB="0" distL="0" distR="0" wp14:anchorId="324B9A78" wp14:editId="5141F55A">
+            <wp:extent cx="6057131" cy="3994785"/>
+            <wp:effectExtent l="0" t="0" r="0" b="0"/>
+            <wp:docPr id="14" name="Picture 14" descr="../Diagrams/Analysis_Diagram/Diagram_Images/Class_diagram.jpg"/>
             <wp:cNvGraphicFramePr>
               <a:graphicFrameLocks xmlns:a="http://schemas.openxmlformats.org/drawingml/2006/main" noChangeAspect="1"/>
             </wp:cNvGraphicFramePr>
@@ -6583,29 +6769,36 @@
               <a:graphicData uri="http://schemas.openxmlformats.org/drawingml/2006/picture">
                 <pic:pic xmlns:pic="http://schemas.openxmlformats.org/drawingml/2006/picture">
                   <pic:nvPicPr>
-                    <pic:cNvPr id="12" name="Screen Shot 2017-10-06 at 22.27.59.png"/>
-                    <pic:cNvPicPr/>
+                    <pic:cNvPr id="0" name="Picture 1" descr="../Diagrams/Analysis_Diagram/Diagram_Images/Class_diagram.jpg"/>
+                    <pic:cNvPicPr>
+                      <a:picLocks noChangeAspect="1" noChangeArrowheads="1"/>
+                    </pic:cNvPicPr>
                   </pic:nvPicPr>
                   <pic:blipFill>
-                    <a:blip r:embed="rId13" cstate="print">
+                    <a:blip r:embed="rId13">
                       <a:extLst>
                         <a:ext uri="{28A0092B-C50C-407E-A947-70E740481C1C}">
                           <a14:useLocalDpi xmlns:a14="http://schemas.microsoft.com/office/drawing/2010/main" val="0"/>
                         </a:ext>
                       </a:extLst>
                     </a:blip>
+                    <a:srcRect/>
                     <a:stretch>
                       <a:fillRect/>
                     </a:stretch>
                   </pic:blipFill>
-                  <pic:spPr>
+                  <pic:spPr bwMode="auto">
                     <a:xfrm>
                       <a:off x="0" y="0"/>
-                      <a:ext cx="4852035" cy="2300126"/>
+                      <a:ext cx="6095664" cy="4020198"/>
                     </a:xfrm>
                     <a:prstGeom prst="rect">
                       <a:avLst/>
                     </a:prstGeom>
+                    <a:noFill/>
+                    <a:ln>
+                      <a:noFill/>
+                    </a:ln>
                   </pic:spPr>
                 </pic:pic>
               </a:graphicData>
@@ -6617,6 +6810,48 @@
     <w:p>
       <w:pPr>
         <w:pStyle w:val="BodyText"/>
+        <w:rPr>
+          <w:rFonts w:ascii="Tahoma" w:hAnsi="Tahoma" w:cs="Tahoma"/>
+          <w:sz w:val="20"/>
+          <w:szCs w:val="20"/>
+        </w:rPr>
+      </w:pPr>
+      <w:r>
+        <w:tab/>
+      </w:r>
+      <w:r>
+        <w:tab/>
+      </w:r>
+      <w:r>
+        <w:tab/>
+      </w:r>
+      <w:r>
+        <w:tab/>
+      </w:r>
+      <w:r>
+        <w:tab/>
+      </w:r>
+      <w:r>
+        <w:tab/>
+      </w:r>
+      <w:r>
+        <w:tab/>
+      </w:r>
+      <w:r>
+        <w:tab/>
+      </w:r>
+      <w:r>
+        <w:rPr>
+          <w:rFonts w:ascii="Tahoma" w:hAnsi="Tahoma" w:cs="Tahoma"/>
+          <w:sz w:val="20"/>
+          <w:szCs w:val="20"/>
+        </w:rPr>
+        <w:t>Picture 2. Class diagram of the game</w:t>
+      </w:r>
+    </w:p>
+    <w:p>
+      <w:pPr>
+        <w:pStyle w:val="BodyText"/>
       </w:pPr>
     </w:p>
     <w:p>
@@ -6627,11 +6862,11 @@
           <w:numId w:val="20"/>
         </w:numPr>
       </w:pPr>
-      <w:bookmarkStart w:id="10" w:name="_Toc495335516"/>
+      <w:bookmarkStart w:id="11" w:name="_Toc495335516"/>
       <w:r>
         <w:t>Dynamic Models</w:t>
       </w:r>
-      <w:bookmarkEnd w:id="10"/>
+      <w:bookmarkEnd w:id="11"/>
     </w:p>
     <w:p>
       <w:pPr>
@@ -6721,41 +6956,73 @@
           <w:sz w:val="20"/>
           <w:szCs w:val="20"/>
         </w:rPr>
-        <w:t xml:space="preserve"> Ilyas starts the game and</w:t>
-      </w:r>
-      <w:r>
-        <w:rPr>
-          <w:rFonts w:ascii="Tahoma" w:hAnsi="Tahoma" w:cs="Tahoma"/>
-          <w:sz w:val="20"/>
-          <w:szCs w:val="20"/>
-        </w:rPr>
-        <w:t xml:space="preserve"> plays the level of the game. Game elements appear, he plays the level </w:t>
-      </w:r>
-      <w:r>
-        <w:rPr>
-          <w:rFonts w:ascii="Tahoma" w:hAnsi="Tahoma" w:cs="Tahoma"/>
-          <w:sz w:val="20"/>
-          <w:szCs w:val="20"/>
-        </w:rPr>
-        <w:t>and won the leve</w:t>
-      </w:r>
-      <w:r>
-        <w:rPr>
-          <w:rFonts w:ascii="Tahoma" w:hAnsi="Tahoma" w:cs="Tahoma"/>
-          <w:sz w:val="20"/>
-          <w:szCs w:val="20"/>
-        </w:rPr>
-        <w:t xml:space="preserve">l.  </w:t>
-      </w:r>
-      <w:r>
-        <w:rPr>
-          <w:noProof/>
+        <w:t xml:space="preserve"> Ilyas </w:t>
+      </w:r>
+      <w:r>
+        <w:rPr>
+          <w:rFonts w:ascii="Tahoma" w:hAnsi="Tahoma" w:cs="Tahoma"/>
+          <w:sz w:val="20"/>
+          <w:szCs w:val="20"/>
+        </w:rPr>
+        <w:t xml:space="preserve">has downloaded the game and is very excited for being the one who will play this game first. He clicked the game icon on the desktop. Game launched and the main menu appeared. Without changing any </w:t>
+      </w:r>
+      <w:r>
+        <w:rPr>
+          <w:rFonts w:ascii="Tahoma" w:hAnsi="Tahoma" w:cs="Tahoma"/>
+          <w:sz w:val="20"/>
+          <w:szCs w:val="20"/>
+        </w:rPr>
+        <w:t>settings,</w:t>
+      </w:r>
+      <w:r>
+        <w:rPr>
+          <w:rFonts w:ascii="Tahoma" w:hAnsi="Tahoma" w:cs="Tahoma"/>
+          <w:sz w:val="20"/>
+          <w:szCs w:val="20"/>
+        </w:rPr>
+        <w:t xml:space="preserve"> he </w:t>
+      </w:r>
+      <w:r>
+        <w:rPr>
+          <w:rFonts w:ascii="Tahoma" w:hAnsi="Tahoma" w:cs="Tahoma"/>
+          <w:sz w:val="20"/>
+          <w:szCs w:val="20"/>
+        </w:rPr>
+        <w:lastRenderedPageBreak/>
+        <w:t>clicked “Start game” button. And that is it! The map, player and enemies were on the monitor and the game is waiting for being played.</w:t>
+      </w:r>
+      <w:r>
+        <w:rPr>
+          <w:rFonts w:ascii="Tahoma" w:hAnsi="Tahoma" w:cs="Tahoma"/>
+          <w:sz w:val="20"/>
+          <w:szCs w:val="20"/>
+        </w:rPr>
+        <w:t xml:space="preserve"> (Picture 3)</w:t>
+      </w:r>
+    </w:p>
+    <w:p>
+      <w:pPr>
+        <w:pStyle w:val="BodyText"/>
+        <w:spacing w:line="480" w:lineRule="auto"/>
+        <w:ind w:left="360"/>
+        <w:rPr>
+          <w:rFonts w:ascii="Tahoma" w:hAnsi="Tahoma" w:cs="Tahoma"/>
+          <w:sz w:val="20"/>
+          <w:szCs w:val="20"/>
+        </w:rPr>
+      </w:pPr>
+      <w:r>
+        <w:rPr>
+          <w:rFonts w:ascii="Tahoma" w:hAnsi="Tahoma" w:cs="Tahoma"/>
+          <w:noProof/>
+          <w:sz w:val="20"/>
+          <w:szCs w:val="20"/>
         </w:rPr>
         <w:drawing>
-          <wp:inline distT="0" distB="0" distL="0" distR="0" wp14:anchorId="193B4C02" wp14:editId="0CAA7863">
-            <wp:extent cx="5499735" cy="2638599"/>
-            <wp:effectExtent l="0" t="0" r="12065" b="3175"/>
-            <wp:docPr id="13" name="Picture 13" descr="Screen%20Shot%202017-10-09%20at%2000.44.12.png"/>
+          <wp:inline distT="0" distB="0" distL="0" distR="0" wp14:anchorId="6D7F09DC" wp14:editId="2F6B69BF">
+            <wp:extent cx="5260975" cy="2630170"/>
+            <wp:effectExtent l="0" t="0" r="0" b="11430"/>
+            <wp:docPr id="15" name="Picture 15" descr="../Diagrams/Analysis_Diagram/Diagram_Images/sequence1.jpg"/>
             <wp:cNvGraphicFramePr>
               <a:graphicFrameLocks xmlns:a="http://schemas.openxmlformats.org/drawingml/2006/main" noChangeAspect="1"/>
             </wp:cNvGraphicFramePr>
@@ -6763,7 +7030,7 @@
               <a:graphicData uri="http://schemas.openxmlformats.org/drawingml/2006/picture">
                 <pic:pic xmlns:pic="http://schemas.openxmlformats.org/drawingml/2006/picture">
                   <pic:nvPicPr>
-                    <pic:cNvPr id="0" name="Picture 3" descr="Screen%20Shot%202017-10-09%20at%2000.44.12.png"/>
+                    <pic:cNvPr id="0" name="Picture 2" descr="../Diagrams/Analysis_Diagram/Diagram_Images/sequence1.jpg"/>
                     <pic:cNvPicPr>
                       <a:picLocks noChangeAspect="1" noChangeArrowheads="1"/>
                     </pic:cNvPicPr>
@@ -6784,7 +7051,7 @@
                   <pic:spPr bwMode="auto">
                     <a:xfrm>
                       <a:off x="0" y="0"/>
-                      <a:ext cx="5613672" cy="2693263"/>
+                      <a:ext cx="5260975" cy="2630170"/>
                     </a:xfrm>
                     <a:prstGeom prst="rect">
                       <a:avLst/>
@@ -6818,41 +7085,139 @@
           <w:sz w:val="20"/>
           <w:szCs w:val="20"/>
         </w:rPr>
+        <w:tab/>
+      </w:r>
+      <w:r>
+        <w:rPr>
+          <w:rFonts w:ascii="Tahoma" w:hAnsi="Tahoma" w:cs="Tahoma"/>
+          <w:sz w:val="20"/>
+          <w:szCs w:val="20"/>
+        </w:rPr>
+        <w:tab/>
+      </w:r>
+      <w:r>
+        <w:rPr>
+          <w:rFonts w:ascii="Tahoma" w:hAnsi="Tahoma" w:cs="Tahoma"/>
+          <w:sz w:val="20"/>
+          <w:szCs w:val="20"/>
+        </w:rPr>
+        <w:tab/>
+      </w:r>
+      <w:r>
+        <w:rPr>
+          <w:rFonts w:ascii="Tahoma" w:hAnsi="Tahoma" w:cs="Tahoma"/>
+          <w:sz w:val="20"/>
+          <w:szCs w:val="20"/>
+        </w:rPr>
+        <w:tab/>
+      </w:r>
+      <w:r>
+        <w:rPr>
+          <w:rFonts w:ascii="Tahoma" w:hAnsi="Tahoma" w:cs="Tahoma"/>
+          <w:sz w:val="20"/>
+          <w:szCs w:val="20"/>
+        </w:rPr>
+        <w:t>Picture 3</w:t>
+      </w:r>
+      <w:r>
+        <w:rPr>
+          <w:rFonts w:ascii="Tahoma" w:hAnsi="Tahoma" w:cs="Tahoma"/>
+          <w:sz w:val="20"/>
+          <w:szCs w:val="20"/>
+        </w:rPr>
+        <w:t xml:space="preserve">. Sequence diagram for </w:t>
+      </w:r>
+      <w:r>
+        <w:rPr>
+          <w:rFonts w:ascii="Tahoma" w:hAnsi="Tahoma" w:cs="Tahoma"/>
+          <w:sz w:val="20"/>
+          <w:szCs w:val="20"/>
+        </w:rPr>
+        <w:t>staring the game.</w:t>
+      </w:r>
+    </w:p>
+    <w:p>
+      <w:pPr>
+        <w:pStyle w:val="BodyText"/>
+        <w:numPr>
+          <w:ilvl w:val="0"/>
+          <w:numId w:val="16"/>
+        </w:numPr>
+        <w:spacing w:line="480" w:lineRule="auto"/>
+        <w:rPr>
+          <w:rFonts w:ascii="Tahoma" w:hAnsi="Tahoma" w:cs="Tahoma"/>
+          <w:sz w:val="20"/>
+          <w:szCs w:val="20"/>
+        </w:rPr>
+      </w:pPr>
+      <w:r>
+        <w:rPr>
+          <w:rFonts w:ascii="Tahoma" w:hAnsi="Tahoma" w:cs="Tahoma"/>
+          <w:sz w:val="20"/>
+          <w:szCs w:val="20"/>
+        </w:rPr>
+        <w:t xml:space="preserve">Default controls for moving the game character was arrow keys as described on the help section. Since Ilyas was accustomed to play with WASD keys, he did go to the settings section of the game by clicking “Settings” button. Settings panel appeared. Fortunately, it was not so difficult to find the part in which he could change what he wants – controls. He changed the controls to WASD using the combo box on the Settings panel and want back to main menu. </w:t>
+      </w:r>
+      <w:r>
+        <w:rPr>
+          <w:rFonts w:ascii="Tahoma" w:hAnsi="Tahoma" w:cs="Tahoma"/>
+          <w:sz w:val="20"/>
+          <w:szCs w:val="20"/>
+        </w:rPr>
+        <w:t>(P</w:t>
+      </w:r>
+      <w:r>
+        <w:rPr>
+          <w:rFonts w:ascii="Tahoma" w:hAnsi="Tahoma" w:cs="Tahoma"/>
+          <w:sz w:val="20"/>
+          <w:szCs w:val="20"/>
+        </w:rPr>
+        <w:t>icture 4</w:t>
+      </w:r>
+      <w:r>
+        <w:rPr>
+          <w:rFonts w:ascii="Tahoma" w:hAnsi="Tahoma" w:cs="Tahoma"/>
+          <w:sz w:val="20"/>
+          <w:szCs w:val="20"/>
+        </w:rPr>
+        <w:t>)</w:t>
+      </w:r>
+    </w:p>
+    <w:p>
+      <w:pPr>
+        <w:pStyle w:val="BodyText"/>
+        <w:spacing w:line="480" w:lineRule="auto"/>
+        <w:rPr>
+          <w:rFonts w:ascii="Tahoma" w:hAnsi="Tahoma" w:cs="Tahoma"/>
+          <w:sz w:val="20"/>
+          <w:szCs w:val="20"/>
+        </w:rPr>
+      </w:pPr>
+    </w:p>
+    <w:p>
+      <w:pPr>
+        <w:pStyle w:val="BodyText"/>
+        <w:spacing w:line="480" w:lineRule="auto"/>
+        <w:ind w:left="360"/>
+        <w:rPr>
+          <w:rFonts w:ascii="Tahoma" w:hAnsi="Tahoma" w:cs="Tahoma"/>
+          <w:sz w:val="20"/>
+          <w:szCs w:val="20"/>
+        </w:rPr>
+      </w:pPr>
+      <w:r>
+        <w:rPr>
+          <w:rFonts w:ascii="Tahoma" w:hAnsi="Tahoma" w:cs="Tahoma"/>
+          <w:noProof/>
+          <w:sz w:val="20"/>
+          <w:szCs w:val="20"/>
+        </w:rPr>
         <w:lastRenderedPageBreak/>
-        <w:t xml:space="preserve">2. </w:t>
-      </w:r>
-      <w:r>
-        <w:rPr>
-          <w:rFonts w:ascii="Tahoma" w:hAnsi="Tahoma" w:cs="Tahoma"/>
-          <w:sz w:val="20"/>
-          <w:szCs w:val="20"/>
-        </w:rPr>
-        <w:t>Player – Ilyas starts the game and plays the level of the game. Game elements appear, he plays the level but, since he lost all his lives given (obtained), he lost the game.</w:t>
-      </w:r>
-    </w:p>
-    <w:p>
-      <w:pPr>
-        <w:pStyle w:val="BodyText"/>
-        <w:spacing w:line="480" w:lineRule="auto"/>
-        <w:ind w:left="360"/>
-        <w:rPr>
-          <w:rFonts w:ascii="Tahoma" w:hAnsi="Tahoma" w:cs="Tahoma"/>
-          <w:sz w:val="20"/>
-          <w:szCs w:val="20"/>
-        </w:rPr>
-      </w:pPr>
-      <w:r>
-        <w:rPr>
-          <w:rFonts w:ascii="Tahoma" w:hAnsi="Tahoma" w:cs="Tahoma"/>
-          <w:noProof/>
-          <w:sz w:val="20"/>
-          <w:szCs w:val="20"/>
-        </w:rPr>
         <w:drawing>
-          <wp:inline distT="0" distB="0" distL="0" distR="0" wp14:anchorId="73DD807A" wp14:editId="344C6CA9">
-            <wp:extent cx="5265420" cy="1986280"/>
-            <wp:effectExtent l="0" t="0" r="0" b="0"/>
-            <wp:docPr id="2" name="Picture 2" descr="Dynamic_Model_Iteration%201/Sequence%20Diagram2.jpg"/>
+          <wp:inline distT="0" distB="0" distL="0" distR="0" wp14:anchorId="75DBB53B" wp14:editId="309BBC08">
+            <wp:extent cx="5028694" cy="2374367"/>
+            <wp:effectExtent l="0" t="0" r="635" b="0"/>
+            <wp:docPr id="16" name="Picture 16" descr="../Diagrams/Analysis_Diagram/Diagram_Images/sequence2.jpg"/>
             <wp:cNvGraphicFramePr>
               <a:graphicFrameLocks xmlns:a="http://schemas.openxmlformats.org/drawingml/2006/main" noChangeAspect="1"/>
             </wp:cNvGraphicFramePr>
@@ -6860,7 +7225,7 @@
               <a:graphicData uri="http://schemas.openxmlformats.org/drawingml/2006/picture">
                 <pic:pic xmlns:pic="http://schemas.openxmlformats.org/drawingml/2006/picture">
                   <pic:nvPicPr>
-                    <pic:cNvPr id="0" name="Picture 1" descr="Dynamic_Model_Iteration%201/Sequence%20Diagram2.jpg"/>
+                    <pic:cNvPr id="0" name="Picture 3" descr="../Diagrams/Analysis_Diagram/Diagram_Images/sequence2.jpg"/>
                     <pic:cNvPicPr>
                       <a:picLocks noChangeAspect="1" noChangeArrowheads="1"/>
                     </pic:cNvPicPr>
@@ -6881,7 +7246,7 @@
                   <pic:spPr bwMode="auto">
                     <a:xfrm>
                       <a:off x="0" y="0"/>
-                      <a:ext cx="5265420" cy="1986280"/>
+                      <a:ext cx="5062262" cy="2390217"/>
                     </a:xfrm>
                     <a:prstGeom prst="rect">
                       <a:avLst/>
@@ -6909,6 +7274,114 @@
           <w:szCs w:val="20"/>
         </w:rPr>
       </w:pPr>
+      <w:r>
+        <w:rPr>
+          <w:rFonts w:ascii="Tahoma" w:hAnsi="Tahoma" w:cs="Tahoma"/>
+          <w:sz w:val="20"/>
+          <w:szCs w:val="20"/>
+        </w:rPr>
+        <w:tab/>
+      </w:r>
+      <w:r>
+        <w:rPr>
+          <w:rFonts w:ascii="Tahoma" w:hAnsi="Tahoma" w:cs="Tahoma"/>
+          <w:sz w:val="20"/>
+          <w:szCs w:val="20"/>
+        </w:rPr>
+        <w:tab/>
+      </w:r>
+      <w:r>
+        <w:rPr>
+          <w:rFonts w:ascii="Tahoma" w:hAnsi="Tahoma" w:cs="Tahoma"/>
+          <w:sz w:val="20"/>
+          <w:szCs w:val="20"/>
+        </w:rPr>
+        <w:tab/>
+      </w:r>
+      <w:r>
+        <w:rPr>
+          <w:rFonts w:ascii="Tahoma" w:hAnsi="Tahoma" w:cs="Tahoma"/>
+          <w:sz w:val="20"/>
+          <w:szCs w:val="20"/>
+        </w:rPr>
+        <w:t>Picture 4</w:t>
+      </w:r>
+      <w:r>
+        <w:rPr>
+          <w:rFonts w:ascii="Tahoma" w:hAnsi="Tahoma" w:cs="Tahoma"/>
+          <w:sz w:val="20"/>
+          <w:szCs w:val="20"/>
+        </w:rPr>
+        <w:t>. Sequence diagram for changing controls scenario</w:t>
+      </w:r>
+    </w:p>
+    <w:p>
+      <w:pPr>
+        <w:pStyle w:val="BodyText"/>
+        <w:spacing w:line="480" w:lineRule="auto"/>
+        <w:ind w:left="360"/>
+        <w:rPr>
+          <w:rFonts w:ascii="Tahoma" w:hAnsi="Tahoma" w:cs="Tahoma"/>
+          <w:sz w:val="20"/>
+          <w:szCs w:val="20"/>
+        </w:rPr>
+      </w:pPr>
+      <w:r>
+        <w:rPr>
+          <w:rFonts w:ascii="Tahoma" w:hAnsi="Tahoma" w:cs="Tahoma"/>
+          <w:sz w:val="20"/>
+          <w:szCs w:val="20"/>
+        </w:rPr>
+        <w:tab/>
+      </w:r>
+      <w:r>
+        <w:rPr>
+          <w:rFonts w:ascii="Tahoma" w:hAnsi="Tahoma" w:cs="Tahoma"/>
+          <w:sz w:val="20"/>
+          <w:szCs w:val="20"/>
+        </w:rPr>
+        <w:tab/>
+      </w:r>
+      <w:r>
+        <w:rPr>
+          <w:rFonts w:ascii="Tahoma" w:hAnsi="Tahoma" w:cs="Tahoma"/>
+          <w:sz w:val="20"/>
+          <w:szCs w:val="20"/>
+        </w:rPr>
+        <w:tab/>
+      </w:r>
+      <w:r>
+        <w:rPr>
+          <w:rFonts w:ascii="Tahoma" w:hAnsi="Tahoma" w:cs="Tahoma"/>
+          <w:sz w:val="20"/>
+          <w:szCs w:val="20"/>
+        </w:rPr>
+        <w:tab/>
+      </w:r>
+      <w:r>
+        <w:rPr>
+          <w:rFonts w:ascii="Tahoma" w:hAnsi="Tahoma" w:cs="Tahoma"/>
+          <w:sz w:val="20"/>
+          <w:szCs w:val="20"/>
+        </w:rPr>
+        <w:tab/>
+      </w:r>
+      <w:r>
+        <w:rPr>
+          <w:rFonts w:ascii="Tahoma" w:hAnsi="Tahoma" w:cs="Tahoma"/>
+          <w:sz w:val="20"/>
+          <w:szCs w:val="20"/>
+        </w:rPr>
+        <w:tab/>
+      </w:r>
+      <w:r>
+        <w:rPr>
+          <w:rFonts w:ascii="Tahoma" w:hAnsi="Tahoma" w:cs="Tahoma"/>
+          <w:sz w:val="20"/>
+          <w:szCs w:val="20"/>
+        </w:rPr>
+        <w:tab/>
+      </w:r>
     </w:p>
     <w:p>
       <w:pPr>
@@ -6930,40 +7403,91 @@
           <w:sz w:val="20"/>
           <w:szCs w:val="20"/>
         </w:rPr>
-        <w:t xml:space="preserve">Player – Ilyas starts the game and plays the level of the game. During the game </w:t>
-      </w:r>
-      <w:r>
-        <w:rPr>
-          <w:rFonts w:ascii="Tahoma" w:hAnsi="Tahoma" w:cs="Tahoma"/>
-          <w:sz w:val="20"/>
-          <w:szCs w:val="20"/>
-        </w:rPr>
-        <w:t>play,</w:t>
-      </w:r>
-      <w:r>
-        <w:rPr>
-          <w:rFonts w:ascii="Tahoma" w:hAnsi="Tahoma" w:cs="Tahoma"/>
-          <w:sz w:val="20"/>
-          <w:szCs w:val="20"/>
-        </w:rPr>
-        <w:t xml:space="preserve"> suddenly he pauses the game</w:t>
-      </w:r>
-      <w:r>
-        <w:rPr>
-          <w:rFonts w:ascii="Tahoma" w:hAnsi="Tahoma" w:cs="Tahoma"/>
-          <w:sz w:val="20"/>
-          <w:szCs w:val="20"/>
-        </w:rPr>
-        <w:t>, because his mom calls him for eating</w:t>
-      </w:r>
-      <w:r>
-        <w:rPr>
-          <w:rFonts w:ascii="Tahoma" w:hAnsi="Tahoma" w:cs="Tahoma"/>
-          <w:sz w:val="20"/>
-          <w:szCs w:val="20"/>
-        </w:rPr>
-        <w:t>. Small menu appears on the center of the screen and using the “Save Level” option he saves the game and quits the game.</w:t>
-      </w:r>
+        <w:t xml:space="preserve">Player – Ilyas </w:t>
+      </w:r>
+      <w:r>
+        <w:rPr>
+          <w:rFonts w:ascii="Tahoma" w:hAnsi="Tahoma" w:cs="Tahoma"/>
+          <w:sz w:val="20"/>
+          <w:szCs w:val="20"/>
+        </w:rPr>
+        <w:t>impatiently want to continue the game from the Modern Level. He had bought a new keyboard for playing this game. He connected the new keyboard to this PC and using mouse clicked the “Start game” button on the main menu. Screen for game play appears. And he pressed key “A” on the keyboard to test his brand-new keyboard. Happily the character of the level moves to his left on the screen by changing his default direction</w:t>
+      </w:r>
+      <w:r>
+        <w:rPr>
+          <w:rFonts w:ascii="Tahoma" w:hAnsi="Tahoma" w:cs="Tahoma"/>
+          <w:sz w:val="20"/>
+          <w:szCs w:val="20"/>
+        </w:rPr>
+        <w:t>.</w:t>
+      </w:r>
+      <w:r>
+        <w:rPr>
+          <w:rFonts w:ascii="Tahoma" w:hAnsi="Tahoma" w:cs="Tahoma"/>
+          <w:sz w:val="20"/>
+          <w:szCs w:val="20"/>
+        </w:rPr>
+        <w:t xml:space="preserve"> (as default character</w:t>
+      </w:r>
+      <w:r>
+        <w:rPr>
+          <w:rFonts w:ascii="Tahoma" w:hAnsi="Tahoma" w:cs="Tahoma"/>
+          <w:sz w:val="20"/>
+          <w:szCs w:val="20"/>
+        </w:rPr>
+        <w:t>’ direction is to right</w:t>
+      </w:r>
+      <w:r>
+        <w:rPr>
+          <w:rFonts w:ascii="Tahoma" w:hAnsi="Tahoma" w:cs="Tahoma"/>
+          <w:sz w:val="20"/>
+          <w:szCs w:val="20"/>
+        </w:rPr>
+        <w:t>)</w:t>
+      </w:r>
+      <w:r>
+        <w:rPr>
+          <w:rFonts w:ascii="Tahoma" w:hAnsi="Tahoma" w:cs="Tahoma"/>
+          <w:sz w:val="20"/>
+          <w:szCs w:val="20"/>
+        </w:rPr>
+        <w:t xml:space="preserve"> </w:t>
+      </w:r>
+      <w:r>
+        <w:rPr>
+          <w:rFonts w:ascii="Tahoma" w:hAnsi="Tahoma" w:cs="Tahoma"/>
+          <w:sz w:val="20"/>
+          <w:szCs w:val="20"/>
+        </w:rPr>
+        <w:t>(P</w:t>
+      </w:r>
+      <w:r>
+        <w:rPr>
+          <w:rFonts w:ascii="Tahoma" w:hAnsi="Tahoma" w:cs="Tahoma"/>
+          <w:sz w:val="20"/>
+          <w:szCs w:val="20"/>
+        </w:rPr>
+        <w:t>icture 5</w:t>
+      </w:r>
+      <w:r>
+        <w:rPr>
+          <w:rFonts w:ascii="Tahoma" w:hAnsi="Tahoma" w:cs="Tahoma"/>
+          <w:sz w:val="20"/>
+          <w:szCs w:val="20"/>
+        </w:rPr>
+        <w:t>)</w:t>
+      </w:r>
+    </w:p>
+    <w:p>
+      <w:pPr>
+        <w:pStyle w:val="BodyText"/>
+        <w:spacing w:line="480" w:lineRule="auto"/>
+        <w:rPr>
+          <w:rFonts w:ascii="Tahoma" w:hAnsi="Tahoma" w:cs="Tahoma"/>
+          <w:sz w:val="20"/>
+          <w:szCs w:val="20"/>
+        </w:rPr>
+      </w:pPr>
     </w:p>
     <w:p>
       <w:pPr>
@@ -6983,11 +7507,12 @@
           <w:sz w:val="20"/>
           <w:szCs w:val="20"/>
         </w:rPr>
+        <w:lastRenderedPageBreak/>
         <w:drawing>
-          <wp:inline distT="0" distB="0" distL="0" distR="0" wp14:anchorId="359DCCFF" wp14:editId="4018A237">
-            <wp:extent cx="5250180" cy="2569845"/>
-            <wp:effectExtent l="0" t="0" r="7620" b="0"/>
-            <wp:docPr id="3" name="Picture 3" descr="Dynamic_Model_Iteration%201/Sequence%20Diagram3.jpg"/>
+          <wp:inline distT="0" distB="0" distL="0" distR="0" wp14:anchorId="5C32830B" wp14:editId="08ED179E">
+            <wp:extent cx="5260975" cy="2856230"/>
+            <wp:effectExtent l="0" t="0" r="0" b="0"/>
+            <wp:docPr id="17" name="Picture 17" descr="../Diagrams/Analysis_Diagram/Diagram_Images/sequence3.jpg"/>
             <wp:cNvGraphicFramePr>
               <a:graphicFrameLocks xmlns:a="http://schemas.openxmlformats.org/drawingml/2006/main" noChangeAspect="1"/>
             </wp:cNvGraphicFramePr>
@@ -6995,13 +7520,13 @@
               <a:graphicData uri="http://schemas.openxmlformats.org/drawingml/2006/picture">
                 <pic:pic xmlns:pic="http://schemas.openxmlformats.org/drawingml/2006/picture">
                   <pic:nvPicPr>
-                    <pic:cNvPr id="0" name="Picture 2" descr="Dynamic_Model_Iteration%201/Sequence%20Diagram3.jpg"/>
+                    <pic:cNvPr id="0" name="Picture 4" descr="../Diagrams/Analysis_Diagram/Diagram_Images/sequence3.jpg"/>
                     <pic:cNvPicPr>
                       <a:picLocks noChangeAspect="1" noChangeArrowheads="1"/>
                     </pic:cNvPicPr>
                   </pic:nvPicPr>
                   <pic:blipFill>
-                    <a:blip r:embed="rId16" cstate="print">
+                    <a:blip r:embed="rId16">
                       <a:extLst>
                         <a:ext uri="{28A0092B-C50C-407E-A947-70E740481C1C}">
                           <a14:useLocalDpi xmlns:a14="http://schemas.microsoft.com/office/drawing/2010/main" val="0"/>
@@ -7016,7 +7541,7 @@
                   <pic:spPr bwMode="auto">
                     <a:xfrm>
                       <a:off x="0" y="0"/>
-                      <a:ext cx="5250180" cy="2569845"/>
+                      <a:ext cx="5260975" cy="2856230"/>
                     </a:xfrm>
                     <a:prstGeom prst="rect">
                       <a:avLst/>
@@ -7044,6 +7569,47 @@
           <w:szCs w:val="20"/>
         </w:rPr>
       </w:pPr>
+      <w:r>
+        <w:rPr>
+          <w:rFonts w:ascii="Tahoma" w:hAnsi="Tahoma" w:cs="Tahoma"/>
+          <w:sz w:val="20"/>
+          <w:szCs w:val="20"/>
+        </w:rPr>
+        <w:tab/>
+      </w:r>
+      <w:r>
+        <w:rPr>
+          <w:rFonts w:ascii="Tahoma" w:hAnsi="Tahoma" w:cs="Tahoma"/>
+          <w:sz w:val="20"/>
+          <w:szCs w:val="20"/>
+        </w:rPr>
+        <w:tab/>
+      </w:r>
+      <w:r>
+        <w:rPr>
+          <w:rFonts w:ascii="Tahoma" w:hAnsi="Tahoma" w:cs="Tahoma"/>
+          <w:sz w:val="20"/>
+          <w:szCs w:val="20"/>
+        </w:rPr>
+        <w:tab/>
+        <w:t>Picture 5</w:t>
+      </w:r>
+      <w:r>
+        <w:rPr>
+          <w:rFonts w:ascii="Tahoma" w:hAnsi="Tahoma" w:cs="Tahoma"/>
+          <w:sz w:val="20"/>
+          <w:szCs w:val="20"/>
+        </w:rPr>
+        <w:t xml:space="preserve">. Sequence diagram for </w:t>
+      </w:r>
+      <w:r>
+        <w:rPr>
+          <w:rFonts w:ascii="Tahoma" w:hAnsi="Tahoma" w:cs="Tahoma"/>
+          <w:sz w:val="20"/>
+          <w:szCs w:val="20"/>
+        </w:rPr>
+        <w:t>moving the character</w:t>
+      </w:r>
     </w:p>
     <w:p>
       <w:pPr>
@@ -7060,81 +7626,89 @@
     <w:p>
       <w:pPr>
         <w:pStyle w:val="BodyText"/>
+        <w:numPr>
+          <w:ilvl w:val="0"/>
+          <w:numId w:val="16"/>
+        </w:numPr>
+        <w:spacing w:line="480" w:lineRule="auto"/>
+        <w:rPr>
+          <w:rFonts w:ascii="Tahoma" w:hAnsi="Tahoma" w:cs="Tahoma"/>
+          <w:sz w:val="20"/>
+          <w:szCs w:val="20"/>
+        </w:rPr>
+      </w:pPr>
+      <w:r>
+        <w:rPr>
+          <w:rFonts w:ascii="Tahoma" w:hAnsi="Tahoma" w:cs="Tahoma"/>
+          <w:sz w:val="20"/>
+          <w:szCs w:val="20"/>
+        </w:rPr>
+        <w:t xml:space="preserve"> </w:t>
+      </w:r>
+      <w:r>
+        <w:rPr>
+          <w:rFonts w:ascii="Tahoma" w:hAnsi="Tahoma" w:cs="Tahoma"/>
+          <w:sz w:val="20"/>
+          <w:szCs w:val="20"/>
+        </w:rPr>
+        <w:t xml:space="preserve"> </w:t>
+      </w:r>
+      <w:r>
+        <w:rPr>
+          <w:rFonts w:ascii="Tahoma" w:hAnsi="Tahoma" w:cs="Tahoma"/>
+          <w:sz w:val="20"/>
+          <w:szCs w:val="20"/>
+        </w:rPr>
+        <w:t>Ilyas is playing the game. He aims to win the Modern Level before going to bed. He fights the enemies and comes to the end of the level. At the end boss of the level was waiting for him. With his professional gaming skills, he also defeated the boss and eventually the level finished.</w:t>
+      </w:r>
+      <w:r>
+        <w:rPr>
+          <w:rFonts w:ascii="Tahoma" w:hAnsi="Tahoma" w:cs="Tahoma"/>
+          <w:sz w:val="20"/>
+          <w:szCs w:val="20"/>
+        </w:rPr>
+        <w:t xml:space="preserve"> </w:t>
+      </w:r>
+      <w:r>
+        <w:rPr>
+          <w:rFonts w:ascii="Tahoma" w:hAnsi="Tahoma" w:cs="Tahoma"/>
+          <w:sz w:val="20"/>
+          <w:szCs w:val="20"/>
+        </w:rPr>
+        <w:t>(P</w:t>
+      </w:r>
+      <w:r>
+        <w:rPr>
+          <w:rFonts w:ascii="Tahoma" w:hAnsi="Tahoma" w:cs="Tahoma"/>
+          <w:sz w:val="20"/>
+          <w:szCs w:val="20"/>
+        </w:rPr>
+        <w:t>icture 6</w:t>
+      </w:r>
+      <w:r>
+        <w:rPr>
+          <w:rFonts w:ascii="Tahoma" w:hAnsi="Tahoma" w:cs="Tahoma"/>
+          <w:sz w:val="20"/>
+          <w:szCs w:val="20"/>
+        </w:rPr>
+        <w:t>)</w:t>
+      </w:r>
+    </w:p>
+    <w:p>
+      <w:pPr>
+        <w:pStyle w:val="BodyText"/>
         <w:spacing w:line="480" w:lineRule="auto"/>
         <w:ind w:left="360"/>
-        <w:rPr>
-          <w:rFonts w:ascii="Tahoma" w:hAnsi="Tahoma" w:cs="Tahoma"/>
-          <w:sz w:val="20"/>
-          <w:szCs w:val="20"/>
-        </w:rPr>
-      </w:pPr>
-      <w:r>
-        <w:rPr>
-          <w:rFonts w:ascii="Tahoma" w:hAnsi="Tahoma" w:cs="Tahoma"/>
-          <w:sz w:val="20"/>
-          <w:szCs w:val="20"/>
-        </w:rPr>
-        <w:lastRenderedPageBreak/>
-        <w:t xml:space="preserve">4. </w:t>
-      </w:r>
-      <w:r>
-        <w:rPr>
-          <w:rFonts w:ascii="Tahoma" w:hAnsi="Tahoma" w:cs="Tahoma"/>
-          <w:sz w:val="20"/>
-          <w:szCs w:val="20"/>
-        </w:rPr>
-        <w:t>After eating Player – Ilyas</w:t>
-      </w:r>
-      <w:r>
-        <w:rPr>
-          <w:rFonts w:ascii="Tahoma" w:hAnsi="Tahoma" w:cs="Tahoma"/>
-          <w:sz w:val="20"/>
-          <w:szCs w:val="20"/>
-        </w:rPr>
-        <w:t xml:space="preserve"> returns back to play the game again. He wants to continue where he left the game, so he opens the game and on the menu state he selects “Load Level”</w:t>
-      </w:r>
-      <w:r>
-        <w:rPr>
-          <w:rFonts w:ascii="Tahoma" w:hAnsi="Tahoma" w:cs="Tahoma"/>
-          <w:sz w:val="20"/>
-          <w:szCs w:val="20"/>
-        </w:rPr>
-        <w:t xml:space="preserve"> option. The level he wants to continue is constructed and he plays the level and won it.</w:t>
-      </w:r>
-      <w:bookmarkStart w:id="11" w:name="_GoBack"/>
-      <w:bookmarkEnd w:id="11"/>
-      <w:r>
-        <w:rPr>
-          <w:rFonts w:ascii="Tahoma" w:hAnsi="Tahoma" w:cs="Tahoma"/>
-          <w:sz w:val="20"/>
-          <w:szCs w:val="20"/>
-        </w:rPr>
-        <w:t xml:space="preserve"> </w:t>
-      </w:r>
-      <w:r>
-        <w:rPr>
-          <w:rFonts w:ascii="Tahoma" w:hAnsi="Tahoma" w:cs="Tahoma"/>
-          <w:sz w:val="20"/>
-          <w:szCs w:val="20"/>
-        </w:rPr>
-        <w:t xml:space="preserve"> </w:t>
-      </w:r>
-    </w:p>
-    <w:p>
-      <w:pPr>
-        <w:pStyle w:val="BodyText"/>
-        <w:spacing w:line="480" w:lineRule="auto"/>
-        <w:ind w:left="360"/>
       </w:pPr>
       <w:r>
         <w:rPr>
           <w:noProof/>
         </w:rPr>
         <w:drawing>
-          <wp:inline distT="0" distB="0" distL="0" distR="0" wp14:anchorId="54394E30" wp14:editId="4A7DF888">
-            <wp:extent cx="5267325" cy="2914650"/>
-            <wp:effectExtent l="0" t="0" r="0" b="6350"/>
-            <wp:docPr id="8" name="Picture 8" descr="../Documents/GitHub/1E.Civilizational-Wars/doc/Dynamic_Model_Iteration%201/Sequence%20Diagram4.jpg"/>
+          <wp:inline distT="0" distB="0" distL="0" distR="0" wp14:anchorId="678D9992" wp14:editId="221F8C5F">
+            <wp:extent cx="5260975" cy="2242185"/>
+            <wp:effectExtent l="0" t="0" r="0" b="0"/>
+            <wp:docPr id="18" name="Picture 18" descr="../Diagrams/Analysis_Diagram/Diagram_Images/sequence4.jpg"/>
             <wp:cNvGraphicFramePr>
               <a:graphicFrameLocks xmlns:a="http://schemas.openxmlformats.org/drawingml/2006/main" noChangeAspect="1"/>
             </wp:cNvGraphicFramePr>
@@ -7142,7 +7716,7 @@
               <a:graphicData uri="http://schemas.openxmlformats.org/drawingml/2006/picture">
                 <pic:pic xmlns:pic="http://schemas.openxmlformats.org/drawingml/2006/picture">
                   <pic:nvPicPr>
-                    <pic:cNvPr id="0" name="Picture 3" descr="../Documents/GitHub/1E.Civilizational-Wars/doc/Dynamic_Model_Iteration%201/Sequence%20Diagram4.jpg"/>
+                    <pic:cNvPr id="0" name="Picture 5" descr="../Diagrams/Analysis_Diagram/Diagram_Images/sequence4.jpg"/>
                     <pic:cNvPicPr>
                       <a:picLocks noChangeAspect="1" noChangeArrowheads="1"/>
                     </pic:cNvPicPr>
@@ -7163,7 +7737,7 @@
                   <pic:spPr bwMode="auto">
                     <a:xfrm>
                       <a:off x="0" y="0"/>
-                      <a:ext cx="5267325" cy="2914650"/>
+                      <a:ext cx="5260975" cy="2242185"/>
                     </a:xfrm>
                     <a:prstGeom prst="rect">
                       <a:avLst/>
@@ -7179,6 +7753,529 @@
           </wp:inline>
         </w:drawing>
       </w:r>
+    </w:p>
+    <w:p>
+      <w:pPr>
+        <w:pStyle w:val="BodyText"/>
+        <w:spacing w:line="480" w:lineRule="auto"/>
+        <w:ind w:left="360"/>
+        <w:rPr>
+          <w:rFonts w:ascii="Tahoma" w:hAnsi="Tahoma" w:cs="Tahoma"/>
+          <w:sz w:val="20"/>
+          <w:szCs w:val="20"/>
+        </w:rPr>
+      </w:pPr>
+      <w:r>
+        <w:rPr>
+          <w:rFonts w:ascii="Tahoma" w:hAnsi="Tahoma" w:cs="Tahoma"/>
+          <w:sz w:val="20"/>
+          <w:szCs w:val="20"/>
+        </w:rPr>
+        <w:tab/>
+      </w:r>
+      <w:r>
+        <w:rPr>
+          <w:rFonts w:ascii="Tahoma" w:hAnsi="Tahoma" w:cs="Tahoma"/>
+          <w:sz w:val="20"/>
+          <w:szCs w:val="20"/>
+        </w:rPr>
+        <w:tab/>
+      </w:r>
+      <w:r>
+        <w:rPr>
+          <w:rFonts w:ascii="Tahoma" w:hAnsi="Tahoma" w:cs="Tahoma"/>
+          <w:sz w:val="20"/>
+          <w:szCs w:val="20"/>
+        </w:rPr>
+        <w:tab/>
+        <w:t>Picture 6</w:t>
+      </w:r>
+      <w:r>
+        <w:rPr>
+          <w:rFonts w:ascii="Tahoma" w:hAnsi="Tahoma" w:cs="Tahoma"/>
+          <w:sz w:val="20"/>
+          <w:szCs w:val="20"/>
+        </w:rPr>
+        <w:t xml:space="preserve">. Sequence diagram for </w:t>
+      </w:r>
+      <w:r>
+        <w:rPr>
+          <w:rFonts w:ascii="Tahoma" w:hAnsi="Tahoma" w:cs="Tahoma"/>
+          <w:sz w:val="20"/>
+          <w:szCs w:val="20"/>
+        </w:rPr>
+        <w:t>winning the level</w:t>
+      </w:r>
+      <w:r>
+        <w:rPr>
+          <w:rFonts w:ascii="Tahoma" w:hAnsi="Tahoma" w:cs="Tahoma"/>
+          <w:sz w:val="20"/>
+          <w:szCs w:val="20"/>
+        </w:rPr>
+        <w:t xml:space="preserve"> scenario</w:t>
+      </w:r>
+    </w:p>
+    <w:p>
+      <w:pPr>
+        <w:pStyle w:val="BodyText"/>
+        <w:numPr>
+          <w:ilvl w:val="0"/>
+          <w:numId w:val="16"/>
+        </w:numPr>
+        <w:spacing w:line="480" w:lineRule="auto"/>
+        <w:rPr>
+          <w:rFonts w:ascii="Tahoma" w:hAnsi="Tahoma" w:cs="Tahoma"/>
+          <w:sz w:val="20"/>
+          <w:szCs w:val="20"/>
+        </w:rPr>
+      </w:pPr>
+      <w:r>
+        <w:rPr>
+          <w:rFonts w:ascii="Tahoma" w:hAnsi="Tahoma" w:cs="Tahoma"/>
+          <w:sz w:val="20"/>
+          <w:szCs w:val="20"/>
+        </w:rPr>
+        <w:lastRenderedPageBreak/>
+        <w:t>Ilyas is playing the game. Since he is so tired, he presumed that this time he would not be able to finish the level. His assumptions did not mislead him. He had only one life of the character left and he fired when he saw the enemy, but he could not kill him. Modern soldier (enemy) fired since, the character had entered his fire range – so enemy fired his rifle. Bullet of his rifle hit the player and player run out of his lives. Game Over screen appeared. Ilyas disappointed.</w:t>
+      </w:r>
+      <w:r>
+        <w:rPr>
+          <w:rFonts w:ascii="Tahoma" w:hAnsi="Tahoma" w:cs="Tahoma"/>
+          <w:sz w:val="20"/>
+          <w:szCs w:val="20"/>
+        </w:rPr>
+        <w:t xml:space="preserve"> </w:t>
+      </w:r>
+      <w:r>
+        <w:rPr>
+          <w:rFonts w:ascii="Tahoma" w:hAnsi="Tahoma" w:cs="Tahoma"/>
+          <w:sz w:val="20"/>
+          <w:szCs w:val="20"/>
+        </w:rPr>
+        <w:t>(P</w:t>
+      </w:r>
+      <w:r>
+        <w:rPr>
+          <w:rFonts w:ascii="Tahoma" w:hAnsi="Tahoma" w:cs="Tahoma"/>
+          <w:sz w:val="20"/>
+          <w:szCs w:val="20"/>
+        </w:rPr>
+        <w:t>icture 7</w:t>
+      </w:r>
+      <w:r>
+        <w:rPr>
+          <w:rFonts w:ascii="Tahoma" w:hAnsi="Tahoma" w:cs="Tahoma"/>
+          <w:sz w:val="20"/>
+          <w:szCs w:val="20"/>
+        </w:rPr>
+        <w:t>)</w:t>
+      </w:r>
+    </w:p>
+    <w:p>
+      <w:pPr>
+        <w:pStyle w:val="BodyText"/>
+        <w:spacing w:line="480" w:lineRule="auto"/>
+        <w:rPr>
+          <w:rFonts w:ascii="Tahoma" w:hAnsi="Tahoma" w:cs="Tahoma"/>
+          <w:sz w:val="20"/>
+          <w:szCs w:val="20"/>
+        </w:rPr>
+      </w:pPr>
+      <w:r>
+        <w:rPr>
+          <w:rFonts w:ascii="Tahoma" w:hAnsi="Tahoma" w:cs="Tahoma"/>
+          <w:noProof/>
+          <w:sz w:val="20"/>
+          <w:szCs w:val="20"/>
+        </w:rPr>
+        <w:drawing>
+          <wp:inline distT="0" distB="0" distL="0" distR="0" wp14:anchorId="4D2F8A94" wp14:editId="4007675E">
+            <wp:extent cx="5257800" cy="3248025"/>
+            <wp:effectExtent l="0" t="0" r="0" b="3175"/>
+            <wp:docPr id="20" name="Picture 20" descr="../Diagrams/Analysis_Diagram/Diagram_Images/sequence5.jpg"/>
+            <wp:cNvGraphicFramePr>
+              <a:graphicFrameLocks xmlns:a="http://schemas.openxmlformats.org/drawingml/2006/main" noChangeAspect="1"/>
+            </wp:cNvGraphicFramePr>
+            <a:graphic xmlns:a="http://schemas.openxmlformats.org/drawingml/2006/main">
+              <a:graphicData uri="http://schemas.openxmlformats.org/drawingml/2006/picture">
+                <pic:pic xmlns:pic="http://schemas.openxmlformats.org/drawingml/2006/picture">
+                  <pic:nvPicPr>
+                    <pic:cNvPr id="0" name="Picture 7" descr="../Diagrams/Analysis_Diagram/Diagram_Images/sequence5.jpg"/>
+                    <pic:cNvPicPr>
+                      <a:picLocks noChangeAspect="1" noChangeArrowheads="1"/>
+                    </pic:cNvPicPr>
+                  </pic:nvPicPr>
+                  <pic:blipFill>
+                    <a:blip r:embed="rId18" cstate="print">
+                      <a:extLst>
+                        <a:ext uri="{28A0092B-C50C-407E-A947-70E740481C1C}">
+                          <a14:useLocalDpi xmlns:a14="http://schemas.microsoft.com/office/drawing/2010/main" val="0"/>
+                        </a:ext>
+                      </a:extLst>
+                    </a:blip>
+                    <a:srcRect/>
+                    <a:stretch>
+                      <a:fillRect/>
+                    </a:stretch>
+                  </pic:blipFill>
+                  <pic:spPr bwMode="auto">
+                    <a:xfrm>
+                      <a:off x="0" y="0"/>
+                      <a:ext cx="5257800" cy="3248025"/>
+                    </a:xfrm>
+                    <a:prstGeom prst="rect">
+                      <a:avLst/>
+                    </a:prstGeom>
+                    <a:noFill/>
+                    <a:ln>
+                      <a:noFill/>
+                    </a:ln>
+                  </pic:spPr>
+                </pic:pic>
+              </a:graphicData>
+            </a:graphic>
+          </wp:inline>
+        </w:drawing>
+      </w:r>
+    </w:p>
+    <w:p>
+      <w:pPr>
+        <w:pStyle w:val="BodyText"/>
+        <w:spacing w:line="480" w:lineRule="auto"/>
+        <w:rPr>
+          <w:rFonts w:ascii="Tahoma" w:hAnsi="Tahoma" w:cs="Tahoma"/>
+          <w:sz w:val="20"/>
+          <w:szCs w:val="20"/>
+        </w:rPr>
+      </w:pPr>
+      <w:r>
+        <w:rPr>
+          <w:rFonts w:ascii="Tahoma" w:hAnsi="Tahoma" w:cs="Tahoma"/>
+          <w:sz w:val="20"/>
+          <w:szCs w:val="20"/>
+        </w:rPr>
+        <w:tab/>
+      </w:r>
+      <w:r>
+        <w:rPr>
+          <w:rFonts w:ascii="Tahoma" w:hAnsi="Tahoma" w:cs="Tahoma"/>
+          <w:sz w:val="20"/>
+          <w:szCs w:val="20"/>
+        </w:rPr>
+        <w:tab/>
+      </w:r>
+      <w:r>
+        <w:rPr>
+          <w:rFonts w:ascii="Tahoma" w:hAnsi="Tahoma" w:cs="Tahoma"/>
+          <w:sz w:val="20"/>
+          <w:szCs w:val="20"/>
+        </w:rPr>
+        <w:tab/>
+      </w:r>
+      <w:r>
+        <w:rPr>
+          <w:rFonts w:ascii="Tahoma" w:hAnsi="Tahoma" w:cs="Tahoma"/>
+          <w:sz w:val="20"/>
+          <w:szCs w:val="20"/>
+        </w:rPr>
+        <w:tab/>
+      </w:r>
+      <w:r>
+        <w:rPr>
+          <w:rFonts w:ascii="Tahoma" w:hAnsi="Tahoma" w:cs="Tahoma"/>
+          <w:sz w:val="20"/>
+          <w:szCs w:val="20"/>
+        </w:rPr>
+        <w:t>Picture 7</w:t>
+      </w:r>
+      <w:r>
+        <w:rPr>
+          <w:rFonts w:ascii="Tahoma" w:hAnsi="Tahoma" w:cs="Tahoma"/>
+          <w:sz w:val="20"/>
+          <w:szCs w:val="20"/>
+        </w:rPr>
+        <w:t xml:space="preserve">. Sequence diagram for </w:t>
+      </w:r>
+      <w:r>
+        <w:rPr>
+          <w:rFonts w:ascii="Tahoma" w:hAnsi="Tahoma" w:cs="Tahoma"/>
+          <w:sz w:val="20"/>
+          <w:szCs w:val="20"/>
+        </w:rPr>
+        <w:t>losing</w:t>
+      </w:r>
+      <w:r>
+        <w:rPr>
+          <w:rFonts w:ascii="Tahoma" w:hAnsi="Tahoma" w:cs="Tahoma"/>
+          <w:sz w:val="20"/>
+          <w:szCs w:val="20"/>
+        </w:rPr>
+        <w:t xml:space="preserve"> the </w:t>
+      </w:r>
+      <w:r>
+        <w:rPr>
+          <w:rFonts w:ascii="Tahoma" w:hAnsi="Tahoma" w:cs="Tahoma"/>
+          <w:sz w:val="20"/>
+          <w:szCs w:val="20"/>
+        </w:rPr>
+        <w:t>game</w:t>
+      </w:r>
+      <w:r>
+        <w:rPr>
+          <w:rFonts w:ascii="Tahoma" w:hAnsi="Tahoma" w:cs="Tahoma"/>
+          <w:sz w:val="20"/>
+          <w:szCs w:val="20"/>
+        </w:rPr>
+        <w:t xml:space="preserve"> scenario</w:t>
+      </w:r>
+    </w:p>
+    <w:p>
+      <w:pPr>
+        <w:pStyle w:val="BodyText"/>
+        <w:spacing w:line="480" w:lineRule="auto"/>
+        <w:ind w:left="360"/>
+      </w:pPr>
+    </w:p>
+    <w:p>
+      <w:pPr>
+        <w:pStyle w:val="BodyText"/>
+        <w:numPr>
+          <w:ilvl w:val="1"/>
+          <w:numId w:val="32"/>
+        </w:numPr>
+        <w:spacing w:line="480" w:lineRule="auto"/>
+        <w:rPr>
+          <w:rFonts w:ascii="Tahoma" w:hAnsi="Tahoma" w:cs="Tahoma"/>
+          <w:sz w:val="20"/>
+          <w:szCs w:val="20"/>
+        </w:rPr>
+      </w:pPr>
+      <w:r>
+        <w:rPr>
+          <w:rFonts w:ascii="Tahoma" w:hAnsi="Tahoma" w:cs="Tahoma"/>
+          <w:sz w:val="20"/>
+          <w:szCs w:val="20"/>
+        </w:rPr>
+        <w:t xml:space="preserve"> </w:t>
+      </w:r>
+      <w:r>
+        <w:rPr>
+          <w:rFonts w:ascii="Tahoma" w:hAnsi="Tahoma" w:cs="Tahoma"/>
+          <w:sz w:val="20"/>
+          <w:szCs w:val="20"/>
+        </w:rPr>
+        <w:t>Activity diagram</w:t>
+      </w:r>
+    </w:p>
+    <w:p>
+      <w:pPr>
+        <w:pStyle w:val="BodyText"/>
+        <w:spacing w:line="480" w:lineRule="auto"/>
+        <w:rPr>
+          <w:rFonts w:ascii="Tahoma" w:hAnsi="Tahoma" w:cs="Tahoma"/>
+          <w:sz w:val="20"/>
+          <w:szCs w:val="20"/>
+        </w:rPr>
+      </w:pPr>
+      <w:r>
+        <w:rPr>
+          <w:rFonts w:ascii="Tahoma" w:hAnsi="Tahoma" w:cs="Tahoma"/>
+          <w:sz w:val="20"/>
+          <w:szCs w:val="20"/>
+        </w:rPr>
+        <w:tab/>
+        <w:t xml:space="preserve">This diagram shows the basic activities during the game play, such as figting with the enemies, got killed by them, </w:t>
+      </w:r>
+      <w:r>
+        <w:rPr>
+          <w:rFonts w:ascii="Tahoma" w:hAnsi="Tahoma" w:cs="Tahoma"/>
+          <w:sz w:val="20"/>
+          <w:szCs w:val="20"/>
+        </w:rPr>
+        <w:t>winning the game or level, losing the game</w:t>
+      </w:r>
+      <w:r>
+        <w:rPr>
+          <w:rFonts w:ascii="Tahoma" w:hAnsi="Tahoma" w:cs="Tahoma"/>
+          <w:sz w:val="20"/>
+          <w:szCs w:val="20"/>
+        </w:rPr>
+        <w:t>.</w:t>
+      </w:r>
+      <w:r>
+        <w:rPr>
+          <w:rFonts w:ascii="Tahoma" w:hAnsi="Tahoma" w:cs="Tahoma"/>
+          <w:sz w:val="20"/>
+          <w:szCs w:val="20"/>
+        </w:rPr>
+        <w:t xml:space="preserve"> (game over state)</w:t>
+      </w:r>
+    </w:p>
+    <w:p>
+      <w:pPr>
+        <w:pStyle w:val="BodyText"/>
+        <w:spacing w:line="480" w:lineRule="auto"/>
+        <w:rPr>
+          <w:rFonts w:ascii="Tahoma" w:hAnsi="Tahoma" w:cs="Tahoma"/>
+          <w:sz w:val="20"/>
+          <w:szCs w:val="20"/>
+        </w:rPr>
+      </w:pPr>
+      <w:r>
+        <w:rPr>
+          <w:rFonts w:ascii="Tahoma" w:hAnsi="Tahoma" w:cs="Tahoma"/>
+          <w:noProof/>
+          <w:sz w:val="20"/>
+          <w:szCs w:val="20"/>
+        </w:rPr>
+        <w:lastRenderedPageBreak/>
+        <w:drawing>
+          <wp:inline distT="0" distB="0" distL="0" distR="0" wp14:anchorId="13492D01" wp14:editId="20D28A4C">
+            <wp:extent cx="5260975" cy="3569970"/>
+            <wp:effectExtent l="0" t="0" r="0" b="11430"/>
+            <wp:docPr id="19" name="Picture 19" descr="../Diagrams/Analysis_Diagram/Diagram_Images/activity.jpg"/>
+            <wp:cNvGraphicFramePr>
+              <a:graphicFrameLocks xmlns:a="http://schemas.openxmlformats.org/drawingml/2006/main" noChangeAspect="1"/>
+            </wp:cNvGraphicFramePr>
+            <a:graphic xmlns:a="http://schemas.openxmlformats.org/drawingml/2006/main">
+              <a:graphicData uri="http://schemas.openxmlformats.org/drawingml/2006/picture">
+                <pic:pic xmlns:pic="http://schemas.openxmlformats.org/drawingml/2006/picture">
+                  <pic:nvPicPr>
+                    <pic:cNvPr id="0" name="Picture 6" descr="../Diagrams/Analysis_Diagram/Diagram_Images/activity.jpg"/>
+                    <pic:cNvPicPr>
+                      <a:picLocks noChangeAspect="1" noChangeArrowheads="1"/>
+                    </pic:cNvPicPr>
+                  </pic:nvPicPr>
+                  <pic:blipFill>
+                    <a:blip r:embed="rId19">
+                      <a:extLst>
+                        <a:ext uri="{28A0092B-C50C-407E-A947-70E740481C1C}">
+                          <a14:useLocalDpi xmlns:a14="http://schemas.microsoft.com/office/drawing/2010/main" val="0"/>
+                        </a:ext>
+                      </a:extLst>
+                    </a:blip>
+                    <a:srcRect/>
+                    <a:stretch>
+                      <a:fillRect/>
+                    </a:stretch>
+                  </pic:blipFill>
+                  <pic:spPr bwMode="auto">
+                    <a:xfrm>
+                      <a:off x="0" y="0"/>
+                      <a:ext cx="5260975" cy="3569970"/>
+                    </a:xfrm>
+                    <a:prstGeom prst="rect">
+                      <a:avLst/>
+                    </a:prstGeom>
+                    <a:noFill/>
+                    <a:ln>
+                      <a:noFill/>
+                    </a:ln>
+                  </pic:spPr>
+                </pic:pic>
+              </a:graphicData>
+            </a:graphic>
+          </wp:inline>
+        </w:drawing>
+      </w:r>
+    </w:p>
+    <w:p>
+      <w:pPr>
+        <w:pStyle w:val="BodyText"/>
+        <w:spacing w:line="480" w:lineRule="auto"/>
+        <w:rPr>
+          <w:rFonts w:ascii="Tahoma" w:hAnsi="Tahoma" w:cs="Tahoma"/>
+          <w:sz w:val="20"/>
+          <w:szCs w:val="20"/>
+        </w:rPr>
+      </w:pPr>
+      <w:r>
+        <w:rPr>
+          <w:rFonts w:ascii="Tahoma" w:hAnsi="Tahoma" w:cs="Tahoma"/>
+          <w:sz w:val="20"/>
+          <w:szCs w:val="20"/>
+        </w:rPr>
+        <w:tab/>
+      </w:r>
+      <w:r>
+        <w:rPr>
+          <w:rFonts w:ascii="Tahoma" w:hAnsi="Tahoma" w:cs="Tahoma"/>
+          <w:sz w:val="20"/>
+          <w:szCs w:val="20"/>
+        </w:rPr>
+        <w:tab/>
+      </w:r>
+      <w:r>
+        <w:rPr>
+          <w:rFonts w:ascii="Tahoma" w:hAnsi="Tahoma" w:cs="Tahoma"/>
+          <w:sz w:val="20"/>
+          <w:szCs w:val="20"/>
+        </w:rPr>
+        <w:tab/>
+      </w:r>
+      <w:r>
+        <w:rPr>
+          <w:rFonts w:ascii="Tahoma" w:hAnsi="Tahoma" w:cs="Tahoma"/>
+          <w:sz w:val="20"/>
+          <w:szCs w:val="20"/>
+        </w:rPr>
+        <w:tab/>
+      </w:r>
+      <w:r>
+        <w:rPr>
+          <w:rFonts w:ascii="Tahoma" w:hAnsi="Tahoma" w:cs="Tahoma"/>
+          <w:sz w:val="20"/>
+          <w:szCs w:val="20"/>
+        </w:rPr>
+        <w:t>Picture 8</w:t>
+      </w:r>
+      <w:r>
+        <w:rPr>
+          <w:rFonts w:ascii="Tahoma" w:hAnsi="Tahoma" w:cs="Tahoma"/>
+          <w:sz w:val="20"/>
+          <w:szCs w:val="20"/>
+        </w:rPr>
+        <w:t xml:space="preserve">. </w:t>
+      </w:r>
+      <w:r>
+        <w:rPr>
+          <w:rFonts w:ascii="Tahoma" w:hAnsi="Tahoma" w:cs="Tahoma"/>
+          <w:sz w:val="20"/>
+          <w:szCs w:val="20"/>
+        </w:rPr>
+        <w:t>Activity</w:t>
+      </w:r>
+      <w:r>
+        <w:rPr>
+          <w:rFonts w:ascii="Tahoma" w:hAnsi="Tahoma" w:cs="Tahoma"/>
+          <w:sz w:val="20"/>
+          <w:szCs w:val="20"/>
+        </w:rPr>
+        <w:t xml:space="preserve"> diagram </w:t>
+      </w:r>
+      <w:r>
+        <w:rPr>
+          <w:rFonts w:ascii="Tahoma" w:hAnsi="Tahoma" w:cs="Tahoma"/>
+          <w:sz w:val="20"/>
+          <w:szCs w:val="20"/>
+        </w:rPr>
+        <w:t>for the basic game activities</w:t>
+      </w:r>
+      <w:r>
+        <w:rPr>
+          <w:rFonts w:ascii="Tahoma" w:hAnsi="Tahoma" w:cs="Tahoma"/>
+          <w:sz w:val="20"/>
+          <w:szCs w:val="20"/>
+        </w:rPr>
+        <w:tab/>
+      </w:r>
+    </w:p>
+    <w:p>
+      <w:pPr>
+        <w:pStyle w:val="BodyText"/>
+        <w:spacing w:line="480" w:lineRule="auto"/>
+        <w:ind w:left="360"/>
+      </w:pPr>
     </w:p>
     <w:p>
       <w:pPr>
@@ -7325,7 +8422,7 @@
                     <pic:cNvPicPr/>
                   </pic:nvPicPr>
                   <pic:blipFill>
-                    <a:blip r:embed="rId18" cstate="print">
+                    <a:blip r:embed="rId20" cstate="print">
                       <a:extLst>
                         <a:ext uri="{28A0092B-C50C-407E-A947-70E740481C1C}">
                           <a14:useLocalDpi xmlns:a14="http://schemas.microsoft.com/office/drawing/2010/main" val="0"/>
@@ -7399,7 +8496,7 @@
                     </pic:cNvPicPr>
                   </pic:nvPicPr>
                   <pic:blipFill>
-                    <a:blip r:embed="rId19" cstate="print">
+                    <a:blip r:embed="rId21" cstate="print">
                       <a:extLst>
                         <a:ext uri="{28A0092B-C50C-407E-A947-70E740481C1C}">
                           <a14:useLocalDpi xmlns:a14="http://schemas.microsoft.com/office/drawing/2010/main" val="0"/>
@@ -7479,7 +8576,7 @@
                     </pic:cNvPicPr>
                   </pic:nvPicPr>
                   <pic:blipFill>
-                    <a:blip r:embed="rId20" cstate="print">
+                    <a:blip r:embed="rId22" cstate="print">
                       <a:extLst>
                         <a:ext uri="{28A0092B-C50C-407E-A947-70E740481C1C}">
                           <a14:useLocalDpi xmlns:a14="http://schemas.microsoft.com/office/drawing/2010/main" val="0"/>
@@ -7558,7 +8655,7 @@
                     </pic:cNvPicPr>
                   </pic:nvPicPr>
                   <pic:blipFill>
-                    <a:blip r:embed="rId21">
+                    <a:blip r:embed="rId23">
                       <a:extLst>
                         <a:ext uri="{28A0092B-C50C-407E-A947-70E740481C1C}">
                           <a14:useLocalDpi xmlns:a14="http://schemas.microsoft.com/office/drawing/2010/main" val="0"/>
@@ -7648,7 +8745,7 @@
                     </pic:cNvPicPr>
                   </pic:nvPicPr>
                   <pic:blipFill>
-                    <a:blip r:embed="rId22" cstate="print">
+                    <a:blip r:embed="rId24" cstate="print">
                       <a:extLst>
                         <a:ext uri="{28A0092B-C50C-407E-A947-70E740481C1C}">
                           <a14:useLocalDpi xmlns:a14="http://schemas.microsoft.com/office/drawing/2010/main" val="0"/>
@@ -7727,7 +8824,7 @@
                     </pic:cNvPicPr>
                   </pic:nvPicPr>
                   <pic:blipFill>
-                    <a:blip r:embed="rId23" cstate="print">
+                    <a:blip r:embed="rId25" cstate="print">
                       <a:extLst>
                         <a:ext uri="{28A0092B-C50C-407E-A947-70E740481C1C}">
                           <a14:useLocalDpi xmlns:a14="http://schemas.microsoft.com/office/drawing/2010/main" val="0"/>
@@ -7894,7 +8991,7 @@
         </w:rPr>
         <w:t xml:space="preserve">Reference game: </w:t>
       </w:r>
-      <w:hyperlink r:id="rId24" w:history="1">
+      <w:hyperlink r:id="rId26" w:history="1">
         <w:r>
           <w:rPr>
             <w:rStyle w:val="Hyperlink"/>
@@ -7966,10 +9063,10 @@
     </w:p>
     <w:p/>
     <w:sectPr>
-      <w:headerReference w:type="default" r:id="rId25"/>
-      <w:footerReference w:type="default" r:id="rId26"/>
-      <w:headerReference w:type="first" r:id="rId27"/>
-      <w:footerReference w:type="first" r:id="rId28"/>
+      <w:headerReference w:type="default" r:id="rId27"/>
+      <w:footerReference w:type="default" r:id="rId28"/>
+      <w:headerReference w:type="first" r:id="rId29"/>
+      <w:footerReference w:type="first" r:id="rId30"/>
       <w:pgSz w:w="11900" w:h="16840"/>
       <w:pgMar w:top="1440" w:right="1800" w:bottom="1800" w:left="1800" w:header="720" w:footer="965" w:gutter="0"/>
       <w:pgNumType w:start="1"/>
@@ -8065,7 +9162,7 @@
       <w:rPr>
         <w:noProof/>
       </w:rPr>
-      <w:t>15</w:t>
+      <w:t>1</w:t>
     </w:r>
     <w:r>
       <w:fldChar w:fldCharType="end"/>
@@ -11886,7 +12983,7 @@
   <w:num w:numId="16">
     <w:abstractNumId w:val="17"/>
     <w:lvlOverride w:ilvl="0">
-      <w:lvl w:ilvl="0" w:tplc="59E2BA2C">
+      <w:lvl w:ilvl="0" w:tplc="B8EEF6AC">
         <w:start w:val="1"/>
         <w:numFmt w:val="decimal"/>
         <w:lvlText w:val="%1."/>
@@ -11919,7 +13016,7 @@
       </w:lvl>
     </w:lvlOverride>
     <w:lvlOverride w:ilvl="3">
-      <w:lvl w:ilvl="3" w:tplc="61F2FA36">
+      <w:lvl w:ilvl="3" w:tplc="009E288A">
         <w:start w:val="1"/>
         <w:numFmt w:val="decimal"/>
         <w:lvlText w:val="%4."/>
@@ -11954,7 +13051,7 @@
     <w:abstractNumId w:val="11"/>
     <w:lvlOverride w:ilvl="0">
       <w:startOverride w:val="5"/>
-      <w:lvl w:ilvl="0" w:tplc="C2EC894E">
+      <w:lvl w:ilvl="0" w:tplc="6F8A656A">
         <w:start w:val="5"/>
         <w:numFmt w:val="decimal"/>
         <w:lvlText w:val=""/>
@@ -11963,7 +13060,7 @@
     </w:lvlOverride>
     <w:lvlOverride w:ilvl="3">
       <w:startOverride w:val="1"/>
-      <w:lvl w:ilvl="3" w:tplc="F85C9CF0">
+      <w:lvl w:ilvl="3" w:tplc="6622B872">
         <w:start w:val="1"/>
         <w:numFmt w:val="decimal"/>
         <w:lvlText w:val="%4."/>
@@ -11993,7 +13090,7 @@
     </w:lvlOverride>
     <w:lvlOverride w:ilvl="6">
       <w:startOverride w:val="1"/>
-      <w:lvl w:ilvl="6" w:tplc="E5D83DE0">
+      <w:lvl w:ilvl="6" w:tplc="20D61180">
         <w:start w:val="1"/>
         <w:numFmt w:val="decimal"/>
         <w:lvlText w:val="%7."/>
@@ -12028,7 +13125,7 @@
   <w:num w:numId="19">
     <w:abstractNumId w:val="15"/>
     <w:lvlOverride w:ilvl="3">
-      <w:lvl w:ilvl="3" w:tplc="A39E6036">
+      <w:lvl w:ilvl="3" w:tplc="4BF68590">
         <w:start w:val="1"/>
         <w:numFmt w:val="decimal"/>
         <w:lvlText w:val="%4."/>

</xml_diff>

<commit_message>
Save sequence diagram is added to the doc
</commit_message>
<xml_diff>
--- a/doc/Iteration2/Analysis/1E.Analysis.Iteration{2}.2017.11.17 (1).docx
+++ b/doc/Iteration2/Analysis/1E.Analysis.Iteration{2}.2017.11.17 (1).docx
@@ -1587,7 +1587,7 @@
         <w:rPr>
           <w:noProof/>
         </w:rPr>
-        <w:t>18</w:t>
+        <w:t>15</w:t>
       </w:r>
     </w:p>
     <w:p>
@@ -1614,8 +1614,10 @@
         <w:rPr>
           <w:noProof/>
         </w:rPr>
-        <w:t>18</w:t>
-      </w:r>
+        <w:t>19</w:t>
+      </w:r>
+      <w:bookmarkStart w:id="1" w:name="_GoBack"/>
+      <w:bookmarkEnd w:id="1"/>
     </w:p>
     <w:p>
       <w:pPr>
@@ -1726,8 +1728,6 @@
         </w:rPr>
         <w:t>22</w:t>
       </w:r>
-      <w:bookmarkStart w:id="1" w:name="_GoBack"/>
-      <w:bookmarkEnd w:id="1"/>
     </w:p>
     <w:p>
       <w:r>
@@ -6918,17 +6918,17 @@
     <w:p>
       <w:pPr>
         <w:pStyle w:val="BodyText"/>
-        <w:spacing w:line="480" w:lineRule="auto"/>
-        <w:ind w:left="360"/>
-        <w:rPr>
-          <w:rFonts w:ascii="Tahoma" w:hAnsi="Tahoma" w:cs="Tahoma"/>
-          <w:sz w:val="20"/>
-          <w:szCs w:val="20"/>
-        </w:rPr>
-      </w:pPr>
-      <w:r>
-        <w:rPr>
-          <w:rFonts w:ascii="Tahoma" w:hAnsi="Tahoma" w:cs="Tahoma"/>
+        <w:ind w:left="1080"/>
+        <w:rPr>
+          <w:rFonts w:ascii="Tahoma" w:hAnsi="Tahoma" w:cs="Tahoma"/>
+          <w:sz w:val="20"/>
+          <w:szCs w:val="20"/>
+        </w:rPr>
+      </w:pPr>
+      <w:r>
+        <w:rPr>
+          <w:rFonts w:ascii="Tahoma" w:hAnsi="Tahoma" w:cs="Tahoma"/>
+          <w:b/>
           <w:sz w:val="20"/>
           <w:szCs w:val="20"/>
         </w:rPr>
@@ -6937,6 +6937,53 @@
       <w:r>
         <w:rPr>
           <w:rFonts w:ascii="Tahoma" w:hAnsi="Tahoma" w:cs="Tahoma"/>
+          <w:b/>
+          <w:sz w:val="20"/>
+          <w:szCs w:val="20"/>
+        </w:rPr>
+        <w:t>Scenario name:</w:t>
+      </w:r>
+      <w:r>
+        <w:rPr>
+          <w:rFonts w:ascii="Tahoma" w:hAnsi="Tahoma" w:cs="Tahoma"/>
+          <w:sz w:val="20"/>
+          <w:szCs w:val="20"/>
+        </w:rPr>
+        <w:t xml:space="preserve"> Starting the game</w:t>
+      </w:r>
+    </w:p>
+    <w:p>
+      <w:pPr>
+        <w:pStyle w:val="BodyText"/>
+        <w:spacing w:line="480" w:lineRule="auto"/>
+        <w:ind w:left="1080"/>
+        <w:rPr>
+          <w:rFonts w:ascii="Tahoma" w:hAnsi="Tahoma" w:cs="Tahoma"/>
+          <w:sz w:val="20"/>
+          <w:szCs w:val="20"/>
+        </w:rPr>
+      </w:pPr>
+      <w:r>
+        <w:rPr>
+          <w:rFonts w:ascii="Tahoma" w:hAnsi="Tahoma" w:cs="Tahoma"/>
+          <w:b/>
+          <w:sz w:val="20"/>
+          <w:szCs w:val="20"/>
+        </w:rPr>
+        <w:t>Scenario description:</w:t>
+      </w:r>
+      <w:r>
+        <w:rPr>
+          <w:rFonts w:ascii="Tahoma" w:hAnsi="Tahoma" w:cs="Tahoma"/>
+          <w:b/>
+          <w:sz w:val="20"/>
+          <w:szCs w:val="20"/>
+        </w:rPr>
+        <w:t xml:space="preserve">  </w:t>
+      </w:r>
+      <w:r>
+        <w:rPr>
+          <w:rFonts w:ascii="Tahoma" w:hAnsi="Tahoma" w:cs="Tahoma"/>
           <w:sz w:val="20"/>
           <w:szCs w:val="20"/>
         </w:rPr>
@@ -6964,7 +7011,16 @@
           <w:sz w:val="20"/>
           <w:szCs w:val="20"/>
         </w:rPr>
-        <w:t xml:space="preserve">has downloaded the game and is very excited for being the one who will play this game first. He clicked the game icon on the desktop. Game launched and the main menu appeared. Without changing any </w:t>
+        <w:t xml:space="preserve">has downloaded the game and is very excited for being the one who will play this game first. He clicked </w:t>
+      </w:r>
+      <w:r>
+        <w:rPr>
+          <w:rFonts w:ascii="Tahoma" w:hAnsi="Tahoma" w:cs="Tahoma"/>
+          <w:sz w:val="20"/>
+          <w:szCs w:val="20"/>
+        </w:rPr>
+        <w:lastRenderedPageBreak/>
+        <w:t xml:space="preserve">the game icon on the desktop. Game launched and the main menu appeared. Without changing any </w:t>
       </w:r>
       <w:r>
         <w:rPr>
@@ -6980,16 +7036,7 @@
           <w:sz w:val="20"/>
           <w:szCs w:val="20"/>
         </w:rPr>
-        <w:t xml:space="preserve"> he </w:t>
-      </w:r>
-      <w:r>
-        <w:rPr>
-          <w:rFonts w:ascii="Tahoma" w:hAnsi="Tahoma" w:cs="Tahoma"/>
-          <w:sz w:val="20"/>
-          <w:szCs w:val="20"/>
-        </w:rPr>
-        <w:lastRenderedPageBreak/>
-        <w:t>clicked “Start game” button. And that is it! The map, player and enemies were on the monitor and the game is waiting for being played.</w:t>
+        <w:t xml:space="preserve"> he clicked “Start game” button. And that is it! The map, player and enemies were on the monitor and the game is waiting for being played.</w:t>
       </w:r>
       <w:r>
         <w:rPr>
@@ -6999,6 +7046,19 @@
         </w:rPr>
         <w:t xml:space="preserve"> (Picture 3)</w:t>
       </w:r>
+    </w:p>
+    <w:p>
+      <w:pPr>
+        <w:pStyle w:val="BodyText"/>
+        <w:spacing w:line="480" w:lineRule="auto"/>
+        <w:ind w:left="1080"/>
+        <w:rPr>
+          <w:rFonts w:ascii="Tahoma" w:hAnsi="Tahoma" w:cs="Tahoma"/>
+          <w:b/>
+          <w:sz w:val="20"/>
+          <w:szCs w:val="20"/>
+        </w:rPr>
+      </w:pPr>
     </w:p>
     <w:p>
       <w:pPr>
@@ -7125,31 +7185,84 @@
           <w:sz w:val="20"/>
           <w:szCs w:val="20"/>
         </w:rPr>
-        <w:t xml:space="preserve">. Sequence diagram for </w:t>
-      </w:r>
-      <w:r>
-        <w:rPr>
-          <w:rFonts w:ascii="Tahoma" w:hAnsi="Tahoma" w:cs="Tahoma"/>
-          <w:sz w:val="20"/>
-          <w:szCs w:val="20"/>
-        </w:rPr>
-        <w:t>staring the game.</w:t>
-      </w:r>
-    </w:p>
-    <w:p>
-      <w:pPr>
-        <w:pStyle w:val="BodyText"/>
-        <w:numPr>
-          <w:ilvl w:val="0"/>
-          <w:numId w:val="16"/>
-        </w:numPr>
-        <w:spacing w:line="480" w:lineRule="auto"/>
-        <w:rPr>
-          <w:rFonts w:ascii="Tahoma" w:hAnsi="Tahoma" w:cs="Tahoma"/>
-          <w:sz w:val="20"/>
-          <w:szCs w:val="20"/>
-        </w:rPr>
-      </w:pPr>
+        <w:t>. Sequence diagram for staring the game.</w:t>
+      </w:r>
+    </w:p>
+    <w:p>
+      <w:pPr>
+        <w:pStyle w:val="BodyText"/>
+        <w:spacing w:line="480" w:lineRule="auto"/>
+        <w:ind w:left="360"/>
+        <w:rPr>
+          <w:rFonts w:ascii="Tahoma" w:hAnsi="Tahoma" w:cs="Tahoma"/>
+          <w:sz w:val="20"/>
+          <w:szCs w:val="20"/>
+        </w:rPr>
+      </w:pPr>
+      <w:r>
+        <w:rPr>
+          <w:rFonts w:ascii="Tahoma" w:hAnsi="Tahoma" w:cs="Tahoma"/>
+          <w:b/>
+          <w:sz w:val="20"/>
+          <w:szCs w:val="20"/>
+        </w:rPr>
+        <w:t xml:space="preserve">2. </w:t>
+      </w:r>
+      <w:r>
+        <w:rPr>
+          <w:rFonts w:ascii="Tahoma" w:hAnsi="Tahoma" w:cs="Tahoma"/>
+          <w:b/>
+          <w:sz w:val="20"/>
+          <w:szCs w:val="20"/>
+        </w:rPr>
+        <w:t>Scenario name:</w:t>
+      </w:r>
+      <w:r>
+        <w:rPr>
+          <w:rFonts w:ascii="Tahoma" w:hAnsi="Tahoma" w:cs="Tahoma"/>
+          <w:sz w:val="20"/>
+          <w:szCs w:val="20"/>
+        </w:rPr>
+        <w:t xml:space="preserve"> </w:t>
+      </w:r>
+      <w:r>
+        <w:rPr>
+          <w:rFonts w:ascii="Tahoma" w:hAnsi="Tahoma" w:cs="Tahoma"/>
+          <w:sz w:val="20"/>
+          <w:szCs w:val="20"/>
+        </w:rPr>
+        <w:t>Changing default moving controls</w:t>
+      </w:r>
+    </w:p>
+    <w:p>
+      <w:pPr>
+        <w:pStyle w:val="BodyText"/>
+        <w:spacing w:line="480" w:lineRule="auto"/>
+        <w:ind w:left="360"/>
+        <w:rPr>
+          <w:rFonts w:ascii="Tahoma" w:hAnsi="Tahoma" w:cs="Tahoma"/>
+          <w:sz w:val="20"/>
+          <w:szCs w:val="20"/>
+        </w:rPr>
+      </w:pPr>
+      <w:r>
+        <w:rPr>
+          <w:rFonts w:ascii="Tahoma" w:hAnsi="Tahoma" w:cs="Tahoma"/>
+          <w:b/>
+          <w:sz w:val="20"/>
+          <w:szCs w:val="20"/>
+        </w:rPr>
+        <w:t>Scenario description:</w:t>
+      </w:r>
+      <w:r>
+        <w:rPr>
+          <w:rFonts w:ascii="Tahoma" w:hAnsi="Tahoma" w:cs="Tahoma"/>
+          <w:b/>
+          <w:sz w:val="20"/>
+          <w:szCs w:val="20"/>
+        </w:rPr>
+        <w:t xml:space="preserve"> </w:t>
+      </w:r>
       <w:r>
         <w:rPr>
           <w:rFonts w:ascii="Tahoma" w:hAnsi="Tahoma" w:cs="Tahoma"/>
@@ -7164,23 +7277,7 @@
           <w:sz w:val="20"/>
           <w:szCs w:val="20"/>
         </w:rPr>
-        <w:t>(P</w:t>
-      </w:r>
-      <w:r>
-        <w:rPr>
-          <w:rFonts w:ascii="Tahoma" w:hAnsi="Tahoma" w:cs="Tahoma"/>
-          <w:sz w:val="20"/>
-          <w:szCs w:val="20"/>
-        </w:rPr>
-        <w:t>icture 4</w:t>
-      </w:r>
-      <w:r>
-        <w:rPr>
-          <w:rFonts w:ascii="Tahoma" w:hAnsi="Tahoma" w:cs="Tahoma"/>
-          <w:sz w:val="20"/>
-          <w:szCs w:val="20"/>
-        </w:rPr>
-        <w:t>)</w:t>
+        <w:t>(Picture 4)</w:t>
       </w:r>
     </w:p>
     <w:p>
@@ -7386,17 +7483,86 @@
     <w:p>
       <w:pPr>
         <w:pStyle w:val="BodyText"/>
-        <w:numPr>
-          <w:ilvl w:val="0"/>
-          <w:numId w:val="16"/>
-        </w:numPr>
-        <w:spacing w:line="480" w:lineRule="auto"/>
-        <w:rPr>
-          <w:rFonts w:ascii="Tahoma" w:hAnsi="Tahoma" w:cs="Tahoma"/>
-          <w:sz w:val="20"/>
-          <w:szCs w:val="20"/>
-        </w:rPr>
-      </w:pPr>
+        <w:spacing w:line="480" w:lineRule="auto"/>
+        <w:ind w:left="360"/>
+        <w:rPr>
+          <w:rFonts w:ascii="Tahoma" w:hAnsi="Tahoma" w:cs="Tahoma"/>
+          <w:sz w:val="20"/>
+          <w:szCs w:val="20"/>
+        </w:rPr>
+      </w:pPr>
+      <w:r>
+        <w:rPr>
+          <w:rFonts w:ascii="Tahoma" w:hAnsi="Tahoma" w:cs="Tahoma"/>
+          <w:b/>
+          <w:sz w:val="20"/>
+          <w:szCs w:val="20"/>
+        </w:rPr>
+        <w:t xml:space="preserve">3. </w:t>
+      </w:r>
+      <w:r>
+        <w:rPr>
+          <w:rFonts w:ascii="Tahoma" w:hAnsi="Tahoma" w:cs="Tahoma"/>
+          <w:b/>
+          <w:sz w:val="20"/>
+          <w:szCs w:val="20"/>
+        </w:rPr>
+        <w:t>Scenario name:</w:t>
+      </w:r>
+      <w:r>
+        <w:rPr>
+          <w:rFonts w:ascii="Tahoma" w:hAnsi="Tahoma" w:cs="Tahoma"/>
+          <w:sz w:val="20"/>
+          <w:szCs w:val="20"/>
+        </w:rPr>
+        <w:t xml:space="preserve"> </w:t>
+      </w:r>
+      <w:r>
+        <w:rPr>
+          <w:rFonts w:ascii="Tahoma" w:hAnsi="Tahoma" w:cs="Tahoma"/>
+          <w:sz w:val="20"/>
+          <w:szCs w:val="20"/>
+        </w:rPr>
+        <w:t>Moving the character</w:t>
+      </w:r>
+      <w:r>
+        <w:rPr>
+          <w:rFonts w:ascii="Tahoma" w:hAnsi="Tahoma" w:cs="Tahoma"/>
+          <w:sz w:val="20"/>
+          <w:szCs w:val="20"/>
+        </w:rPr>
+        <w:t xml:space="preserve"> (to left)</w:t>
+      </w:r>
+    </w:p>
+    <w:p>
+      <w:pPr>
+        <w:pStyle w:val="BodyText"/>
+        <w:spacing w:line="480" w:lineRule="auto"/>
+        <w:ind w:left="360"/>
+        <w:rPr>
+          <w:rFonts w:ascii="Tahoma" w:hAnsi="Tahoma" w:cs="Tahoma"/>
+          <w:sz w:val="20"/>
+          <w:szCs w:val="20"/>
+        </w:rPr>
+      </w:pPr>
+      <w:r>
+        <w:rPr>
+          <w:rFonts w:ascii="Tahoma" w:hAnsi="Tahoma" w:cs="Tahoma"/>
+          <w:b/>
+          <w:sz w:val="20"/>
+          <w:szCs w:val="20"/>
+        </w:rPr>
+        <w:t>Scenario description:</w:t>
+      </w:r>
+      <w:r>
+        <w:rPr>
+          <w:rFonts w:ascii="Tahoma" w:hAnsi="Tahoma" w:cs="Tahoma"/>
+          <w:b/>
+          <w:sz w:val="20"/>
+          <w:szCs w:val="20"/>
+        </w:rPr>
+        <w:t xml:space="preserve"> </w:t>
+      </w:r>
       <w:r>
         <w:rPr>
           <w:rFonts w:ascii="Tahoma" w:hAnsi="Tahoma" w:cs="Tahoma"/>
@@ -7411,7 +7577,23 @@
           <w:sz w:val="20"/>
           <w:szCs w:val="20"/>
         </w:rPr>
-        <w:t>impatiently want to continue the game from the Modern Level. He had bought a new keyboard for playing this game. He connected the new keyboard to this PC and using mouse clicked the “Start game” button on the main menu. Screen for game play appears. And he pressed key “A” on the keyboard to test his brand-new keyboard. Happily the character of the level moves to his left on the screen by changing his default direction</w:t>
+        <w:t xml:space="preserve">impatiently want to continue the game from the Modern Level. He had bought a new keyboard for playing this game. He connected the new keyboard to this PC and using mouse clicked the “Start game” button on the main menu. Screen for game play appears. And he pressed key “A” on the keyboard to test his brand-new keyboard. </w:t>
+      </w:r>
+      <w:r>
+        <w:rPr>
+          <w:rFonts w:ascii="Tahoma" w:hAnsi="Tahoma" w:cs="Tahoma"/>
+          <w:sz w:val="20"/>
+          <w:szCs w:val="20"/>
+        </w:rPr>
+        <w:t>Happily,</w:t>
+      </w:r>
+      <w:r>
+        <w:rPr>
+          <w:rFonts w:ascii="Tahoma" w:hAnsi="Tahoma" w:cs="Tahoma"/>
+          <w:sz w:val="20"/>
+          <w:szCs w:val="20"/>
+        </w:rPr>
+        <w:t xml:space="preserve"> the character of the level moves to his left on the screen by changing his default direction</w:t>
       </w:r>
       <w:r>
         <w:rPr>
@@ -7451,31 +7633,7 @@
           <w:sz w:val="20"/>
           <w:szCs w:val="20"/>
         </w:rPr>
-        <w:t xml:space="preserve"> </w:t>
-      </w:r>
-      <w:r>
-        <w:rPr>
-          <w:rFonts w:ascii="Tahoma" w:hAnsi="Tahoma" w:cs="Tahoma"/>
-          <w:sz w:val="20"/>
-          <w:szCs w:val="20"/>
-        </w:rPr>
-        <w:t>(P</w:t>
-      </w:r>
-      <w:r>
-        <w:rPr>
-          <w:rFonts w:ascii="Tahoma" w:hAnsi="Tahoma" w:cs="Tahoma"/>
-          <w:sz w:val="20"/>
-          <w:szCs w:val="20"/>
-        </w:rPr>
-        <w:t>icture 5</w:t>
-      </w:r>
-      <w:r>
-        <w:rPr>
-          <w:rFonts w:ascii="Tahoma" w:hAnsi="Tahoma" w:cs="Tahoma"/>
-          <w:sz w:val="20"/>
-          <w:szCs w:val="20"/>
-        </w:rPr>
-        <w:t>)</w:t>
+        <w:t xml:space="preserve"> (Picture 5)</w:t>
       </w:r>
     </w:p>
     <w:p>
@@ -7592,23 +7750,7 @@
           <w:szCs w:val="20"/>
         </w:rPr>
         <w:tab/>
-        <w:t>Picture 5</w:t>
-      </w:r>
-      <w:r>
-        <w:rPr>
-          <w:rFonts w:ascii="Tahoma" w:hAnsi="Tahoma" w:cs="Tahoma"/>
-          <w:sz w:val="20"/>
-          <w:szCs w:val="20"/>
-        </w:rPr>
-        <w:t xml:space="preserve">. Sequence diagram for </w:t>
-      </w:r>
-      <w:r>
-        <w:rPr>
-          <w:rFonts w:ascii="Tahoma" w:hAnsi="Tahoma" w:cs="Tahoma"/>
-          <w:sz w:val="20"/>
-          <w:szCs w:val="20"/>
-        </w:rPr>
-        <w:t>moving the character</w:t>
+        <w:t>Picture 5. Sequence diagram for moving the character</w:t>
       </w:r>
     </w:p>
     <w:p>
@@ -7622,21 +7764,24 @@
           <w:szCs w:val="20"/>
         </w:rPr>
       </w:pPr>
-    </w:p>
-    <w:p>
-      <w:pPr>
-        <w:pStyle w:val="BodyText"/>
-        <w:numPr>
-          <w:ilvl w:val="0"/>
-          <w:numId w:val="16"/>
-        </w:numPr>
-        <w:spacing w:line="480" w:lineRule="auto"/>
-        <w:rPr>
-          <w:rFonts w:ascii="Tahoma" w:hAnsi="Tahoma" w:cs="Tahoma"/>
-          <w:sz w:val="20"/>
-          <w:szCs w:val="20"/>
-        </w:rPr>
-      </w:pPr>
+      <w:r>
+        <w:rPr>
+          <w:rFonts w:ascii="Tahoma" w:hAnsi="Tahoma" w:cs="Tahoma"/>
+          <w:b/>
+          <w:sz w:val="20"/>
+          <w:szCs w:val="20"/>
+        </w:rPr>
+        <w:t>4.</w:t>
+      </w:r>
+      <w:r>
+        <w:rPr>
+          <w:rFonts w:ascii="Tahoma" w:hAnsi="Tahoma" w:cs="Tahoma"/>
+          <w:b/>
+          <w:sz w:val="20"/>
+          <w:szCs w:val="20"/>
+        </w:rPr>
+        <w:t>Scenario name:</w:t>
+      </w:r>
       <w:r>
         <w:rPr>
           <w:rFonts w:ascii="Tahoma" w:hAnsi="Tahoma" w:cs="Tahoma"/>
@@ -7651,6 +7796,36 @@
           <w:sz w:val="20"/>
           <w:szCs w:val="20"/>
         </w:rPr>
+        <w:t>Winning the level</w:t>
+      </w:r>
+    </w:p>
+    <w:p>
+      <w:pPr>
+        <w:pStyle w:val="BodyText"/>
+        <w:spacing w:line="480" w:lineRule="auto"/>
+        <w:ind w:left="360"/>
+        <w:rPr>
+          <w:rFonts w:ascii="Tahoma" w:hAnsi="Tahoma" w:cs="Tahoma"/>
+          <w:sz w:val="20"/>
+          <w:szCs w:val="20"/>
+        </w:rPr>
+      </w:pPr>
+      <w:r>
+        <w:rPr>
+          <w:rFonts w:ascii="Tahoma" w:hAnsi="Tahoma" w:cs="Tahoma"/>
+          <w:b/>
+          <w:sz w:val="20"/>
+          <w:szCs w:val="20"/>
+        </w:rPr>
+        <w:t>Scenario description:</w:t>
+      </w:r>
+      <w:r>
+        <w:rPr>
+          <w:rFonts w:ascii="Tahoma" w:hAnsi="Tahoma" w:cs="Tahoma"/>
+          <w:b/>
+          <w:sz w:val="20"/>
+          <w:szCs w:val="20"/>
+        </w:rPr>
         <w:t xml:space="preserve"> </w:t>
       </w:r>
       <w:r>
@@ -7667,31 +7842,7 @@
           <w:sz w:val="20"/>
           <w:szCs w:val="20"/>
         </w:rPr>
-        <w:t xml:space="preserve"> </w:t>
-      </w:r>
-      <w:r>
-        <w:rPr>
-          <w:rFonts w:ascii="Tahoma" w:hAnsi="Tahoma" w:cs="Tahoma"/>
-          <w:sz w:val="20"/>
-          <w:szCs w:val="20"/>
-        </w:rPr>
-        <w:t>(P</w:t>
-      </w:r>
-      <w:r>
-        <w:rPr>
-          <w:rFonts w:ascii="Tahoma" w:hAnsi="Tahoma" w:cs="Tahoma"/>
-          <w:sz w:val="20"/>
-          <w:szCs w:val="20"/>
-        </w:rPr>
-        <w:t>icture 6</w:t>
-      </w:r>
-      <w:r>
-        <w:rPr>
-          <w:rFonts w:ascii="Tahoma" w:hAnsi="Tahoma" w:cs="Tahoma"/>
-          <w:sz w:val="20"/>
-          <w:szCs w:val="20"/>
-        </w:rPr>
-        <w:t>)</w:t>
+        <w:t xml:space="preserve"> (Picture 6)</w:t>
       </w:r>
     </w:p>
     <w:p>
@@ -7757,6 +7908,64 @@
     <w:p>
       <w:pPr>
         <w:pStyle w:val="BodyText"/>
+        <w:ind w:left="1080"/>
+        <w:rPr>
+          <w:rFonts w:ascii="Tahoma" w:hAnsi="Tahoma" w:cs="Tahoma"/>
+          <w:b/>
+          <w:sz w:val="20"/>
+          <w:szCs w:val="20"/>
+        </w:rPr>
+      </w:pPr>
+      <w:r>
+        <w:rPr>
+          <w:rFonts w:ascii="Tahoma" w:hAnsi="Tahoma" w:cs="Tahoma"/>
+          <w:sz w:val="20"/>
+          <w:szCs w:val="20"/>
+        </w:rPr>
+        <w:tab/>
+      </w:r>
+      <w:r>
+        <w:rPr>
+          <w:rFonts w:ascii="Tahoma" w:hAnsi="Tahoma" w:cs="Tahoma"/>
+          <w:sz w:val="20"/>
+          <w:szCs w:val="20"/>
+        </w:rPr>
+        <w:tab/>
+      </w:r>
+      <w:r>
+        <w:rPr>
+          <w:rFonts w:ascii="Tahoma" w:hAnsi="Tahoma" w:cs="Tahoma"/>
+          <w:sz w:val="20"/>
+          <w:szCs w:val="20"/>
+        </w:rPr>
+        <w:tab/>
+        <w:t>Picture 6. Sequence diagram for winning the level scenario</w:t>
+      </w:r>
+      <w:r>
+        <w:rPr>
+          <w:rFonts w:ascii="Tahoma" w:hAnsi="Tahoma" w:cs="Tahoma"/>
+          <w:b/>
+          <w:sz w:val="20"/>
+          <w:szCs w:val="20"/>
+        </w:rPr>
+        <w:t xml:space="preserve"> </w:t>
+      </w:r>
+    </w:p>
+    <w:p>
+      <w:pPr>
+        <w:pStyle w:val="BodyText"/>
+        <w:ind w:left="1080"/>
+        <w:rPr>
+          <w:rFonts w:ascii="Tahoma" w:hAnsi="Tahoma" w:cs="Tahoma"/>
+          <w:b/>
+          <w:sz w:val="20"/>
+          <w:szCs w:val="20"/>
+        </w:rPr>
+      </w:pPr>
+    </w:p>
+    <w:p>
+      <w:pPr>
+        <w:pStyle w:val="BodyText"/>
         <w:spacing w:line="480" w:lineRule="auto"/>
         <w:ind w:left="360"/>
         <w:rPr>
@@ -7768,74 +7977,66 @@
       <w:r>
         <w:rPr>
           <w:rFonts w:ascii="Tahoma" w:hAnsi="Tahoma" w:cs="Tahoma"/>
-          <w:sz w:val="20"/>
-          <w:szCs w:val="20"/>
-        </w:rPr>
-        <w:tab/>
-      </w:r>
-      <w:r>
-        <w:rPr>
-          <w:rFonts w:ascii="Tahoma" w:hAnsi="Tahoma" w:cs="Tahoma"/>
-          <w:sz w:val="20"/>
-          <w:szCs w:val="20"/>
-        </w:rPr>
-        <w:tab/>
-      </w:r>
-      <w:r>
-        <w:rPr>
-          <w:rFonts w:ascii="Tahoma" w:hAnsi="Tahoma" w:cs="Tahoma"/>
-          <w:sz w:val="20"/>
-          <w:szCs w:val="20"/>
-        </w:rPr>
-        <w:tab/>
-        <w:t>Picture 6</w:t>
-      </w:r>
-      <w:r>
-        <w:rPr>
-          <w:rFonts w:ascii="Tahoma" w:hAnsi="Tahoma" w:cs="Tahoma"/>
-          <w:sz w:val="20"/>
-          <w:szCs w:val="20"/>
-        </w:rPr>
-        <w:t xml:space="preserve">. Sequence diagram for </w:t>
-      </w:r>
-      <w:r>
-        <w:rPr>
-          <w:rFonts w:ascii="Tahoma" w:hAnsi="Tahoma" w:cs="Tahoma"/>
-          <w:sz w:val="20"/>
-          <w:szCs w:val="20"/>
-        </w:rPr>
-        <w:t>winning the level</w:t>
-      </w:r>
-      <w:r>
-        <w:rPr>
-          <w:rFonts w:ascii="Tahoma" w:hAnsi="Tahoma" w:cs="Tahoma"/>
-          <w:sz w:val="20"/>
-          <w:szCs w:val="20"/>
-        </w:rPr>
-        <w:t xml:space="preserve"> scenario</w:t>
-      </w:r>
-    </w:p>
-    <w:p>
-      <w:pPr>
-        <w:pStyle w:val="BodyText"/>
-        <w:numPr>
-          <w:ilvl w:val="0"/>
-          <w:numId w:val="16"/>
-        </w:numPr>
-        <w:spacing w:line="480" w:lineRule="auto"/>
-        <w:rPr>
-          <w:rFonts w:ascii="Tahoma" w:hAnsi="Tahoma" w:cs="Tahoma"/>
-          <w:sz w:val="20"/>
-          <w:szCs w:val="20"/>
-        </w:rPr>
-      </w:pPr>
-      <w:r>
-        <w:rPr>
-          <w:rFonts w:ascii="Tahoma" w:hAnsi="Tahoma" w:cs="Tahoma"/>
+          <w:b/>
           <w:sz w:val="20"/>
           <w:szCs w:val="20"/>
         </w:rPr>
         <w:lastRenderedPageBreak/>
+        <w:t>5.</w:t>
+      </w:r>
+      <w:r>
+        <w:rPr>
+          <w:rFonts w:ascii="Tahoma" w:hAnsi="Tahoma" w:cs="Tahoma"/>
+          <w:b/>
+          <w:sz w:val="20"/>
+          <w:szCs w:val="20"/>
+        </w:rPr>
+        <w:t xml:space="preserve">Scenario name: </w:t>
+      </w:r>
+      <w:r>
+        <w:rPr>
+          <w:rFonts w:ascii="Tahoma" w:hAnsi="Tahoma" w:cs="Tahoma"/>
+          <w:sz w:val="20"/>
+          <w:szCs w:val="20"/>
+        </w:rPr>
+        <w:t>Losing the game.</w:t>
+      </w:r>
+    </w:p>
+    <w:p>
+      <w:pPr>
+        <w:pStyle w:val="BodyText"/>
+        <w:spacing w:line="480" w:lineRule="auto"/>
+        <w:ind w:left="360"/>
+        <w:rPr>
+          <w:rFonts w:ascii="Tahoma" w:hAnsi="Tahoma" w:cs="Tahoma"/>
+          <w:sz w:val="20"/>
+          <w:szCs w:val="20"/>
+        </w:rPr>
+      </w:pPr>
+      <w:r>
+        <w:rPr>
+          <w:rFonts w:ascii="Tahoma" w:hAnsi="Tahoma" w:cs="Tahoma"/>
+          <w:b/>
+          <w:sz w:val="20"/>
+          <w:szCs w:val="20"/>
+        </w:rPr>
+        <w:t>Scenario description:</w:t>
+      </w:r>
+      <w:r>
+        <w:rPr>
+          <w:rFonts w:ascii="Tahoma" w:hAnsi="Tahoma" w:cs="Tahoma"/>
+          <w:b/>
+          <w:sz w:val="20"/>
+          <w:szCs w:val="20"/>
+        </w:rPr>
+        <w:t xml:space="preserve"> </w:t>
+      </w:r>
+      <w:r>
+        <w:rPr>
+          <w:rFonts w:ascii="Tahoma" w:hAnsi="Tahoma" w:cs="Tahoma"/>
+          <w:sz w:val="20"/>
+          <w:szCs w:val="20"/>
+        </w:rPr>
         <w:t>Ilyas is playing the game. Since he is so tired, he presumed that this time he would not be able to finish the level. His assumptions did not mislead him. He had only one life of the character left and he fired when he saw the enemy, but he could not kill him. Modern soldier (enemy) fired since, the character had entered his fire range – so enemy fired his rifle. Bullet of his rifle hit the player and player run out of his lives. Game Over screen appeared. Ilyas disappointed.</w:t>
       </w:r>
       <w:r>
@@ -7844,31 +8045,7 @@
           <w:sz w:val="20"/>
           <w:szCs w:val="20"/>
         </w:rPr>
-        <w:t xml:space="preserve"> </w:t>
-      </w:r>
-      <w:r>
-        <w:rPr>
-          <w:rFonts w:ascii="Tahoma" w:hAnsi="Tahoma" w:cs="Tahoma"/>
-          <w:sz w:val="20"/>
-          <w:szCs w:val="20"/>
-        </w:rPr>
-        <w:t>(P</w:t>
-      </w:r>
-      <w:r>
-        <w:rPr>
-          <w:rFonts w:ascii="Tahoma" w:hAnsi="Tahoma" w:cs="Tahoma"/>
-          <w:sz w:val="20"/>
-          <w:szCs w:val="20"/>
-        </w:rPr>
-        <w:t>icture 7</w:t>
-      </w:r>
-      <w:r>
-        <w:rPr>
-          <w:rFonts w:ascii="Tahoma" w:hAnsi="Tahoma" w:cs="Tahoma"/>
-          <w:sz w:val="20"/>
-          <w:szCs w:val="20"/>
-        </w:rPr>
-        <w:t>)</w:t>
+        <w:t xml:space="preserve"> (Picture 7)</w:t>
       </w:r>
     </w:p>
     <w:p>
@@ -7994,6 +8171,257 @@
           <w:sz w:val="20"/>
           <w:szCs w:val="20"/>
         </w:rPr>
+        <w:t>. Sequence diagram for losing the game scenario</w:t>
+      </w:r>
+    </w:p>
+    <w:p>
+      <w:pPr>
+        <w:pStyle w:val="BodyText"/>
+        <w:spacing w:line="480" w:lineRule="auto"/>
+        <w:ind w:left="360"/>
+        <w:rPr>
+          <w:rFonts w:ascii="Tahoma" w:hAnsi="Tahoma" w:cs="Tahoma"/>
+          <w:sz w:val="20"/>
+          <w:szCs w:val="20"/>
+        </w:rPr>
+      </w:pPr>
+      <w:r>
+        <w:rPr>
+          <w:rFonts w:ascii="Tahoma" w:hAnsi="Tahoma" w:cs="Tahoma"/>
+          <w:b/>
+          <w:sz w:val="20"/>
+          <w:szCs w:val="20"/>
+        </w:rPr>
+        <w:t>6.</w:t>
+      </w:r>
+      <w:r>
+        <w:rPr>
+          <w:rFonts w:ascii="Tahoma" w:hAnsi="Tahoma" w:cs="Tahoma"/>
+          <w:b/>
+          <w:sz w:val="20"/>
+          <w:szCs w:val="20"/>
+        </w:rPr>
+        <w:t xml:space="preserve">Scenario name: </w:t>
+      </w:r>
+      <w:r>
+        <w:rPr>
+          <w:rFonts w:ascii="Tahoma" w:hAnsi="Tahoma" w:cs="Tahoma"/>
+          <w:sz w:val="20"/>
+          <w:szCs w:val="20"/>
+        </w:rPr>
+        <w:t>Saving the game</w:t>
+      </w:r>
+      <w:r>
+        <w:rPr>
+          <w:rFonts w:ascii="Tahoma" w:hAnsi="Tahoma" w:cs="Tahoma"/>
+          <w:sz w:val="20"/>
+          <w:szCs w:val="20"/>
+        </w:rPr>
+        <w:t>.</w:t>
+      </w:r>
+    </w:p>
+    <w:p>
+      <w:pPr>
+        <w:pStyle w:val="BodyText"/>
+        <w:spacing w:line="480" w:lineRule="auto"/>
+        <w:ind w:left="360"/>
+        <w:rPr>
+          <w:rFonts w:ascii="Tahoma" w:hAnsi="Tahoma" w:cs="Tahoma"/>
+          <w:sz w:val="20"/>
+          <w:szCs w:val="20"/>
+        </w:rPr>
+      </w:pPr>
+      <w:r>
+        <w:rPr>
+          <w:rFonts w:ascii="Tahoma" w:hAnsi="Tahoma" w:cs="Tahoma"/>
+          <w:b/>
+          <w:sz w:val="20"/>
+          <w:szCs w:val="20"/>
+        </w:rPr>
+        <w:t>Scenario description:</w:t>
+      </w:r>
+      <w:r>
+        <w:rPr>
+          <w:rFonts w:ascii="Tahoma" w:hAnsi="Tahoma" w:cs="Tahoma"/>
+          <w:b/>
+          <w:sz w:val="20"/>
+          <w:szCs w:val="20"/>
+        </w:rPr>
+        <w:t xml:space="preserve"> </w:t>
+      </w:r>
+      <w:r>
+        <w:rPr>
+          <w:rFonts w:ascii="Tahoma" w:hAnsi="Tahoma" w:cs="Tahoma"/>
+          <w:sz w:val="20"/>
+          <w:szCs w:val="20"/>
+        </w:rPr>
+        <w:t>Ilyas is playing the game. Since he is so tired, he</w:t>
+      </w:r>
+      <w:r>
+        <w:rPr>
+          <w:rFonts w:ascii="Tahoma" w:hAnsi="Tahoma" w:cs="Tahoma"/>
+          <w:sz w:val="20"/>
+          <w:szCs w:val="20"/>
+        </w:rPr>
+        <w:t xml:space="preserve"> will go to bed soon, but before that he wants to save the game, because he did not want to start the part he had already played. While the game play, he pressed </w:t>
+      </w:r>
+      <w:r>
+        <w:rPr>
+          <w:rFonts w:ascii="Tahoma" w:hAnsi="Tahoma" w:cs="Tahoma"/>
+          <w:sz w:val="20"/>
+          <w:szCs w:val="20"/>
+        </w:rPr>
+        <w:lastRenderedPageBreak/>
+        <w:t>the pause button and pause screen appeared. In this screen, there are some options to select. (resume, save game, settings) He clicked the save game option and the game was saved.</w:t>
+      </w:r>
+      <w:r>
+        <w:rPr>
+          <w:rFonts w:ascii="Tahoma" w:hAnsi="Tahoma" w:cs="Tahoma"/>
+          <w:sz w:val="20"/>
+          <w:szCs w:val="20"/>
+        </w:rPr>
+        <w:t xml:space="preserve"> </w:t>
+      </w:r>
+      <w:r>
+        <w:rPr>
+          <w:rFonts w:ascii="Tahoma" w:hAnsi="Tahoma" w:cs="Tahoma"/>
+          <w:sz w:val="20"/>
+          <w:szCs w:val="20"/>
+        </w:rPr>
+        <w:t>(Picture 8</w:t>
+      </w:r>
+      <w:r>
+        <w:rPr>
+          <w:rFonts w:ascii="Tahoma" w:hAnsi="Tahoma" w:cs="Tahoma"/>
+          <w:sz w:val="20"/>
+          <w:szCs w:val="20"/>
+        </w:rPr>
+        <w:t>)</w:t>
+      </w:r>
+    </w:p>
+    <w:p>
+      <w:pPr>
+        <w:pStyle w:val="BodyText"/>
+        <w:spacing w:line="480" w:lineRule="auto"/>
+        <w:rPr>
+          <w:rFonts w:ascii="Tahoma" w:hAnsi="Tahoma" w:cs="Tahoma"/>
+          <w:sz w:val="20"/>
+          <w:szCs w:val="20"/>
+        </w:rPr>
+      </w:pPr>
+      <w:r>
+        <w:rPr>
+          <w:rFonts w:ascii="Tahoma" w:hAnsi="Tahoma" w:cs="Tahoma"/>
+          <w:noProof/>
+          <w:sz w:val="20"/>
+          <w:szCs w:val="20"/>
+        </w:rPr>
+        <w:drawing>
+          <wp:inline distT="0" distB="0" distL="0" distR="0" wp14:anchorId="439F501E" wp14:editId="5B751B38">
+            <wp:extent cx="5267325" cy="3057525"/>
+            <wp:effectExtent l="0" t="0" r="0" b="0"/>
+            <wp:docPr id="3" name="Picture 3" descr="../Diagrams/Analysis_Diagram/Diagram_Images/save.jpg"/>
+            <wp:cNvGraphicFramePr>
+              <a:graphicFrameLocks xmlns:a="http://schemas.openxmlformats.org/drawingml/2006/main" noChangeAspect="1"/>
+            </wp:cNvGraphicFramePr>
+            <a:graphic xmlns:a="http://schemas.openxmlformats.org/drawingml/2006/main">
+              <a:graphicData uri="http://schemas.openxmlformats.org/drawingml/2006/picture">
+                <pic:pic xmlns:pic="http://schemas.openxmlformats.org/drawingml/2006/picture">
+                  <pic:nvPicPr>
+                    <pic:cNvPr id="0" name="Picture 1" descr="../Diagrams/Analysis_Diagram/Diagram_Images/save.jpg"/>
+                    <pic:cNvPicPr>
+                      <a:picLocks noChangeAspect="1" noChangeArrowheads="1"/>
+                    </pic:cNvPicPr>
+                  </pic:nvPicPr>
+                  <pic:blipFill>
+                    <a:blip r:embed="rId19">
+                      <a:extLst>
+                        <a:ext uri="{28A0092B-C50C-407E-A947-70E740481C1C}">
+                          <a14:useLocalDpi xmlns:a14="http://schemas.microsoft.com/office/drawing/2010/main" val="0"/>
+                        </a:ext>
+                      </a:extLst>
+                    </a:blip>
+                    <a:srcRect/>
+                    <a:stretch>
+                      <a:fillRect/>
+                    </a:stretch>
+                  </pic:blipFill>
+                  <pic:spPr bwMode="auto">
+                    <a:xfrm>
+                      <a:off x="0" y="0"/>
+                      <a:ext cx="5267325" cy="3057525"/>
+                    </a:xfrm>
+                    <a:prstGeom prst="rect">
+                      <a:avLst/>
+                    </a:prstGeom>
+                    <a:noFill/>
+                    <a:ln>
+                      <a:noFill/>
+                    </a:ln>
+                  </pic:spPr>
+                </pic:pic>
+              </a:graphicData>
+            </a:graphic>
+          </wp:inline>
+        </w:drawing>
+      </w:r>
+    </w:p>
+    <w:p>
+      <w:pPr>
+        <w:pStyle w:val="BodyText"/>
+        <w:spacing w:line="480" w:lineRule="auto"/>
+        <w:rPr>
+          <w:rFonts w:ascii="Tahoma" w:hAnsi="Tahoma" w:cs="Tahoma"/>
+          <w:sz w:val="20"/>
+          <w:szCs w:val="20"/>
+        </w:rPr>
+      </w:pPr>
+      <w:r>
+        <w:rPr>
+          <w:rFonts w:ascii="Tahoma" w:hAnsi="Tahoma" w:cs="Tahoma"/>
+          <w:sz w:val="20"/>
+          <w:szCs w:val="20"/>
+        </w:rPr>
+        <w:tab/>
+      </w:r>
+      <w:r>
+        <w:rPr>
+          <w:rFonts w:ascii="Tahoma" w:hAnsi="Tahoma" w:cs="Tahoma"/>
+          <w:sz w:val="20"/>
+          <w:szCs w:val="20"/>
+        </w:rPr>
+        <w:tab/>
+      </w:r>
+      <w:r>
+        <w:rPr>
+          <w:rFonts w:ascii="Tahoma" w:hAnsi="Tahoma" w:cs="Tahoma"/>
+          <w:sz w:val="20"/>
+          <w:szCs w:val="20"/>
+        </w:rPr>
+        <w:tab/>
+      </w:r>
+      <w:r>
+        <w:rPr>
+          <w:rFonts w:ascii="Tahoma" w:hAnsi="Tahoma" w:cs="Tahoma"/>
+          <w:sz w:val="20"/>
+          <w:szCs w:val="20"/>
+        </w:rPr>
+        <w:tab/>
+      </w:r>
+      <w:r>
+        <w:rPr>
+          <w:rFonts w:ascii="Tahoma" w:hAnsi="Tahoma" w:cs="Tahoma"/>
+          <w:sz w:val="20"/>
+          <w:szCs w:val="20"/>
+        </w:rPr>
+        <w:t>Picture 8</w:t>
+      </w:r>
+      <w:r>
+        <w:rPr>
+          <w:rFonts w:ascii="Tahoma" w:hAnsi="Tahoma" w:cs="Tahoma"/>
+          <w:sz w:val="20"/>
+          <w:szCs w:val="20"/>
+        </w:rPr>
         <w:t xml:space="preserve">. Sequence diagram for </w:t>
       </w:r>
       <w:r>
@@ -8002,32 +8430,23 @@
           <w:sz w:val="20"/>
           <w:szCs w:val="20"/>
         </w:rPr>
-        <w:t>losing</w:t>
-      </w:r>
-      <w:r>
-        <w:rPr>
-          <w:rFonts w:ascii="Tahoma" w:hAnsi="Tahoma" w:cs="Tahoma"/>
-          <w:sz w:val="20"/>
-          <w:szCs w:val="20"/>
-        </w:rPr>
-        <w:t xml:space="preserve"> the </w:t>
-      </w:r>
-      <w:r>
-        <w:rPr>
-          <w:rFonts w:ascii="Tahoma" w:hAnsi="Tahoma" w:cs="Tahoma"/>
-          <w:sz w:val="20"/>
-          <w:szCs w:val="20"/>
-        </w:rPr>
-        <w:t>game</w:t>
-      </w:r>
-      <w:r>
-        <w:rPr>
-          <w:rFonts w:ascii="Tahoma" w:hAnsi="Tahoma" w:cs="Tahoma"/>
-          <w:sz w:val="20"/>
-          <w:szCs w:val="20"/>
-        </w:rPr>
-        <w:t xml:space="preserve"> scenario</w:t>
-      </w:r>
+        <w:t>saving</w:t>
+      </w:r>
+      <w:r>
+        <w:rPr>
+          <w:rFonts w:ascii="Tahoma" w:hAnsi="Tahoma" w:cs="Tahoma"/>
+          <w:sz w:val="20"/>
+          <w:szCs w:val="20"/>
+        </w:rPr>
+        <w:t xml:space="preserve"> game scenario</w:t>
+      </w:r>
+    </w:p>
+    <w:p>
+      <w:pPr>
+        <w:pStyle w:val="BodyText"/>
+        <w:spacing w:line="480" w:lineRule="auto"/>
+        <w:ind w:left="360"/>
+      </w:pPr>
     </w:p>
     <w:p>
       <w:pPr>
@@ -8147,7 +8566,7 @@
                     </pic:cNvPicPr>
                   </pic:nvPicPr>
                   <pic:blipFill>
-                    <a:blip r:embed="rId19">
+                    <a:blip r:embed="rId20">
                       <a:extLst>
                         <a:ext uri="{28A0092B-C50C-407E-A947-70E740481C1C}">
                           <a14:useLocalDpi xmlns:a14="http://schemas.microsoft.com/office/drawing/2010/main" val="0"/>
@@ -8227,39 +8646,15 @@
           <w:sz w:val="20"/>
           <w:szCs w:val="20"/>
         </w:rPr>
-        <w:t>Picture 8</w:t>
-      </w:r>
-      <w:r>
-        <w:rPr>
-          <w:rFonts w:ascii="Tahoma" w:hAnsi="Tahoma" w:cs="Tahoma"/>
-          <w:sz w:val="20"/>
-          <w:szCs w:val="20"/>
-        </w:rPr>
-        <w:t xml:space="preserve">. </w:t>
-      </w:r>
-      <w:r>
-        <w:rPr>
-          <w:rFonts w:ascii="Tahoma" w:hAnsi="Tahoma" w:cs="Tahoma"/>
-          <w:sz w:val="20"/>
-          <w:szCs w:val="20"/>
-        </w:rPr>
-        <w:t>Activity</w:t>
-      </w:r>
-      <w:r>
-        <w:rPr>
-          <w:rFonts w:ascii="Tahoma" w:hAnsi="Tahoma" w:cs="Tahoma"/>
-          <w:sz w:val="20"/>
-          <w:szCs w:val="20"/>
-        </w:rPr>
-        <w:t xml:space="preserve"> diagram </w:t>
-      </w:r>
-      <w:r>
-        <w:rPr>
-          <w:rFonts w:ascii="Tahoma" w:hAnsi="Tahoma" w:cs="Tahoma"/>
-          <w:sz w:val="20"/>
-          <w:szCs w:val="20"/>
-        </w:rPr>
-        <w:t>for the basic game activities</w:t>
+        <w:t>Picture 9</w:t>
+      </w:r>
+      <w:r>
+        <w:rPr>
+          <w:rFonts w:ascii="Tahoma" w:hAnsi="Tahoma" w:cs="Tahoma"/>
+          <w:sz w:val="20"/>
+          <w:szCs w:val="20"/>
+        </w:rPr>
+        <w:t>. Activity diagram for the basic game activities</w:t>
       </w:r>
       <w:r>
         <w:rPr>
@@ -8422,7 +8817,7 @@
                     <pic:cNvPicPr/>
                   </pic:nvPicPr>
                   <pic:blipFill>
-                    <a:blip r:embed="rId20" cstate="print">
+                    <a:blip r:embed="rId21" cstate="print">
                       <a:extLst>
                         <a:ext uri="{28A0092B-C50C-407E-A947-70E740481C1C}">
                           <a14:useLocalDpi xmlns:a14="http://schemas.microsoft.com/office/drawing/2010/main" val="0"/>
@@ -8496,7 +8891,7 @@
                     </pic:cNvPicPr>
                   </pic:nvPicPr>
                   <pic:blipFill>
-                    <a:blip r:embed="rId21" cstate="print">
+                    <a:blip r:embed="rId22" cstate="print">
                       <a:extLst>
                         <a:ext uri="{28A0092B-C50C-407E-A947-70E740481C1C}">
                           <a14:useLocalDpi xmlns:a14="http://schemas.microsoft.com/office/drawing/2010/main" val="0"/>
@@ -8576,7 +8971,7 @@
                     </pic:cNvPicPr>
                   </pic:nvPicPr>
                   <pic:blipFill>
-                    <a:blip r:embed="rId22" cstate="print">
+                    <a:blip r:embed="rId23" cstate="print">
                       <a:extLst>
                         <a:ext uri="{28A0092B-C50C-407E-A947-70E740481C1C}">
                           <a14:useLocalDpi xmlns:a14="http://schemas.microsoft.com/office/drawing/2010/main" val="0"/>
@@ -8655,7 +9050,7 @@
                     </pic:cNvPicPr>
                   </pic:nvPicPr>
                   <pic:blipFill>
-                    <a:blip r:embed="rId23">
+                    <a:blip r:embed="rId24">
                       <a:extLst>
                         <a:ext uri="{28A0092B-C50C-407E-A947-70E740481C1C}">
                           <a14:useLocalDpi xmlns:a14="http://schemas.microsoft.com/office/drawing/2010/main" val="0"/>
@@ -8740,85 +9135,6 @@
                 <pic:pic xmlns:pic="http://schemas.openxmlformats.org/drawingml/2006/picture">
                   <pic:nvPicPr>
                     <pic:cNvPr id="0" name="Picture 5" descr="../Desktop/Screen%20Shot%202017-10-06%20at%2020.57.38.png"/>
-                    <pic:cNvPicPr>
-                      <a:picLocks noChangeAspect="1" noChangeArrowheads="1"/>
-                    </pic:cNvPicPr>
-                  </pic:nvPicPr>
-                  <pic:blipFill>
-                    <a:blip r:embed="rId24" cstate="print">
-                      <a:extLst>
-                        <a:ext uri="{28A0092B-C50C-407E-A947-70E740481C1C}">
-                          <a14:useLocalDpi xmlns:a14="http://schemas.microsoft.com/office/drawing/2010/main" val="0"/>
-                        </a:ext>
-                      </a:extLst>
-                    </a:blip>
-                    <a:srcRect/>
-                    <a:stretch>
-                      <a:fillRect/>
-                    </a:stretch>
-                  </pic:blipFill>
-                  <pic:spPr bwMode="auto">
-                    <a:xfrm>
-                      <a:off x="0" y="0"/>
-                      <a:ext cx="5260975" cy="3820160"/>
-                    </a:xfrm>
-                    <a:prstGeom prst="rect">
-                      <a:avLst/>
-                    </a:prstGeom>
-                    <a:noFill/>
-                    <a:ln>
-                      <a:noFill/>
-                    </a:ln>
-                  </pic:spPr>
-                </pic:pic>
-              </a:graphicData>
-            </a:graphic>
-          </wp:inline>
-        </w:drawing>
-      </w:r>
-    </w:p>
-    <w:p>
-      <w:pPr>
-        <w:pStyle w:val="BodyText"/>
-        <w:spacing w:line="480" w:lineRule="auto"/>
-        <w:ind w:left="850"/>
-        <w:rPr>
-          <w:rFonts w:ascii="Tahoma" w:hAnsi="Tahoma" w:cs="Tahoma"/>
-          <w:b/>
-          <w:sz w:val="20"/>
-          <w:szCs w:val="20"/>
-        </w:rPr>
-      </w:pPr>
-      <w:r>
-        <w:rPr>
-          <w:rFonts w:ascii="Tahoma" w:hAnsi="Tahoma" w:cs="Tahoma"/>
-          <w:b/>
-          <w:sz w:val="20"/>
-          <w:szCs w:val="20"/>
-        </w:rPr>
-        <w:t>Help:</w:t>
-      </w:r>
-      <w:r>
-        <w:rPr>
-          <w:rFonts w:ascii="Tahoma" w:hAnsi="Tahoma" w:cs="Tahoma"/>
-          <w:b/>
-          <w:noProof/>
-          <w:sz w:val="20"/>
-          <w:szCs w:val="20"/>
-        </w:rPr>
-        <w:drawing>
-          <wp:inline distT="0" distB="0" distL="0" distR="0" wp14:anchorId="24F6A422" wp14:editId="25038239">
-            <wp:extent cx="5260975" cy="3820160"/>
-            <wp:effectExtent l="0" t="0" r="0" b="0"/>
-            <wp:docPr id="10" name="Picture 10" descr="../Desktop/Screen%20Shot%202017-10-06%20at%2020.57.42.png"/>
-            <wp:cNvGraphicFramePr>
-              <a:graphicFrameLocks xmlns:a="http://schemas.openxmlformats.org/drawingml/2006/main" noChangeAspect="1"/>
-            </wp:cNvGraphicFramePr>
-            <a:graphic xmlns:a="http://schemas.openxmlformats.org/drawingml/2006/main">
-              <a:graphicData uri="http://schemas.openxmlformats.org/drawingml/2006/picture">
-                <pic:pic xmlns:pic="http://schemas.openxmlformats.org/drawingml/2006/picture">
-                  <pic:nvPicPr>
-                    <pic:cNvPr id="0" name="Picture 6" descr="../Desktop/Screen%20Shot%202017-10-06%20at%2020.57.42.png"/>
                     <pic:cNvPicPr>
                       <a:picLocks noChangeAspect="1" noChangeArrowheads="1"/>
                     </pic:cNvPicPr>
@@ -8859,6 +9175,85 @@
     <w:p>
       <w:pPr>
         <w:pStyle w:val="BodyText"/>
+        <w:spacing w:line="480" w:lineRule="auto"/>
+        <w:ind w:left="850"/>
+        <w:rPr>
+          <w:rFonts w:ascii="Tahoma" w:hAnsi="Tahoma" w:cs="Tahoma"/>
+          <w:b/>
+          <w:sz w:val="20"/>
+          <w:szCs w:val="20"/>
+        </w:rPr>
+      </w:pPr>
+      <w:r>
+        <w:rPr>
+          <w:rFonts w:ascii="Tahoma" w:hAnsi="Tahoma" w:cs="Tahoma"/>
+          <w:b/>
+          <w:sz w:val="20"/>
+          <w:szCs w:val="20"/>
+        </w:rPr>
+        <w:t>Help:</w:t>
+      </w:r>
+      <w:r>
+        <w:rPr>
+          <w:rFonts w:ascii="Tahoma" w:hAnsi="Tahoma" w:cs="Tahoma"/>
+          <w:b/>
+          <w:noProof/>
+          <w:sz w:val="20"/>
+          <w:szCs w:val="20"/>
+        </w:rPr>
+        <w:drawing>
+          <wp:inline distT="0" distB="0" distL="0" distR="0" wp14:anchorId="24F6A422" wp14:editId="25038239">
+            <wp:extent cx="5260975" cy="3820160"/>
+            <wp:effectExtent l="0" t="0" r="0" b="0"/>
+            <wp:docPr id="10" name="Picture 10" descr="../Desktop/Screen%20Shot%202017-10-06%20at%2020.57.42.png"/>
+            <wp:cNvGraphicFramePr>
+              <a:graphicFrameLocks xmlns:a="http://schemas.openxmlformats.org/drawingml/2006/main" noChangeAspect="1"/>
+            </wp:cNvGraphicFramePr>
+            <a:graphic xmlns:a="http://schemas.openxmlformats.org/drawingml/2006/main">
+              <a:graphicData uri="http://schemas.openxmlformats.org/drawingml/2006/picture">
+                <pic:pic xmlns:pic="http://schemas.openxmlformats.org/drawingml/2006/picture">
+                  <pic:nvPicPr>
+                    <pic:cNvPr id="0" name="Picture 6" descr="../Desktop/Screen%20Shot%202017-10-06%20at%2020.57.42.png"/>
+                    <pic:cNvPicPr>
+                      <a:picLocks noChangeAspect="1" noChangeArrowheads="1"/>
+                    </pic:cNvPicPr>
+                  </pic:nvPicPr>
+                  <pic:blipFill>
+                    <a:blip r:embed="rId26" cstate="print">
+                      <a:extLst>
+                        <a:ext uri="{28A0092B-C50C-407E-A947-70E740481C1C}">
+                          <a14:useLocalDpi xmlns:a14="http://schemas.microsoft.com/office/drawing/2010/main" val="0"/>
+                        </a:ext>
+                      </a:extLst>
+                    </a:blip>
+                    <a:srcRect/>
+                    <a:stretch>
+                      <a:fillRect/>
+                    </a:stretch>
+                  </pic:blipFill>
+                  <pic:spPr bwMode="auto">
+                    <a:xfrm>
+                      <a:off x="0" y="0"/>
+                      <a:ext cx="5260975" cy="3820160"/>
+                    </a:xfrm>
+                    <a:prstGeom prst="rect">
+                      <a:avLst/>
+                    </a:prstGeom>
+                    <a:noFill/>
+                    <a:ln>
+                      <a:noFill/>
+                    </a:ln>
+                  </pic:spPr>
+                </pic:pic>
+              </a:graphicData>
+            </a:graphic>
+          </wp:inline>
+        </w:drawing>
+      </w:r>
+    </w:p>
+    <w:p>
+      <w:pPr>
+        <w:pStyle w:val="BodyText"/>
       </w:pPr>
     </w:p>
     <w:p>
@@ -8991,7 +9386,7 @@
         </w:rPr>
         <w:t xml:space="preserve">Reference game: </w:t>
       </w:r>
-      <w:hyperlink r:id="rId26" w:history="1">
+      <w:hyperlink r:id="rId27" w:history="1">
         <w:r>
           <w:rPr>
             <w:rStyle w:val="Hyperlink"/>
@@ -9063,10 +9458,10 @@
     </w:p>
     <w:p/>
     <w:sectPr>
-      <w:headerReference w:type="default" r:id="rId27"/>
-      <w:footerReference w:type="default" r:id="rId28"/>
-      <w:headerReference w:type="first" r:id="rId29"/>
-      <w:footerReference w:type="first" r:id="rId30"/>
+      <w:headerReference w:type="default" r:id="rId28"/>
+      <w:footerReference w:type="default" r:id="rId29"/>
+      <w:headerReference w:type="first" r:id="rId30"/>
+      <w:footerReference w:type="first" r:id="rId31"/>
       <w:pgSz w:w="11900" w:h="16840"/>
       <w:pgMar w:top="1440" w:right="1800" w:bottom="1800" w:left="1800" w:header="720" w:footer="965" w:gutter="0"/>
       <w:pgNumType w:start="1"/>
@@ -12983,7 +13378,7 @@
   <w:num w:numId="16">
     <w:abstractNumId w:val="17"/>
     <w:lvlOverride w:ilvl="0">
-      <w:lvl w:ilvl="0" w:tplc="B8EEF6AC">
+      <w:lvl w:ilvl="0" w:tplc="C854B1C8">
         <w:start w:val="1"/>
         <w:numFmt w:val="decimal"/>
         <w:lvlText w:val="%1."/>
@@ -13016,7 +13411,7 @@
       </w:lvl>
     </w:lvlOverride>
     <w:lvlOverride w:ilvl="3">
-      <w:lvl w:ilvl="3" w:tplc="009E288A">
+      <w:lvl w:ilvl="3" w:tplc="7C8EE36E">
         <w:start w:val="1"/>
         <w:numFmt w:val="decimal"/>
         <w:lvlText w:val="%4."/>
@@ -13051,7 +13446,7 @@
     <w:abstractNumId w:val="11"/>
     <w:lvlOverride w:ilvl="0">
       <w:startOverride w:val="5"/>
-      <w:lvl w:ilvl="0" w:tplc="6F8A656A">
+      <w:lvl w:ilvl="0" w:tplc="08E0B800">
         <w:start w:val="5"/>
         <w:numFmt w:val="decimal"/>
         <w:lvlText w:val=""/>
@@ -13060,7 +13455,7 @@
     </w:lvlOverride>
     <w:lvlOverride w:ilvl="3">
       <w:startOverride w:val="1"/>
-      <w:lvl w:ilvl="3" w:tplc="6622B872">
+      <w:lvl w:ilvl="3" w:tplc="96803FC4">
         <w:start w:val="1"/>
         <w:numFmt w:val="decimal"/>
         <w:lvlText w:val="%4."/>
@@ -13090,7 +13485,7 @@
     </w:lvlOverride>
     <w:lvlOverride w:ilvl="6">
       <w:startOverride w:val="1"/>
-      <w:lvl w:ilvl="6" w:tplc="20D61180">
+      <w:lvl w:ilvl="6" w:tplc="1226AF78">
         <w:start w:val="1"/>
         <w:numFmt w:val="decimal"/>
         <w:lvlText w:val="%7."/>
@@ -13125,7 +13520,7 @@
   <w:num w:numId="19">
     <w:abstractNumId w:val="15"/>
     <w:lvlOverride w:ilvl="3">
-      <w:lvl w:ilvl="3" w:tplc="4BF68590">
+      <w:lvl w:ilvl="3" w:tplc="8E4EA812">
         <w:start w:val="1"/>
         <w:numFmt w:val="decimal"/>
         <w:lvlText w:val="%4."/>

</xml_diff>

<commit_message>
One more sequence diagram - save game added
</commit_message>
<xml_diff>
--- a/doc/Iteration2/Analysis/1E.Analysis.Iteration{2}.2017.11.17 (1).docx
+++ b/doc/Iteration2/Analysis/1E.Analysis.Iteration{2}.2017.11.17 (1).docx
@@ -1587,7 +1587,7 @@
         <w:rPr>
           <w:noProof/>
         </w:rPr>
-        <w:t>18</w:t>
+        <w:t>15</w:t>
       </w:r>
     </w:p>
     <w:p>
@@ -1614,8 +1614,10 @@
         <w:rPr>
           <w:noProof/>
         </w:rPr>
-        <w:t>18</w:t>
-      </w:r>
+        <w:t>19</w:t>
+      </w:r>
+      <w:bookmarkStart w:id="1" w:name="_GoBack"/>
+      <w:bookmarkEnd w:id="1"/>
     </w:p>
     <w:p>
       <w:pPr>
@@ -1726,8 +1728,6 @@
         </w:rPr>
         <w:t>22</w:t>
       </w:r>
-      <w:bookmarkStart w:id="1" w:name="_GoBack"/>
-      <w:bookmarkEnd w:id="1"/>
     </w:p>
     <w:p>
       <w:r>
@@ -6918,17 +6918,17 @@
     <w:p>
       <w:pPr>
         <w:pStyle w:val="BodyText"/>
-        <w:spacing w:line="480" w:lineRule="auto"/>
-        <w:ind w:left="360"/>
-        <w:rPr>
-          <w:rFonts w:ascii="Tahoma" w:hAnsi="Tahoma" w:cs="Tahoma"/>
-          <w:sz w:val="20"/>
-          <w:szCs w:val="20"/>
-        </w:rPr>
-      </w:pPr>
-      <w:r>
-        <w:rPr>
-          <w:rFonts w:ascii="Tahoma" w:hAnsi="Tahoma" w:cs="Tahoma"/>
+        <w:ind w:left="1080"/>
+        <w:rPr>
+          <w:rFonts w:ascii="Tahoma" w:hAnsi="Tahoma" w:cs="Tahoma"/>
+          <w:sz w:val="20"/>
+          <w:szCs w:val="20"/>
+        </w:rPr>
+      </w:pPr>
+      <w:r>
+        <w:rPr>
+          <w:rFonts w:ascii="Tahoma" w:hAnsi="Tahoma" w:cs="Tahoma"/>
+          <w:b/>
           <w:sz w:val="20"/>
           <w:szCs w:val="20"/>
         </w:rPr>
@@ -6937,6 +6937,53 @@
       <w:r>
         <w:rPr>
           <w:rFonts w:ascii="Tahoma" w:hAnsi="Tahoma" w:cs="Tahoma"/>
+          <w:b/>
+          <w:sz w:val="20"/>
+          <w:szCs w:val="20"/>
+        </w:rPr>
+        <w:t>Scenario name:</w:t>
+      </w:r>
+      <w:r>
+        <w:rPr>
+          <w:rFonts w:ascii="Tahoma" w:hAnsi="Tahoma" w:cs="Tahoma"/>
+          <w:sz w:val="20"/>
+          <w:szCs w:val="20"/>
+        </w:rPr>
+        <w:t xml:space="preserve"> Starting the game</w:t>
+      </w:r>
+    </w:p>
+    <w:p>
+      <w:pPr>
+        <w:pStyle w:val="BodyText"/>
+        <w:spacing w:line="480" w:lineRule="auto"/>
+        <w:ind w:left="1080"/>
+        <w:rPr>
+          <w:rFonts w:ascii="Tahoma" w:hAnsi="Tahoma" w:cs="Tahoma"/>
+          <w:sz w:val="20"/>
+          <w:szCs w:val="20"/>
+        </w:rPr>
+      </w:pPr>
+      <w:r>
+        <w:rPr>
+          <w:rFonts w:ascii="Tahoma" w:hAnsi="Tahoma" w:cs="Tahoma"/>
+          <w:b/>
+          <w:sz w:val="20"/>
+          <w:szCs w:val="20"/>
+        </w:rPr>
+        <w:t>Scenario description:</w:t>
+      </w:r>
+      <w:r>
+        <w:rPr>
+          <w:rFonts w:ascii="Tahoma" w:hAnsi="Tahoma" w:cs="Tahoma"/>
+          <w:b/>
+          <w:sz w:val="20"/>
+          <w:szCs w:val="20"/>
+        </w:rPr>
+        <w:t xml:space="preserve">  </w:t>
+      </w:r>
+      <w:r>
+        <w:rPr>
+          <w:rFonts w:ascii="Tahoma" w:hAnsi="Tahoma" w:cs="Tahoma"/>
           <w:sz w:val="20"/>
           <w:szCs w:val="20"/>
         </w:rPr>
@@ -6964,7 +7011,16 @@
           <w:sz w:val="20"/>
           <w:szCs w:val="20"/>
         </w:rPr>
-        <w:t xml:space="preserve">has downloaded the game and is very excited for being the one who will play this game first. He clicked the game icon on the desktop. Game launched and the main menu appeared. Without changing any </w:t>
+        <w:t xml:space="preserve">has downloaded the game and is very excited for being the one who will play this game first. He clicked </w:t>
+      </w:r>
+      <w:r>
+        <w:rPr>
+          <w:rFonts w:ascii="Tahoma" w:hAnsi="Tahoma" w:cs="Tahoma"/>
+          <w:sz w:val="20"/>
+          <w:szCs w:val="20"/>
+        </w:rPr>
+        <w:lastRenderedPageBreak/>
+        <w:t xml:space="preserve">the game icon on the desktop. Game launched and the main menu appeared. Without changing any </w:t>
       </w:r>
       <w:r>
         <w:rPr>
@@ -6980,16 +7036,7 @@
           <w:sz w:val="20"/>
           <w:szCs w:val="20"/>
         </w:rPr>
-        <w:t xml:space="preserve"> he </w:t>
-      </w:r>
-      <w:r>
-        <w:rPr>
-          <w:rFonts w:ascii="Tahoma" w:hAnsi="Tahoma" w:cs="Tahoma"/>
-          <w:sz w:val="20"/>
-          <w:szCs w:val="20"/>
-        </w:rPr>
-        <w:lastRenderedPageBreak/>
-        <w:t>clicked “Start game” button. And that is it! The map, player and enemies were on the monitor and the game is waiting for being played.</w:t>
+        <w:t xml:space="preserve"> he clicked “Start game” button. And that is it! The map, player and enemies were on the monitor and the game is waiting for being played.</w:t>
       </w:r>
       <w:r>
         <w:rPr>
@@ -6999,6 +7046,19 @@
         </w:rPr>
         <w:t xml:space="preserve"> (Picture 3)</w:t>
       </w:r>
+    </w:p>
+    <w:p>
+      <w:pPr>
+        <w:pStyle w:val="BodyText"/>
+        <w:spacing w:line="480" w:lineRule="auto"/>
+        <w:ind w:left="1080"/>
+        <w:rPr>
+          <w:rFonts w:ascii="Tahoma" w:hAnsi="Tahoma" w:cs="Tahoma"/>
+          <w:b/>
+          <w:sz w:val="20"/>
+          <w:szCs w:val="20"/>
+        </w:rPr>
+      </w:pPr>
     </w:p>
     <w:p>
       <w:pPr>
@@ -7125,31 +7185,84 @@
           <w:sz w:val="20"/>
           <w:szCs w:val="20"/>
         </w:rPr>
-        <w:t xml:space="preserve">. Sequence diagram for </w:t>
-      </w:r>
-      <w:r>
-        <w:rPr>
-          <w:rFonts w:ascii="Tahoma" w:hAnsi="Tahoma" w:cs="Tahoma"/>
-          <w:sz w:val="20"/>
-          <w:szCs w:val="20"/>
-        </w:rPr>
-        <w:t>staring the game.</w:t>
-      </w:r>
-    </w:p>
-    <w:p>
-      <w:pPr>
-        <w:pStyle w:val="BodyText"/>
-        <w:numPr>
-          <w:ilvl w:val="0"/>
-          <w:numId w:val="16"/>
-        </w:numPr>
-        <w:spacing w:line="480" w:lineRule="auto"/>
-        <w:rPr>
-          <w:rFonts w:ascii="Tahoma" w:hAnsi="Tahoma" w:cs="Tahoma"/>
-          <w:sz w:val="20"/>
-          <w:szCs w:val="20"/>
-        </w:rPr>
-      </w:pPr>
+        <w:t>. Sequence diagram for staring the game.</w:t>
+      </w:r>
+    </w:p>
+    <w:p>
+      <w:pPr>
+        <w:pStyle w:val="BodyText"/>
+        <w:spacing w:line="480" w:lineRule="auto"/>
+        <w:ind w:left="360"/>
+        <w:rPr>
+          <w:rFonts w:ascii="Tahoma" w:hAnsi="Tahoma" w:cs="Tahoma"/>
+          <w:sz w:val="20"/>
+          <w:szCs w:val="20"/>
+        </w:rPr>
+      </w:pPr>
+      <w:r>
+        <w:rPr>
+          <w:rFonts w:ascii="Tahoma" w:hAnsi="Tahoma" w:cs="Tahoma"/>
+          <w:b/>
+          <w:sz w:val="20"/>
+          <w:szCs w:val="20"/>
+        </w:rPr>
+        <w:t xml:space="preserve">2. </w:t>
+      </w:r>
+      <w:r>
+        <w:rPr>
+          <w:rFonts w:ascii="Tahoma" w:hAnsi="Tahoma" w:cs="Tahoma"/>
+          <w:b/>
+          <w:sz w:val="20"/>
+          <w:szCs w:val="20"/>
+        </w:rPr>
+        <w:t>Scenario name:</w:t>
+      </w:r>
+      <w:r>
+        <w:rPr>
+          <w:rFonts w:ascii="Tahoma" w:hAnsi="Tahoma" w:cs="Tahoma"/>
+          <w:sz w:val="20"/>
+          <w:szCs w:val="20"/>
+        </w:rPr>
+        <w:t xml:space="preserve"> </w:t>
+      </w:r>
+      <w:r>
+        <w:rPr>
+          <w:rFonts w:ascii="Tahoma" w:hAnsi="Tahoma" w:cs="Tahoma"/>
+          <w:sz w:val="20"/>
+          <w:szCs w:val="20"/>
+        </w:rPr>
+        <w:t>Changing default moving controls</w:t>
+      </w:r>
+    </w:p>
+    <w:p>
+      <w:pPr>
+        <w:pStyle w:val="BodyText"/>
+        <w:spacing w:line="480" w:lineRule="auto"/>
+        <w:ind w:left="360"/>
+        <w:rPr>
+          <w:rFonts w:ascii="Tahoma" w:hAnsi="Tahoma" w:cs="Tahoma"/>
+          <w:sz w:val="20"/>
+          <w:szCs w:val="20"/>
+        </w:rPr>
+      </w:pPr>
+      <w:r>
+        <w:rPr>
+          <w:rFonts w:ascii="Tahoma" w:hAnsi="Tahoma" w:cs="Tahoma"/>
+          <w:b/>
+          <w:sz w:val="20"/>
+          <w:szCs w:val="20"/>
+        </w:rPr>
+        <w:t>Scenario description:</w:t>
+      </w:r>
+      <w:r>
+        <w:rPr>
+          <w:rFonts w:ascii="Tahoma" w:hAnsi="Tahoma" w:cs="Tahoma"/>
+          <w:b/>
+          <w:sz w:val="20"/>
+          <w:szCs w:val="20"/>
+        </w:rPr>
+        <w:t xml:space="preserve"> </w:t>
+      </w:r>
       <w:r>
         <w:rPr>
           <w:rFonts w:ascii="Tahoma" w:hAnsi="Tahoma" w:cs="Tahoma"/>
@@ -7164,23 +7277,7 @@
           <w:sz w:val="20"/>
           <w:szCs w:val="20"/>
         </w:rPr>
-        <w:t>(P</w:t>
-      </w:r>
-      <w:r>
-        <w:rPr>
-          <w:rFonts w:ascii="Tahoma" w:hAnsi="Tahoma" w:cs="Tahoma"/>
-          <w:sz w:val="20"/>
-          <w:szCs w:val="20"/>
-        </w:rPr>
-        <w:t>icture 4</w:t>
-      </w:r>
-      <w:r>
-        <w:rPr>
-          <w:rFonts w:ascii="Tahoma" w:hAnsi="Tahoma" w:cs="Tahoma"/>
-          <w:sz w:val="20"/>
-          <w:szCs w:val="20"/>
-        </w:rPr>
-        <w:t>)</w:t>
+        <w:t>(Picture 4)</w:t>
       </w:r>
     </w:p>
     <w:p>
@@ -7386,17 +7483,86 @@
     <w:p>
       <w:pPr>
         <w:pStyle w:val="BodyText"/>
-        <w:numPr>
-          <w:ilvl w:val="0"/>
-          <w:numId w:val="16"/>
-        </w:numPr>
-        <w:spacing w:line="480" w:lineRule="auto"/>
-        <w:rPr>
-          <w:rFonts w:ascii="Tahoma" w:hAnsi="Tahoma" w:cs="Tahoma"/>
-          <w:sz w:val="20"/>
-          <w:szCs w:val="20"/>
-        </w:rPr>
-      </w:pPr>
+        <w:spacing w:line="480" w:lineRule="auto"/>
+        <w:ind w:left="360"/>
+        <w:rPr>
+          <w:rFonts w:ascii="Tahoma" w:hAnsi="Tahoma" w:cs="Tahoma"/>
+          <w:sz w:val="20"/>
+          <w:szCs w:val="20"/>
+        </w:rPr>
+      </w:pPr>
+      <w:r>
+        <w:rPr>
+          <w:rFonts w:ascii="Tahoma" w:hAnsi="Tahoma" w:cs="Tahoma"/>
+          <w:b/>
+          <w:sz w:val="20"/>
+          <w:szCs w:val="20"/>
+        </w:rPr>
+        <w:t xml:space="preserve">3. </w:t>
+      </w:r>
+      <w:r>
+        <w:rPr>
+          <w:rFonts w:ascii="Tahoma" w:hAnsi="Tahoma" w:cs="Tahoma"/>
+          <w:b/>
+          <w:sz w:val="20"/>
+          <w:szCs w:val="20"/>
+        </w:rPr>
+        <w:t>Scenario name:</w:t>
+      </w:r>
+      <w:r>
+        <w:rPr>
+          <w:rFonts w:ascii="Tahoma" w:hAnsi="Tahoma" w:cs="Tahoma"/>
+          <w:sz w:val="20"/>
+          <w:szCs w:val="20"/>
+        </w:rPr>
+        <w:t xml:space="preserve"> </w:t>
+      </w:r>
+      <w:r>
+        <w:rPr>
+          <w:rFonts w:ascii="Tahoma" w:hAnsi="Tahoma" w:cs="Tahoma"/>
+          <w:sz w:val="20"/>
+          <w:szCs w:val="20"/>
+        </w:rPr>
+        <w:t>Moving the character</w:t>
+      </w:r>
+      <w:r>
+        <w:rPr>
+          <w:rFonts w:ascii="Tahoma" w:hAnsi="Tahoma" w:cs="Tahoma"/>
+          <w:sz w:val="20"/>
+          <w:szCs w:val="20"/>
+        </w:rPr>
+        <w:t xml:space="preserve"> (to left)</w:t>
+      </w:r>
+    </w:p>
+    <w:p>
+      <w:pPr>
+        <w:pStyle w:val="BodyText"/>
+        <w:spacing w:line="480" w:lineRule="auto"/>
+        <w:ind w:left="360"/>
+        <w:rPr>
+          <w:rFonts w:ascii="Tahoma" w:hAnsi="Tahoma" w:cs="Tahoma"/>
+          <w:sz w:val="20"/>
+          <w:szCs w:val="20"/>
+        </w:rPr>
+      </w:pPr>
+      <w:r>
+        <w:rPr>
+          <w:rFonts w:ascii="Tahoma" w:hAnsi="Tahoma" w:cs="Tahoma"/>
+          <w:b/>
+          <w:sz w:val="20"/>
+          <w:szCs w:val="20"/>
+        </w:rPr>
+        <w:t>Scenario description:</w:t>
+      </w:r>
+      <w:r>
+        <w:rPr>
+          <w:rFonts w:ascii="Tahoma" w:hAnsi="Tahoma" w:cs="Tahoma"/>
+          <w:b/>
+          <w:sz w:val="20"/>
+          <w:szCs w:val="20"/>
+        </w:rPr>
+        <w:t xml:space="preserve"> </w:t>
+      </w:r>
       <w:r>
         <w:rPr>
           <w:rFonts w:ascii="Tahoma" w:hAnsi="Tahoma" w:cs="Tahoma"/>
@@ -7411,7 +7577,23 @@
           <w:sz w:val="20"/>
           <w:szCs w:val="20"/>
         </w:rPr>
-        <w:t>impatiently want to continue the game from the Modern Level. He had bought a new keyboard for playing this game. He connected the new keyboard to this PC and using mouse clicked the “Start game” button on the main menu. Screen for game play appears. And he pressed key “A” on the keyboard to test his brand-new keyboard. Happily the character of the level moves to his left on the screen by changing his default direction</w:t>
+        <w:t xml:space="preserve">impatiently want to continue the game from the Modern Level. He had bought a new keyboard for playing this game. He connected the new keyboard to this PC and using mouse clicked the “Start game” button on the main menu. Screen for game play appears. And he pressed key “A” on the keyboard to test his brand-new keyboard. </w:t>
+      </w:r>
+      <w:r>
+        <w:rPr>
+          <w:rFonts w:ascii="Tahoma" w:hAnsi="Tahoma" w:cs="Tahoma"/>
+          <w:sz w:val="20"/>
+          <w:szCs w:val="20"/>
+        </w:rPr>
+        <w:t>Happily,</w:t>
+      </w:r>
+      <w:r>
+        <w:rPr>
+          <w:rFonts w:ascii="Tahoma" w:hAnsi="Tahoma" w:cs="Tahoma"/>
+          <w:sz w:val="20"/>
+          <w:szCs w:val="20"/>
+        </w:rPr>
+        <w:t xml:space="preserve"> the character of the level moves to his left on the screen by changing his default direction</w:t>
       </w:r>
       <w:r>
         <w:rPr>
@@ -7451,31 +7633,7 @@
           <w:sz w:val="20"/>
           <w:szCs w:val="20"/>
         </w:rPr>
-        <w:t xml:space="preserve"> </w:t>
-      </w:r>
-      <w:r>
-        <w:rPr>
-          <w:rFonts w:ascii="Tahoma" w:hAnsi="Tahoma" w:cs="Tahoma"/>
-          <w:sz w:val="20"/>
-          <w:szCs w:val="20"/>
-        </w:rPr>
-        <w:t>(P</w:t>
-      </w:r>
-      <w:r>
-        <w:rPr>
-          <w:rFonts w:ascii="Tahoma" w:hAnsi="Tahoma" w:cs="Tahoma"/>
-          <w:sz w:val="20"/>
-          <w:szCs w:val="20"/>
-        </w:rPr>
-        <w:t>icture 5</w:t>
-      </w:r>
-      <w:r>
-        <w:rPr>
-          <w:rFonts w:ascii="Tahoma" w:hAnsi="Tahoma" w:cs="Tahoma"/>
-          <w:sz w:val="20"/>
-          <w:szCs w:val="20"/>
-        </w:rPr>
-        <w:t>)</w:t>
+        <w:t xml:space="preserve"> (Picture 5)</w:t>
       </w:r>
     </w:p>
     <w:p>
@@ -7592,23 +7750,7 @@
           <w:szCs w:val="20"/>
         </w:rPr>
         <w:tab/>
-        <w:t>Picture 5</w:t>
-      </w:r>
-      <w:r>
-        <w:rPr>
-          <w:rFonts w:ascii="Tahoma" w:hAnsi="Tahoma" w:cs="Tahoma"/>
-          <w:sz w:val="20"/>
-          <w:szCs w:val="20"/>
-        </w:rPr>
-        <w:t xml:space="preserve">. Sequence diagram for </w:t>
-      </w:r>
-      <w:r>
-        <w:rPr>
-          <w:rFonts w:ascii="Tahoma" w:hAnsi="Tahoma" w:cs="Tahoma"/>
-          <w:sz w:val="20"/>
-          <w:szCs w:val="20"/>
-        </w:rPr>
-        <w:t>moving the character</w:t>
+        <w:t>Picture 5. Sequence diagram for moving the character</w:t>
       </w:r>
     </w:p>
     <w:p>
@@ -7622,21 +7764,24 @@
           <w:szCs w:val="20"/>
         </w:rPr>
       </w:pPr>
-    </w:p>
-    <w:p>
-      <w:pPr>
-        <w:pStyle w:val="BodyText"/>
-        <w:numPr>
-          <w:ilvl w:val="0"/>
-          <w:numId w:val="16"/>
-        </w:numPr>
-        <w:spacing w:line="480" w:lineRule="auto"/>
-        <w:rPr>
-          <w:rFonts w:ascii="Tahoma" w:hAnsi="Tahoma" w:cs="Tahoma"/>
-          <w:sz w:val="20"/>
-          <w:szCs w:val="20"/>
-        </w:rPr>
-      </w:pPr>
+      <w:r>
+        <w:rPr>
+          <w:rFonts w:ascii="Tahoma" w:hAnsi="Tahoma" w:cs="Tahoma"/>
+          <w:b/>
+          <w:sz w:val="20"/>
+          <w:szCs w:val="20"/>
+        </w:rPr>
+        <w:t>4.</w:t>
+      </w:r>
+      <w:r>
+        <w:rPr>
+          <w:rFonts w:ascii="Tahoma" w:hAnsi="Tahoma" w:cs="Tahoma"/>
+          <w:b/>
+          <w:sz w:val="20"/>
+          <w:szCs w:val="20"/>
+        </w:rPr>
+        <w:t>Scenario name:</w:t>
+      </w:r>
       <w:r>
         <w:rPr>
           <w:rFonts w:ascii="Tahoma" w:hAnsi="Tahoma" w:cs="Tahoma"/>
@@ -7651,6 +7796,36 @@
           <w:sz w:val="20"/>
           <w:szCs w:val="20"/>
         </w:rPr>
+        <w:t>Winning the level</w:t>
+      </w:r>
+    </w:p>
+    <w:p>
+      <w:pPr>
+        <w:pStyle w:val="BodyText"/>
+        <w:spacing w:line="480" w:lineRule="auto"/>
+        <w:ind w:left="360"/>
+        <w:rPr>
+          <w:rFonts w:ascii="Tahoma" w:hAnsi="Tahoma" w:cs="Tahoma"/>
+          <w:sz w:val="20"/>
+          <w:szCs w:val="20"/>
+        </w:rPr>
+      </w:pPr>
+      <w:r>
+        <w:rPr>
+          <w:rFonts w:ascii="Tahoma" w:hAnsi="Tahoma" w:cs="Tahoma"/>
+          <w:b/>
+          <w:sz w:val="20"/>
+          <w:szCs w:val="20"/>
+        </w:rPr>
+        <w:t>Scenario description:</w:t>
+      </w:r>
+      <w:r>
+        <w:rPr>
+          <w:rFonts w:ascii="Tahoma" w:hAnsi="Tahoma" w:cs="Tahoma"/>
+          <w:b/>
+          <w:sz w:val="20"/>
+          <w:szCs w:val="20"/>
+        </w:rPr>
         <w:t xml:space="preserve"> </w:t>
       </w:r>
       <w:r>
@@ -7667,31 +7842,7 @@
           <w:sz w:val="20"/>
           <w:szCs w:val="20"/>
         </w:rPr>
-        <w:t xml:space="preserve"> </w:t>
-      </w:r>
-      <w:r>
-        <w:rPr>
-          <w:rFonts w:ascii="Tahoma" w:hAnsi="Tahoma" w:cs="Tahoma"/>
-          <w:sz w:val="20"/>
-          <w:szCs w:val="20"/>
-        </w:rPr>
-        <w:t>(P</w:t>
-      </w:r>
-      <w:r>
-        <w:rPr>
-          <w:rFonts w:ascii="Tahoma" w:hAnsi="Tahoma" w:cs="Tahoma"/>
-          <w:sz w:val="20"/>
-          <w:szCs w:val="20"/>
-        </w:rPr>
-        <w:t>icture 6</w:t>
-      </w:r>
-      <w:r>
-        <w:rPr>
-          <w:rFonts w:ascii="Tahoma" w:hAnsi="Tahoma" w:cs="Tahoma"/>
-          <w:sz w:val="20"/>
-          <w:szCs w:val="20"/>
-        </w:rPr>
-        <w:t>)</w:t>
+        <w:t xml:space="preserve"> (Picture 6)</w:t>
       </w:r>
     </w:p>
     <w:p>
@@ -7757,6 +7908,64 @@
     <w:p>
       <w:pPr>
         <w:pStyle w:val="BodyText"/>
+        <w:ind w:left="1080"/>
+        <w:rPr>
+          <w:rFonts w:ascii="Tahoma" w:hAnsi="Tahoma" w:cs="Tahoma"/>
+          <w:b/>
+          <w:sz w:val="20"/>
+          <w:szCs w:val="20"/>
+        </w:rPr>
+      </w:pPr>
+      <w:r>
+        <w:rPr>
+          <w:rFonts w:ascii="Tahoma" w:hAnsi="Tahoma" w:cs="Tahoma"/>
+          <w:sz w:val="20"/>
+          <w:szCs w:val="20"/>
+        </w:rPr>
+        <w:tab/>
+      </w:r>
+      <w:r>
+        <w:rPr>
+          <w:rFonts w:ascii="Tahoma" w:hAnsi="Tahoma" w:cs="Tahoma"/>
+          <w:sz w:val="20"/>
+          <w:szCs w:val="20"/>
+        </w:rPr>
+        <w:tab/>
+      </w:r>
+      <w:r>
+        <w:rPr>
+          <w:rFonts w:ascii="Tahoma" w:hAnsi="Tahoma" w:cs="Tahoma"/>
+          <w:sz w:val="20"/>
+          <w:szCs w:val="20"/>
+        </w:rPr>
+        <w:tab/>
+        <w:t>Picture 6. Sequence diagram for winning the level scenario</w:t>
+      </w:r>
+      <w:r>
+        <w:rPr>
+          <w:rFonts w:ascii="Tahoma" w:hAnsi="Tahoma" w:cs="Tahoma"/>
+          <w:b/>
+          <w:sz w:val="20"/>
+          <w:szCs w:val="20"/>
+        </w:rPr>
+        <w:t xml:space="preserve"> </w:t>
+      </w:r>
+    </w:p>
+    <w:p>
+      <w:pPr>
+        <w:pStyle w:val="BodyText"/>
+        <w:ind w:left="1080"/>
+        <w:rPr>
+          <w:rFonts w:ascii="Tahoma" w:hAnsi="Tahoma" w:cs="Tahoma"/>
+          <w:b/>
+          <w:sz w:val="20"/>
+          <w:szCs w:val="20"/>
+        </w:rPr>
+      </w:pPr>
+    </w:p>
+    <w:p>
+      <w:pPr>
+        <w:pStyle w:val="BodyText"/>
         <w:spacing w:line="480" w:lineRule="auto"/>
         <w:ind w:left="360"/>
         <w:rPr>
@@ -7768,74 +7977,66 @@
       <w:r>
         <w:rPr>
           <w:rFonts w:ascii="Tahoma" w:hAnsi="Tahoma" w:cs="Tahoma"/>
-          <w:sz w:val="20"/>
-          <w:szCs w:val="20"/>
-        </w:rPr>
-        <w:tab/>
-      </w:r>
-      <w:r>
-        <w:rPr>
-          <w:rFonts w:ascii="Tahoma" w:hAnsi="Tahoma" w:cs="Tahoma"/>
-          <w:sz w:val="20"/>
-          <w:szCs w:val="20"/>
-        </w:rPr>
-        <w:tab/>
-      </w:r>
-      <w:r>
-        <w:rPr>
-          <w:rFonts w:ascii="Tahoma" w:hAnsi="Tahoma" w:cs="Tahoma"/>
-          <w:sz w:val="20"/>
-          <w:szCs w:val="20"/>
-        </w:rPr>
-        <w:tab/>
-        <w:t>Picture 6</w:t>
-      </w:r>
-      <w:r>
-        <w:rPr>
-          <w:rFonts w:ascii="Tahoma" w:hAnsi="Tahoma" w:cs="Tahoma"/>
-          <w:sz w:val="20"/>
-          <w:szCs w:val="20"/>
-        </w:rPr>
-        <w:t xml:space="preserve">. Sequence diagram for </w:t>
-      </w:r>
-      <w:r>
-        <w:rPr>
-          <w:rFonts w:ascii="Tahoma" w:hAnsi="Tahoma" w:cs="Tahoma"/>
-          <w:sz w:val="20"/>
-          <w:szCs w:val="20"/>
-        </w:rPr>
-        <w:t>winning the level</w:t>
-      </w:r>
-      <w:r>
-        <w:rPr>
-          <w:rFonts w:ascii="Tahoma" w:hAnsi="Tahoma" w:cs="Tahoma"/>
-          <w:sz w:val="20"/>
-          <w:szCs w:val="20"/>
-        </w:rPr>
-        <w:t xml:space="preserve"> scenario</w:t>
-      </w:r>
-    </w:p>
-    <w:p>
-      <w:pPr>
-        <w:pStyle w:val="BodyText"/>
-        <w:numPr>
-          <w:ilvl w:val="0"/>
-          <w:numId w:val="16"/>
-        </w:numPr>
-        <w:spacing w:line="480" w:lineRule="auto"/>
-        <w:rPr>
-          <w:rFonts w:ascii="Tahoma" w:hAnsi="Tahoma" w:cs="Tahoma"/>
-          <w:sz w:val="20"/>
-          <w:szCs w:val="20"/>
-        </w:rPr>
-      </w:pPr>
-      <w:r>
-        <w:rPr>
-          <w:rFonts w:ascii="Tahoma" w:hAnsi="Tahoma" w:cs="Tahoma"/>
+          <w:b/>
           <w:sz w:val="20"/>
           <w:szCs w:val="20"/>
         </w:rPr>
         <w:lastRenderedPageBreak/>
+        <w:t>5.</w:t>
+      </w:r>
+      <w:r>
+        <w:rPr>
+          <w:rFonts w:ascii="Tahoma" w:hAnsi="Tahoma" w:cs="Tahoma"/>
+          <w:b/>
+          <w:sz w:val="20"/>
+          <w:szCs w:val="20"/>
+        </w:rPr>
+        <w:t xml:space="preserve">Scenario name: </w:t>
+      </w:r>
+      <w:r>
+        <w:rPr>
+          <w:rFonts w:ascii="Tahoma" w:hAnsi="Tahoma" w:cs="Tahoma"/>
+          <w:sz w:val="20"/>
+          <w:szCs w:val="20"/>
+        </w:rPr>
+        <w:t>Losing the game.</w:t>
+      </w:r>
+    </w:p>
+    <w:p>
+      <w:pPr>
+        <w:pStyle w:val="BodyText"/>
+        <w:spacing w:line="480" w:lineRule="auto"/>
+        <w:ind w:left="360"/>
+        <w:rPr>
+          <w:rFonts w:ascii="Tahoma" w:hAnsi="Tahoma" w:cs="Tahoma"/>
+          <w:sz w:val="20"/>
+          <w:szCs w:val="20"/>
+        </w:rPr>
+      </w:pPr>
+      <w:r>
+        <w:rPr>
+          <w:rFonts w:ascii="Tahoma" w:hAnsi="Tahoma" w:cs="Tahoma"/>
+          <w:b/>
+          <w:sz w:val="20"/>
+          <w:szCs w:val="20"/>
+        </w:rPr>
+        <w:t>Scenario description:</w:t>
+      </w:r>
+      <w:r>
+        <w:rPr>
+          <w:rFonts w:ascii="Tahoma" w:hAnsi="Tahoma" w:cs="Tahoma"/>
+          <w:b/>
+          <w:sz w:val="20"/>
+          <w:szCs w:val="20"/>
+        </w:rPr>
+        <w:t xml:space="preserve"> </w:t>
+      </w:r>
+      <w:r>
+        <w:rPr>
+          <w:rFonts w:ascii="Tahoma" w:hAnsi="Tahoma" w:cs="Tahoma"/>
+          <w:sz w:val="20"/>
+          <w:szCs w:val="20"/>
+        </w:rPr>
         <w:t>Ilyas is playing the game. Since he is so tired, he presumed that this time he would not be able to finish the level. His assumptions did not mislead him. He had only one life of the character left and he fired when he saw the enemy, but he could not kill him. Modern soldier (enemy) fired since, the character had entered his fire range – so enemy fired his rifle. Bullet of his rifle hit the player and player run out of his lives. Game Over screen appeared. Ilyas disappointed.</w:t>
       </w:r>
       <w:r>
@@ -7844,31 +8045,7 @@
           <w:sz w:val="20"/>
           <w:szCs w:val="20"/>
         </w:rPr>
-        <w:t xml:space="preserve"> </w:t>
-      </w:r>
-      <w:r>
-        <w:rPr>
-          <w:rFonts w:ascii="Tahoma" w:hAnsi="Tahoma" w:cs="Tahoma"/>
-          <w:sz w:val="20"/>
-          <w:szCs w:val="20"/>
-        </w:rPr>
-        <w:t>(P</w:t>
-      </w:r>
-      <w:r>
-        <w:rPr>
-          <w:rFonts w:ascii="Tahoma" w:hAnsi="Tahoma" w:cs="Tahoma"/>
-          <w:sz w:val="20"/>
-          <w:szCs w:val="20"/>
-        </w:rPr>
-        <w:t>icture 7</w:t>
-      </w:r>
-      <w:r>
-        <w:rPr>
-          <w:rFonts w:ascii="Tahoma" w:hAnsi="Tahoma" w:cs="Tahoma"/>
-          <w:sz w:val="20"/>
-          <w:szCs w:val="20"/>
-        </w:rPr>
-        <w:t>)</w:t>
+        <w:t xml:space="preserve"> (Picture 7)</w:t>
       </w:r>
     </w:p>
     <w:p>
@@ -7994,6 +8171,257 @@
           <w:sz w:val="20"/>
           <w:szCs w:val="20"/>
         </w:rPr>
+        <w:t>. Sequence diagram for losing the game scenario</w:t>
+      </w:r>
+    </w:p>
+    <w:p>
+      <w:pPr>
+        <w:pStyle w:val="BodyText"/>
+        <w:spacing w:line="480" w:lineRule="auto"/>
+        <w:ind w:left="360"/>
+        <w:rPr>
+          <w:rFonts w:ascii="Tahoma" w:hAnsi="Tahoma" w:cs="Tahoma"/>
+          <w:sz w:val="20"/>
+          <w:szCs w:val="20"/>
+        </w:rPr>
+      </w:pPr>
+      <w:r>
+        <w:rPr>
+          <w:rFonts w:ascii="Tahoma" w:hAnsi="Tahoma" w:cs="Tahoma"/>
+          <w:b/>
+          <w:sz w:val="20"/>
+          <w:szCs w:val="20"/>
+        </w:rPr>
+        <w:t>6.</w:t>
+      </w:r>
+      <w:r>
+        <w:rPr>
+          <w:rFonts w:ascii="Tahoma" w:hAnsi="Tahoma" w:cs="Tahoma"/>
+          <w:b/>
+          <w:sz w:val="20"/>
+          <w:szCs w:val="20"/>
+        </w:rPr>
+        <w:t xml:space="preserve">Scenario name: </w:t>
+      </w:r>
+      <w:r>
+        <w:rPr>
+          <w:rFonts w:ascii="Tahoma" w:hAnsi="Tahoma" w:cs="Tahoma"/>
+          <w:sz w:val="20"/>
+          <w:szCs w:val="20"/>
+        </w:rPr>
+        <w:t>Saving the game</w:t>
+      </w:r>
+      <w:r>
+        <w:rPr>
+          <w:rFonts w:ascii="Tahoma" w:hAnsi="Tahoma" w:cs="Tahoma"/>
+          <w:sz w:val="20"/>
+          <w:szCs w:val="20"/>
+        </w:rPr>
+        <w:t>.</w:t>
+      </w:r>
+    </w:p>
+    <w:p>
+      <w:pPr>
+        <w:pStyle w:val="BodyText"/>
+        <w:spacing w:line="480" w:lineRule="auto"/>
+        <w:ind w:left="360"/>
+        <w:rPr>
+          <w:rFonts w:ascii="Tahoma" w:hAnsi="Tahoma" w:cs="Tahoma"/>
+          <w:sz w:val="20"/>
+          <w:szCs w:val="20"/>
+        </w:rPr>
+      </w:pPr>
+      <w:r>
+        <w:rPr>
+          <w:rFonts w:ascii="Tahoma" w:hAnsi="Tahoma" w:cs="Tahoma"/>
+          <w:b/>
+          <w:sz w:val="20"/>
+          <w:szCs w:val="20"/>
+        </w:rPr>
+        <w:t>Scenario description:</w:t>
+      </w:r>
+      <w:r>
+        <w:rPr>
+          <w:rFonts w:ascii="Tahoma" w:hAnsi="Tahoma" w:cs="Tahoma"/>
+          <w:b/>
+          <w:sz w:val="20"/>
+          <w:szCs w:val="20"/>
+        </w:rPr>
+        <w:t xml:space="preserve"> </w:t>
+      </w:r>
+      <w:r>
+        <w:rPr>
+          <w:rFonts w:ascii="Tahoma" w:hAnsi="Tahoma" w:cs="Tahoma"/>
+          <w:sz w:val="20"/>
+          <w:szCs w:val="20"/>
+        </w:rPr>
+        <w:t>Ilyas is playing the game. Since he is so tired, he</w:t>
+      </w:r>
+      <w:r>
+        <w:rPr>
+          <w:rFonts w:ascii="Tahoma" w:hAnsi="Tahoma" w:cs="Tahoma"/>
+          <w:sz w:val="20"/>
+          <w:szCs w:val="20"/>
+        </w:rPr>
+        <w:t xml:space="preserve"> will go to bed soon, but before that he wants to save the game, because he did not want to start the part he had already played. While the game play, he pressed </w:t>
+      </w:r>
+      <w:r>
+        <w:rPr>
+          <w:rFonts w:ascii="Tahoma" w:hAnsi="Tahoma" w:cs="Tahoma"/>
+          <w:sz w:val="20"/>
+          <w:szCs w:val="20"/>
+        </w:rPr>
+        <w:lastRenderedPageBreak/>
+        <w:t>the pause button and pause screen appeared. In this screen, there are some options to select. (resume, save game, settings) He clicked the save game option and the game was saved.</w:t>
+      </w:r>
+      <w:r>
+        <w:rPr>
+          <w:rFonts w:ascii="Tahoma" w:hAnsi="Tahoma" w:cs="Tahoma"/>
+          <w:sz w:val="20"/>
+          <w:szCs w:val="20"/>
+        </w:rPr>
+        <w:t xml:space="preserve"> </w:t>
+      </w:r>
+      <w:r>
+        <w:rPr>
+          <w:rFonts w:ascii="Tahoma" w:hAnsi="Tahoma" w:cs="Tahoma"/>
+          <w:sz w:val="20"/>
+          <w:szCs w:val="20"/>
+        </w:rPr>
+        <w:t>(Picture 8</w:t>
+      </w:r>
+      <w:r>
+        <w:rPr>
+          <w:rFonts w:ascii="Tahoma" w:hAnsi="Tahoma" w:cs="Tahoma"/>
+          <w:sz w:val="20"/>
+          <w:szCs w:val="20"/>
+        </w:rPr>
+        <w:t>)</w:t>
+      </w:r>
+    </w:p>
+    <w:p>
+      <w:pPr>
+        <w:pStyle w:val="BodyText"/>
+        <w:spacing w:line="480" w:lineRule="auto"/>
+        <w:rPr>
+          <w:rFonts w:ascii="Tahoma" w:hAnsi="Tahoma" w:cs="Tahoma"/>
+          <w:sz w:val="20"/>
+          <w:szCs w:val="20"/>
+        </w:rPr>
+      </w:pPr>
+      <w:r>
+        <w:rPr>
+          <w:rFonts w:ascii="Tahoma" w:hAnsi="Tahoma" w:cs="Tahoma"/>
+          <w:noProof/>
+          <w:sz w:val="20"/>
+          <w:szCs w:val="20"/>
+        </w:rPr>
+        <w:drawing>
+          <wp:inline distT="0" distB="0" distL="0" distR="0" wp14:anchorId="439F501E" wp14:editId="5B751B38">
+            <wp:extent cx="5267325" cy="3057525"/>
+            <wp:effectExtent l="0" t="0" r="0" b="0"/>
+            <wp:docPr id="3" name="Picture 3" descr="../Diagrams/Analysis_Diagram/Diagram_Images/save.jpg"/>
+            <wp:cNvGraphicFramePr>
+              <a:graphicFrameLocks xmlns:a="http://schemas.openxmlformats.org/drawingml/2006/main" noChangeAspect="1"/>
+            </wp:cNvGraphicFramePr>
+            <a:graphic xmlns:a="http://schemas.openxmlformats.org/drawingml/2006/main">
+              <a:graphicData uri="http://schemas.openxmlformats.org/drawingml/2006/picture">
+                <pic:pic xmlns:pic="http://schemas.openxmlformats.org/drawingml/2006/picture">
+                  <pic:nvPicPr>
+                    <pic:cNvPr id="0" name="Picture 1" descr="../Diagrams/Analysis_Diagram/Diagram_Images/save.jpg"/>
+                    <pic:cNvPicPr>
+                      <a:picLocks noChangeAspect="1" noChangeArrowheads="1"/>
+                    </pic:cNvPicPr>
+                  </pic:nvPicPr>
+                  <pic:blipFill>
+                    <a:blip r:embed="rId19">
+                      <a:extLst>
+                        <a:ext uri="{28A0092B-C50C-407E-A947-70E740481C1C}">
+                          <a14:useLocalDpi xmlns:a14="http://schemas.microsoft.com/office/drawing/2010/main" val="0"/>
+                        </a:ext>
+                      </a:extLst>
+                    </a:blip>
+                    <a:srcRect/>
+                    <a:stretch>
+                      <a:fillRect/>
+                    </a:stretch>
+                  </pic:blipFill>
+                  <pic:spPr bwMode="auto">
+                    <a:xfrm>
+                      <a:off x="0" y="0"/>
+                      <a:ext cx="5267325" cy="3057525"/>
+                    </a:xfrm>
+                    <a:prstGeom prst="rect">
+                      <a:avLst/>
+                    </a:prstGeom>
+                    <a:noFill/>
+                    <a:ln>
+                      <a:noFill/>
+                    </a:ln>
+                  </pic:spPr>
+                </pic:pic>
+              </a:graphicData>
+            </a:graphic>
+          </wp:inline>
+        </w:drawing>
+      </w:r>
+    </w:p>
+    <w:p>
+      <w:pPr>
+        <w:pStyle w:val="BodyText"/>
+        <w:spacing w:line="480" w:lineRule="auto"/>
+        <w:rPr>
+          <w:rFonts w:ascii="Tahoma" w:hAnsi="Tahoma" w:cs="Tahoma"/>
+          <w:sz w:val="20"/>
+          <w:szCs w:val="20"/>
+        </w:rPr>
+      </w:pPr>
+      <w:r>
+        <w:rPr>
+          <w:rFonts w:ascii="Tahoma" w:hAnsi="Tahoma" w:cs="Tahoma"/>
+          <w:sz w:val="20"/>
+          <w:szCs w:val="20"/>
+        </w:rPr>
+        <w:tab/>
+      </w:r>
+      <w:r>
+        <w:rPr>
+          <w:rFonts w:ascii="Tahoma" w:hAnsi="Tahoma" w:cs="Tahoma"/>
+          <w:sz w:val="20"/>
+          <w:szCs w:val="20"/>
+        </w:rPr>
+        <w:tab/>
+      </w:r>
+      <w:r>
+        <w:rPr>
+          <w:rFonts w:ascii="Tahoma" w:hAnsi="Tahoma" w:cs="Tahoma"/>
+          <w:sz w:val="20"/>
+          <w:szCs w:val="20"/>
+        </w:rPr>
+        <w:tab/>
+      </w:r>
+      <w:r>
+        <w:rPr>
+          <w:rFonts w:ascii="Tahoma" w:hAnsi="Tahoma" w:cs="Tahoma"/>
+          <w:sz w:val="20"/>
+          <w:szCs w:val="20"/>
+        </w:rPr>
+        <w:tab/>
+      </w:r>
+      <w:r>
+        <w:rPr>
+          <w:rFonts w:ascii="Tahoma" w:hAnsi="Tahoma" w:cs="Tahoma"/>
+          <w:sz w:val="20"/>
+          <w:szCs w:val="20"/>
+        </w:rPr>
+        <w:t>Picture 8</w:t>
+      </w:r>
+      <w:r>
+        <w:rPr>
+          <w:rFonts w:ascii="Tahoma" w:hAnsi="Tahoma" w:cs="Tahoma"/>
+          <w:sz w:val="20"/>
+          <w:szCs w:val="20"/>
+        </w:rPr>
         <w:t xml:space="preserve">. Sequence diagram for </w:t>
       </w:r>
       <w:r>
@@ -8002,32 +8430,23 @@
           <w:sz w:val="20"/>
           <w:szCs w:val="20"/>
         </w:rPr>
-        <w:t>losing</w:t>
-      </w:r>
-      <w:r>
-        <w:rPr>
-          <w:rFonts w:ascii="Tahoma" w:hAnsi="Tahoma" w:cs="Tahoma"/>
-          <w:sz w:val="20"/>
-          <w:szCs w:val="20"/>
-        </w:rPr>
-        <w:t xml:space="preserve"> the </w:t>
-      </w:r>
-      <w:r>
-        <w:rPr>
-          <w:rFonts w:ascii="Tahoma" w:hAnsi="Tahoma" w:cs="Tahoma"/>
-          <w:sz w:val="20"/>
-          <w:szCs w:val="20"/>
-        </w:rPr>
-        <w:t>game</w:t>
-      </w:r>
-      <w:r>
-        <w:rPr>
-          <w:rFonts w:ascii="Tahoma" w:hAnsi="Tahoma" w:cs="Tahoma"/>
-          <w:sz w:val="20"/>
-          <w:szCs w:val="20"/>
-        </w:rPr>
-        <w:t xml:space="preserve"> scenario</w:t>
-      </w:r>
+        <w:t>saving</w:t>
+      </w:r>
+      <w:r>
+        <w:rPr>
+          <w:rFonts w:ascii="Tahoma" w:hAnsi="Tahoma" w:cs="Tahoma"/>
+          <w:sz w:val="20"/>
+          <w:szCs w:val="20"/>
+        </w:rPr>
+        <w:t xml:space="preserve"> game scenario</w:t>
+      </w:r>
+    </w:p>
+    <w:p>
+      <w:pPr>
+        <w:pStyle w:val="BodyText"/>
+        <w:spacing w:line="480" w:lineRule="auto"/>
+        <w:ind w:left="360"/>
+      </w:pPr>
     </w:p>
     <w:p>
       <w:pPr>
@@ -8147,7 +8566,7 @@
                     </pic:cNvPicPr>
                   </pic:nvPicPr>
                   <pic:blipFill>
-                    <a:blip r:embed="rId19">
+                    <a:blip r:embed="rId20">
                       <a:extLst>
                         <a:ext uri="{28A0092B-C50C-407E-A947-70E740481C1C}">
                           <a14:useLocalDpi xmlns:a14="http://schemas.microsoft.com/office/drawing/2010/main" val="0"/>
@@ -8227,39 +8646,15 @@
           <w:sz w:val="20"/>
           <w:szCs w:val="20"/>
         </w:rPr>
-        <w:t>Picture 8</w:t>
-      </w:r>
-      <w:r>
-        <w:rPr>
-          <w:rFonts w:ascii="Tahoma" w:hAnsi="Tahoma" w:cs="Tahoma"/>
-          <w:sz w:val="20"/>
-          <w:szCs w:val="20"/>
-        </w:rPr>
-        <w:t xml:space="preserve">. </w:t>
-      </w:r>
-      <w:r>
-        <w:rPr>
-          <w:rFonts w:ascii="Tahoma" w:hAnsi="Tahoma" w:cs="Tahoma"/>
-          <w:sz w:val="20"/>
-          <w:szCs w:val="20"/>
-        </w:rPr>
-        <w:t>Activity</w:t>
-      </w:r>
-      <w:r>
-        <w:rPr>
-          <w:rFonts w:ascii="Tahoma" w:hAnsi="Tahoma" w:cs="Tahoma"/>
-          <w:sz w:val="20"/>
-          <w:szCs w:val="20"/>
-        </w:rPr>
-        <w:t xml:space="preserve"> diagram </w:t>
-      </w:r>
-      <w:r>
-        <w:rPr>
-          <w:rFonts w:ascii="Tahoma" w:hAnsi="Tahoma" w:cs="Tahoma"/>
-          <w:sz w:val="20"/>
-          <w:szCs w:val="20"/>
-        </w:rPr>
-        <w:t>for the basic game activities</w:t>
+        <w:t>Picture 9</w:t>
+      </w:r>
+      <w:r>
+        <w:rPr>
+          <w:rFonts w:ascii="Tahoma" w:hAnsi="Tahoma" w:cs="Tahoma"/>
+          <w:sz w:val="20"/>
+          <w:szCs w:val="20"/>
+        </w:rPr>
+        <w:t>. Activity diagram for the basic game activities</w:t>
       </w:r>
       <w:r>
         <w:rPr>
@@ -8422,7 +8817,7 @@
                     <pic:cNvPicPr/>
                   </pic:nvPicPr>
                   <pic:blipFill>
-                    <a:blip r:embed="rId20" cstate="print">
+                    <a:blip r:embed="rId21" cstate="print">
                       <a:extLst>
                         <a:ext uri="{28A0092B-C50C-407E-A947-70E740481C1C}">
                           <a14:useLocalDpi xmlns:a14="http://schemas.microsoft.com/office/drawing/2010/main" val="0"/>
@@ -8496,7 +8891,7 @@
                     </pic:cNvPicPr>
                   </pic:nvPicPr>
                   <pic:blipFill>
-                    <a:blip r:embed="rId21" cstate="print">
+                    <a:blip r:embed="rId22" cstate="print">
                       <a:extLst>
                         <a:ext uri="{28A0092B-C50C-407E-A947-70E740481C1C}">
                           <a14:useLocalDpi xmlns:a14="http://schemas.microsoft.com/office/drawing/2010/main" val="0"/>
@@ -8576,7 +8971,7 @@
                     </pic:cNvPicPr>
                   </pic:nvPicPr>
                   <pic:blipFill>
-                    <a:blip r:embed="rId22" cstate="print">
+                    <a:blip r:embed="rId23" cstate="print">
                       <a:extLst>
                         <a:ext uri="{28A0092B-C50C-407E-A947-70E740481C1C}">
                           <a14:useLocalDpi xmlns:a14="http://schemas.microsoft.com/office/drawing/2010/main" val="0"/>
@@ -8655,7 +9050,7 @@
                     </pic:cNvPicPr>
                   </pic:nvPicPr>
                   <pic:blipFill>
-                    <a:blip r:embed="rId23">
+                    <a:blip r:embed="rId24">
                       <a:extLst>
                         <a:ext uri="{28A0092B-C50C-407E-A947-70E740481C1C}">
                           <a14:useLocalDpi xmlns:a14="http://schemas.microsoft.com/office/drawing/2010/main" val="0"/>
@@ -8740,85 +9135,6 @@
                 <pic:pic xmlns:pic="http://schemas.openxmlformats.org/drawingml/2006/picture">
                   <pic:nvPicPr>
                     <pic:cNvPr id="0" name="Picture 5" descr="../Desktop/Screen%20Shot%202017-10-06%20at%2020.57.38.png"/>
-                    <pic:cNvPicPr>
-                      <a:picLocks noChangeAspect="1" noChangeArrowheads="1"/>
-                    </pic:cNvPicPr>
-                  </pic:nvPicPr>
-                  <pic:blipFill>
-                    <a:blip r:embed="rId24" cstate="print">
-                      <a:extLst>
-                        <a:ext uri="{28A0092B-C50C-407E-A947-70E740481C1C}">
-                          <a14:useLocalDpi xmlns:a14="http://schemas.microsoft.com/office/drawing/2010/main" val="0"/>
-                        </a:ext>
-                      </a:extLst>
-                    </a:blip>
-                    <a:srcRect/>
-                    <a:stretch>
-                      <a:fillRect/>
-                    </a:stretch>
-                  </pic:blipFill>
-                  <pic:spPr bwMode="auto">
-                    <a:xfrm>
-                      <a:off x="0" y="0"/>
-                      <a:ext cx="5260975" cy="3820160"/>
-                    </a:xfrm>
-                    <a:prstGeom prst="rect">
-                      <a:avLst/>
-                    </a:prstGeom>
-                    <a:noFill/>
-                    <a:ln>
-                      <a:noFill/>
-                    </a:ln>
-                  </pic:spPr>
-                </pic:pic>
-              </a:graphicData>
-            </a:graphic>
-          </wp:inline>
-        </w:drawing>
-      </w:r>
-    </w:p>
-    <w:p>
-      <w:pPr>
-        <w:pStyle w:val="BodyText"/>
-        <w:spacing w:line="480" w:lineRule="auto"/>
-        <w:ind w:left="850"/>
-        <w:rPr>
-          <w:rFonts w:ascii="Tahoma" w:hAnsi="Tahoma" w:cs="Tahoma"/>
-          <w:b/>
-          <w:sz w:val="20"/>
-          <w:szCs w:val="20"/>
-        </w:rPr>
-      </w:pPr>
-      <w:r>
-        <w:rPr>
-          <w:rFonts w:ascii="Tahoma" w:hAnsi="Tahoma" w:cs="Tahoma"/>
-          <w:b/>
-          <w:sz w:val="20"/>
-          <w:szCs w:val="20"/>
-        </w:rPr>
-        <w:t>Help:</w:t>
-      </w:r>
-      <w:r>
-        <w:rPr>
-          <w:rFonts w:ascii="Tahoma" w:hAnsi="Tahoma" w:cs="Tahoma"/>
-          <w:b/>
-          <w:noProof/>
-          <w:sz w:val="20"/>
-          <w:szCs w:val="20"/>
-        </w:rPr>
-        <w:drawing>
-          <wp:inline distT="0" distB="0" distL="0" distR="0" wp14:anchorId="24F6A422" wp14:editId="25038239">
-            <wp:extent cx="5260975" cy="3820160"/>
-            <wp:effectExtent l="0" t="0" r="0" b="0"/>
-            <wp:docPr id="10" name="Picture 10" descr="../Desktop/Screen%20Shot%202017-10-06%20at%2020.57.42.png"/>
-            <wp:cNvGraphicFramePr>
-              <a:graphicFrameLocks xmlns:a="http://schemas.openxmlformats.org/drawingml/2006/main" noChangeAspect="1"/>
-            </wp:cNvGraphicFramePr>
-            <a:graphic xmlns:a="http://schemas.openxmlformats.org/drawingml/2006/main">
-              <a:graphicData uri="http://schemas.openxmlformats.org/drawingml/2006/picture">
-                <pic:pic xmlns:pic="http://schemas.openxmlformats.org/drawingml/2006/picture">
-                  <pic:nvPicPr>
-                    <pic:cNvPr id="0" name="Picture 6" descr="../Desktop/Screen%20Shot%202017-10-06%20at%2020.57.42.png"/>
                     <pic:cNvPicPr>
                       <a:picLocks noChangeAspect="1" noChangeArrowheads="1"/>
                     </pic:cNvPicPr>
@@ -8859,6 +9175,85 @@
     <w:p>
       <w:pPr>
         <w:pStyle w:val="BodyText"/>
+        <w:spacing w:line="480" w:lineRule="auto"/>
+        <w:ind w:left="850"/>
+        <w:rPr>
+          <w:rFonts w:ascii="Tahoma" w:hAnsi="Tahoma" w:cs="Tahoma"/>
+          <w:b/>
+          <w:sz w:val="20"/>
+          <w:szCs w:val="20"/>
+        </w:rPr>
+      </w:pPr>
+      <w:r>
+        <w:rPr>
+          <w:rFonts w:ascii="Tahoma" w:hAnsi="Tahoma" w:cs="Tahoma"/>
+          <w:b/>
+          <w:sz w:val="20"/>
+          <w:szCs w:val="20"/>
+        </w:rPr>
+        <w:t>Help:</w:t>
+      </w:r>
+      <w:r>
+        <w:rPr>
+          <w:rFonts w:ascii="Tahoma" w:hAnsi="Tahoma" w:cs="Tahoma"/>
+          <w:b/>
+          <w:noProof/>
+          <w:sz w:val="20"/>
+          <w:szCs w:val="20"/>
+        </w:rPr>
+        <w:drawing>
+          <wp:inline distT="0" distB="0" distL="0" distR="0" wp14:anchorId="24F6A422" wp14:editId="25038239">
+            <wp:extent cx="5260975" cy="3820160"/>
+            <wp:effectExtent l="0" t="0" r="0" b="0"/>
+            <wp:docPr id="10" name="Picture 10" descr="../Desktop/Screen%20Shot%202017-10-06%20at%2020.57.42.png"/>
+            <wp:cNvGraphicFramePr>
+              <a:graphicFrameLocks xmlns:a="http://schemas.openxmlformats.org/drawingml/2006/main" noChangeAspect="1"/>
+            </wp:cNvGraphicFramePr>
+            <a:graphic xmlns:a="http://schemas.openxmlformats.org/drawingml/2006/main">
+              <a:graphicData uri="http://schemas.openxmlformats.org/drawingml/2006/picture">
+                <pic:pic xmlns:pic="http://schemas.openxmlformats.org/drawingml/2006/picture">
+                  <pic:nvPicPr>
+                    <pic:cNvPr id="0" name="Picture 6" descr="../Desktop/Screen%20Shot%202017-10-06%20at%2020.57.42.png"/>
+                    <pic:cNvPicPr>
+                      <a:picLocks noChangeAspect="1" noChangeArrowheads="1"/>
+                    </pic:cNvPicPr>
+                  </pic:nvPicPr>
+                  <pic:blipFill>
+                    <a:blip r:embed="rId26" cstate="print">
+                      <a:extLst>
+                        <a:ext uri="{28A0092B-C50C-407E-A947-70E740481C1C}">
+                          <a14:useLocalDpi xmlns:a14="http://schemas.microsoft.com/office/drawing/2010/main" val="0"/>
+                        </a:ext>
+                      </a:extLst>
+                    </a:blip>
+                    <a:srcRect/>
+                    <a:stretch>
+                      <a:fillRect/>
+                    </a:stretch>
+                  </pic:blipFill>
+                  <pic:spPr bwMode="auto">
+                    <a:xfrm>
+                      <a:off x="0" y="0"/>
+                      <a:ext cx="5260975" cy="3820160"/>
+                    </a:xfrm>
+                    <a:prstGeom prst="rect">
+                      <a:avLst/>
+                    </a:prstGeom>
+                    <a:noFill/>
+                    <a:ln>
+                      <a:noFill/>
+                    </a:ln>
+                  </pic:spPr>
+                </pic:pic>
+              </a:graphicData>
+            </a:graphic>
+          </wp:inline>
+        </w:drawing>
+      </w:r>
+    </w:p>
+    <w:p>
+      <w:pPr>
+        <w:pStyle w:val="BodyText"/>
       </w:pPr>
     </w:p>
     <w:p>
@@ -8991,7 +9386,7 @@
         </w:rPr>
         <w:t xml:space="preserve">Reference game: </w:t>
       </w:r>
-      <w:hyperlink r:id="rId26" w:history="1">
+      <w:hyperlink r:id="rId27" w:history="1">
         <w:r>
           <w:rPr>
             <w:rStyle w:val="Hyperlink"/>
@@ -9063,10 +9458,10 @@
     </w:p>
     <w:p/>
     <w:sectPr>
-      <w:headerReference w:type="default" r:id="rId27"/>
-      <w:footerReference w:type="default" r:id="rId28"/>
-      <w:headerReference w:type="first" r:id="rId29"/>
-      <w:footerReference w:type="first" r:id="rId30"/>
+      <w:headerReference w:type="default" r:id="rId28"/>
+      <w:footerReference w:type="default" r:id="rId29"/>
+      <w:headerReference w:type="first" r:id="rId30"/>
+      <w:footerReference w:type="first" r:id="rId31"/>
       <w:pgSz w:w="11900" w:h="16840"/>
       <w:pgMar w:top="1440" w:right="1800" w:bottom="1800" w:left="1800" w:header="720" w:footer="965" w:gutter="0"/>
       <w:pgNumType w:start="1"/>
@@ -12983,7 +13378,7 @@
   <w:num w:numId="16">
     <w:abstractNumId w:val="17"/>
     <w:lvlOverride w:ilvl="0">
-      <w:lvl w:ilvl="0" w:tplc="B8EEF6AC">
+      <w:lvl w:ilvl="0" w:tplc="C854B1C8">
         <w:start w:val="1"/>
         <w:numFmt w:val="decimal"/>
         <w:lvlText w:val="%1."/>
@@ -13016,7 +13411,7 @@
       </w:lvl>
     </w:lvlOverride>
     <w:lvlOverride w:ilvl="3">
-      <w:lvl w:ilvl="3" w:tplc="009E288A">
+      <w:lvl w:ilvl="3" w:tplc="7C8EE36E">
         <w:start w:val="1"/>
         <w:numFmt w:val="decimal"/>
         <w:lvlText w:val="%4."/>
@@ -13051,7 +13446,7 @@
     <w:abstractNumId w:val="11"/>
     <w:lvlOverride w:ilvl="0">
       <w:startOverride w:val="5"/>
-      <w:lvl w:ilvl="0" w:tplc="6F8A656A">
+      <w:lvl w:ilvl="0" w:tplc="08E0B800">
         <w:start w:val="5"/>
         <w:numFmt w:val="decimal"/>
         <w:lvlText w:val=""/>
@@ -13060,7 +13455,7 @@
     </w:lvlOverride>
     <w:lvlOverride w:ilvl="3">
       <w:startOverride w:val="1"/>
-      <w:lvl w:ilvl="3" w:tplc="6622B872">
+      <w:lvl w:ilvl="3" w:tplc="96803FC4">
         <w:start w:val="1"/>
         <w:numFmt w:val="decimal"/>
         <w:lvlText w:val="%4."/>
@@ -13090,7 +13485,7 @@
     </w:lvlOverride>
     <w:lvlOverride w:ilvl="6">
       <w:startOverride w:val="1"/>
-      <w:lvl w:ilvl="6" w:tplc="20D61180">
+      <w:lvl w:ilvl="6" w:tplc="1226AF78">
         <w:start w:val="1"/>
         <w:numFmt w:val="decimal"/>
         <w:lvlText w:val="%7."/>
@@ -13125,7 +13520,7 @@
   <w:num w:numId="19">
     <w:abstractNumId w:val="15"/>
     <w:lvlOverride w:ilvl="3">
-      <w:lvl w:ilvl="3" w:tplc="4BF68590">
+      <w:lvl w:ilvl="3" w:tplc="8E4EA812">
         <w:start w:val="1"/>
         <w:numFmt w:val="decimal"/>
         <w:lvlText w:val="%4."/>

</xml_diff>

<commit_message>
use-case diagram changed - multiplayer added
</commit_message>
<xml_diff>
--- a/doc/Iteration2/Analysis/1E.Analysis.Iteration{2}.2017.11.17 (1).docx
+++ b/doc/Iteration2/Analysis/1E.Analysis.Iteration{2}.2017.11.17 (1).docx
@@ -2,7 +2,6 @@
 <file path=word/document.xml><?xml version="1.0" encoding="utf-8"?>
 <w:document xmlns:wpc="http://schemas.microsoft.com/office/word/2010/wordprocessingCanvas" xmlns:mo="http://schemas.microsoft.com/office/mac/office/2008/main" xmlns:mc="http://schemas.openxmlformats.org/markup-compatibility/2006" xmlns:mv="urn:schemas-microsoft-com:mac:vml" xmlns:o="urn:schemas-microsoft-com:office:office" xmlns:r="http://schemas.openxmlformats.org/officeDocument/2006/relationships" xmlns:m="http://schemas.openxmlformats.org/officeDocument/2006/math" xmlns:v="urn:schemas-microsoft-com:vml" xmlns:wp14="http://schemas.microsoft.com/office/word/2010/wordprocessingDrawing" xmlns:wp="http://schemas.openxmlformats.org/drawingml/2006/wordprocessingDrawing" xmlns:w10="urn:schemas-microsoft-com:office:word" xmlns:w="http://schemas.openxmlformats.org/wordprocessingml/2006/main" xmlns:w14="http://schemas.microsoft.com/office/word/2010/wordml" xmlns:w15="http://schemas.microsoft.com/office/word/2012/wordml" xmlns:wpg="http://schemas.microsoft.com/office/word/2010/wordprocessingGroup" xmlns:wpi="http://schemas.microsoft.com/office/word/2010/wordprocessingInk" xmlns:wne="http://schemas.microsoft.com/office/word/2006/wordml" xmlns:wps="http://schemas.microsoft.com/office/word/2010/wordprocessingShape" mc:Ignorable="w14 w15 wp14">
   <w:body>
-    <w:bookmarkStart w:id="0" w:name="xgraphic"/>
     <w:p>
       <w:pPr>
         <w:pStyle w:val="CompanyName"/>
@@ -10,6 +9,7 @@
           <w:bottom w:val="single" w:sz="6" w:space="31" w:color="999999"/>
         </w:pBdr>
       </w:pPr>
+      <w:bookmarkStart w:id="0" w:name="xgraphic"/>
       <w:r>
         <w:rPr>
           <w:noProof/>
@@ -553,7 +553,15 @@
           <w:sz w:val="24"/>
           <w:szCs w:val="24"/>
         </w:rPr>
-        <w:t>: November17</w:t>
+        <w:t xml:space="preserve"> :</w:t>
+      </w:r>
+      <w:r>
+        <w:rPr>
+          <w:rFonts w:ascii="Times" w:hAnsi="Times"/>
+          <w:sz w:val="24"/>
+          <w:szCs w:val="24"/>
+        </w:rPr>
+        <w:t xml:space="preserve"> November17</w:t>
       </w:r>
       <w:r>
         <w:rPr>
@@ -1494,7 +1502,7 @@
         <w:rPr>
           <w:noProof/>
         </w:rPr>
-        <w:t>13</w:t>
+        <w:t>15</w:t>
       </w:r>
     </w:p>
     <w:p>
@@ -1521,7 +1529,7 @@
         <w:rPr>
           <w:noProof/>
         </w:rPr>
-        <w:t>14</w:t>
+        <w:t>15</w:t>
       </w:r>
     </w:p>
     <w:p>
@@ -1587,7 +1595,7 @@
         <w:rPr>
           <w:noProof/>
         </w:rPr>
-        <w:t>15</w:t>
+        <w:t>21</w:t>
       </w:r>
     </w:p>
     <w:p>
@@ -1614,10 +1622,29 @@
         <w:rPr>
           <w:noProof/>
         </w:rPr>
-        <w:t>19</w:t>
-      </w:r>
-      <w:bookmarkStart w:id="1" w:name="_GoBack"/>
-      <w:bookmarkEnd w:id="1"/>
+        <w:t>21</w:t>
+      </w:r>
+    </w:p>
+    <w:p>
+      <w:pPr>
+        <w:pStyle w:val="TOC2"/>
+        <w:rPr>
+          <w:noProof/>
+        </w:rPr>
+      </w:pPr>
+      <w:r>
+        <w:rPr>
+          <w:noProof/>
+        </w:rPr>
+        <w:t>4.     What is new?</w:t>
+      </w:r>
+      <w:r>
+        <w:rPr>
+          <w:noProof/>
+        </w:rPr>
+        <w:tab/>
+        <w:t>22</w:t>
+      </w:r>
     </w:p>
     <w:p>
       <w:pPr>
@@ -1775,14 +1802,14 @@
           <w:numId w:val="9"/>
         </w:numPr>
       </w:pPr>
-      <w:bookmarkStart w:id="2" w:name="_Toc495335507"/>
+      <w:bookmarkStart w:id="1" w:name="_Toc495335507"/>
       <w:r>
         <w:rPr>
           <w:rFonts w:eastAsia="Arial Unicode MS" w:cs="Arial Unicode MS"/>
         </w:rPr>
         <w:t>Introduction</w:t>
       </w:r>
-      <w:bookmarkEnd w:id="2"/>
+      <w:bookmarkEnd w:id="1"/>
     </w:p>
     <w:p>
       <w:pPr>
@@ -1877,14 +1904,14 @@
           <w:numId w:val="9"/>
         </w:numPr>
       </w:pPr>
-      <w:bookmarkStart w:id="3" w:name="_Toc495335508"/>
+      <w:bookmarkStart w:id="2" w:name="_Toc495335508"/>
       <w:r>
         <w:rPr>
           <w:rFonts w:eastAsia="Arial Unicode MS" w:cs="Arial Unicode MS"/>
         </w:rPr>
         <w:t>Proposed System</w:t>
       </w:r>
-      <w:bookmarkEnd w:id="3"/>
+      <w:bookmarkEnd w:id="2"/>
     </w:p>
     <w:p>
       <w:pPr>
@@ -1899,11 +1926,11 @@
           <w:numId w:val="11"/>
         </w:numPr>
       </w:pPr>
-      <w:bookmarkStart w:id="4" w:name="_Toc495335509"/>
+      <w:bookmarkStart w:id="3" w:name="_Toc495335509"/>
       <w:r>
         <w:t>Overview</w:t>
       </w:r>
-      <w:bookmarkEnd w:id="4"/>
+      <w:bookmarkEnd w:id="3"/>
     </w:p>
     <w:p>
       <w:pPr>
@@ -3051,11 +3078,11 @@
           <w:numId w:val="11"/>
         </w:numPr>
       </w:pPr>
-      <w:bookmarkStart w:id="5" w:name="_Toc495335510"/>
+      <w:bookmarkStart w:id="4" w:name="_Toc495335510"/>
       <w:r>
         <w:t>Functional Requirements</w:t>
       </w:r>
-      <w:bookmarkEnd w:id="5"/>
+      <w:bookmarkEnd w:id="4"/>
     </w:p>
     <w:p>
       <w:pPr>
@@ -3295,6 +3322,34 @@
     <w:p>
       <w:pPr>
         <w:pStyle w:val="ListBullet"/>
+        <w:numPr>
+          <w:ilvl w:val="0"/>
+          <w:numId w:val="13"/>
+        </w:numPr>
+        <w:spacing w:line="480" w:lineRule="auto"/>
+        <w:rPr>
+          <w:sz w:val="20"/>
+          <w:szCs w:val="20"/>
+        </w:rPr>
+      </w:pPr>
+      <w:r>
+        <w:rPr>
+          <w:sz w:val="20"/>
+          <w:szCs w:val="20"/>
+        </w:rPr>
+        <w:t xml:space="preserve">By choosing the multiplayer option, two players </w:t>
+      </w:r>
+      <w:r>
+        <w:rPr>
+          <w:sz w:val="20"/>
+          <w:szCs w:val="20"/>
+        </w:rPr>
+        <w:t>will be able to play from the same device together.</w:t>
+      </w:r>
+    </w:p>
+    <w:p>
+      <w:pPr>
+        <w:pStyle w:val="ListBullet"/>
       </w:pPr>
     </w:p>
     <w:p>
@@ -3305,11 +3360,11 @@
           <w:numId w:val="11"/>
         </w:numPr>
       </w:pPr>
-      <w:bookmarkStart w:id="6" w:name="_Toc495335511"/>
+      <w:bookmarkStart w:id="5" w:name="_Toc495335511"/>
       <w:r>
         <w:t>Non-functional Requirements</w:t>
       </w:r>
-      <w:bookmarkEnd w:id="6"/>
+      <w:bookmarkEnd w:id="5"/>
     </w:p>
     <w:p>
       <w:pPr>
@@ -3336,6 +3391,13 @@
         </w:rPr>
         <w:t>The gameplay will be easy to adapt</w:t>
       </w:r>
+      <w:r>
+        <w:rPr>
+          <w:sz w:val="20"/>
+          <w:szCs w:val="20"/>
+        </w:rPr>
+        <w:t>.</w:t>
+      </w:r>
     </w:p>
     <w:p>
       <w:pPr>
@@ -3355,7 +3417,7 @@
           <w:sz w:val="20"/>
           <w:szCs w:val="20"/>
         </w:rPr>
-        <w:t>The graphics will be smooth as possible</w:t>
+        <w:t>The source code of the project and documentations will be sufficiently readable and easy to learn.</w:t>
       </w:r>
     </w:p>
     <w:p>
@@ -3376,7 +3438,63 @@
           <w:sz w:val="20"/>
           <w:szCs w:val="20"/>
         </w:rPr>
+        <w:t>The graphics will be smooth as possible</w:t>
+      </w:r>
+      <w:r>
+        <w:rPr>
+          <w:sz w:val="20"/>
+          <w:szCs w:val="20"/>
+        </w:rPr>
+        <w:t>.</w:t>
+      </w:r>
+    </w:p>
+    <w:p>
+      <w:pPr>
+        <w:pStyle w:val="ListBullet"/>
+        <w:numPr>
+          <w:ilvl w:val="0"/>
+          <w:numId w:val="13"/>
+        </w:numPr>
+        <w:spacing w:line="480" w:lineRule="auto"/>
+        <w:rPr>
+          <w:sz w:val="20"/>
+          <w:szCs w:val="20"/>
+        </w:rPr>
+      </w:pPr>
+      <w:r>
+        <w:rPr>
+          <w:sz w:val="20"/>
+          <w:szCs w:val="20"/>
+        </w:rPr>
         <w:t>The game itself will be sufficiently responsive with small delays.</w:t>
+      </w:r>
+    </w:p>
+    <w:p>
+      <w:pPr>
+        <w:pStyle w:val="ListBullet"/>
+        <w:numPr>
+          <w:ilvl w:val="0"/>
+          <w:numId w:val="13"/>
+        </w:numPr>
+        <w:spacing w:line="480" w:lineRule="auto"/>
+        <w:rPr>
+          <w:sz w:val="20"/>
+          <w:szCs w:val="20"/>
+        </w:rPr>
+      </w:pPr>
+      <w:r>
+        <w:rPr>
+          <w:sz w:val="20"/>
+          <w:szCs w:val="20"/>
+        </w:rPr>
+        <w:t xml:space="preserve">Playing the game, the player could memorize the </w:t>
+      </w:r>
+      <w:r>
+        <w:rPr>
+          <w:sz w:val="20"/>
+          <w:szCs w:val="20"/>
+        </w:rPr>
+        <w:t>his/her childhood games.</w:t>
       </w:r>
     </w:p>
     <w:p>
@@ -3392,11 +3510,11 @@
           <w:numId w:val="14"/>
         </w:numPr>
       </w:pPr>
-      <w:bookmarkStart w:id="7" w:name="_Toc495335512"/>
+      <w:bookmarkStart w:id="6" w:name="_Toc495335512"/>
       <w:r>
         <w:t>Pseudo Requirements</w:t>
       </w:r>
-      <w:bookmarkEnd w:id="7"/>
+      <w:bookmarkEnd w:id="6"/>
     </w:p>
     <w:p>
       <w:pPr>
@@ -3428,7 +3546,14 @@
           <w:sz w:val="20"/>
           <w:szCs w:val="20"/>
         </w:rPr>
-        <w:t>be implemented using JavaFX library</w:t>
+        <w:t>be implemented using Java swing</w:t>
+      </w:r>
+      <w:r>
+        <w:rPr>
+          <w:sz w:val="20"/>
+          <w:szCs w:val="20"/>
+        </w:rPr>
+        <w:t xml:space="preserve"> library</w:t>
       </w:r>
       <w:r>
         <w:rPr>
@@ -3479,7 +3604,7 @@
           <w:szCs w:val="24"/>
         </w:rPr>
       </w:pPr>
-      <w:bookmarkStart w:id="8" w:name="_Toc495335513"/>
+      <w:bookmarkStart w:id="7" w:name="_Toc495335513"/>
     </w:p>
     <w:p>
       <w:pPr>
@@ -3508,7 +3633,7 @@
         </w:rPr>
         <w:t>System Models</w:t>
       </w:r>
-      <w:bookmarkEnd w:id="8"/>
+      <w:bookmarkEnd w:id="7"/>
     </w:p>
     <w:p>
       <w:pPr>
@@ -3551,12 +3676,11 @@
           <w:sz w:val="20"/>
           <w:szCs w:val="20"/>
         </w:rPr>
-        <w:lastRenderedPageBreak/>
         <w:drawing>
-          <wp:inline distT="0" distB="0" distL="0" distR="0" wp14:anchorId="4D19A19D" wp14:editId="6B59D003">
-            <wp:extent cx="5273675" cy="4020820"/>
-            <wp:effectExtent l="0" t="0" r="9525" b="0"/>
-            <wp:docPr id="11" name="Picture 11" descr="../Desktop/cs319/untitled%20folder/1E.Civilizational-Wars/doc/UseCaseDiagram/Use_case_diagram.png"/>
+          <wp:inline distT="0" distB="0" distL="0" distR="0" wp14:anchorId="4A1BC9F3" wp14:editId="74082EAF">
+            <wp:extent cx="5267325" cy="4038600"/>
+            <wp:effectExtent l="0" t="0" r="0" b="0"/>
+            <wp:docPr id="2" name="Picture 2" descr="../../UseCaseDiagram/use-case.jpg"/>
             <wp:cNvGraphicFramePr>
               <a:graphicFrameLocks xmlns:a="http://schemas.openxmlformats.org/drawingml/2006/main" noChangeAspect="1"/>
             </wp:cNvGraphicFramePr>
@@ -3564,13 +3688,13 @@
               <a:graphicData uri="http://schemas.openxmlformats.org/drawingml/2006/picture">
                 <pic:pic xmlns:pic="http://schemas.openxmlformats.org/drawingml/2006/picture">
                   <pic:nvPicPr>
-                    <pic:cNvPr id="0" name="Picture 7" descr="../Desktop/cs319/untitled%20folder/1E.Civilizational-Wars/doc/UseCaseDiagram/Use_case_diagram.png"/>
+                    <pic:cNvPr id="0" name="Picture 1" descr="../../UseCaseDiagram/use-case.jpg"/>
                     <pic:cNvPicPr>
                       <a:picLocks noChangeAspect="1" noChangeArrowheads="1"/>
                     </pic:cNvPicPr>
                   </pic:nvPicPr>
                   <pic:blipFill>
-                    <a:blip r:embed="rId12" cstate="print">
+                    <a:blip r:embed="rId12">
                       <a:extLst>
                         <a:ext uri="{28A0092B-C50C-407E-A947-70E740481C1C}">
                           <a14:useLocalDpi xmlns:a14="http://schemas.microsoft.com/office/drawing/2010/main" val="0"/>
@@ -3585,7 +3709,7 @@
                   <pic:spPr bwMode="auto">
                     <a:xfrm>
                       <a:off x="0" y="0"/>
-                      <a:ext cx="5273675" cy="4020820"/>
+                      <a:ext cx="5267325" cy="4038600"/>
                     </a:xfrm>
                     <a:prstGeom prst="rect">
                       <a:avLst/>
@@ -3688,11 +3812,11 @@
         </w:numPr>
         <w:spacing w:line="480" w:lineRule="auto"/>
       </w:pPr>
-      <w:bookmarkStart w:id="9" w:name="_Toc495335514"/>
+      <w:bookmarkStart w:id="8" w:name="_Toc495335514"/>
       <w:r>
         <w:t>Use-case scenarios</w:t>
       </w:r>
-      <w:bookmarkEnd w:id="9"/>
+      <w:bookmarkEnd w:id="8"/>
     </w:p>
     <w:p>
       <w:pPr>
@@ -3753,7 +3877,15 @@
           <w:sz w:val="20"/>
           <w:szCs w:val="20"/>
         </w:rPr>
-        <w:t>Play game</w:t>
+        <w:t xml:space="preserve">Play </w:t>
+      </w:r>
+      <w:r>
+        <w:rPr>
+          <w:rFonts w:ascii="Tahoma" w:hAnsi="Tahoma" w:cs="Tahoma"/>
+          <w:sz w:val="20"/>
+          <w:szCs w:val="20"/>
+        </w:rPr>
+        <w:t>single player</w:t>
       </w:r>
     </w:p>
     <w:p>
@@ -3849,6 +3981,7 @@
           <w:sz w:val="20"/>
           <w:szCs w:val="20"/>
         </w:rPr>
+        <w:lastRenderedPageBreak/>
         <w:t>Exit condition:</w:t>
       </w:r>
     </w:p>
@@ -3918,7 +4051,6 @@
           <w:sz w:val="20"/>
           <w:szCs w:val="20"/>
         </w:rPr>
-        <w:lastRenderedPageBreak/>
         <w:t>Player on purposely exit during the game.</w:t>
       </w:r>
     </w:p>
@@ -4282,6 +4414,7 @@
           <w:sz w:val="20"/>
           <w:szCs w:val="20"/>
         </w:rPr>
+        <w:lastRenderedPageBreak/>
         <w:t>Use-case name:</w:t>
       </w:r>
       <w:r>
@@ -4373,7 +4506,6 @@
           <w:sz w:val="20"/>
           <w:szCs w:val="20"/>
         </w:rPr>
-        <w:lastRenderedPageBreak/>
         <w:t>The game has already started and player continues playing</w:t>
       </w:r>
     </w:p>
@@ -4760,6 +4892,7 @@
           <w:sz w:val="20"/>
           <w:szCs w:val="20"/>
         </w:rPr>
+        <w:lastRenderedPageBreak/>
         <w:t xml:space="preserve">Entry condition: </w:t>
       </w:r>
     </w:p>
@@ -4829,7 +4962,6 @@
           <w:sz w:val="20"/>
           <w:szCs w:val="20"/>
         </w:rPr>
-        <w:lastRenderedPageBreak/>
         <w:t>Player saves the game at that point of pause</w:t>
       </w:r>
     </w:p>
@@ -5198,6 +5330,7 @@
           <w:sz w:val="20"/>
           <w:szCs w:val="20"/>
         </w:rPr>
+        <w:lastRenderedPageBreak/>
         <w:t xml:space="preserve"> Player loads the level he passed before and starts the game.</w:t>
       </w:r>
     </w:p>
@@ -5268,7 +5401,6 @@
           <w:sz w:val="20"/>
           <w:szCs w:val="20"/>
         </w:rPr>
-        <w:lastRenderedPageBreak/>
         <w:t>Menu of the game appears with the options.</w:t>
       </w:r>
     </w:p>
@@ -5662,6 +5794,7 @@
           <w:sz w:val="20"/>
           <w:szCs w:val="20"/>
         </w:rPr>
+        <w:lastRenderedPageBreak/>
         <w:t>Player did the needed configurations and returns back to the main menu by applying the changes, OR.</w:t>
       </w:r>
     </w:p>
@@ -5732,7 +5865,6 @@
           <w:sz w:val="20"/>
           <w:szCs w:val="20"/>
         </w:rPr>
-        <w:lastRenderedPageBreak/>
         <w:t>Game launches.</w:t>
       </w:r>
     </w:p>
@@ -6116,6 +6248,7 @@
           <w:sz w:val="20"/>
           <w:szCs w:val="20"/>
         </w:rPr>
+        <w:lastRenderedPageBreak/>
         <w:t>Main flow of events:</w:t>
       </w:r>
     </w:p>
@@ -6179,7 +6312,6 @@
           <w:sz w:val="20"/>
           <w:szCs w:val="20"/>
         </w:rPr>
-        <w:lastRenderedPageBreak/>
         <w:t xml:space="preserve">3. Player chooses the button with the label of </w:t>
       </w:r>
       <w:r>
@@ -6563,6 +6695,7 @@
           <w:sz w:val="20"/>
           <w:szCs w:val="20"/>
         </w:rPr>
+        <w:lastRenderedPageBreak/>
         <w:t xml:space="preserve">3. Player chooses the button with the label of </w:t>
       </w:r>
       <w:r>
@@ -6662,7 +6795,6 @@
           <w:sz w:val="20"/>
           <w:szCs w:val="20"/>
         </w:rPr>
-        <w:lastRenderedPageBreak/>
         <w:t>Alternative flow of event:</w:t>
       </w:r>
     </w:p>
@@ -6689,6 +6821,1044 @@
         </w:rPr>
         <w:t>The default settings are remained as the same.</w:t>
       </w:r>
+    </w:p>
+    <w:p>
+      <w:pPr>
+        <w:pStyle w:val="BodyText"/>
+        <w:spacing w:line="480" w:lineRule="auto"/>
+        <w:rPr>
+          <w:rFonts w:ascii="Tahoma" w:hAnsi="Tahoma" w:cs="Tahoma"/>
+          <w:b/>
+          <w:sz w:val="20"/>
+          <w:szCs w:val="20"/>
+        </w:rPr>
+      </w:pPr>
+    </w:p>
+    <w:p>
+      <w:pPr>
+        <w:pStyle w:val="BodyText"/>
+        <w:spacing w:line="480" w:lineRule="auto"/>
+        <w:ind w:left="360"/>
+        <w:rPr>
+          <w:rFonts w:ascii="Tahoma" w:hAnsi="Tahoma" w:cs="Tahoma"/>
+          <w:i/>
+          <w:sz w:val="20"/>
+          <w:szCs w:val="20"/>
+          <w:u w:val="single"/>
+        </w:rPr>
+      </w:pPr>
+      <w:r>
+        <w:rPr>
+          <w:rFonts w:ascii="Tahoma" w:hAnsi="Tahoma" w:cs="Tahoma"/>
+          <w:i/>
+          <w:sz w:val="20"/>
+          <w:szCs w:val="20"/>
+          <w:u w:val="single"/>
+        </w:rPr>
+        <w:t>Use-case 8</w:t>
+      </w:r>
+    </w:p>
+    <w:p>
+      <w:pPr>
+        <w:pStyle w:val="BodyText"/>
+        <w:spacing w:line="480" w:lineRule="auto"/>
+        <w:ind w:left="360"/>
+        <w:rPr>
+          <w:rFonts w:ascii="Tahoma" w:hAnsi="Tahoma" w:cs="Tahoma"/>
+          <w:sz w:val="20"/>
+          <w:szCs w:val="20"/>
+        </w:rPr>
+      </w:pPr>
+      <w:r>
+        <w:rPr>
+          <w:rFonts w:ascii="Tahoma" w:hAnsi="Tahoma" w:cs="Tahoma"/>
+          <w:b/>
+          <w:sz w:val="20"/>
+          <w:szCs w:val="20"/>
+        </w:rPr>
+        <w:t>Use-case name:</w:t>
+      </w:r>
+      <w:r>
+        <w:rPr>
+          <w:rFonts w:ascii="Tahoma" w:hAnsi="Tahoma" w:cs="Tahoma"/>
+          <w:b/>
+          <w:sz w:val="20"/>
+          <w:szCs w:val="20"/>
+        </w:rPr>
+        <w:tab/>
+      </w:r>
+      <w:r>
+        <w:rPr>
+          <w:rFonts w:ascii="Tahoma" w:hAnsi="Tahoma" w:cs="Tahoma"/>
+          <w:sz w:val="20"/>
+          <w:szCs w:val="20"/>
+        </w:rPr>
+        <w:t xml:space="preserve">Play </w:t>
+      </w:r>
+      <w:r>
+        <w:rPr>
+          <w:rFonts w:ascii="Tahoma" w:hAnsi="Tahoma" w:cs="Tahoma"/>
+          <w:sz w:val="20"/>
+          <w:szCs w:val="20"/>
+        </w:rPr>
+        <w:t>multi</w:t>
+      </w:r>
+      <w:r>
+        <w:rPr>
+          <w:rFonts w:ascii="Tahoma" w:hAnsi="Tahoma" w:cs="Tahoma"/>
+          <w:sz w:val="20"/>
+          <w:szCs w:val="20"/>
+        </w:rPr>
+        <w:t>player</w:t>
+      </w:r>
+    </w:p>
+    <w:p>
+      <w:pPr>
+        <w:pStyle w:val="BodyText"/>
+        <w:spacing w:line="480" w:lineRule="auto"/>
+        <w:ind w:left="360"/>
+        <w:rPr>
+          <w:rFonts w:ascii="Tahoma" w:hAnsi="Tahoma" w:cs="Tahoma"/>
+          <w:sz w:val="20"/>
+          <w:szCs w:val="20"/>
+        </w:rPr>
+      </w:pPr>
+      <w:r>
+        <w:rPr>
+          <w:rFonts w:ascii="Tahoma" w:hAnsi="Tahoma" w:cs="Tahoma"/>
+          <w:b/>
+          <w:sz w:val="20"/>
+          <w:szCs w:val="20"/>
+        </w:rPr>
+        <w:t xml:space="preserve">Participating actors: </w:t>
+      </w:r>
+      <w:r>
+        <w:rPr>
+          <w:rFonts w:ascii="Tahoma" w:hAnsi="Tahoma" w:cs="Tahoma"/>
+          <w:sz w:val="20"/>
+          <w:szCs w:val="20"/>
+        </w:rPr>
+        <w:t>Player</w:t>
+      </w:r>
+      <w:r>
+        <w:rPr>
+          <w:rFonts w:ascii="Tahoma" w:hAnsi="Tahoma" w:cs="Tahoma"/>
+          <w:sz w:val="20"/>
+          <w:szCs w:val="20"/>
+        </w:rPr>
+        <w:t>1, Player2</w:t>
+      </w:r>
+    </w:p>
+    <w:p>
+      <w:pPr>
+        <w:pStyle w:val="BodyText"/>
+        <w:spacing w:line="480" w:lineRule="auto"/>
+        <w:ind w:left="360"/>
+        <w:rPr>
+          <w:rFonts w:ascii="Tahoma" w:hAnsi="Tahoma" w:cs="Tahoma"/>
+          <w:b/>
+          <w:sz w:val="20"/>
+          <w:szCs w:val="20"/>
+        </w:rPr>
+      </w:pPr>
+      <w:r>
+        <w:rPr>
+          <w:rFonts w:ascii="Tahoma" w:hAnsi="Tahoma" w:cs="Tahoma"/>
+          <w:b/>
+          <w:sz w:val="20"/>
+          <w:szCs w:val="20"/>
+        </w:rPr>
+        <w:t xml:space="preserve">Entry condition: </w:t>
+      </w:r>
+    </w:p>
+    <w:p>
+      <w:pPr>
+        <w:pStyle w:val="BodyText"/>
+        <w:numPr>
+          <w:ilvl w:val="0"/>
+          <w:numId w:val="27"/>
+        </w:numPr>
+        <w:spacing w:line="480" w:lineRule="auto"/>
+        <w:rPr>
+          <w:rFonts w:ascii="Tahoma" w:hAnsi="Tahoma" w:cs="Tahoma"/>
+          <w:sz w:val="20"/>
+          <w:szCs w:val="20"/>
+        </w:rPr>
+      </w:pPr>
+      <w:r>
+        <w:rPr>
+          <w:rFonts w:ascii="Tahoma" w:hAnsi="Tahoma" w:cs="Tahoma"/>
+          <w:sz w:val="20"/>
+          <w:szCs w:val="20"/>
+        </w:rPr>
+        <w:t>Player</w:t>
+      </w:r>
+      <w:r>
+        <w:rPr>
+          <w:rFonts w:ascii="Tahoma" w:hAnsi="Tahoma" w:cs="Tahoma"/>
+          <w:sz w:val="20"/>
+          <w:szCs w:val="20"/>
+        </w:rPr>
+        <w:t>1 or Player2</w:t>
+      </w:r>
+      <w:r>
+        <w:rPr>
+          <w:rFonts w:ascii="Tahoma" w:hAnsi="Tahoma" w:cs="Tahoma"/>
+          <w:sz w:val="20"/>
+          <w:szCs w:val="20"/>
+        </w:rPr>
+        <w:t xml:space="preserve"> clicks the button “Play Game” on UI</w:t>
+      </w:r>
+    </w:p>
+    <w:p>
+      <w:pPr>
+        <w:pStyle w:val="BodyText"/>
+        <w:numPr>
+          <w:ilvl w:val="0"/>
+          <w:numId w:val="27"/>
+        </w:numPr>
+        <w:spacing w:line="480" w:lineRule="auto"/>
+        <w:rPr>
+          <w:rFonts w:ascii="Tahoma" w:hAnsi="Tahoma" w:cs="Tahoma"/>
+          <w:sz w:val="20"/>
+          <w:szCs w:val="20"/>
+        </w:rPr>
+      </w:pPr>
+      <w:r>
+        <w:rPr>
+          <w:rFonts w:ascii="Tahoma" w:hAnsi="Tahoma" w:cs="Tahoma"/>
+          <w:sz w:val="20"/>
+          <w:szCs w:val="20"/>
+        </w:rPr>
+        <w:t xml:space="preserve">In the next panel, one of them clicks </w:t>
+      </w:r>
+      <w:r>
+        <w:rPr>
+          <w:rFonts w:ascii="Helvetica" w:eastAsia="Helvetica" w:hAnsi="Helvetica" w:cs="Helvetica"/>
+          <w:sz w:val="20"/>
+          <w:szCs w:val="20"/>
+        </w:rPr>
+        <w:t>“Multiplayer” button</w:t>
+      </w:r>
+    </w:p>
+    <w:p>
+      <w:pPr>
+        <w:pStyle w:val="BodyText"/>
+        <w:spacing w:line="480" w:lineRule="auto"/>
+        <w:ind w:left="360"/>
+        <w:rPr>
+          <w:rFonts w:ascii="Tahoma" w:hAnsi="Tahoma" w:cs="Tahoma"/>
+          <w:b/>
+          <w:sz w:val="20"/>
+          <w:szCs w:val="20"/>
+        </w:rPr>
+      </w:pPr>
+      <w:r>
+        <w:rPr>
+          <w:rFonts w:ascii="Tahoma" w:hAnsi="Tahoma" w:cs="Tahoma"/>
+          <w:b/>
+          <w:sz w:val="20"/>
+          <w:szCs w:val="20"/>
+        </w:rPr>
+        <w:t>Exit condition:</w:t>
+      </w:r>
+    </w:p>
+    <w:p>
+      <w:pPr>
+        <w:pStyle w:val="BodyText"/>
+        <w:numPr>
+          <w:ilvl w:val="0"/>
+          <w:numId w:val="27"/>
+        </w:numPr>
+        <w:spacing w:line="480" w:lineRule="auto"/>
+        <w:rPr>
+          <w:rFonts w:ascii="Tahoma" w:hAnsi="Tahoma" w:cs="Tahoma"/>
+          <w:sz w:val="20"/>
+          <w:szCs w:val="20"/>
+        </w:rPr>
+      </w:pPr>
+      <w:r>
+        <w:rPr>
+          <w:rFonts w:ascii="Tahoma" w:hAnsi="Tahoma" w:cs="Tahoma"/>
+          <w:sz w:val="20"/>
+          <w:szCs w:val="20"/>
+        </w:rPr>
+        <w:t>At least one of the p</w:t>
+      </w:r>
+      <w:r>
+        <w:rPr>
+          <w:rFonts w:ascii="Tahoma" w:hAnsi="Tahoma" w:cs="Tahoma"/>
+          <w:sz w:val="20"/>
+          <w:szCs w:val="20"/>
+        </w:rPr>
+        <w:t>layer</w:t>
+      </w:r>
+      <w:r>
+        <w:rPr>
+          <w:rFonts w:ascii="Tahoma" w:hAnsi="Tahoma" w:cs="Tahoma"/>
+          <w:sz w:val="20"/>
+          <w:szCs w:val="20"/>
+        </w:rPr>
+        <w:t>s</w:t>
+      </w:r>
+      <w:r>
+        <w:rPr>
+          <w:rFonts w:ascii="Tahoma" w:hAnsi="Tahoma" w:cs="Tahoma"/>
+          <w:sz w:val="20"/>
+          <w:szCs w:val="20"/>
+        </w:rPr>
+        <w:t xml:space="preserve"> managed to finish the level.</w:t>
+      </w:r>
+    </w:p>
+    <w:p>
+      <w:pPr>
+        <w:pStyle w:val="BodyText"/>
+        <w:numPr>
+          <w:ilvl w:val="0"/>
+          <w:numId w:val="27"/>
+        </w:numPr>
+        <w:spacing w:line="480" w:lineRule="auto"/>
+        <w:rPr>
+          <w:rFonts w:ascii="Tahoma" w:hAnsi="Tahoma" w:cs="Tahoma"/>
+          <w:sz w:val="20"/>
+          <w:szCs w:val="20"/>
+        </w:rPr>
+      </w:pPr>
+      <w:r>
+        <w:rPr>
+          <w:rFonts w:ascii="Tahoma" w:hAnsi="Tahoma" w:cs="Tahoma"/>
+          <w:sz w:val="20"/>
+          <w:szCs w:val="20"/>
+        </w:rPr>
+        <w:t>Both of the p</w:t>
+      </w:r>
+      <w:r>
+        <w:rPr>
+          <w:rFonts w:ascii="Tahoma" w:hAnsi="Tahoma" w:cs="Tahoma"/>
+          <w:sz w:val="20"/>
+          <w:szCs w:val="20"/>
+        </w:rPr>
+        <w:t>layer</w:t>
+      </w:r>
+      <w:r>
+        <w:rPr>
+          <w:rFonts w:ascii="Tahoma" w:hAnsi="Tahoma" w:cs="Tahoma"/>
+          <w:sz w:val="20"/>
+          <w:szCs w:val="20"/>
+        </w:rPr>
+        <w:t>s</w:t>
+      </w:r>
+      <w:r>
+        <w:rPr>
+          <w:rFonts w:ascii="Tahoma" w:hAnsi="Tahoma" w:cs="Tahoma"/>
+          <w:sz w:val="20"/>
+          <w:szCs w:val="20"/>
+        </w:rPr>
+        <w:t xml:space="preserve"> </w:t>
+      </w:r>
+      <w:r>
+        <w:rPr>
+          <w:rFonts w:ascii="Tahoma" w:hAnsi="Tahoma" w:cs="Tahoma"/>
+          <w:sz w:val="20"/>
+          <w:szCs w:val="20"/>
+        </w:rPr>
+        <w:t>have</w:t>
+      </w:r>
+      <w:r>
+        <w:rPr>
+          <w:rFonts w:ascii="Tahoma" w:hAnsi="Tahoma" w:cs="Tahoma"/>
+          <w:sz w:val="20"/>
+          <w:szCs w:val="20"/>
+        </w:rPr>
+        <w:t xml:space="preserve"> failed</w:t>
+      </w:r>
+      <w:r>
+        <w:rPr>
+          <w:rFonts w:ascii="Tahoma" w:hAnsi="Tahoma" w:cs="Tahoma"/>
+          <w:sz w:val="20"/>
+          <w:szCs w:val="20"/>
+        </w:rPr>
+        <w:t xml:space="preserve"> during</w:t>
+      </w:r>
+      <w:r>
+        <w:rPr>
+          <w:rFonts w:ascii="Tahoma" w:hAnsi="Tahoma" w:cs="Tahoma"/>
+          <w:sz w:val="20"/>
+          <w:szCs w:val="20"/>
+        </w:rPr>
+        <w:t xml:space="preserve"> the level.</w:t>
+      </w:r>
+    </w:p>
+    <w:p>
+      <w:pPr>
+        <w:pStyle w:val="BodyText"/>
+        <w:numPr>
+          <w:ilvl w:val="0"/>
+          <w:numId w:val="27"/>
+        </w:numPr>
+        <w:spacing w:line="480" w:lineRule="auto"/>
+        <w:rPr>
+          <w:rFonts w:ascii="Tahoma" w:hAnsi="Tahoma" w:cs="Tahoma"/>
+          <w:sz w:val="20"/>
+          <w:szCs w:val="20"/>
+        </w:rPr>
+      </w:pPr>
+      <w:r>
+        <w:rPr>
+          <w:rFonts w:ascii="Tahoma" w:hAnsi="Tahoma" w:cs="Tahoma"/>
+          <w:sz w:val="20"/>
+          <w:szCs w:val="20"/>
+        </w:rPr>
+        <w:t>One of the players</w:t>
+      </w:r>
+      <w:r>
+        <w:rPr>
+          <w:rFonts w:ascii="Tahoma" w:hAnsi="Tahoma" w:cs="Tahoma"/>
+          <w:sz w:val="20"/>
+          <w:szCs w:val="20"/>
+        </w:rPr>
+        <w:t xml:space="preserve"> on purposely exit</w:t>
+      </w:r>
+      <w:r>
+        <w:rPr>
+          <w:rFonts w:ascii="Tahoma" w:hAnsi="Tahoma" w:cs="Tahoma"/>
+          <w:sz w:val="20"/>
+          <w:szCs w:val="20"/>
+        </w:rPr>
+        <w:t>s</w:t>
+      </w:r>
+      <w:r>
+        <w:rPr>
+          <w:rFonts w:ascii="Tahoma" w:hAnsi="Tahoma" w:cs="Tahoma"/>
+          <w:sz w:val="20"/>
+          <w:szCs w:val="20"/>
+        </w:rPr>
+        <w:t xml:space="preserve"> during the game.</w:t>
+      </w:r>
+    </w:p>
+    <w:p>
+      <w:pPr>
+        <w:pStyle w:val="BodyText"/>
+        <w:spacing w:line="480" w:lineRule="auto"/>
+        <w:ind w:left="360"/>
+        <w:rPr>
+          <w:rFonts w:ascii="Tahoma" w:hAnsi="Tahoma" w:cs="Tahoma"/>
+          <w:b/>
+          <w:sz w:val="20"/>
+          <w:szCs w:val="20"/>
+        </w:rPr>
+      </w:pPr>
+      <w:r>
+        <w:rPr>
+          <w:rFonts w:ascii="Tahoma" w:hAnsi="Tahoma" w:cs="Tahoma"/>
+          <w:b/>
+          <w:sz w:val="20"/>
+          <w:szCs w:val="20"/>
+        </w:rPr>
+        <w:t>Main flow of events:</w:t>
+      </w:r>
+    </w:p>
+    <w:p>
+      <w:pPr>
+        <w:pStyle w:val="BodyText"/>
+        <w:spacing w:line="480" w:lineRule="auto"/>
+        <w:ind w:left="720"/>
+        <w:rPr>
+          <w:rFonts w:ascii="Tahoma" w:hAnsi="Tahoma" w:cs="Tahoma"/>
+          <w:sz w:val="20"/>
+          <w:szCs w:val="20"/>
+        </w:rPr>
+      </w:pPr>
+      <w:r>
+        <w:rPr>
+          <w:rFonts w:ascii="Tahoma" w:hAnsi="Tahoma" w:cs="Tahoma"/>
+          <w:sz w:val="20"/>
+          <w:szCs w:val="20"/>
+        </w:rPr>
+        <w:t xml:space="preserve">1. </w:t>
+      </w:r>
+      <w:r>
+        <w:rPr>
+          <w:rFonts w:ascii="Tahoma" w:hAnsi="Tahoma" w:cs="Tahoma"/>
+          <w:sz w:val="20"/>
+          <w:szCs w:val="20"/>
+        </w:rPr>
+        <w:t>Application starts.</w:t>
+      </w:r>
+    </w:p>
+    <w:p>
+      <w:pPr>
+        <w:pStyle w:val="BodyText"/>
+        <w:spacing w:line="480" w:lineRule="auto"/>
+        <w:ind w:left="720"/>
+        <w:rPr>
+          <w:rFonts w:ascii="Tahoma" w:hAnsi="Tahoma" w:cs="Tahoma"/>
+          <w:sz w:val="20"/>
+          <w:szCs w:val="20"/>
+        </w:rPr>
+      </w:pPr>
+      <w:r>
+        <w:rPr>
+          <w:rFonts w:ascii="Tahoma" w:hAnsi="Tahoma" w:cs="Tahoma"/>
+          <w:sz w:val="20"/>
+          <w:szCs w:val="20"/>
+        </w:rPr>
+        <w:t xml:space="preserve">2. </w:t>
+      </w:r>
+      <w:r>
+        <w:rPr>
+          <w:rFonts w:ascii="Tahoma" w:hAnsi="Tahoma" w:cs="Tahoma"/>
+          <w:sz w:val="20"/>
+          <w:szCs w:val="20"/>
+        </w:rPr>
+        <w:t>Menu of the game appears.</w:t>
+      </w:r>
+    </w:p>
+    <w:p>
+      <w:pPr>
+        <w:pStyle w:val="BodyText"/>
+        <w:spacing w:line="480" w:lineRule="auto"/>
+        <w:ind w:left="720"/>
+        <w:rPr>
+          <w:rFonts w:ascii="Tahoma" w:hAnsi="Tahoma" w:cs="Tahoma"/>
+          <w:sz w:val="20"/>
+          <w:szCs w:val="20"/>
+        </w:rPr>
+      </w:pPr>
+      <w:r>
+        <w:rPr>
+          <w:rFonts w:ascii="Tahoma" w:hAnsi="Tahoma" w:cs="Tahoma"/>
+          <w:sz w:val="20"/>
+          <w:szCs w:val="20"/>
+        </w:rPr>
+        <w:t xml:space="preserve">3. </w:t>
+      </w:r>
+      <w:r>
+        <w:rPr>
+          <w:rFonts w:ascii="Tahoma" w:hAnsi="Tahoma" w:cs="Tahoma"/>
+          <w:sz w:val="20"/>
+          <w:szCs w:val="20"/>
+        </w:rPr>
+        <w:t>One of the p</w:t>
+      </w:r>
+      <w:r>
+        <w:rPr>
+          <w:rFonts w:ascii="Tahoma" w:hAnsi="Tahoma" w:cs="Tahoma"/>
+          <w:sz w:val="20"/>
+          <w:szCs w:val="20"/>
+        </w:rPr>
+        <w:t>layer</w:t>
+      </w:r>
+      <w:r>
+        <w:rPr>
+          <w:rFonts w:ascii="Tahoma" w:hAnsi="Tahoma" w:cs="Tahoma"/>
+          <w:sz w:val="20"/>
+          <w:szCs w:val="20"/>
+        </w:rPr>
+        <w:t>s</w:t>
+      </w:r>
+      <w:r>
+        <w:rPr>
+          <w:rFonts w:ascii="Tahoma" w:hAnsi="Tahoma" w:cs="Tahoma"/>
+          <w:sz w:val="20"/>
+          <w:szCs w:val="20"/>
+        </w:rPr>
+        <w:t xml:space="preserve"> clicks the button “Play Game”</w:t>
+      </w:r>
+    </w:p>
+    <w:p>
+      <w:pPr>
+        <w:pStyle w:val="BodyText"/>
+        <w:spacing w:line="480" w:lineRule="auto"/>
+        <w:ind w:left="720"/>
+        <w:rPr>
+          <w:rFonts w:ascii="Tahoma" w:hAnsi="Tahoma" w:cs="Tahoma"/>
+          <w:sz w:val="20"/>
+          <w:szCs w:val="20"/>
+        </w:rPr>
+      </w:pPr>
+      <w:r>
+        <w:rPr>
+          <w:rFonts w:ascii="Tahoma" w:hAnsi="Tahoma" w:cs="Tahoma"/>
+          <w:sz w:val="20"/>
+          <w:szCs w:val="20"/>
+        </w:rPr>
+        <w:lastRenderedPageBreak/>
+        <w:t xml:space="preserve">4. One of the players clicks the button </w:t>
+      </w:r>
+      <w:r>
+        <w:rPr>
+          <w:rFonts w:ascii="Helvetica" w:eastAsia="Helvetica" w:hAnsi="Helvetica" w:cs="Helvetica"/>
+          <w:sz w:val="20"/>
+          <w:szCs w:val="20"/>
+        </w:rPr>
+        <w:t>“Multiplayer”</w:t>
+      </w:r>
+      <w:r>
+        <w:rPr>
+          <w:rFonts w:ascii="Tahoma" w:hAnsi="Tahoma" w:cs="Tahoma"/>
+          <w:sz w:val="20"/>
+          <w:szCs w:val="20"/>
+        </w:rPr>
+        <w:t xml:space="preserve"> </w:t>
+      </w:r>
+    </w:p>
+    <w:p>
+      <w:pPr>
+        <w:pStyle w:val="BodyText"/>
+        <w:spacing w:line="480" w:lineRule="auto"/>
+        <w:ind w:left="720"/>
+        <w:rPr>
+          <w:rFonts w:ascii="Tahoma" w:hAnsi="Tahoma" w:cs="Tahoma"/>
+          <w:sz w:val="20"/>
+          <w:szCs w:val="20"/>
+        </w:rPr>
+      </w:pPr>
+      <w:r>
+        <w:rPr>
+          <w:rFonts w:ascii="Tahoma" w:hAnsi="Tahoma" w:cs="Tahoma"/>
+          <w:sz w:val="20"/>
+          <w:szCs w:val="20"/>
+        </w:rPr>
+        <w:t>5</w:t>
+      </w:r>
+      <w:r>
+        <w:rPr>
+          <w:rFonts w:ascii="Tahoma" w:hAnsi="Tahoma" w:cs="Tahoma"/>
+          <w:sz w:val="20"/>
+          <w:szCs w:val="20"/>
+        </w:rPr>
+        <w:t xml:space="preserve">. </w:t>
+      </w:r>
+      <w:r>
+        <w:rPr>
+          <w:rFonts w:ascii="Tahoma" w:hAnsi="Tahoma" w:cs="Tahoma"/>
+          <w:sz w:val="20"/>
+          <w:szCs w:val="20"/>
+        </w:rPr>
+        <w:t>The game starts.</w:t>
+      </w:r>
+    </w:p>
+    <w:p>
+      <w:pPr>
+        <w:pStyle w:val="BodyText"/>
+        <w:spacing w:line="480" w:lineRule="auto"/>
+        <w:ind w:left="360"/>
+        <w:rPr>
+          <w:rFonts w:ascii="Tahoma" w:hAnsi="Tahoma" w:cs="Tahoma"/>
+          <w:b/>
+          <w:sz w:val="20"/>
+          <w:szCs w:val="20"/>
+        </w:rPr>
+      </w:pPr>
+      <w:r>
+        <w:rPr>
+          <w:rFonts w:ascii="Tahoma" w:hAnsi="Tahoma" w:cs="Tahoma"/>
+          <w:b/>
+          <w:sz w:val="20"/>
+          <w:szCs w:val="20"/>
+        </w:rPr>
+        <w:t>Alternative flow of event:</w:t>
+      </w:r>
+    </w:p>
+    <w:p>
+      <w:pPr>
+        <w:pStyle w:val="BodyText"/>
+        <w:spacing w:line="480" w:lineRule="auto"/>
+        <w:ind w:left="360"/>
+        <w:rPr>
+          <w:rFonts w:ascii="Tahoma" w:hAnsi="Tahoma" w:cs="Tahoma"/>
+          <w:b/>
+          <w:sz w:val="20"/>
+          <w:szCs w:val="20"/>
+        </w:rPr>
+      </w:pPr>
+      <w:r>
+        <w:rPr>
+          <w:rFonts w:ascii="Tahoma" w:hAnsi="Tahoma" w:cs="Tahoma"/>
+          <w:b/>
+          <w:sz w:val="20"/>
+          <w:szCs w:val="20"/>
+        </w:rPr>
+        <w:t>#1:</w:t>
+      </w:r>
+    </w:p>
+    <w:p>
+      <w:pPr>
+        <w:pStyle w:val="BodyText"/>
+        <w:spacing w:line="480" w:lineRule="auto"/>
+        <w:ind w:left="720"/>
+        <w:rPr>
+          <w:rFonts w:ascii="Tahoma" w:hAnsi="Tahoma" w:cs="Tahoma"/>
+          <w:sz w:val="20"/>
+          <w:szCs w:val="20"/>
+        </w:rPr>
+      </w:pPr>
+      <w:r>
+        <w:rPr>
+          <w:rFonts w:ascii="Tahoma" w:hAnsi="Tahoma" w:cs="Tahoma"/>
+          <w:sz w:val="20"/>
+          <w:szCs w:val="20"/>
+        </w:rPr>
+        <w:t xml:space="preserve">1. </w:t>
+      </w:r>
+      <w:r>
+        <w:rPr>
+          <w:rFonts w:ascii="Tahoma" w:hAnsi="Tahoma" w:cs="Tahoma"/>
+          <w:sz w:val="20"/>
+          <w:szCs w:val="20"/>
+        </w:rPr>
+        <w:t>One of the p</w:t>
+      </w:r>
+      <w:r>
+        <w:rPr>
+          <w:rFonts w:ascii="Tahoma" w:hAnsi="Tahoma" w:cs="Tahoma"/>
+          <w:sz w:val="20"/>
+          <w:szCs w:val="20"/>
+        </w:rPr>
+        <w:t>laye</w:t>
+      </w:r>
+      <w:r>
+        <w:rPr>
+          <w:rFonts w:ascii="Tahoma" w:hAnsi="Tahoma" w:cs="Tahoma"/>
+          <w:sz w:val="20"/>
+          <w:szCs w:val="20"/>
+        </w:rPr>
+        <w:t>rs want</w:t>
+      </w:r>
+      <w:r>
+        <w:rPr>
+          <w:rFonts w:ascii="Tahoma" w:hAnsi="Tahoma" w:cs="Tahoma"/>
+          <w:sz w:val="20"/>
+          <w:szCs w:val="20"/>
+        </w:rPr>
+        <w:t xml:space="preserve"> to change</w:t>
+      </w:r>
+      <w:r>
+        <w:rPr>
+          <w:rFonts w:ascii="Tahoma" w:hAnsi="Tahoma" w:cs="Tahoma"/>
+          <w:sz w:val="20"/>
+          <w:szCs w:val="20"/>
+        </w:rPr>
+        <w:t xml:space="preserve"> the</w:t>
+      </w:r>
+      <w:r>
+        <w:rPr>
+          <w:rFonts w:ascii="Tahoma" w:hAnsi="Tahoma" w:cs="Tahoma"/>
+          <w:sz w:val="20"/>
+          <w:szCs w:val="20"/>
+        </w:rPr>
+        <w:t xml:space="preserve"> settings of the game</w:t>
+      </w:r>
+    </w:p>
+    <w:p>
+      <w:pPr>
+        <w:pStyle w:val="BodyText"/>
+        <w:spacing w:line="480" w:lineRule="auto"/>
+        <w:ind w:left="720"/>
+        <w:rPr>
+          <w:rFonts w:ascii="Tahoma" w:hAnsi="Tahoma" w:cs="Tahoma"/>
+          <w:sz w:val="20"/>
+          <w:szCs w:val="20"/>
+        </w:rPr>
+      </w:pPr>
+      <w:r>
+        <w:rPr>
+          <w:rFonts w:ascii="Tahoma" w:hAnsi="Tahoma" w:cs="Tahoma"/>
+          <w:sz w:val="20"/>
+          <w:szCs w:val="20"/>
+        </w:rPr>
+        <w:t xml:space="preserve">2. </w:t>
+      </w:r>
+      <w:r>
+        <w:rPr>
+          <w:rFonts w:ascii="Tahoma" w:hAnsi="Tahoma" w:cs="Tahoma"/>
+          <w:sz w:val="20"/>
+          <w:szCs w:val="20"/>
+        </w:rPr>
+        <w:t>Make</w:t>
+      </w:r>
+      <w:r>
+        <w:rPr>
+          <w:rFonts w:ascii="Tahoma" w:hAnsi="Tahoma" w:cs="Tahoma"/>
+          <w:sz w:val="20"/>
+          <w:szCs w:val="20"/>
+        </w:rPr>
+        <w:t xml:space="preserve"> required changes in settings panel</w:t>
+      </w:r>
+    </w:p>
+    <w:p>
+      <w:pPr>
+        <w:pStyle w:val="BodyText"/>
+        <w:spacing w:line="480" w:lineRule="auto"/>
+        <w:ind w:left="720"/>
+        <w:rPr>
+          <w:rFonts w:ascii="Tahoma" w:hAnsi="Tahoma" w:cs="Tahoma"/>
+          <w:sz w:val="20"/>
+          <w:szCs w:val="20"/>
+        </w:rPr>
+      </w:pPr>
+      <w:r>
+        <w:rPr>
+          <w:rFonts w:ascii="Tahoma" w:hAnsi="Tahoma" w:cs="Tahoma"/>
+          <w:sz w:val="20"/>
+          <w:szCs w:val="20"/>
+        </w:rPr>
+        <w:t xml:space="preserve">3. </w:t>
+      </w:r>
+      <w:r>
+        <w:rPr>
+          <w:rFonts w:ascii="Tahoma" w:hAnsi="Tahoma" w:cs="Tahoma"/>
+          <w:sz w:val="20"/>
+          <w:szCs w:val="20"/>
+        </w:rPr>
+        <w:t>Return</w:t>
+      </w:r>
+      <w:r>
+        <w:rPr>
+          <w:rFonts w:ascii="Tahoma" w:hAnsi="Tahoma" w:cs="Tahoma"/>
+          <w:sz w:val="20"/>
+          <w:szCs w:val="20"/>
+        </w:rPr>
+        <w:t xml:space="preserve"> </w:t>
+      </w:r>
+      <w:r>
+        <w:rPr>
+          <w:rFonts w:ascii="Tahoma" w:hAnsi="Tahoma" w:cs="Tahoma"/>
+          <w:sz w:val="20"/>
+          <w:szCs w:val="20"/>
+        </w:rPr>
+        <w:t>back to the main menu and start</w:t>
+      </w:r>
+      <w:r>
+        <w:rPr>
+          <w:rFonts w:ascii="Tahoma" w:hAnsi="Tahoma" w:cs="Tahoma"/>
+          <w:sz w:val="20"/>
+          <w:szCs w:val="20"/>
+        </w:rPr>
+        <w:t xml:space="preserve"> the game.</w:t>
+      </w:r>
+    </w:p>
+    <w:p>
+      <w:pPr>
+        <w:pStyle w:val="BodyText"/>
+        <w:spacing w:line="480" w:lineRule="auto"/>
+        <w:ind w:firstLine="360"/>
+        <w:rPr>
+          <w:rFonts w:ascii="Tahoma" w:hAnsi="Tahoma" w:cs="Tahoma"/>
+          <w:b/>
+          <w:sz w:val="20"/>
+          <w:szCs w:val="20"/>
+        </w:rPr>
+      </w:pPr>
+      <w:r>
+        <w:rPr>
+          <w:rFonts w:ascii="Tahoma" w:hAnsi="Tahoma" w:cs="Tahoma"/>
+          <w:b/>
+          <w:sz w:val="20"/>
+          <w:szCs w:val="20"/>
+        </w:rPr>
+        <w:t>#2:</w:t>
+      </w:r>
+      <w:r>
+        <w:rPr>
+          <w:rFonts w:ascii="Tahoma" w:hAnsi="Tahoma" w:cs="Tahoma"/>
+          <w:b/>
+          <w:sz w:val="20"/>
+          <w:szCs w:val="20"/>
+        </w:rPr>
+        <w:tab/>
+      </w:r>
+    </w:p>
+    <w:p>
+      <w:pPr>
+        <w:pStyle w:val="BodyText"/>
+        <w:spacing w:line="480" w:lineRule="auto"/>
+        <w:ind w:left="720"/>
+        <w:rPr>
+          <w:rFonts w:ascii="Tahoma" w:hAnsi="Tahoma" w:cs="Tahoma"/>
+          <w:sz w:val="20"/>
+          <w:szCs w:val="20"/>
+        </w:rPr>
+      </w:pPr>
+      <w:r>
+        <w:rPr>
+          <w:rFonts w:ascii="Tahoma" w:hAnsi="Tahoma" w:cs="Tahoma"/>
+          <w:sz w:val="20"/>
+          <w:szCs w:val="20"/>
+        </w:rPr>
+        <w:t xml:space="preserve">1. </w:t>
+      </w:r>
+      <w:r>
+        <w:rPr>
+          <w:rFonts w:ascii="Tahoma" w:hAnsi="Tahoma" w:cs="Tahoma"/>
+          <w:sz w:val="20"/>
+          <w:szCs w:val="20"/>
+        </w:rPr>
+        <w:t>Player</w:t>
+      </w:r>
+      <w:r>
+        <w:rPr>
+          <w:rFonts w:ascii="Tahoma" w:hAnsi="Tahoma" w:cs="Tahoma"/>
+          <w:sz w:val="20"/>
+          <w:szCs w:val="20"/>
+        </w:rPr>
+        <w:t>s want</w:t>
+      </w:r>
+      <w:r>
+        <w:rPr>
+          <w:rFonts w:ascii="Tahoma" w:hAnsi="Tahoma" w:cs="Tahoma"/>
+          <w:sz w:val="20"/>
+          <w:szCs w:val="20"/>
+        </w:rPr>
+        <w:t xml:space="preserve"> to view the help page to get informed about how to play and other details.</w:t>
+      </w:r>
+    </w:p>
+    <w:p>
+      <w:pPr>
+        <w:pStyle w:val="BodyText"/>
+        <w:spacing w:line="480" w:lineRule="auto"/>
+        <w:ind w:left="720"/>
+        <w:rPr>
+          <w:rFonts w:ascii="Tahoma" w:hAnsi="Tahoma" w:cs="Tahoma"/>
+          <w:sz w:val="20"/>
+          <w:szCs w:val="20"/>
+        </w:rPr>
+      </w:pPr>
+      <w:r>
+        <w:rPr>
+          <w:rFonts w:ascii="Tahoma" w:hAnsi="Tahoma" w:cs="Tahoma"/>
+          <w:sz w:val="20"/>
+          <w:szCs w:val="20"/>
+        </w:rPr>
+        <w:t xml:space="preserve">2. </w:t>
+      </w:r>
+      <w:r>
+        <w:rPr>
+          <w:rFonts w:ascii="Tahoma" w:hAnsi="Tahoma" w:cs="Tahoma"/>
+          <w:sz w:val="20"/>
+          <w:szCs w:val="20"/>
+        </w:rPr>
+        <w:t>Return</w:t>
+      </w:r>
+      <w:r>
+        <w:rPr>
+          <w:rFonts w:ascii="Tahoma" w:hAnsi="Tahoma" w:cs="Tahoma"/>
+          <w:sz w:val="20"/>
+          <w:szCs w:val="20"/>
+        </w:rPr>
+        <w:t xml:space="preserve"> back to the main menu and starts the game.</w:t>
+      </w:r>
+    </w:p>
+    <w:p>
+      <w:pPr>
+        <w:pStyle w:val="BodyText"/>
+        <w:spacing w:line="480" w:lineRule="auto"/>
+        <w:rPr>
+          <w:rFonts w:ascii="Tahoma" w:hAnsi="Tahoma" w:cs="Tahoma"/>
+          <w:b/>
+          <w:sz w:val="20"/>
+          <w:szCs w:val="20"/>
+        </w:rPr>
+      </w:pPr>
+    </w:p>
+    <w:p>
+      <w:pPr>
+        <w:pStyle w:val="BodyText"/>
+        <w:spacing w:line="480" w:lineRule="auto"/>
+        <w:ind w:left="850"/>
+        <w:rPr>
+          <w:rFonts w:ascii="Tahoma" w:hAnsi="Tahoma" w:cs="Tahoma"/>
+          <w:b/>
+          <w:noProof/>
+          <w:sz w:val="20"/>
+          <w:szCs w:val="20"/>
+        </w:rPr>
+      </w:pPr>
+    </w:p>
+    <w:p>
+      <w:pPr>
+        <w:pStyle w:val="BodyText"/>
+        <w:spacing w:line="480" w:lineRule="auto"/>
+        <w:ind w:left="850"/>
+        <w:rPr>
+          <w:rFonts w:ascii="Tahoma" w:hAnsi="Tahoma" w:cs="Tahoma"/>
+          <w:b/>
+          <w:noProof/>
+          <w:sz w:val="20"/>
+          <w:szCs w:val="20"/>
+        </w:rPr>
+      </w:pPr>
+    </w:p>
+    <w:p>
+      <w:pPr>
+        <w:pStyle w:val="BodyText"/>
+        <w:spacing w:line="480" w:lineRule="auto"/>
+        <w:ind w:left="850"/>
+        <w:rPr>
+          <w:rFonts w:ascii="Tahoma" w:hAnsi="Tahoma" w:cs="Tahoma"/>
+          <w:b/>
+          <w:noProof/>
+          <w:sz w:val="20"/>
+          <w:szCs w:val="20"/>
+        </w:rPr>
+      </w:pPr>
+    </w:p>
+    <w:p>
+      <w:pPr>
+        <w:pStyle w:val="BodyText"/>
+        <w:spacing w:line="480" w:lineRule="auto"/>
+        <w:ind w:left="850"/>
+        <w:rPr>
+          <w:rFonts w:ascii="Tahoma" w:hAnsi="Tahoma" w:cs="Tahoma"/>
+          <w:b/>
+          <w:noProof/>
+          <w:sz w:val="20"/>
+          <w:szCs w:val="20"/>
+        </w:rPr>
+      </w:pPr>
+    </w:p>
+    <w:p>
+      <w:pPr>
+        <w:pStyle w:val="BodyText"/>
+        <w:spacing w:line="480" w:lineRule="auto"/>
+        <w:ind w:left="850"/>
+        <w:rPr>
+          <w:rFonts w:ascii="Tahoma" w:hAnsi="Tahoma" w:cs="Tahoma"/>
+          <w:b/>
+          <w:noProof/>
+          <w:sz w:val="20"/>
+          <w:szCs w:val="20"/>
+        </w:rPr>
+      </w:pPr>
+    </w:p>
+    <w:p>
+      <w:pPr>
+        <w:pStyle w:val="BodyText"/>
+        <w:spacing w:line="480" w:lineRule="auto"/>
+        <w:ind w:left="850"/>
+        <w:rPr>
+          <w:rFonts w:ascii="Tahoma" w:hAnsi="Tahoma" w:cs="Tahoma"/>
+          <w:b/>
+          <w:noProof/>
+          <w:sz w:val="20"/>
+          <w:szCs w:val="20"/>
+        </w:rPr>
+      </w:pPr>
+    </w:p>
+    <w:p>
+      <w:pPr>
+        <w:pStyle w:val="BodyText"/>
+        <w:spacing w:line="480" w:lineRule="auto"/>
+        <w:ind w:left="850"/>
+        <w:rPr>
+          <w:rFonts w:ascii="Tahoma" w:hAnsi="Tahoma" w:cs="Tahoma"/>
+          <w:b/>
+          <w:noProof/>
+          <w:sz w:val="20"/>
+          <w:szCs w:val="20"/>
+        </w:rPr>
+      </w:pPr>
     </w:p>
     <w:p>
       <w:pPr>
@@ -6712,11 +7882,12 @@
           <w:numId w:val="19"/>
         </w:numPr>
       </w:pPr>
-      <w:bookmarkStart w:id="10" w:name="_Toc495335515"/>
-      <w:r>
+      <w:bookmarkStart w:id="9" w:name="_Toc495335515"/>
+      <w:r>
+        <w:lastRenderedPageBreak/>
         <w:t>Object and Class Model</w:t>
       </w:r>
-      <w:bookmarkEnd w:id="10"/>
+      <w:bookmarkEnd w:id="9"/>
     </w:p>
     <w:p>
       <w:pPr>
@@ -6862,11 +8033,11 @@
           <w:numId w:val="20"/>
         </w:numPr>
       </w:pPr>
-      <w:bookmarkStart w:id="11" w:name="_Toc495335516"/>
+      <w:bookmarkStart w:id="10" w:name="_Toc495335516"/>
       <w:r>
         <w:t>Dynamic Models</w:t>
       </w:r>
-      <w:bookmarkEnd w:id="11"/>
+      <w:bookmarkEnd w:id="10"/>
     </w:p>
     <w:p>
       <w:pPr>
@@ -7011,16 +8182,7 @@
           <w:sz w:val="20"/>
           <w:szCs w:val="20"/>
         </w:rPr>
-        <w:t xml:space="preserve">has downloaded the game and is very excited for being the one who will play this game first. He clicked </w:t>
-      </w:r>
-      <w:r>
-        <w:rPr>
-          <w:rFonts w:ascii="Tahoma" w:hAnsi="Tahoma" w:cs="Tahoma"/>
-          <w:sz w:val="20"/>
-          <w:szCs w:val="20"/>
-        </w:rPr>
-        <w:lastRenderedPageBreak/>
-        <w:t xml:space="preserve">the game icon on the desktop. Game launched and the main menu appeared. Without changing any </w:t>
+        <w:t xml:space="preserve">has downloaded the game and is very excited for being the one who will play this game first. He clicked the game icon on the desktop. Game launched and the main menu appeared. Without changing any </w:t>
       </w:r>
       <w:r>
         <w:rPr>
@@ -7515,15 +8677,7 @@
           <w:sz w:val="20"/>
           <w:szCs w:val="20"/>
         </w:rPr>
-        <w:t xml:space="preserve"> </w:t>
-      </w:r>
-      <w:r>
-        <w:rPr>
-          <w:rFonts w:ascii="Tahoma" w:hAnsi="Tahoma" w:cs="Tahoma"/>
-          <w:sz w:val="20"/>
-          <w:szCs w:val="20"/>
-        </w:rPr>
-        <w:t>Moving the character</w:t>
+        <w:t xml:space="preserve"> Moving the character</w:t>
       </w:r>
       <w:r>
         <w:rPr>
@@ -8192,16 +9346,7 @@
           <w:sz w:val="20"/>
           <w:szCs w:val="20"/>
         </w:rPr>
-        <w:t>6.</w:t>
-      </w:r>
-      <w:r>
-        <w:rPr>
-          <w:rFonts w:ascii="Tahoma" w:hAnsi="Tahoma" w:cs="Tahoma"/>
-          <w:b/>
-          <w:sz w:val="20"/>
-          <w:szCs w:val="20"/>
-        </w:rPr>
-        <w:t xml:space="preserve">Scenario name: </w:t>
+        <w:t xml:space="preserve">6.Scenario name: </w:t>
       </w:r>
       <w:r>
         <w:rPr>
@@ -8680,11 +9825,11 @@
           <w:numId w:val="19"/>
         </w:numPr>
       </w:pPr>
-      <w:bookmarkStart w:id="12" w:name="_Toc495335517"/>
+      <w:bookmarkStart w:id="11" w:name="_Toc495335517"/>
       <w:r>
         <w:t>User Interface</w:t>
       </w:r>
-      <w:bookmarkEnd w:id="12"/>
+      <w:bookmarkEnd w:id="11"/>
     </w:p>
     <w:p>
       <w:pPr>
@@ -9253,20 +10398,329 @@
     </w:p>
     <w:p>
       <w:pPr>
-        <w:pStyle w:val="BodyText"/>
-      </w:pPr>
-    </w:p>
-    <w:p>
-      <w:pPr>
         <w:pStyle w:val="Heading1"/>
         <w:numPr>
           <w:ilvl w:val="0"/>
           <w:numId w:val="21"/>
         </w:numPr>
+        <w:spacing w:line="480" w:lineRule="auto"/>
         <w:rPr>
           <w:rFonts w:eastAsia="Arial Unicode MS" w:cs="Arial Unicode MS"/>
         </w:rPr>
       </w:pPr>
+      <w:r>
+        <w:rPr>
+          <w:rFonts w:eastAsia="Arial Unicode MS" w:cs="Arial Unicode MS"/>
+        </w:rPr>
+        <w:lastRenderedPageBreak/>
+        <w:t>What is new?</w:t>
+      </w:r>
+    </w:p>
+    <w:p>
+      <w:pPr>
+        <w:pStyle w:val="BodyText"/>
+        <w:rPr>
+          <w:sz w:val="20"/>
+          <w:szCs w:val="20"/>
+          <w:u w:val="single"/>
+        </w:rPr>
+      </w:pPr>
+      <w:r>
+        <w:rPr>
+          <w:sz w:val="20"/>
+          <w:szCs w:val="20"/>
+        </w:rPr>
+        <w:tab/>
+      </w:r>
+      <w:r>
+        <w:rPr>
+          <w:sz w:val="20"/>
+          <w:szCs w:val="20"/>
+          <w:u w:val="single"/>
+        </w:rPr>
+        <w:t>Functional requirements</w:t>
+      </w:r>
+    </w:p>
+    <w:p>
+      <w:pPr>
+        <w:pStyle w:val="BodyText"/>
+        <w:numPr>
+          <w:ilvl w:val="0"/>
+          <w:numId w:val="24"/>
+        </w:numPr>
+        <w:spacing w:line="480" w:lineRule="auto"/>
+        <w:rPr>
+          <w:rFonts w:ascii="Tahoma" w:hAnsi="Tahoma" w:cs="Tahoma"/>
+          <w:sz w:val="20"/>
+          <w:szCs w:val="20"/>
+        </w:rPr>
+      </w:pPr>
+      <w:r>
+        <w:rPr>
+          <w:rFonts w:ascii="Tahoma" w:hAnsi="Tahoma" w:cs="Tahoma"/>
+          <w:sz w:val="20"/>
+          <w:szCs w:val="20"/>
+        </w:rPr>
+        <w:t>Player can now play with his friends by choosing the multiplayer option of the game.</w:t>
+      </w:r>
+      <w:r>
+        <w:rPr>
+          <w:rFonts w:ascii="Tahoma" w:hAnsi="Tahoma" w:cs="Tahoma"/>
+          <w:sz w:val="20"/>
+          <w:szCs w:val="20"/>
+        </w:rPr>
+        <w:t xml:space="preserve"> (Picture 1 + Use case description 8)</w:t>
+      </w:r>
+    </w:p>
+    <w:p>
+      <w:pPr>
+        <w:pStyle w:val="BodyText"/>
+        <w:spacing w:line="480" w:lineRule="auto"/>
+        <w:rPr>
+          <w:rFonts w:ascii="Tahoma" w:hAnsi="Tahoma" w:cs="Tahoma"/>
+          <w:sz w:val="20"/>
+          <w:szCs w:val="20"/>
+          <w:u w:val="single"/>
+        </w:rPr>
+      </w:pPr>
+      <w:r>
+        <w:rPr>
+          <w:rFonts w:ascii="Tahoma" w:hAnsi="Tahoma" w:cs="Tahoma"/>
+          <w:sz w:val="20"/>
+          <w:szCs w:val="20"/>
+        </w:rPr>
+        <w:tab/>
+      </w:r>
+      <w:r>
+        <w:rPr>
+          <w:rFonts w:ascii="Tahoma" w:hAnsi="Tahoma" w:cs="Tahoma"/>
+          <w:sz w:val="20"/>
+          <w:szCs w:val="20"/>
+          <w:u w:val="single"/>
+        </w:rPr>
+        <w:t>Non-functional requirements</w:t>
+      </w:r>
+    </w:p>
+    <w:p>
+      <w:pPr>
+        <w:pStyle w:val="BodyText"/>
+        <w:numPr>
+          <w:ilvl w:val="0"/>
+          <w:numId w:val="24"/>
+        </w:numPr>
+        <w:spacing w:line="480" w:lineRule="auto"/>
+        <w:rPr>
+          <w:rFonts w:ascii="Tahoma" w:hAnsi="Tahoma" w:cs="Tahoma"/>
+          <w:sz w:val="20"/>
+          <w:szCs w:val="20"/>
+        </w:rPr>
+      </w:pPr>
+      <w:r>
+        <w:rPr>
+          <w:rFonts w:ascii="Tahoma" w:hAnsi="Tahoma" w:cs="Tahoma"/>
+          <w:sz w:val="20"/>
+          <w:szCs w:val="20"/>
+        </w:rPr>
+        <w:t>Improving the readability of the documentations and the source code.</w:t>
+      </w:r>
+    </w:p>
+    <w:p>
+      <w:pPr>
+        <w:pStyle w:val="BodyText"/>
+        <w:spacing w:line="480" w:lineRule="auto"/>
+        <w:rPr>
+          <w:rFonts w:ascii="Tahoma" w:hAnsi="Tahoma" w:cs="Tahoma"/>
+          <w:sz w:val="20"/>
+          <w:szCs w:val="20"/>
+          <w:u w:val="single"/>
+        </w:rPr>
+      </w:pPr>
+      <w:r>
+        <w:rPr>
+          <w:rFonts w:ascii="Tahoma" w:hAnsi="Tahoma" w:cs="Tahoma"/>
+          <w:sz w:val="20"/>
+          <w:szCs w:val="20"/>
+        </w:rPr>
+        <w:tab/>
+      </w:r>
+      <w:r>
+        <w:rPr>
+          <w:rFonts w:ascii="Tahoma" w:hAnsi="Tahoma" w:cs="Tahoma"/>
+          <w:sz w:val="20"/>
+          <w:szCs w:val="20"/>
+          <w:u w:val="single"/>
+        </w:rPr>
+        <w:t>Class diagram</w:t>
+      </w:r>
+    </w:p>
+    <w:p>
+      <w:pPr>
+        <w:pStyle w:val="BodyText"/>
+        <w:numPr>
+          <w:ilvl w:val="0"/>
+          <w:numId w:val="24"/>
+        </w:numPr>
+        <w:spacing w:line="480" w:lineRule="auto"/>
+        <w:rPr>
+          <w:rFonts w:ascii="Tahoma" w:hAnsi="Tahoma" w:cs="Tahoma"/>
+          <w:sz w:val="20"/>
+          <w:szCs w:val="20"/>
+        </w:rPr>
+      </w:pPr>
+      <w:r>
+        <w:rPr>
+          <w:rFonts w:ascii="Tahoma" w:hAnsi="Tahoma" w:cs="Tahoma"/>
+          <w:sz w:val="20"/>
+          <w:szCs w:val="20"/>
+        </w:rPr>
+        <w:t>Added more classes and improved the interactions among them.</w:t>
+      </w:r>
+      <w:r>
+        <w:rPr>
+          <w:rFonts w:ascii="Tahoma" w:hAnsi="Tahoma" w:cs="Tahoma"/>
+          <w:sz w:val="20"/>
+          <w:szCs w:val="20"/>
+        </w:rPr>
+        <w:t xml:space="preserve"> (Picture 2)</w:t>
+      </w:r>
+    </w:p>
+    <w:p>
+      <w:pPr>
+        <w:pStyle w:val="BodyText"/>
+        <w:spacing w:line="480" w:lineRule="auto"/>
+        <w:rPr>
+          <w:rFonts w:ascii="Tahoma" w:hAnsi="Tahoma" w:cs="Tahoma"/>
+          <w:sz w:val="20"/>
+          <w:szCs w:val="20"/>
+          <w:u w:val="single"/>
+        </w:rPr>
+      </w:pPr>
+      <w:r>
+        <w:rPr>
+          <w:rFonts w:ascii="Tahoma" w:hAnsi="Tahoma" w:cs="Tahoma"/>
+          <w:sz w:val="20"/>
+          <w:szCs w:val="20"/>
+        </w:rPr>
+        <w:tab/>
+      </w:r>
+      <w:r>
+        <w:rPr>
+          <w:rFonts w:ascii="Tahoma" w:hAnsi="Tahoma" w:cs="Tahoma"/>
+          <w:sz w:val="20"/>
+          <w:szCs w:val="20"/>
+          <w:u w:val="single"/>
+        </w:rPr>
+        <w:t>Dynamic diagrams</w:t>
+      </w:r>
+    </w:p>
+    <w:p>
+      <w:pPr>
+        <w:pStyle w:val="BodyText"/>
+        <w:numPr>
+          <w:ilvl w:val="0"/>
+          <w:numId w:val="24"/>
+        </w:numPr>
+        <w:spacing w:line="480" w:lineRule="auto"/>
+        <w:rPr>
+          <w:rFonts w:ascii="Tahoma" w:hAnsi="Tahoma" w:cs="Tahoma"/>
+          <w:sz w:val="20"/>
+          <w:szCs w:val="20"/>
+        </w:rPr>
+      </w:pPr>
+      <w:r>
+        <w:rPr>
+          <w:rFonts w:ascii="Tahoma" w:hAnsi="Tahoma" w:cs="Tahoma"/>
+          <w:sz w:val="20"/>
+          <w:szCs w:val="20"/>
+        </w:rPr>
+        <w:t xml:space="preserve">Added 5 more sequence diagrams for the scenarios </w:t>
+      </w:r>
+      <w:r>
+        <w:rPr>
+          <w:rFonts w:ascii="Helvetica" w:eastAsia="Helvetica" w:hAnsi="Helvetica" w:cs="Helvetica"/>
+          <w:sz w:val="20"/>
+          <w:szCs w:val="20"/>
+        </w:rPr>
+        <w:t>–</w:t>
+      </w:r>
+      <w:r>
+        <w:rPr>
+          <w:rFonts w:ascii="Tahoma" w:hAnsi="Tahoma" w:cs="Tahoma"/>
+          <w:sz w:val="20"/>
+          <w:szCs w:val="20"/>
+        </w:rPr>
+        <w:t xml:space="preserve"> moving the character, </w:t>
+      </w:r>
+      <w:r>
+        <w:rPr>
+          <w:rFonts w:ascii="Tahoma" w:hAnsi="Tahoma" w:cs="Tahoma"/>
+          <w:sz w:val="20"/>
+          <w:szCs w:val="20"/>
+        </w:rPr>
+        <w:t>changing the moving controls from the settings, saving the game, loading the game, starting the game.</w:t>
+      </w:r>
+      <w:r>
+        <w:rPr>
+          <w:rFonts w:ascii="Tahoma" w:hAnsi="Tahoma" w:cs="Tahoma"/>
+          <w:sz w:val="20"/>
+          <w:szCs w:val="20"/>
+        </w:rPr>
+        <w:t xml:space="preserve"> </w:t>
+      </w:r>
+      <w:bookmarkStart w:id="12" w:name="_GoBack"/>
+      <w:bookmarkEnd w:id="12"/>
+      <w:r>
+        <w:rPr>
+          <w:rFonts w:ascii="Tahoma" w:hAnsi="Tahoma" w:cs="Tahoma"/>
+          <w:sz w:val="20"/>
+          <w:szCs w:val="20"/>
+        </w:rPr>
+        <w:t>(Picture 3-8)</w:t>
+      </w:r>
+    </w:p>
+    <w:p>
+      <w:pPr>
+        <w:pStyle w:val="BodyText"/>
+        <w:numPr>
+          <w:ilvl w:val="0"/>
+          <w:numId w:val="24"/>
+        </w:numPr>
+        <w:spacing w:line="480" w:lineRule="auto"/>
+        <w:rPr>
+          <w:rFonts w:ascii="Tahoma" w:hAnsi="Tahoma" w:cs="Tahoma"/>
+          <w:sz w:val="20"/>
+          <w:szCs w:val="20"/>
+        </w:rPr>
+      </w:pPr>
+      <w:r>
+        <w:rPr>
+          <w:rFonts w:ascii="Tahoma" w:hAnsi="Tahoma" w:cs="Tahoma"/>
+          <w:sz w:val="20"/>
+          <w:szCs w:val="20"/>
+        </w:rPr>
+        <w:t>Added an activity diagram for basic activities of the game system.</w:t>
+      </w:r>
+      <w:r>
+        <w:rPr>
+          <w:rFonts w:ascii="Tahoma" w:hAnsi="Tahoma" w:cs="Tahoma"/>
+          <w:sz w:val="20"/>
+          <w:szCs w:val="20"/>
+        </w:rPr>
+        <w:t xml:space="preserve"> (Picture 9)</w:t>
+      </w:r>
+    </w:p>
+    <w:p>
+      <w:pPr>
+        <w:pStyle w:val="Heading1"/>
+        <w:numPr>
+          <w:ilvl w:val="0"/>
+          <w:numId w:val="21"/>
+        </w:numPr>
+        <w:spacing w:line="480" w:lineRule="auto"/>
+        <w:rPr>
+          <w:rFonts w:eastAsia="Arial Unicode MS" w:cs="Arial Unicode MS"/>
+        </w:rPr>
+      </w:pPr>
       <w:bookmarkStart w:id="13" w:name="_Toc495335518"/>
       <w:r>
         <w:rPr>
@@ -9275,11 +10729,6 @@
         <w:t>Glossary</w:t>
       </w:r>
       <w:bookmarkEnd w:id="13"/>
-    </w:p>
-    <w:p>
-      <w:pPr>
-        <w:pStyle w:val="BodyText"/>
-      </w:pPr>
     </w:p>
     <w:p>
       <w:pPr>
@@ -9293,8 +10742,8 @@
         <w:rPr>
           <w:rFonts w:ascii="Times New Roman" w:eastAsia="Times New Roman" w:hAnsi="Times New Roman" w:cs="Times New Roman"/>
           <w:color w:val="auto"/>
-          <w:sz w:val="24"/>
-          <w:szCs w:val="24"/>
+          <w:sz w:val="20"/>
+          <w:szCs w:val="20"/>
           <w:bdr w:val="none" w:sz="0" w:space="0" w:color="auto"/>
         </w:rPr>
       </w:pPr>
@@ -9321,8 +10770,8 @@
         <w:rPr>
           <w:rFonts w:ascii="Arial" w:eastAsia="Times New Roman" w:hAnsi="Arial" w:cs="Arial"/>
           <w:color w:val="222222"/>
-          <w:sz w:val="24"/>
-          <w:szCs w:val="24"/>
+          <w:sz w:val="20"/>
+          <w:szCs w:val="20"/>
           <w:bdr w:val="none" w:sz="0" w:space="0" w:color="auto"/>
           <w:shd w:val="clear" w:color="auto" w:fill="FFFFFF"/>
         </w:rPr>
@@ -9557,7 +11006,7 @@
       <w:rPr>
         <w:noProof/>
       </w:rPr>
-      <w:t>1</w:t>
+      <w:t>25</w:t>
     </w:r>
     <w:r>
       <w:fldChar w:fldCharType="end"/>
@@ -13378,7 +14827,7 @@
   <w:num w:numId="16">
     <w:abstractNumId w:val="17"/>
     <w:lvlOverride w:ilvl="0">
-      <w:lvl w:ilvl="0" w:tplc="C854B1C8">
+      <w:lvl w:ilvl="0" w:tplc="566CDF4E">
         <w:start w:val="1"/>
         <w:numFmt w:val="decimal"/>
         <w:lvlText w:val="%1."/>
@@ -13411,7 +14860,7 @@
       </w:lvl>
     </w:lvlOverride>
     <w:lvlOverride w:ilvl="3">
-      <w:lvl w:ilvl="3" w:tplc="7C8EE36E">
+      <w:lvl w:ilvl="3" w:tplc="39C48810">
         <w:start w:val="1"/>
         <w:numFmt w:val="decimal"/>
         <w:lvlText w:val="%4."/>
@@ -13446,7 +14895,7 @@
     <w:abstractNumId w:val="11"/>
     <w:lvlOverride w:ilvl="0">
       <w:startOverride w:val="5"/>
-      <w:lvl w:ilvl="0" w:tplc="08E0B800">
+      <w:lvl w:ilvl="0" w:tplc="7A906E6A">
         <w:start w:val="5"/>
         <w:numFmt w:val="decimal"/>
         <w:lvlText w:val=""/>
@@ -13455,7 +14904,7 @@
     </w:lvlOverride>
     <w:lvlOverride w:ilvl="3">
       <w:startOverride w:val="1"/>
-      <w:lvl w:ilvl="3" w:tplc="96803FC4">
+      <w:lvl w:ilvl="3" w:tplc="A46682B8">
         <w:start w:val="1"/>
         <w:numFmt w:val="decimal"/>
         <w:lvlText w:val="%4."/>
@@ -13485,7 +14934,7 @@
     </w:lvlOverride>
     <w:lvlOverride w:ilvl="6">
       <w:startOverride w:val="1"/>
-      <w:lvl w:ilvl="6" w:tplc="1226AF78">
+      <w:lvl w:ilvl="6" w:tplc="50A8D50E">
         <w:start w:val="1"/>
         <w:numFmt w:val="decimal"/>
         <w:lvlText w:val="%7."/>
@@ -13520,7 +14969,7 @@
   <w:num w:numId="19">
     <w:abstractNumId w:val="15"/>
     <w:lvlOverride w:ilvl="3">
-      <w:lvl w:ilvl="3" w:tplc="8E4EA812">
+      <w:lvl w:ilvl="3" w:tplc="E8D8637A">
         <w:start w:val="1"/>
         <w:numFmt w:val="decimal"/>
         <w:lvlText w:val="%4."/>

</xml_diff>

<commit_message>
What is new section - added
</commit_message>
<xml_diff>
--- a/doc/Iteration2/Analysis/1E.Analysis.Iteration{2}.2017.11.17 (1).docx
+++ b/doc/Iteration2/Analysis/1E.Analysis.Iteration{2}.2017.11.17 (1).docx
@@ -2,7 +2,6 @@
 <file path=word/document.xml><?xml version="1.0" encoding="utf-8"?>
 <w:document xmlns:wpc="http://schemas.microsoft.com/office/word/2010/wordprocessingCanvas" xmlns:mo="http://schemas.microsoft.com/office/mac/office/2008/main" xmlns:mc="http://schemas.openxmlformats.org/markup-compatibility/2006" xmlns:mv="urn:schemas-microsoft-com:mac:vml" xmlns:o="urn:schemas-microsoft-com:office:office" xmlns:r="http://schemas.openxmlformats.org/officeDocument/2006/relationships" xmlns:m="http://schemas.openxmlformats.org/officeDocument/2006/math" xmlns:v="urn:schemas-microsoft-com:vml" xmlns:wp14="http://schemas.microsoft.com/office/word/2010/wordprocessingDrawing" xmlns:wp="http://schemas.openxmlformats.org/drawingml/2006/wordprocessingDrawing" xmlns:w10="urn:schemas-microsoft-com:office:word" xmlns:w="http://schemas.openxmlformats.org/wordprocessingml/2006/main" xmlns:w14="http://schemas.microsoft.com/office/word/2010/wordml" xmlns:w15="http://schemas.microsoft.com/office/word/2012/wordml" xmlns:wpg="http://schemas.microsoft.com/office/word/2010/wordprocessingGroup" xmlns:wpi="http://schemas.microsoft.com/office/word/2010/wordprocessingInk" xmlns:wne="http://schemas.microsoft.com/office/word/2006/wordml" xmlns:wps="http://schemas.microsoft.com/office/word/2010/wordprocessingShape" mc:Ignorable="w14 w15 wp14">
   <w:body>
-    <w:bookmarkStart w:id="0" w:name="xgraphic"/>
     <w:p>
       <w:pPr>
         <w:pStyle w:val="CompanyName"/>
@@ -10,6 +9,7 @@
           <w:bottom w:val="single" w:sz="6" w:space="31" w:color="999999"/>
         </w:pBdr>
       </w:pPr>
+      <w:bookmarkStart w:id="0" w:name="xgraphic"/>
       <w:r>
         <w:rPr>
           <w:noProof/>
@@ -553,7 +553,15 @@
           <w:sz w:val="24"/>
           <w:szCs w:val="24"/>
         </w:rPr>
-        <w:t>: November17</w:t>
+        <w:t xml:space="preserve"> :</w:t>
+      </w:r>
+      <w:r>
+        <w:rPr>
+          <w:rFonts w:ascii="Times" w:hAnsi="Times"/>
+          <w:sz w:val="24"/>
+          <w:szCs w:val="24"/>
+        </w:rPr>
+        <w:t xml:space="preserve"> November17</w:t>
       </w:r>
       <w:r>
         <w:rPr>
@@ -1494,7 +1502,7 @@
         <w:rPr>
           <w:noProof/>
         </w:rPr>
-        <w:t>13</w:t>
+        <w:t>15</w:t>
       </w:r>
     </w:p>
     <w:p>
@@ -1521,7 +1529,7 @@
         <w:rPr>
           <w:noProof/>
         </w:rPr>
-        <w:t>14</w:t>
+        <w:t>15</w:t>
       </w:r>
     </w:p>
     <w:p>
@@ -1587,7 +1595,7 @@
         <w:rPr>
           <w:noProof/>
         </w:rPr>
-        <w:t>15</w:t>
+        <w:t>21</w:t>
       </w:r>
     </w:p>
     <w:p>
@@ -1614,10 +1622,29 @@
         <w:rPr>
           <w:noProof/>
         </w:rPr>
-        <w:t>19</w:t>
-      </w:r>
-      <w:bookmarkStart w:id="1" w:name="_GoBack"/>
-      <w:bookmarkEnd w:id="1"/>
+        <w:t>21</w:t>
+      </w:r>
+    </w:p>
+    <w:p>
+      <w:pPr>
+        <w:pStyle w:val="TOC2"/>
+        <w:rPr>
+          <w:noProof/>
+        </w:rPr>
+      </w:pPr>
+      <w:r>
+        <w:rPr>
+          <w:noProof/>
+        </w:rPr>
+        <w:t>4.     What is new?</w:t>
+      </w:r>
+      <w:r>
+        <w:rPr>
+          <w:noProof/>
+        </w:rPr>
+        <w:tab/>
+        <w:t>22</w:t>
+      </w:r>
     </w:p>
     <w:p>
       <w:pPr>
@@ -1775,14 +1802,14 @@
           <w:numId w:val="9"/>
         </w:numPr>
       </w:pPr>
-      <w:bookmarkStart w:id="2" w:name="_Toc495335507"/>
+      <w:bookmarkStart w:id="1" w:name="_Toc495335507"/>
       <w:r>
         <w:rPr>
           <w:rFonts w:eastAsia="Arial Unicode MS" w:cs="Arial Unicode MS"/>
         </w:rPr>
         <w:t>Introduction</w:t>
       </w:r>
-      <w:bookmarkEnd w:id="2"/>
+      <w:bookmarkEnd w:id="1"/>
     </w:p>
     <w:p>
       <w:pPr>
@@ -1877,14 +1904,14 @@
           <w:numId w:val="9"/>
         </w:numPr>
       </w:pPr>
-      <w:bookmarkStart w:id="3" w:name="_Toc495335508"/>
+      <w:bookmarkStart w:id="2" w:name="_Toc495335508"/>
       <w:r>
         <w:rPr>
           <w:rFonts w:eastAsia="Arial Unicode MS" w:cs="Arial Unicode MS"/>
         </w:rPr>
         <w:t>Proposed System</w:t>
       </w:r>
-      <w:bookmarkEnd w:id="3"/>
+      <w:bookmarkEnd w:id="2"/>
     </w:p>
     <w:p>
       <w:pPr>
@@ -1899,11 +1926,11 @@
           <w:numId w:val="11"/>
         </w:numPr>
       </w:pPr>
-      <w:bookmarkStart w:id="4" w:name="_Toc495335509"/>
+      <w:bookmarkStart w:id="3" w:name="_Toc495335509"/>
       <w:r>
         <w:t>Overview</w:t>
       </w:r>
-      <w:bookmarkEnd w:id="4"/>
+      <w:bookmarkEnd w:id="3"/>
     </w:p>
     <w:p>
       <w:pPr>
@@ -3051,11 +3078,11 @@
           <w:numId w:val="11"/>
         </w:numPr>
       </w:pPr>
-      <w:bookmarkStart w:id="5" w:name="_Toc495335510"/>
+      <w:bookmarkStart w:id="4" w:name="_Toc495335510"/>
       <w:r>
         <w:t>Functional Requirements</w:t>
       </w:r>
-      <w:bookmarkEnd w:id="5"/>
+      <w:bookmarkEnd w:id="4"/>
     </w:p>
     <w:p>
       <w:pPr>
@@ -3295,6 +3322,34 @@
     <w:p>
       <w:pPr>
         <w:pStyle w:val="ListBullet"/>
+        <w:numPr>
+          <w:ilvl w:val="0"/>
+          <w:numId w:val="13"/>
+        </w:numPr>
+        <w:spacing w:line="480" w:lineRule="auto"/>
+        <w:rPr>
+          <w:sz w:val="20"/>
+          <w:szCs w:val="20"/>
+        </w:rPr>
+      </w:pPr>
+      <w:r>
+        <w:rPr>
+          <w:sz w:val="20"/>
+          <w:szCs w:val="20"/>
+        </w:rPr>
+        <w:t xml:space="preserve">By choosing the multiplayer option, two players </w:t>
+      </w:r>
+      <w:r>
+        <w:rPr>
+          <w:sz w:val="20"/>
+          <w:szCs w:val="20"/>
+        </w:rPr>
+        <w:t>will be able to play from the same device together.</w:t>
+      </w:r>
+    </w:p>
+    <w:p>
+      <w:pPr>
+        <w:pStyle w:val="ListBullet"/>
       </w:pPr>
     </w:p>
     <w:p>
@@ -3305,11 +3360,11 @@
           <w:numId w:val="11"/>
         </w:numPr>
       </w:pPr>
-      <w:bookmarkStart w:id="6" w:name="_Toc495335511"/>
+      <w:bookmarkStart w:id="5" w:name="_Toc495335511"/>
       <w:r>
         <w:t>Non-functional Requirements</w:t>
       </w:r>
-      <w:bookmarkEnd w:id="6"/>
+      <w:bookmarkEnd w:id="5"/>
     </w:p>
     <w:p>
       <w:pPr>
@@ -3336,6 +3391,13 @@
         </w:rPr>
         <w:t>The gameplay will be easy to adapt</w:t>
       </w:r>
+      <w:r>
+        <w:rPr>
+          <w:sz w:val="20"/>
+          <w:szCs w:val="20"/>
+        </w:rPr>
+        <w:t>.</w:t>
+      </w:r>
     </w:p>
     <w:p>
       <w:pPr>
@@ -3355,7 +3417,7 @@
           <w:sz w:val="20"/>
           <w:szCs w:val="20"/>
         </w:rPr>
-        <w:t>The graphics will be smooth as possible</w:t>
+        <w:t>The source code of the project and documentations will be sufficiently readable and easy to learn.</w:t>
       </w:r>
     </w:p>
     <w:p>
@@ -3376,7 +3438,63 @@
           <w:sz w:val="20"/>
           <w:szCs w:val="20"/>
         </w:rPr>
+        <w:t>The graphics will be smooth as possible</w:t>
+      </w:r>
+      <w:r>
+        <w:rPr>
+          <w:sz w:val="20"/>
+          <w:szCs w:val="20"/>
+        </w:rPr>
+        <w:t>.</w:t>
+      </w:r>
+    </w:p>
+    <w:p>
+      <w:pPr>
+        <w:pStyle w:val="ListBullet"/>
+        <w:numPr>
+          <w:ilvl w:val="0"/>
+          <w:numId w:val="13"/>
+        </w:numPr>
+        <w:spacing w:line="480" w:lineRule="auto"/>
+        <w:rPr>
+          <w:sz w:val="20"/>
+          <w:szCs w:val="20"/>
+        </w:rPr>
+      </w:pPr>
+      <w:r>
+        <w:rPr>
+          <w:sz w:val="20"/>
+          <w:szCs w:val="20"/>
+        </w:rPr>
         <w:t>The game itself will be sufficiently responsive with small delays.</w:t>
+      </w:r>
+    </w:p>
+    <w:p>
+      <w:pPr>
+        <w:pStyle w:val="ListBullet"/>
+        <w:numPr>
+          <w:ilvl w:val="0"/>
+          <w:numId w:val="13"/>
+        </w:numPr>
+        <w:spacing w:line="480" w:lineRule="auto"/>
+        <w:rPr>
+          <w:sz w:val="20"/>
+          <w:szCs w:val="20"/>
+        </w:rPr>
+      </w:pPr>
+      <w:r>
+        <w:rPr>
+          <w:sz w:val="20"/>
+          <w:szCs w:val="20"/>
+        </w:rPr>
+        <w:t xml:space="preserve">Playing the game, the player could memorize the </w:t>
+      </w:r>
+      <w:r>
+        <w:rPr>
+          <w:sz w:val="20"/>
+          <w:szCs w:val="20"/>
+        </w:rPr>
+        <w:t>his/her childhood games.</w:t>
       </w:r>
     </w:p>
     <w:p>
@@ -3392,11 +3510,11 @@
           <w:numId w:val="14"/>
         </w:numPr>
       </w:pPr>
-      <w:bookmarkStart w:id="7" w:name="_Toc495335512"/>
+      <w:bookmarkStart w:id="6" w:name="_Toc495335512"/>
       <w:r>
         <w:t>Pseudo Requirements</w:t>
       </w:r>
-      <w:bookmarkEnd w:id="7"/>
+      <w:bookmarkEnd w:id="6"/>
     </w:p>
     <w:p>
       <w:pPr>
@@ -3428,7 +3546,14 @@
           <w:sz w:val="20"/>
           <w:szCs w:val="20"/>
         </w:rPr>
-        <w:t>be implemented using JavaFX library</w:t>
+        <w:t>be implemented using Java swing</w:t>
+      </w:r>
+      <w:r>
+        <w:rPr>
+          <w:sz w:val="20"/>
+          <w:szCs w:val="20"/>
+        </w:rPr>
+        <w:t xml:space="preserve"> library</w:t>
       </w:r>
       <w:r>
         <w:rPr>
@@ -3479,7 +3604,7 @@
           <w:szCs w:val="24"/>
         </w:rPr>
       </w:pPr>
-      <w:bookmarkStart w:id="8" w:name="_Toc495335513"/>
+      <w:bookmarkStart w:id="7" w:name="_Toc495335513"/>
     </w:p>
     <w:p>
       <w:pPr>
@@ -3508,7 +3633,7 @@
         </w:rPr>
         <w:t>System Models</w:t>
       </w:r>
-      <w:bookmarkEnd w:id="8"/>
+      <w:bookmarkEnd w:id="7"/>
     </w:p>
     <w:p>
       <w:pPr>
@@ -3551,12 +3676,11 @@
           <w:sz w:val="20"/>
           <w:szCs w:val="20"/>
         </w:rPr>
-        <w:lastRenderedPageBreak/>
         <w:drawing>
-          <wp:inline distT="0" distB="0" distL="0" distR="0" wp14:anchorId="4D19A19D" wp14:editId="6B59D003">
-            <wp:extent cx="5273675" cy="4020820"/>
-            <wp:effectExtent l="0" t="0" r="9525" b="0"/>
-            <wp:docPr id="11" name="Picture 11" descr="../Desktop/cs319/untitled%20folder/1E.Civilizational-Wars/doc/UseCaseDiagram/Use_case_diagram.png"/>
+          <wp:inline distT="0" distB="0" distL="0" distR="0" wp14:anchorId="4A1BC9F3" wp14:editId="74082EAF">
+            <wp:extent cx="5267325" cy="4038600"/>
+            <wp:effectExtent l="0" t="0" r="0" b="0"/>
+            <wp:docPr id="2" name="Picture 2" descr="../../UseCaseDiagram/use-case.jpg"/>
             <wp:cNvGraphicFramePr>
               <a:graphicFrameLocks xmlns:a="http://schemas.openxmlformats.org/drawingml/2006/main" noChangeAspect="1"/>
             </wp:cNvGraphicFramePr>
@@ -3564,13 +3688,13 @@
               <a:graphicData uri="http://schemas.openxmlformats.org/drawingml/2006/picture">
                 <pic:pic xmlns:pic="http://schemas.openxmlformats.org/drawingml/2006/picture">
                   <pic:nvPicPr>
-                    <pic:cNvPr id="0" name="Picture 7" descr="../Desktop/cs319/untitled%20folder/1E.Civilizational-Wars/doc/UseCaseDiagram/Use_case_diagram.png"/>
+                    <pic:cNvPr id="0" name="Picture 1" descr="../../UseCaseDiagram/use-case.jpg"/>
                     <pic:cNvPicPr>
                       <a:picLocks noChangeAspect="1" noChangeArrowheads="1"/>
                     </pic:cNvPicPr>
                   </pic:nvPicPr>
                   <pic:blipFill>
-                    <a:blip r:embed="rId12" cstate="print">
+                    <a:blip r:embed="rId12">
                       <a:extLst>
                         <a:ext uri="{28A0092B-C50C-407E-A947-70E740481C1C}">
                           <a14:useLocalDpi xmlns:a14="http://schemas.microsoft.com/office/drawing/2010/main" val="0"/>
@@ -3585,7 +3709,7 @@
                   <pic:spPr bwMode="auto">
                     <a:xfrm>
                       <a:off x="0" y="0"/>
-                      <a:ext cx="5273675" cy="4020820"/>
+                      <a:ext cx="5267325" cy="4038600"/>
                     </a:xfrm>
                     <a:prstGeom prst="rect">
                       <a:avLst/>
@@ -3688,11 +3812,11 @@
         </w:numPr>
         <w:spacing w:line="480" w:lineRule="auto"/>
       </w:pPr>
-      <w:bookmarkStart w:id="9" w:name="_Toc495335514"/>
+      <w:bookmarkStart w:id="8" w:name="_Toc495335514"/>
       <w:r>
         <w:t>Use-case scenarios</w:t>
       </w:r>
-      <w:bookmarkEnd w:id="9"/>
+      <w:bookmarkEnd w:id="8"/>
     </w:p>
     <w:p>
       <w:pPr>
@@ -3753,7 +3877,15 @@
           <w:sz w:val="20"/>
           <w:szCs w:val="20"/>
         </w:rPr>
-        <w:t>Play game</w:t>
+        <w:t xml:space="preserve">Play </w:t>
+      </w:r>
+      <w:r>
+        <w:rPr>
+          <w:rFonts w:ascii="Tahoma" w:hAnsi="Tahoma" w:cs="Tahoma"/>
+          <w:sz w:val="20"/>
+          <w:szCs w:val="20"/>
+        </w:rPr>
+        <w:t>single player</w:t>
       </w:r>
     </w:p>
     <w:p>
@@ -3849,6 +3981,7 @@
           <w:sz w:val="20"/>
           <w:szCs w:val="20"/>
         </w:rPr>
+        <w:lastRenderedPageBreak/>
         <w:t>Exit condition:</w:t>
       </w:r>
     </w:p>
@@ -3918,7 +4051,6 @@
           <w:sz w:val="20"/>
           <w:szCs w:val="20"/>
         </w:rPr>
-        <w:lastRenderedPageBreak/>
         <w:t>Player on purposely exit during the game.</w:t>
       </w:r>
     </w:p>
@@ -4282,6 +4414,7 @@
           <w:sz w:val="20"/>
           <w:szCs w:val="20"/>
         </w:rPr>
+        <w:lastRenderedPageBreak/>
         <w:t>Use-case name:</w:t>
       </w:r>
       <w:r>
@@ -4373,7 +4506,6 @@
           <w:sz w:val="20"/>
           <w:szCs w:val="20"/>
         </w:rPr>
-        <w:lastRenderedPageBreak/>
         <w:t>The game has already started and player continues playing</w:t>
       </w:r>
     </w:p>
@@ -4760,6 +4892,7 @@
           <w:sz w:val="20"/>
           <w:szCs w:val="20"/>
         </w:rPr>
+        <w:lastRenderedPageBreak/>
         <w:t xml:space="preserve">Entry condition: </w:t>
       </w:r>
     </w:p>
@@ -4829,7 +4962,6 @@
           <w:sz w:val="20"/>
           <w:szCs w:val="20"/>
         </w:rPr>
-        <w:lastRenderedPageBreak/>
         <w:t>Player saves the game at that point of pause</w:t>
       </w:r>
     </w:p>
@@ -5198,6 +5330,7 @@
           <w:sz w:val="20"/>
           <w:szCs w:val="20"/>
         </w:rPr>
+        <w:lastRenderedPageBreak/>
         <w:t xml:space="preserve"> Player loads the level he passed before and starts the game.</w:t>
       </w:r>
     </w:p>
@@ -5268,7 +5401,6 @@
           <w:sz w:val="20"/>
           <w:szCs w:val="20"/>
         </w:rPr>
-        <w:lastRenderedPageBreak/>
         <w:t>Menu of the game appears with the options.</w:t>
       </w:r>
     </w:p>
@@ -5662,6 +5794,7 @@
           <w:sz w:val="20"/>
           <w:szCs w:val="20"/>
         </w:rPr>
+        <w:lastRenderedPageBreak/>
         <w:t>Player did the needed configurations and returns back to the main menu by applying the changes, OR.</w:t>
       </w:r>
     </w:p>
@@ -5732,7 +5865,6 @@
           <w:sz w:val="20"/>
           <w:szCs w:val="20"/>
         </w:rPr>
-        <w:lastRenderedPageBreak/>
         <w:t>Game launches.</w:t>
       </w:r>
     </w:p>
@@ -6116,6 +6248,7 @@
           <w:sz w:val="20"/>
           <w:szCs w:val="20"/>
         </w:rPr>
+        <w:lastRenderedPageBreak/>
         <w:t>Main flow of events:</w:t>
       </w:r>
     </w:p>
@@ -6179,7 +6312,6 @@
           <w:sz w:val="20"/>
           <w:szCs w:val="20"/>
         </w:rPr>
-        <w:lastRenderedPageBreak/>
         <w:t xml:space="preserve">3. Player chooses the button with the label of </w:t>
       </w:r>
       <w:r>
@@ -6563,6 +6695,7 @@
           <w:sz w:val="20"/>
           <w:szCs w:val="20"/>
         </w:rPr>
+        <w:lastRenderedPageBreak/>
         <w:t xml:space="preserve">3. Player chooses the button with the label of </w:t>
       </w:r>
       <w:r>
@@ -6662,7 +6795,6 @@
           <w:sz w:val="20"/>
           <w:szCs w:val="20"/>
         </w:rPr>
-        <w:lastRenderedPageBreak/>
         <w:t>Alternative flow of event:</w:t>
       </w:r>
     </w:p>
@@ -6689,6 +6821,1044 @@
         </w:rPr>
         <w:t>The default settings are remained as the same.</w:t>
       </w:r>
+    </w:p>
+    <w:p>
+      <w:pPr>
+        <w:pStyle w:val="BodyText"/>
+        <w:spacing w:line="480" w:lineRule="auto"/>
+        <w:rPr>
+          <w:rFonts w:ascii="Tahoma" w:hAnsi="Tahoma" w:cs="Tahoma"/>
+          <w:b/>
+          <w:sz w:val="20"/>
+          <w:szCs w:val="20"/>
+        </w:rPr>
+      </w:pPr>
+    </w:p>
+    <w:p>
+      <w:pPr>
+        <w:pStyle w:val="BodyText"/>
+        <w:spacing w:line="480" w:lineRule="auto"/>
+        <w:ind w:left="360"/>
+        <w:rPr>
+          <w:rFonts w:ascii="Tahoma" w:hAnsi="Tahoma" w:cs="Tahoma"/>
+          <w:i/>
+          <w:sz w:val="20"/>
+          <w:szCs w:val="20"/>
+          <w:u w:val="single"/>
+        </w:rPr>
+      </w:pPr>
+      <w:r>
+        <w:rPr>
+          <w:rFonts w:ascii="Tahoma" w:hAnsi="Tahoma" w:cs="Tahoma"/>
+          <w:i/>
+          <w:sz w:val="20"/>
+          <w:szCs w:val="20"/>
+          <w:u w:val="single"/>
+        </w:rPr>
+        <w:t>Use-case 8</w:t>
+      </w:r>
+    </w:p>
+    <w:p>
+      <w:pPr>
+        <w:pStyle w:val="BodyText"/>
+        <w:spacing w:line="480" w:lineRule="auto"/>
+        <w:ind w:left="360"/>
+        <w:rPr>
+          <w:rFonts w:ascii="Tahoma" w:hAnsi="Tahoma" w:cs="Tahoma"/>
+          <w:sz w:val="20"/>
+          <w:szCs w:val="20"/>
+        </w:rPr>
+      </w:pPr>
+      <w:r>
+        <w:rPr>
+          <w:rFonts w:ascii="Tahoma" w:hAnsi="Tahoma" w:cs="Tahoma"/>
+          <w:b/>
+          <w:sz w:val="20"/>
+          <w:szCs w:val="20"/>
+        </w:rPr>
+        <w:t>Use-case name:</w:t>
+      </w:r>
+      <w:r>
+        <w:rPr>
+          <w:rFonts w:ascii="Tahoma" w:hAnsi="Tahoma" w:cs="Tahoma"/>
+          <w:b/>
+          <w:sz w:val="20"/>
+          <w:szCs w:val="20"/>
+        </w:rPr>
+        <w:tab/>
+      </w:r>
+      <w:r>
+        <w:rPr>
+          <w:rFonts w:ascii="Tahoma" w:hAnsi="Tahoma" w:cs="Tahoma"/>
+          <w:sz w:val="20"/>
+          <w:szCs w:val="20"/>
+        </w:rPr>
+        <w:t xml:space="preserve">Play </w:t>
+      </w:r>
+      <w:r>
+        <w:rPr>
+          <w:rFonts w:ascii="Tahoma" w:hAnsi="Tahoma" w:cs="Tahoma"/>
+          <w:sz w:val="20"/>
+          <w:szCs w:val="20"/>
+        </w:rPr>
+        <w:t>multi</w:t>
+      </w:r>
+      <w:r>
+        <w:rPr>
+          <w:rFonts w:ascii="Tahoma" w:hAnsi="Tahoma" w:cs="Tahoma"/>
+          <w:sz w:val="20"/>
+          <w:szCs w:val="20"/>
+        </w:rPr>
+        <w:t>player</w:t>
+      </w:r>
+    </w:p>
+    <w:p>
+      <w:pPr>
+        <w:pStyle w:val="BodyText"/>
+        <w:spacing w:line="480" w:lineRule="auto"/>
+        <w:ind w:left="360"/>
+        <w:rPr>
+          <w:rFonts w:ascii="Tahoma" w:hAnsi="Tahoma" w:cs="Tahoma"/>
+          <w:sz w:val="20"/>
+          <w:szCs w:val="20"/>
+        </w:rPr>
+      </w:pPr>
+      <w:r>
+        <w:rPr>
+          <w:rFonts w:ascii="Tahoma" w:hAnsi="Tahoma" w:cs="Tahoma"/>
+          <w:b/>
+          <w:sz w:val="20"/>
+          <w:szCs w:val="20"/>
+        </w:rPr>
+        <w:t xml:space="preserve">Participating actors: </w:t>
+      </w:r>
+      <w:r>
+        <w:rPr>
+          <w:rFonts w:ascii="Tahoma" w:hAnsi="Tahoma" w:cs="Tahoma"/>
+          <w:sz w:val="20"/>
+          <w:szCs w:val="20"/>
+        </w:rPr>
+        <w:t>Player</w:t>
+      </w:r>
+      <w:r>
+        <w:rPr>
+          <w:rFonts w:ascii="Tahoma" w:hAnsi="Tahoma" w:cs="Tahoma"/>
+          <w:sz w:val="20"/>
+          <w:szCs w:val="20"/>
+        </w:rPr>
+        <w:t>1, Player2</w:t>
+      </w:r>
+    </w:p>
+    <w:p>
+      <w:pPr>
+        <w:pStyle w:val="BodyText"/>
+        <w:spacing w:line="480" w:lineRule="auto"/>
+        <w:ind w:left="360"/>
+        <w:rPr>
+          <w:rFonts w:ascii="Tahoma" w:hAnsi="Tahoma" w:cs="Tahoma"/>
+          <w:b/>
+          <w:sz w:val="20"/>
+          <w:szCs w:val="20"/>
+        </w:rPr>
+      </w:pPr>
+      <w:r>
+        <w:rPr>
+          <w:rFonts w:ascii="Tahoma" w:hAnsi="Tahoma" w:cs="Tahoma"/>
+          <w:b/>
+          <w:sz w:val="20"/>
+          <w:szCs w:val="20"/>
+        </w:rPr>
+        <w:t xml:space="preserve">Entry condition: </w:t>
+      </w:r>
+    </w:p>
+    <w:p>
+      <w:pPr>
+        <w:pStyle w:val="BodyText"/>
+        <w:numPr>
+          <w:ilvl w:val="0"/>
+          <w:numId w:val="27"/>
+        </w:numPr>
+        <w:spacing w:line="480" w:lineRule="auto"/>
+        <w:rPr>
+          <w:rFonts w:ascii="Tahoma" w:hAnsi="Tahoma" w:cs="Tahoma"/>
+          <w:sz w:val="20"/>
+          <w:szCs w:val="20"/>
+        </w:rPr>
+      </w:pPr>
+      <w:r>
+        <w:rPr>
+          <w:rFonts w:ascii="Tahoma" w:hAnsi="Tahoma" w:cs="Tahoma"/>
+          <w:sz w:val="20"/>
+          <w:szCs w:val="20"/>
+        </w:rPr>
+        <w:t>Player</w:t>
+      </w:r>
+      <w:r>
+        <w:rPr>
+          <w:rFonts w:ascii="Tahoma" w:hAnsi="Tahoma" w:cs="Tahoma"/>
+          <w:sz w:val="20"/>
+          <w:szCs w:val="20"/>
+        </w:rPr>
+        <w:t>1 or Player2</w:t>
+      </w:r>
+      <w:r>
+        <w:rPr>
+          <w:rFonts w:ascii="Tahoma" w:hAnsi="Tahoma" w:cs="Tahoma"/>
+          <w:sz w:val="20"/>
+          <w:szCs w:val="20"/>
+        </w:rPr>
+        <w:t xml:space="preserve"> clicks the button “Play Game” on UI</w:t>
+      </w:r>
+    </w:p>
+    <w:p>
+      <w:pPr>
+        <w:pStyle w:val="BodyText"/>
+        <w:numPr>
+          <w:ilvl w:val="0"/>
+          <w:numId w:val="27"/>
+        </w:numPr>
+        <w:spacing w:line="480" w:lineRule="auto"/>
+        <w:rPr>
+          <w:rFonts w:ascii="Tahoma" w:hAnsi="Tahoma" w:cs="Tahoma"/>
+          <w:sz w:val="20"/>
+          <w:szCs w:val="20"/>
+        </w:rPr>
+      </w:pPr>
+      <w:r>
+        <w:rPr>
+          <w:rFonts w:ascii="Tahoma" w:hAnsi="Tahoma" w:cs="Tahoma"/>
+          <w:sz w:val="20"/>
+          <w:szCs w:val="20"/>
+        </w:rPr>
+        <w:t xml:space="preserve">In the next panel, one of them clicks </w:t>
+      </w:r>
+      <w:r>
+        <w:rPr>
+          <w:rFonts w:ascii="Helvetica" w:eastAsia="Helvetica" w:hAnsi="Helvetica" w:cs="Helvetica"/>
+          <w:sz w:val="20"/>
+          <w:szCs w:val="20"/>
+        </w:rPr>
+        <w:t>“Multiplayer” button</w:t>
+      </w:r>
+    </w:p>
+    <w:p>
+      <w:pPr>
+        <w:pStyle w:val="BodyText"/>
+        <w:spacing w:line="480" w:lineRule="auto"/>
+        <w:ind w:left="360"/>
+        <w:rPr>
+          <w:rFonts w:ascii="Tahoma" w:hAnsi="Tahoma" w:cs="Tahoma"/>
+          <w:b/>
+          <w:sz w:val="20"/>
+          <w:szCs w:val="20"/>
+        </w:rPr>
+      </w:pPr>
+      <w:r>
+        <w:rPr>
+          <w:rFonts w:ascii="Tahoma" w:hAnsi="Tahoma" w:cs="Tahoma"/>
+          <w:b/>
+          <w:sz w:val="20"/>
+          <w:szCs w:val="20"/>
+        </w:rPr>
+        <w:t>Exit condition:</w:t>
+      </w:r>
+    </w:p>
+    <w:p>
+      <w:pPr>
+        <w:pStyle w:val="BodyText"/>
+        <w:numPr>
+          <w:ilvl w:val="0"/>
+          <w:numId w:val="27"/>
+        </w:numPr>
+        <w:spacing w:line="480" w:lineRule="auto"/>
+        <w:rPr>
+          <w:rFonts w:ascii="Tahoma" w:hAnsi="Tahoma" w:cs="Tahoma"/>
+          <w:sz w:val="20"/>
+          <w:szCs w:val="20"/>
+        </w:rPr>
+      </w:pPr>
+      <w:r>
+        <w:rPr>
+          <w:rFonts w:ascii="Tahoma" w:hAnsi="Tahoma" w:cs="Tahoma"/>
+          <w:sz w:val="20"/>
+          <w:szCs w:val="20"/>
+        </w:rPr>
+        <w:t>At least one of the p</w:t>
+      </w:r>
+      <w:r>
+        <w:rPr>
+          <w:rFonts w:ascii="Tahoma" w:hAnsi="Tahoma" w:cs="Tahoma"/>
+          <w:sz w:val="20"/>
+          <w:szCs w:val="20"/>
+        </w:rPr>
+        <w:t>layer</w:t>
+      </w:r>
+      <w:r>
+        <w:rPr>
+          <w:rFonts w:ascii="Tahoma" w:hAnsi="Tahoma" w:cs="Tahoma"/>
+          <w:sz w:val="20"/>
+          <w:szCs w:val="20"/>
+        </w:rPr>
+        <w:t>s</w:t>
+      </w:r>
+      <w:r>
+        <w:rPr>
+          <w:rFonts w:ascii="Tahoma" w:hAnsi="Tahoma" w:cs="Tahoma"/>
+          <w:sz w:val="20"/>
+          <w:szCs w:val="20"/>
+        </w:rPr>
+        <w:t xml:space="preserve"> managed to finish the level.</w:t>
+      </w:r>
+    </w:p>
+    <w:p>
+      <w:pPr>
+        <w:pStyle w:val="BodyText"/>
+        <w:numPr>
+          <w:ilvl w:val="0"/>
+          <w:numId w:val="27"/>
+        </w:numPr>
+        <w:spacing w:line="480" w:lineRule="auto"/>
+        <w:rPr>
+          <w:rFonts w:ascii="Tahoma" w:hAnsi="Tahoma" w:cs="Tahoma"/>
+          <w:sz w:val="20"/>
+          <w:szCs w:val="20"/>
+        </w:rPr>
+      </w:pPr>
+      <w:r>
+        <w:rPr>
+          <w:rFonts w:ascii="Tahoma" w:hAnsi="Tahoma" w:cs="Tahoma"/>
+          <w:sz w:val="20"/>
+          <w:szCs w:val="20"/>
+        </w:rPr>
+        <w:t>Both of the p</w:t>
+      </w:r>
+      <w:r>
+        <w:rPr>
+          <w:rFonts w:ascii="Tahoma" w:hAnsi="Tahoma" w:cs="Tahoma"/>
+          <w:sz w:val="20"/>
+          <w:szCs w:val="20"/>
+        </w:rPr>
+        <w:t>layer</w:t>
+      </w:r>
+      <w:r>
+        <w:rPr>
+          <w:rFonts w:ascii="Tahoma" w:hAnsi="Tahoma" w:cs="Tahoma"/>
+          <w:sz w:val="20"/>
+          <w:szCs w:val="20"/>
+        </w:rPr>
+        <w:t>s</w:t>
+      </w:r>
+      <w:r>
+        <w:rPr>
+          <w:rFonts w:ascii="Tahoma" w:hAnsi="Tahoma" w:cs="Tahoma"/>
+          <w:sz w:val="20"/>
+          <w:szCs w:val="20"/>
+        </w:rPr>
+        <w:t xml:space="preserve"> </w:t>
+      </w:r>
+      <w:r>
+        <w:rPr>
+          <w:rFonts w:ascii="Tahoma" w:hAnsi="Tahoma" w:cs="Tahoma"/>
+          <w:sz w:val="20"/>
+          <w:szCs w:val="20"/>
+        </w:rPr>
+        <w:t>have</w:t>
+      </w:r>
+      <w:r>
+        <w:rPr>
+          <w:rFonts w:ascii="Tahoma" w:hAnsi="Tahoma" w:cs="Tahoma"/>
+          <w:sz w:val="20"/>
+          <w:szCs w:val="20"/>
+        </w:rPr>
+        <w:t xml:space="preserve"> failed</w:t>
+      </w:r>
+      <w:r>
+        <w:rPr>
+          <w:rFonts w:ascii="Tahoma" w:hAnsi="Tahoma" w:cs="Tahoma"/>
+          <w:sz w:val="20"/>
+          <w:szCs w:val="20"/>
+        </w:rPr>
+        <w:t xml:space="preserve"> during</w:t>
+      </w:r>
+      <w:r>
+        <w:rPr>
+          <w:rFonts w:ascii="Tahoma" w:hAnsi="Tahoma" w:cs="Tahoma"/>
+          <w:sz w:val="20"/>
+          <w:szCs w:val="20"/>
+        </w:rPr>
+        <w:t xml:space="preserve"> the level.</w:t>
+      </w:r>
+    </w:p>
+    <w:p>
+      <w:pPr>
+        <w:pStyle w:val="BodyText"/>
+        <w:numPr>
+          <w:ilvl w:val="0"/>
+          <w:numId w:val="27"/>
+        </w:numPr>
+        <w:spacing w:line="480" w:lineRule="auto"/>
+        <w:rPr>
+          <w:rFonts w:ascii="Tahoma" w:hAnsi="Tahoma" w:cs="Tahoma"/>
+          <w:sz w:val="20"/>
+          <w:szCs w:val="20"/>
+        </w:rPr>
+      </w:pPr>
+      <w:r>
+        <w:rPr>
+          <w:rFonts w:ascii="Tahoma" w:hAnsi="Tahoma" w:cs="Tahoma"/>
+          <w:sz w:val="20"/>
+          <w:szCs w:val="20"/>
+        </w:rPr>
+        <w:t>One of the players</w:t>
+      </w:r>
+      <w:r>
+        <w:rPr>
+          <w:rFonts w:ascii="Tahoma" w:hAnsi="Tahoma" w:cs="Tahoma"/>
+          <w:sz w:val="20"/>
+          <w:szCs w:val="20"/>
+        </w:rPr>
+        <w:t xml:space="preserve"> on purposely exit</w:t>
+      </w:r>
+      <w:r>
+        <w:rPr>
+          <w:rFonts w:ascii="Tahoma" w:hAnsi="Tahoma" w:cs="Tahoma"/>
+          <w:sz w:val="20"/>
+          <w:szCs w:val="20"/>
+        </w:rPr>
+        <w:t>s</w:t>
+      </w:r>
+      <w:r>
+        <w:rPr>
+          <w:rFonts w:ascii="Tahoma" w:hAnsi="Tahoma" w:cs="Tahoma"/>
+          <w:sz w:val="20"/>
+          <w:szCs w:val="20"/>
+        </w:rPr>
+        <w:t xml:space="preserve"> during the game.</w:t>
+      </w:r>
+    </w:p>
+    <w:p>
+      <w:pPr>
+        <w:pStyle w:val="BodyText"/>
+        <w:spacing w:line="480" w:lineRule="auto"/>
+        <w:ind w:left="360"/>
+        <w:rPr>
+          <w:rFonts w:ascii="Tahoma" w:hAnsi="Tahoma" w:cs="Tahoma"/>
+          <w:b/>
+          <w:sz w:val="20"/>
+          <w:szCs w:val="20"/>
+        </w:rPr>
+      </w:pPr>
+      <w:r>
+        <w:rPr>
+          <w:rFonts w:ascii="Tahoma" w:hAnsi="Tahoma" w:cs="Tahoma"/>
+          <w:b/>
+          <w:sz w:val="20"/>
+          <w:szCs w:val="20"/>
+        </w:rPr>
+        <w:t>Main flow of events:</w:t>
+      </w:r>
+    </w:p>
+    <w:p>
+      <w:pPr>
+        <w:pStyle w:val="BodyText"/>
+        <w:spacing w:line="480" w:lineRule="auto"/>
+        <w:ind w:left="720"/>
+        <w:rPr>
+          <w:rFonts w:ascii="Tahoma" w:hAnsi="Tahoma" w:cs="Tahoma"/>
+          <w:sz w:val="20"/>
+          <w:szCs w:val="20"/>
+        </w:rPr>
+      </w:pPr>
+      <w:r>
+        <w:rPr>
+          <w:rFonts w:ascii="Tahoma" w:hAnsi="Tahoma" w:cs="Tahoma"/>
+          <w:sz w:val="20"/>
+          <w:szCs w:val="20"/>
+        </w:rPr>
+        <w:t xml:space="preserve">1. </w:t>
+      </w:r>
+      <w:r>
+        <w:rPr>
+          <w:rFonts w:ascii="Tahoma" w:hAnsi="Tahoma" w:cs="Tahoma"/>
+          <w:sz w:val="20"/>
+          <w:szCs w:val="20"/>
+        </w:rPr>
+        <w:t>Application starts.</w:t>
+      </w:r>
+    </w:p>
+    <w:p>
+      <w:pPr>
+        <w:pStyle w:val="BodyText"/>
+        <w:spacing w:line="480" w:lineRule="auto"/>
+        <w:ind w:left="720"/>
+        <w:rPr>
+          <w:rFonts w:ascii="Tahoma" w:hAnsi="Tahoma" w:cs="Tahoma"/>
+          <w:sz w:val="20"/>
+          <w:szCs w:val="20"/>
+        </w:rPr>
+      </w:pPr>
+      <w:r>
+        <w:rPr>
+          <w:rFonts w:ascii="Tahoma" w:hAnsi="Tahoma" w:cs="Tahoma"/>
+          <w:sz w:val="20"/>
+          <w:szCs w:val="20"/>
+        </w:rPr>
+        <w:t xml:space="preserve">2. </w:t>
+      </w:r>
+      <w:r>
+        <w:rPr>
+          <w:rFonts w:ascii="Tahoma" w:hAnsi="Tahoma" w:cs="Tahoma"/>
+          <w:sz w:val="20"/>
+          <w:szCs w:val="20"/>
+        </w:rPr>
+        <w:t>Menu of the game appears.</w:t>
+      </w:r>
+    </w:p>
+    <w:p>
+      <w:pPr>
+        <w:pStyle w:val="BodyText"/>
+        <w:spacing w:line="480" w:lineRule="auto"/>
+        <w:ind w:left="720"/>
+        <w:rPr>
+          <w:rFonts w:ascii="Tahoma" w:hAnsi="Tahoma" w:cs="Tahoma"/>
+          <w:sz w:val="20"/>
+          <w:szCs w:val="20"/>
+        </w:rPr>
+      </w:pPr>
+      <w:r>
+        <w:rPr>
+          <w:rFonts w:ascii="Tahoma" w:hAnsi="Tahoma" w:cs="Tahoma"/>
+          <w:sz w:val="20"/>
+          <w:szCs w:val="20"/>
+        </w:rPr>
+        <w:t xml:space="preserve">3. </w:t>
+      </w:r>
+      <w:r>
+        <w:rPr>
+          <w:rFonts w:ascii="Tahoma" w:hAnsi="Tahoma" w:cs="Tahoma"/>
+          <w:sz w:val="20"/>
+          <w:szCs w:val="20"/>
+        </w:rPr>
+        <w:t>One of the p</w:t>
+      </w:r>
+      <w:r>
+        <w:rPr>
+          <w:rFonts w:ascii="Tahoma" w:hAnsi="Tahoma" w:cs="Tahoma"/>
+          <w:sz w:val="20"/>
+          <w:szCs w:val="20"/>
+        </w:rPr>
+        <w:t>layer</w:t>
+      </w:r>
+      <w:r>
+        <w:rPr>
+          <w:rFonts w:ascii="Tahoma" w:hAnsi="Tahoma" w:cs="Tahoma"/>
+          <w:sz w:val="20"/>
+          <w:szCs w:val="20"/>
+        </w:rPr>
+        <w:t>s</w:t>
+      </w:r>
+      <w:r>
+        <w:rPr>
+          <w:rFonts w:ascii="Tahoma" w:hAnsi="Tahoma" w:cs="Tahoma"/>
+          <w:sz w:val="20"/>
+          <w:szCs w:val="20"/>
+        </w:rPr>
+        <w:t xml:space="preserve"> clicks the button “Play Game”</w:t>
+      </w:r>
+    </w:p>
+    <w:p>
+      <w:pPr>
+        <w:pStyle w:val="BodyText"/>
+        <w:spacing w:line="480" w:lineRule="auto"/>
+        <w:ind w:left="720"/>
+        <w:rPr>
+          <w:rFonts w:ascii="Tahoma" w:hAnsi="Tahoma" w:cs="Tahoma"/>
+          <w:sz w:val="20"/>
+          <w:szCs w:val="20"/>
+        </w:rPr>
+      </w:pPr>
+      <w:r>
+        <w:rPr>
+          <w:rFonts w:ascii="Tahoma" w:hAnsi="Tahoma" w:cs="Tahoma"/>
+          <w:sz w:val="20"/>
+          <w:szCs w:val="20"/>
+        </w:rPr>
+        <w:lastRenderedPageBreak/>
+        <w:t xml:space="preserve">4. One of the players clicks the button </w:t>
+      </w:r>
+      <w:r>
+        <w:rPr>
+          <w:rFonts w:ascii="Helvetica" w:eastAsia="Helvetica" w:hAnsi="Helvetica" w:cs="Helvetica"/>
+          <w:sz w:val="20"/>
+          <w:szCs w:val="20"/>
+        </w:rPr>
+        <w:t>“Multiplayer”</w:t>
+      </w:r>
+      <w:r>
+        <w:rPr>
+          <w:rFonts w:ascii="Tahoma" w:hAnsi="Tahoma" w:cs="Tahoma"/>
+          <w:sz w:val="20"/>
+          <w:szCs w:val="20"/>
+        </w:rPr>
+        <w:t xml:space="preserve"> </w:t>
+      </w:r>
+    </w:p>
+    <w:p>
+      <w:pPr>
+        <w:pStyle w:val="BodyText"/>
+        <w:spacing w:line="480" w:lineRule="auto"/>
+        <w:ind w:left="720"/>
+        <w:rPr>
+          <w:rFonts w:ascii="Tahoma" w:hAnsi="Tahoma" w:cs="Tahoma"/>
+          <w:sz w:val="20"/>
+          <w:szCs w:val="20"/>
+        </w:rPr>
+      </w:pPr>
+      <w:r>
+        <w:rPr>
+          <w:rFonts w:ascii="Tahoma" w:hAnsi="Tahoma" w:cs="Tahoma"/>
+          <w:sz w:val="20"/>
+          <w:szCs w:val="20"/>
+        </w:rPr>
+        <w:t>5</w:t>
+      </w:r>
+      <w:r>
+        <w:rPr>
+          <w:rFonts w:ascii="Tahoma" w:hAnsi="Tahoma" w:cs="Tahoma"/>
+          <w:sz w:val="20"/>
+          <w:szCs w:val="20"/>
+        </w:rPr>
+        <w:t xml:space="preserve">. </w:t>
+      </w:r>
+      <w:r>
+        <w:rPr>
+          <w:rFonts w:ascii="Tahoma" w:hAnsi="Tahoma" w:cs="Tahoma"/>
+          <w:sz w:val="20"/>
+          <w:szCs w:val="20"/>
+        </w:rPr>
+        <w:t>The game starts.</w:t>
+      </w:r>
+    </w:p>
+    <w:p>
+      <w:pPr>
+        <w:pStyle w:val="BodyText"/>
+        <w:spacing w:line="480" w:lineRule="auto"/>
+        <w:ind w:left="360"/>
+        <w:rPr>
+          <w:rFonts w:ascii="Tahoma" w:hAnsi="Tahoma" w:cs="Tahoma"/>
+          <w:b/>
+          <w:sz w:val="20"/>
+          <w:szCs w:val="20"/>
+        </w:rPr>
+      </w:pPr>
+      <w:r>
+        <w:rPr>
+          <w:rFonts w:ascii="Tahoma" w:hAnsi="Tahoma" w:cs="Tahoma"/>
+          <w:b/>
+          <w:sz w:val="20"/>
+          <w:szCs w:val="20"/>
+        </w:rPr>
+        <w:t>Alternative flow of event:</w:t>
+      </w:r>
+    </w:p>
+    <w:p>
+      <w:pPr>
+        <w:pStyle w:val="BodyText"/>
+        <w:spacing w:line="480" w:lineRule="auto"/>
+        <w:ind w:left="360"/>
+        <w:rPr>
+          <w:rFonts w:ascii="Tahoma" w:hAnsi="Tahoma" w:cs="Tahoma"/>
+          <w:b/>
+          <w:sz w:val="20"/>
+          <w:szCs w:val="20"/>
+        </w:rPr>
+      </w:pPr>
+      <w:r>
+        <w:rPr>
+          <w:rFonts w:ascii="Tahoma" w:hAnsi="Tahoma" w:cs="Tahoma"/>
+          <w:b/>
+          <w:sz w:val="20"/>
+          <w:szCs w:val="20"/>
+        </w:rPr>
+        <w:t>#1:</w:t>
+      </w:r>
+    </w:p>
+    <w:p>
+      <w:pPr>
+        <w:pStyle w:val="BodyText"/>
+        <w:spacing w:line="480" w:lineRule="auto"/>
+        <w:ind w:left="720"/>
+        <w:rPr>
+          <w:rFonts w:ascii="Tahoma" w:hAnsi="Tahoma" w:cs="Tahoma"/>
+          <w:sz w:val="20"/>
+          <w:szCs w:val="20"/>
+        </w:rPr>
+      </w:pPr>
+      <w:r>
+        <w:rPr>
+          <w:rFonts w:ascii="Tahoma" w:hAnsi="Tahoma" w:cs="Tahoma"/>
+          <w:sz w:val="20"/>
+          <w:szCs w:val="20"/>
+        </w:rPr>
+        <w:t xml:space="preserve">1. </w:t>
+      </w:r>
+      <w:r>
+        <w:rPr>
+          <w:rFonts w:ascii="Tahoma" w:hAnsi="Tahoma" w:cs="Tahoma"/>
+          <w:sz w:val="20"/>
+          <w:szCs w:val="20"/>
+        </w:rPr>
+        <w:t>One of the p</w:t>
+      </w:r>
+      <w:r>
+        <w:rPr>
+          <w:rFonts w:ascii="Tahoma" w:hAnsi="Tahoma" w:cs="Tahoma"/>
+          <w:sz w:val="20"/>
+          <w:szCs w:val="20"/>
+        </w:rPr>
+        <w:t>laye</w:t>
+      </w:r>
+      <w:r>
+        <w:rPr>
+          <w:rFonts w:ascii="Tahoma" w:hAnsi="Tahoma" w:cs="Tahoma"/>
+          <w:sz w:val="20"/>
+          <w:szCs w:val="20"/>
+        </w:rPr>
+        <w:t>rs want</w:t>
+      </w:r>
+      <w:r>
+        <w:rPr>
+          <w:rFonts w:ascii="Tahoma" w:hAnsi="Tahoma" w:cs="Tahoma"/>
+          <w:sz w:val="20"/>
+          <w:szCs w:val="20"/>
+        </w:rPr>
+        <w:t xml:space="preserve"> to change</w:t>
+      </w:r>
+      <w:r>
+        <w:rPr>
+          <w:rFonts w:ascii="Tahoma" w:hAnsi="Tahoma" w:cs="Tahoma"/>
+          <w:sz w:val="20"/>
+          <w:szCs w:val="20"/>
+        </w:rPr>
+        <w:t xml:space="preserve"> the</w:t>
+      </w:r>
+      <w:r>
+        <w:rPr>
+          <w:rFonts w:ascii="Tahoma" w:hAnsi="Tahoma" w:cs="Tahoma"/>
+          <w:sz w:val="20"/>
+          <w:szCs w:val="20"/>
+        </w:rPr>
+        <w:t xml:space="preserve"> settings of the game</w:t>
+      </w:r>
+    </w:p>
+    <w:p>
+      <w:pPr>
+        <w:pStyle w:val="BodyText"/>
+        <w:spacing w:line="480" w:lineRule="auto"/>
+        <w:ind w:left="720"/>
+        <w:rPr>
+          <w:rFonts w:ascii="Tahoma" w:hAnsi="Tahoma" w:cs="Tahoma"/>
+          <w:sz w:val="20"/>
+          <w:szCs w:val="20"/>
+        </w:rPr>
+      </w:pPr>
+      <w:r>
+        <w:rPr>
+          <w:rFonts w:ascii="Tahoma" w:hAnsi="Tahoma" w:cs="Tahoma"/>
+          <w:sz w:val="20"/>
+          <w:szCs w:val="20"/>
+        </w:rPr>
+        <w:t xml:space="preserve">2. </w:t>
+      </w:r>
+      <w:r>
+        <w:rPr>
+          <w:rFonts w:ascii="Tahoma" w:hAnsi="Tahoma" w:cs="Tahoma"/>
+          <w:sz w:val="20"/>
+          <w:szCs w:val="20"/>
+        </w:rPr>
+        <w:t>Make</w:t>
+      </w:r>
+      <w:r>
+        <w:rPr>
+          <w:rFonts w:ascii="Tahoma" w:hAnsi="Tahoma" w:cs="Tahoma"/>
+          <w:sz w:val="20"/>
+          <w:szCs w:val="20"/>
+        </w:rPr>
+        <w:t xml:space="preserve"> required changes in settings panel</w:t>
+      </w:r>
+    </w:p>
+    <w:p>
+      <w:pPr>
+        <w:pStyle w:val="BodyText"/>
+        <w:spacing w:line="480" w:lineRule="auto"/>
+        <w:ind w:left="720"/>
+        <w:rPr>
+          <w:rFonts w:ascii="Tahoma" w:hAnsi="Tahoma" w:cs="Tahoma"/>
+          <w:sz w:val="20"/>
+          <w:szCs w:val="20"/>
+        </w:rPr>
+      </w:pPr>
+      <w:r>
+        <w:rPr>
+          <w:rFonts w:ascii="Tahoma" w:hAnsi="Tahoma" w:cs="Tahoma"/>
+          <w:sz w:val="20"/>
+          <w:szCs w:val="20"/>
+        </w:rPr>
+        <w:t xml:space="preserve">3. </w:t>
+      </w:r>
+      <w:r>
+        <w:rPr>
+          <w:rFonts w:ascii="Tahoma" w:hAnsi="Tahoma" w:cs="Tahoma"/>
+          <w:sz w:val="20"/>
+          <w:szCs w:val="20"/>
+        </w:rPr>
+        <w:t>Return</w:t>
+      </w:r>
+      <w:r>
+        <w:rPr>
+          <w:rFonts w:ascii="Tahoma" w:hAnsi="Tahoma" w:cs="Tahoma"/>
+          <w:sz w:val="20"/>
+          <w:szCs w:val="20"/>
+        </w:rPr>
+        <w:t xml:space="preserve"> </w:t>
+      </w:r>
+      <w:r>
+        <w:rPr>
+          <w:rFonts w:ascii="Tahoma" w:hAnsi="Tahoma" w:cs="Tahoma"/>
+          <w:sz w:val="20"/>
+          <w:szCs w:val="20"/>
+        </w:rPr>
+        <w:t>back to the main menu and start</w:t>
+      </w:r>
+      <w:r>
+        <w:rPr>
+          <w:rFonts w:ascii="Tahoma" w:hAnsi="Tahoma" w:cs="Tahoma"/>
+          <w:sz w:val="20"/>
+          <w:szCs w:val="20"/>
+        </w:rPr>
+        <w:t xml:space="preserve"> the game.</w:t>
+      </w:r>
+    </w:p>
+    <w:p>
+      <w:pPr>
+        <w:pStyle w:val="BodyText"/>
+        <w:spacing w:line="480" w:lineRule="auto"/>
+        <w:ind w:firstLine="360"/>
+        <w:rPr>
+          <w:rFonts w:ascii="Tahoma" w:hAnsi="Tahoma" w:cs="Tahoma"/>
+          <w:b/>
+          <w:sz w:val="20"/>
+          <w:szCs w:val="20"/>
+        </w:rPr>
+      </w:pPr>
+      <w:r>
+        <w:rPr>
+          <w:rFonts w:ascii="Tahoma" w:hAnsi="Tahoma" w:cs="Tahoma"/>
+          <w:b/>
+          <w:sz w:val="20"/>
+          <w:szCs w:val="20"/>
+        </w:rPr>
+        <w:t>#2:</w:t>
+      </w:r>
+      <w:r>
+        <w:rPr>
+          <w:rFonts w:ascii="Tahoma" w:hAnsi="Tahoma" w:cs="Tahoma"/>
+          <w:b/>
+          <w:sz w:val="20"/>
+          <w:szCs w:val="20"/>
+        </w:rPr>
+        <w:tab/>
+      </w:r>
+    </w:p>
+    <w:p>
+      <w:pPr>
+        <w:pStyle w:val="BodyText"/>
+        <w:spacing w:line="480" w:lineRule="auto"/>
+        <w:ind w:left="720"/>
+        <w:rPr>
+          <w:rFonts w:ascii="Tahoma" w:hAnsi="Tahoma" w:cs="Tahoma"/>
+          <w:sz w:val="20"/>
+          <w:szCs w:val="20"/>
+        </w:rPr>
+      </w:pPr>
+      <w:r>
+        <w:rPr>
+          <w:rFonts w:ascii="Tahoma" w:hAnsi="Tahoma" w:cs="Tahoma"/>
+          <w:sz w:val="20"/>
+          <w:szCs w:val="20"/>
+        </w:rPr>
+        <w:t xml:space="preserve">1. </w:t>
+      </w:r>
+      <w:r>
+        <w:rPr>
+          <w:rFonts w:ascii="Tahoma" w:hAnsi="Tahoma" w:cs="Tahoma"/>
+          <w:sz w:val="20"/>
+          <w:szCs w:val="20"/>
+        </w:rPr>
+        <w:t>Player</w:t>
+      </w:r>
+      <w:r>
+        <w:rPr>
+          <w:rFonts w:ascii="Tahoma" w:hAnsi="Tahoma" w:cs="Tahoma"/>
+          <w:sz w:val="20"/>
+          <w:szCs w:val="20"/>
+        </w:rPr>
+        <w:t>s want</w:t>
+      </w:r>
+      <w:r>
+        <w:rPr>
+          <w:rFonts w:ascii="Tahoma" w:hAnsi="Tahoma" w:cs="Tahoma"/>
+          <w:sz w:val="20"/>
+          <w:szCs w:val="20"/>
+        </w:rPr>
+        <w:t xml:space="preserve"> to view the help page to get informed about how to play and other details.</w:t>
+      </w:r>
+    </w:p>
+    <w:p>
+      <w:pPr>
+        <w:pStyle w:val="BodyText"/>
+        <w:spacing w:line="480" w:lineRule="auto"/>
+        <w:ind w:left="720"/>
+        <w:rPr>
+          <w:rFonts w:ascii="Tahoma" w:hAnsi="Tahoma" w:cs="Tahoma"/>
+          <w:sz w:val="20"/>
+          <w:szCs w:val="20"/>
+        </w:rPr>
+      </w:pPr>
+      <w:r>
+        <w:rPr>
+          <w:rFonts w:ascii="Tahoma" w:hAnsi="Tahoma" w:cs="Tahoma"/>
+          <w:sz w:val="20"/>
+          <w:szCs w:val="20"/>
+        </w:rPr>
+        <w:t xml:space="preserve">2. </w:t>
+      </w:r>
+      <w:r>
+        <w:rPr>
+          <w:rFonts w:ascii="Tahoma" w:hAnsi="Tahoma" w:cs="Tahoma"/>
+          <w:sz w:val="20"/>
+          <w:szCs w:val="20"/>
+        </w:rPr>
+        <w:t>Return</w:t>
+      </w:r>
+      <w:r>
+        <w:rPr>
+          <w:rFonts w:ascii="Tahoma" w:hAnsi="Tahoma" w:cs="Tahoma"/>
+          <w:sz w:val="20"/>
+          <w:szCs w:val="20"/>
+        </w:rPr>
+        <w:t xml:space="preserve"> back to the main menu and starts the game.</w:t>
+      </w:r>
+    </w:p>
+    <w:p>
+      <w:pPr>
+        <w:pStyle w:val="BodyText"/>
+        <w:spacing w:line="480" w:lineRule="auto"/>
+        <w:rPr>
+          <w:rFonts w:ascii="Tahoma" w:hAnsi="Tahoma" w:cs="Tahoma"/>
+          <w:b/>
+          <w:sz w:val="20"/>
+          <w:szCs w:val="20"/>
+        </w:rPr>
+      </w:pPr>
+    </w:p>
+    <w:p>
+      <w:pPr>
+        <w:pStyle w:val="BodyText"/>
+        <w:spacing w:line="480" w:lineRule="auto"/>
+        <w:ind w:left="850"/>
+        <w:rPr>
+          <w:rFonts w:ascii="Tahoma" w:hAnsi="Tahoma" w:cs="Tahoma"/>
+          <w:b/>
+          <w:noProof/>
+          <w:sz w:val="20"/>
+          <w:szCs w:val="20"/>
+        </w:rPr>
+      </w:pPr>
+    </w:p>
+    <w:p>
+      <w:pPr>
+        <w:pStyle w:val="BodyText"/>
+        <w:spacing w:line="480" w:lineRule="auto"/>
+        <w:ind w:left="850"/>
+        <w:rPr>
+          <w:rFonts w:ascii="Tahoma" w:hAnsi="Tahoma" w:cs="Tahoma"/>
+          <w:b/>
+          <w:noProof/>
+          <w:sz w:val="20"/>
+          <w:szCs w:val="20"/>
+        </w:rPr>
+      </w:pPr>
+    </w:p>
+    <w:p>
+      <w:pPr>
+        <w:pStyle w:val="BodyText"/>
+        <w:spacing w:line="480" w:lineRule="auto"/>
+        <w:ind w:left="850"/>
+        <w:rPr>
+          <w:rFonts w:ascii="Tahoma" w:hAnsi="Tahoma" w:cs="Tahoma"/>
+          <w:b/>
+          <w:noProof/>
+          <w:sz w:val="20"/>
+          <w:szCs w:val="20"/>
+        </w:rPr>
+      </w:pPr>
+    </w:p>
+    <w:p>
+      <w:pPr>
+        <w:pStyle w:val="BodyText"/>
+        <w:spacing w:line="480" w:lineRule="auto"/>
+        <w:ind w:left="850"/>
+        <w:rPr>
+          <w:rFonts w:ascii="Tahoma" w:hAnsi="Tahoma" w:cs="Tahoma"/>
+          <w:b/>
+          <w:noProof/>
+          <w:sz w:val="20"/>
+          <w:szCs w:val="20"/>
+        </w:rPr>
+      </w:pPr>
+    </w:p>
+    <w:p>
+      <w:pPr>
+        <w:pStyle w:val="BodyText"/>
+        <w:spacing w:line="480" w:lineRule="auto"/>
+        <w:ind w:left="850"/>
+        <w:rPr>
+          <w:rFonts w:ascii="Tahoma" w:hAnsi="Tahoma" w:cs="Tahoma"/>
+          <w:b/>
+          <w:noProof/>
+          <w:sz w:val="20"/>
+          <w:szCs w:val="20"/>
+        </w:rPr>
+      </w:pPr>
+    </w:p>
+    <w:p>
+      <w:pPr>
+        <w:pStyle w:val="BodyText"/>
+        <w:spacing w:line="480" w:lineRule="auto"/>
+        <w:ind w:left="850"/>
+        <w:rPr>
+          <w:rFonts w:ascii="Tahoma" w:hAnsi="Tahoma" w:cs="Tahoma"/>
+          <w:b/>
+          <w:noProof/>
+          <w:sz w:val="20"/>
+          <w:szCs w:val="20"/>
+        </w:rPr>
+      </w:pPr>
+    </w:p>
+    <w:p>
+      <w:pPr>
+        <w:pStyle w:val="BodyText"/>
+        <w:spacing w:line="480" w:lineRule="auto"/>
+        <w:ind w:left="850"/>
+        <w:rPr>
+          <w:rFonts w:ascii="Tahoma" w:hAnsi="Tahoma" w:cs="Tahoma"/>
+          <w:b/>
+          <w:noProof/>
+          <w:sz w:val="20"/>
+          <w:szCs w:val="20"/>
+        </w:rPr>
+      </w:pPr>
     </w:p>
     <w:p>
       <w:pPr>
@@ -6712,11 +7882,12 @@
           <w:numId w:val="19"/>
         </w:numPr>
       </w:pPr>
-      <w:bookmarkStart w:id="10" w:name="_Toc495335515"/>
-      <w:r>
+      <w:bookmarkStart w:id="9" w:name="_Toc495335515"/>
+      <w:r>
+        <w:lastRenderedPageBreak/>
         <w:t>Object and Class Model</w:t>
       </w:r>
-      <w:bookmarkEnd w:id="10"/>
+      <w:bookmarkEnd w:id="9"/>
     </w:p>
     <w:p>
       <w:pPr>
@@ -6862,11 +8033,11 @@
           <w:numId w:val="20"/>
         </w:numPr>
       </w:pPr>
-      <w:bookmarkStart w:id="11" w:name="_Toc495335516"/>
+      <w:bookmarkStart w:id="10" w:name="_Toc495335516"/>
       <w:r>
         <w:t>Dynamic Models</w:t>
       </w:r>
-      <w:bookmarkEnd w:id="11"/>
+      <w:bookmarkEnd w:id="10"/>
     </w:p>
     <w:p>
       <w:pPr>
@@ -7011,16 +8182,7 @@
           <w:sz w:val="20"/>
           <w:szCs w:val="20"/>
         </w:rPr>
-        <w:t xml:space="preserve">has downloaded the game and is very excited for being the one who will play this game first. He clicked </w:t>
-      </w:r>
-      <w:r>
-        <w:rPr>
-          <w:rFonts w:ascii="Tahoma" w:hAnsi="Tahoma" w:cs="Tahoma"/>
-          <w:sz w:val="20"/>
-          <w:szCs w:val="20"/>
-        </w:rPr>
-        <w:lastRenderedPageBreak/>
-        <w:t xml:space="preserve">the game icon on the desktop. Game launched and the main menu appeared. Without changing any </w:t>
+        <w:t xml:space="preserve">has downloaded the game and is very excited for being the one who will play this game first. He clicked the game icon on the desktop. Game launched and the main menu appeared. Without changing any </w:t>
       </w:r>
       <w:r>
         <w:rPr>
@@ -7515,15 +8677,7 @@
           <w:sz w:val="20"/>
           <w:szCs w:val="20"/>
         </w:rPr>
-        <w:t xml:space="preserve"> </w:t>
-      </w:r>
-      <w:r>
-        <w:rPr>
-          <w:rFonts w:ascii="Tahoma" w:hAnsi="Tahoma" w:cs="Tahoma"/>
-          <w:sz w:val="20"/>
-          <w:szCs w:val="20"/>
-        </w:rPr>
-        <w:t>Moving the character</w:t>
+        <w:t xml:space="preserve"> Moving the character</w:t>
       </w:r>
       <w:r>
         <w:rPr>
@@ -8192,16 +9346,7 @@
           <w:sz w:val="20"/>
           <w:szCs w:val="20"/>
         </w:rPr>
-        <w:t>6.</w:t>
-      </w:r>
-      <w:r>
-        <w:rPr>
-          <w:rFonts w:ascii="Tahoma" w:hAnsi="Tahoma" w:cs="Tahoma"/>
-          <w:b/>
-          <w:sz w:val="20"/>
-          <w:szCs w:val="20"/>
-        </w:rPr>
-        <w:t xml:space="preserve">Scenario name: </w:t>
+        <w:t xml:space="preserve">6.Scenario name: </w:t>
       </w:r>
       <w:r>
         <w:rPr>
@@ -8680,11 +9825,11 @@
           <w:numId w:val="19"/>
         </w:numPr>
       </w:pPr>
-      <w:bookmarkStart w:id="12" w:name="_Toc495335517"/>
+      <w:bookmarkStart w:id="11" w:name="_Toc495335517"/>
       <w:r>
         <w:t>User Interface</w:t>
       </w:r>
-      <w:bookmarkEnd w:id="12"/>
+      <w:bookmarkEnd w:id="11"/>
     </w:p>
     <w:p>
       <w:pPr>
@@ -9253,20 +10398,329 @@
     </w:p>
     <w:p>
       <w:pPr>
-        <w:pStyle w:val="BodyText"/>
-      </w:pPr>
-    </w:p>
-    <w:p>
-      <w:pPr>
         <w:pStyle w:val="Heading1"/>
         <w:numPr>
           <w:ilvl w:val="0"/>
           <w:numId w:val="21"/>
         </w:numPr>
+        <w:spacing w:line="480" w:lineRule="auto"/>
         <w:rPr>
           <w:rFonts w:eastAsia="Arial Unicode MS" w:cs="Arial Unicode MS"/>
         </w:rPr>
       </w:pPr>
+      <w:r>
+        <w:rPr>
+          <w:rFonts w:eastAsia="Arial Unicode MS" w:cs="Arial Unicode MS"/>
+        </w:rPr>
+        <w:lastRenderedPageBreak/>
+        <w:t>What is new?</w:t>
+      </w:r>
+    </w:p>
+    <w:p>
+      <w:pPr>
+        <w:pStyle w:val="BodyText"/>
+        <w:rPr>
+          <w:sz w:val="20"/>
+          <w:szCs w:val="20"/>
+          <w:u w:val="single"/>
+        </w:rPr>
+      </w:pPr>
+      <w:r>
+        <w:rPr>
+          <w:sz w:val="20"/>
+          <w:szCs w:val="20"/>
+        </w:rPr>
+        <w:tab/>
+      </w:r>
+      <w:r>
+        <w:rPr>
+          <w:sz w:val="20"/>
+          <w:szCs w:val="20"/>
+          <w:u w:val="single"/>
+        </w:rPr>
+        <w:t>Functional requirements</w:t>
+      </w:r>
+    </w:p>
+    <w:p>
+      <w:pPr>
+        <w:pStyle w:val="BodyText"/>
+        <w:numPr>
+          <w:ilvl w:val="0"/>
+          <w:numId w:val="24"/>
+        </w:numPr>
+        <w:spacing w:line="480" w:lineRule="auto"/>
+        <w:rPr>
+          <w:rFonts w:ascii="Tahoma" w:hAnsi="Tahoma" w:cs="Tahoma"/>
+          <w:sz w:val="20"/>
+          <w:szCs w:val="20"/>
+        </w:rPr>
+      </w:pPr>
+      <w:r>
+        <w:rPr>
+          <w:rFonts w:ascii="Tahoma" w:hAnsi="Tahoma" w:cs="Tahoma"/>
+          <w:sz w:val="20"/>
+          <w:szCs w:val="20"/>
+        </w:rPr>
+        <w:t>Player can now play with his friends by choosing the multiplayer option of the game.</w:t>
+      </w:r>
+      <w:r>
+        <w:rPr>
+          <w:rFonts w:ascii="Tahoma" w:hAnsi="Tahoma" w:cs="Tahoma"/>
+          <w:sz w:val="20"/>
+          <w:szCs w:val="20"/>
+        </w:rPr>
+        <w:t xml:space="preserve"> (Picture 1 + Use case description 8)</w:t>
+      </w:r>
+    </w:p>
+    <w:p>
+      <w:pPr>
+        <w:pStyle w:val="BodyText"/>
+        <w:spacing w:line="480" w:lineRule="auto"/>
+        <w:rPr>
+          <w:rFonts w:ascii="Tahoma" w:hAnsi="Tahoma" w:cs="Tahoma"/>
+          <w:sz w:val="20"/>
+          <w:szCs w:val="20"/>
+          <w:u w:val="single"/>
+        </w:rPr>
+      </w:pPr>
+      <w:r>
+        <w:rPr>
+          <w:rFonts w:ascii="Tahoma" w:hAnsi="Tahoma" w:cs="Tahoma"/>
+          <w:sz w:val="20"/>
+          <w:szCs w:val="20"/>
+        </w:rPr>
+        <w:tab/>
+      </w:r>
+      <w:r>
+        <w:rPr>
+          <w:rFonts w:ascii="Tahoma" w:hAnsi="Tahoma" w:cs="Tahoma"/>
+          <w:sz w:val="20"/>
+          <w:szCs w:val="20"/>
+          <w:u w:val="single"/>
+        </w:rPr>
+        <w:t>Non-functional requirements</w:t>
+      </w:r>
+    </w:p>
+    <w:p>
+      <w:pPr>
+        <w:pStyle w:val="BodyText"/>
+        <w:numPr>
+          <w:ilvl w:val="0"/>
+          <w:numId w:val="24"/>
+        </w:numPr>
+        <w:spacing w:line="480" w:lineRule="auto"/>
+        <w:rPr>
+          <w:rFonts w:ascii="Tahoma" w:hAnsi="Tahoma" w:cs="Tahoma"/>
+          <w:sz w:val="20"/>
+          <w:szCs w:val="20"/>
+        </w:rPr>
+      </w:pPr>
+      <w:r>
+        <w:rPr>
+          <w:rFonts w:ascii="Tahoma" w:hAnsi="Tahoma" w:cs="Tahoma"/>
+          <w:sz w:val="20"/>
+          <w:szCs w:val="20"/>
+        </w:rPr>
+        <w:t>Improving the readability of the documentations and the source code.</w:t>
+      </w:r>
+    </w:p>
+    <w:p>
+      <w:pPr>
+        <w:pStyle w:val="BodyText"/>
+        <w:spacing w:line="480" w:lineRule="auto"/>
+        <w:rPr>
+          <w:rFonts w:ascii="Tahoma" w:hAnsi="Tahoma" w:cs="Tahoma"/>
+          <w:sz w:val="20"/>
+          <w:szCs w:val="20"/>
+          <w:u w:val="single"/>
+        </w:rPr>
+      </w:pPr>
+      <w:r>
+        <w:rPr>
+          <w:rFonts w:ascii="Tahoma" w:hAnsi="Tahoma" w:cs="Tahoma"/>
+          <w:sz w:val="20"/>
+          <w:szCs w:val="20"/>
+        </w:rPr>
+        <w:tab/>
+      </w:r>
+      <w:r>
+        <w:rPr>
+          <w:rFonts w:ascii="Tahoma" w:hAnsi="Tahoma" w:cs="Tahoma"/>
+          <w:sz w:val="20"/>
+          <w:szCs w:val="20"/>
+          <w:u w:val="single"/>
+        </w:rPr>
+        <w:t>Class diagram</w:t>
+      </w:r>
+    </w:p>
+    <w:p>
+      <w:pPr>
+        <w:pStyle w:val="BodyText"/>
+        <w:numPr>
+          <w:ilvl w:val="0"/>
+          <w:numId w:val="24"/>
+        </w:numPr>
+        <w:spacing w:line="480" w:lineRule="auto"/>
+        <w:rPr>
+          <w:rFonts w:ascii="Tahoma" w:hAnsi="Tahoma" w:cs="Tahoma"/>
+          <w:sz w:val="20"/>
+          <w:szCs w:val="20"/>
+        </w:rPr>
+      </w:pPr>
+      <w:r>
+        <w:rPr>
+          <w:rFonts w:ascii="Tahoma" w:hAnsi="Tahoma" w:cs="Tahoma"/>
+          <w:sz w:val="20"/>
+          <w:szCs w:val="20"/>
+        </w:rPr>
+        <w:t>Added more classes and improved the interactions among them.</w:t>
+      </w:r>
+      <w:r>
+        <w:rPr>
+          <w:rFonts w:ascii="Tahoma" w:hAnsi="Tahoma" w:cs="Tahoma"/>
+          <w:sz w:val="20"/>
+          <w:szCs w:val="20"/>
+        </w:rPr>
+        <w:t xml:space="preserve"> (Picture 2)</w:t>
+      </w:r>
+    </w:p>
+    <w:p>
+      <w:pPr>
+        <w:pStyle w:val="BodyText"/>
+        <w:spacing w:line="480" w:lineRule="auto"/>
+        <w:rPr>
+          <w:rFonts w:ascii="Tahoma" w:hAnsi="Tahoma" w:cs="Tahoma"/>
+          <w:sz w:val="20"/>
+          <w:szCs w:val="20"/>
+          <w:u w:val="single"/>
+        </w:rPr>
+      </w:pPr>
+      <w:r>
+        <w:rPr>
+          <w:rFonts w:ascii="Tahoma" w:hAnsi="Tahoma" w:cs="Tahoma"/>
+          <w:sz w:val="20"/>
+          <w:szCs w:val="20"/>
+        </w:rPr>
+        <w:tab/>
+      </w:r>
+      <w:r>
+        <w:rPr>
+          <w:rFonts w:ascii="Tahoma" w:hAnsi="Tahoma" w:cs="Tahoma"/>
+          <w:sz w:val="20"/>
+          <w:szCs w:val="20"/>
+          <w:u w:val="single"/>
+        </w:rPr>
+        <w:t>Dynamic diagrams</w:t>
+      </w:r>
+    </w:p>
+    <w:p>
+      <w:pPr>
+        <w:pStyle w:val="BodyText"/>
+        <w:numPr>
+          <w:ilvl w:val="0"/>
+          <w:numId w:val="24"/>
+        </w:numPr>
+        <w:spacing w:line="480" w:lineRule="auto"/>
+        <w:rPr>
+          <w:rFonts w:ascii="Tahoma" w:hAnsi="Tahoma" w:cs="Tahoma"/>
+          <w:sz w:val="20"/>
+          <w:szCs w:val="20"/>
+        </w:rPr>
+      </w:pPr>
+      <w:r>
+        <w:rPr>
+          <w:rFonts w:ascii="Tahoma" w:hAnsi="Tahoma" w:cs="Tahoma"/>
+          <w:sz w:val="20"/>
+          <w:szCs w:val="20"/>
+        </w:rPr>
+        <w:t xml:space="preserve">Added 5 more sequence diagrams for the scenarios </w:t>
+      </w:r>
+      <w:r>
+        <w:rPr>
+          <w:rFonts w:ascii="Helvetica" w:eastAsia="Helvetica" w:hAnsi="Helvetica" w:cs="Helvetica"/>
+          <w:sz w:val="20"/>
+          <w:szCs w:val="20"/>
+        </w:rPr>
+        <w:t>–</w:t>
+      </w:r>
+      <w:r>
+        <w:rPr>
+          <w:rFonts w:ascii="Tahoma" w:hAnsi="Tahoma" w:cs="Tahoma"/>
+          <w:sz w:val="20"/>
+          <w:szCs w:val="20"/>
+        </w:rPr>
+        <w:t xml:space="preserve"> moving the character, </w:t>
+      </w:r>
+      <w:r>
+        <w:rPr>
+          <w:rFonts w:ascii="Tahoma" w:hAnsi="Tahoma" w:cs="Tahoma"/>
+          <w:sz w:val="20"/>
+          <w:szCs w:val="20"/>
+        </w:rPr>
+        <w:t>changing the moving controls from the settings, saving the game, loading the game, starting the game.</w:t>
+      </w:r>
+      <w:r>
+        <w:rPr>
+          <w:rFonts w:ascii="Tahoma" w:hAnsi="Tahoma" w:cs="Tahoma"/>
+          <w:sz w:val="20"/>
+          <w:szCs w:val="20"/>
+        </w:rPr>
+        <w:t xml:space="preserve"> </w:t>
+      </w:r>
+      <w:bookmarkStart w:id="12" w:name="_GoBack"/>
+      <w:bookmarkEnd w:id="12"/>
+      <w:r>
+        <w:rPr>
+          <w:rFonts w:ascii="Tahoma" w:hAnsi="Tahoma" w:cs="Tahoma"/>
+          <w:sz w:val="20"/>
+          <w:szCs w:val="20"/>
+        </w:rPr>
+        <w:t>(Picture 3-8)</w:t>
+      </w:r>
+    </w:p>
+    <w:p>
+      <w:pPr>
+        <w:pStyle w:val="BodyText"/>
+        <w:numPr>
+          <w:ilvl w:val="0"/>
+          <w:numId w:val="24"/>
+        </w:numPr>
+        <w:spacing w:line="480" w:lineRule="auto"/>
+        <w:rPr>
+          <w:rFonts w:ascii="Tahoma" w:hAnsi="Tahoma" w:cs="Tahoma"/>
+          <w:sz w:val="20"/>
+          <w:szCs w:val="20"/>
+        </w:rPr>
+      </w:pPr>
+      <w:r>
+        <w:rPr>
+          <w:rFonts w:ascii="Tahoma" w:hAnsi="Tahoma" w:cs="Tahoma"/>
+          <w:sz w:val="20"/>
+          <w:szCs w:val="20"/>
+        </w:rPr>
+        <w:t>Added an activity diagram for basic activities of the game system.</w:t>
+      </w:r>
+      <w:r>
+        <w:rPr>
+          <w:rFonts w:ascii="Tahoma" w:hAnsi="Tahoma" w:cs="Tahoma"/>
+          <w:sz w:val="20"/>
+          <w:szCs w:val="20"/>
+        </w:rPr>
+        <w:t xml:space="preserve"> (Picture 9)</w:t>
+      </w:r>
+    </w:p>
+    <w:p>
+      <w:pPr>
+        <w:pStyle w:val="Heading1"/>
+        <w:numPr>
+          <w:ilvl w:val="0"/>
+          <w:numId w:val="21"/>
+        </w:numPr>
+        <w:spacing w:line="480" w:lineRule="auto"/>
+        <w:rPr>
+          <w:rFonts w:eastAsia="Arial Unicode MS" w:cs="Arial Unicode MS"/>
+        </w:rPr>
+      </w:pPr>
       <w:bookmarkStart w:id="13" w:name="_Toc495335518"/>
       <w:r>
         <w:rPr>
@@ -9275,11 +10729,6 @@
         <w:t>Glossary</w:t>
       </w:r>
       <w:bookmarkEnd w:id="13"/>
-    </w:p>
-    <w:p>
-      <w:pPr>
-        <w:pStyle w:val="BodyText"/>
-      </w:pPr>
     </w:p>
     <w:p>
       <w:pPr>
@@ -9293,8 +10742,8 @@
         <w:rPr>
           <w:rFonts w:ascii="Times New Roman" w:eastAsia="Times New Roman" w:hAnsi="Times New Roman" w:cs="Times New Roman"/>
           <w:color w:val="auto"/>
-          <w:sz w:val="24"/>
-          <w:szCs w:val="24"/>
+          <w:sz w:val="20"/>
+          <w:szCs w:val="20"/>
           <w:bdr w:val="none" w:sz="0" w:space="0" w:color="auto"/>
         </w:rPr>
       </w:pPr>
@@ -9321,8 +10770,8 @@
         <w:rPr>
           <w:rFonts w:ascii="Arial" w:eastAsia="Times New Roman" w:hAnsi="Arial" w:cs="Arial"/>
           <w:color w:val="222222"/>
-          <w:sz w:val="24"/>
-          <w:szCs w:val="24"/>
+          <w:sz w:val="20"/>
+          <w:szCs w:val="20"/>
           <w:bdr w:val="none" w:sz="0" w:space="0" w:color="auto"/>
           <w:shd w:val="clear" w:color="auto" w:fill="FFFFFF"/>
         </w:rPr>
@@ -9557,7 +11006,7 @@
       <w:rPr>
         <w:noProof/>
       </w:rPr>
-      <w:t>1</w:t>
+      <w:t>25</w:t>
     </w:r>
     <w:r>
       <w:fldChar w:fldCharType="end"/>
@@ -13378,7 +14827,7 @@
   <w:num w:numId="16">
     <w:abstractNumId w:val="17"/>
     <w:lvlOverride w:ilvl="0">
-      <w:lvl w:ilvl="0" w:tplc="C854B1C8">
+      <w:lvl w:ilvl="0" w:tplc="566CDF4E">
         <w:start w:val="1"/>
         <w:numFmt w:val="decimal"/>
         <w:lvlText w:val="%1."/>
@@ -13411,7 +14860,7 @@
       </w:lvl>
     </w:lvlOverride>
     <w:lvlOverride w:ilvl="3">
-      <w:lvl w:ilvl="3" w:tplc="7C8EE36E">
+      <w:lvl w:ilvl="3" w:tplc="39C48810">
         <w:start w:val="1"/>
         <w:numFmt w:val="decimal"/>
         <w:lvlText w:val="%4."/>
@@ -13446,7 +14895,7 @@
     <w:abstractNumId w:val="11"/>
     <w:lvlOverride w:ilvl="0">
       <w:startOverride w:val="5"/>
-      <w:lvl w:ilvl="0" w:tplc="08E0B800">
+      <w:lvl w:ilvl="0" w:tplc="7A906E6A">
         <w:start w:val="5"/>
         <w:numFmt w:val="decimal"/>
         <w:lvlText w:val=""/>
@@ -13455,7 +14904,7 @@
     </w:lvlOverride>
     <w:lvlOverride w:ilvl="3">
       <w:startOverride w:val="1"/>
-      <w:lvl w:ilvl="3" w:tplc="96803FC4">
+      <w:lvl w:ilvl="3" w:tplc="A46682B8">
         <w:start w:val="1"/>
         <w:numFmt w:val="decimal"/>
         <w:lvlText w:val="%4."/>
@@ -13485,7 +14934,7 @@
     </w:lvlOverride>
     <w:lvlOverride w:ilvl="6">
       <w:startOverride w:val="1"/>
-      <w:lvl w:ilvl="6" w:tplc="1226AF78">
+      <w:lvl w:ilvl="6" w:tplc="50A8D50E">
         <w:start w:val="1"/>
         <w:numFmt w:val="decimal"/>
         <w:lvlText w:val="%7."/>
@@ -13520,7 +14969,7 @@
   <w:num w:numId="19">
     <w:abstractNumId w:val="15"/>
     <w:lvlOverride w:ilvl="3">
-      <w:lvl w:ilvl="3" w:tplc="8E4EA812">
+      <w:lvl w:ilvl="3" w:tplc="E8D8637A">
         <w:start w:val="1"/>
         <w:numFmt w:val="decimal"/>
         <w:lvlText w:val="%4."/>

</xml_diff>

<commit_message>
Finalizing the report by adding a new functional req and load sequence diagram
</commit_message>
<xml_diff>
--- a/doc/Iteration2/Analysis/1E.Analysis.Iteration{2}.2017.11.17 (1).docx
+++ b/doc/Iteration2/Analysis/1E.Analysis.Iteration{2}.2017.11.17 (1).docx
@@ -2,6 +2,7 @@
 <file path=word/document.xml><?xml version="1.0" encoding="utf-8"?>
 <w:document xmlns:wpc="http://schemas.microsoft.com/office/word/2010/wordprocessingCanvas" xmlns:mo="http://schemas.microsoft.com/office/mac/office/2008/main" xmlns:mc="http://schemas.openxmlformats.org/markup-compatibility/2006" xmlns:mv="urn:schemas-microsoft-com:mac:vml" xmlns:o="urn:schemas-microsoft-com:office:office" xmlns:r="http://schemas.openxmlformats.org/officeDocument/2006/relationships" xmlns:m="http://schemas.openxmlformats.org/officeDocument/2006/math" xmlns:v="urn:schemas-microsoft-com:vml" xmlns:wp14="http://schemas.microsoft.com/office/word/2010/wordprocessingDrawing" xmlns:wp="http://schemas.openxmlformats.org/drawingml/2006/wordprocessingDrawing" xmlns:w10="urn:schemas-microsoft-com:office:word" xmlns:w="http://schemas.openxmlformats.org/wordprocessingml/2006/main" xmlns:w14="http://schemas.microsoft.com/office/word/2010/wordml" xmlns:w15="http://schemas.microsoft.com/office/word/2012/wordml" xmlns:wpg="http://schemas.microsoft.com/office/word/2010/wordprocessingGroup" xmlns:wpi="http://schemas.microsoft.com/office/word/2010/wordprocessingInk" xmlns:wne="http://schemas.microsoft.com/office/word/2006/wordml" xmlns:wps="http://schemas.microsoft.com/office/word/2010/wordprocessingShape" mc:Ignorable="w14 w15 wp14">
   <w:body>
+    <w:bookmarkStart w:id="0" w:name="xgraphic"/>
     <w:p>
       <w:pPr>
         <w:pStyle w:val="CompanyName"/>
@@ -9,7 +10,6 @@
           <w:bottom w:val="single" w:sz="6" w:space="31" w:color="999999"/>
         </w:pBdr>
       </w:pPr>
-      <w:bookmarkStart w:id="0" w:name="xgraphic"/>
       <w:r>
         <w:rPr>
           <w:noProof/>
@@ -176,7 +176,15 @@
         <w:t xml:space="preserve"> </w:t>
       </w:r>
       <w:r>
-        <w:t xml:space="preserve">      Bilkent University</w:t>
+        <w:t xml:space="preserve">      </w:t>
+      </w:r>
+      <w:proofErr w:type="spellStart"/>
+      <w:r>
+        <w:t>Bilkent</w:t>
+      </w:r>
+      <w:proofErr w:type="spellEnd"/>
+      <w:r>
+        <w:t xml:space="preserve"> University</w:t>
       </w:r>
     </w:p>
     <w:p>
@@ -364,7 +372,38 @@
           <w:color w:val="24292E"/>
         </w:rPr>
         <w:tab/>
-        <w:t>Fuad Aghazada _ 21503691</w:t>
+      </w:r>
+      <w:proofErr w:type="spellStart"/>
+      <w:r>
+        <w:rPr>
+          <w:rFonts w:ascii="Helvetica" w:hAnsi="Helvetica"/>
+          <w:color w:val="24292E"/>
+        </w:rPr>
+        <w:t>Fuad</w:t>
+      </w:r>
+      <w:proofErr w:type="spellEnd"/>
+      <w:r>
+        <w:rPr>
+          <w:rFonts w:ascii="Helvetica" w:hAnsi="Helvetica"/>
+          <w:color w:val="24292E"/>
+        </w:rPr>
+        <w:t xml:space="preserve"> </w:t>
+      </w:r>
+      <w:proofErr w:type="spellStart"/>
+      <w:r>
+        <w:rPr>
+          <w:rFonts w:ascii="Helvetica" w:hAnsi="Helvetica"/>
+          <w:color w:val="24292E"/>
+        </w:rPr>
+        <w:t>Aghazada</w:t>
+      </w:r>
+      <w:proofErr w:type="spellEnd"/>
+      <w:r>
+        <w:rPr>
+          <w:rFonts w:ascii="Helvetica" w:hAnsi="Helvetica"/>
+          <w:color w:val="24292E"/>
+        </w:rPr>
+        <w:t xml:space="preserve"> _ 21503691</w:t>
       </w:r>
     </w:p>
     <w:p>
@@ -402,12 +441,37 @@
         </w:rPr>
         <w:tab/>
       </w:r>
+      <w:proofErr w:type="spellStart"/>
       <w:r>
         <w:rPr>
           <w:rFonts w:ascii="Helvetica" w:hAnsi="Helvetica"/>
           <w:color w:val="24292E"/>
         </w:rPr>
-        <w:t>Seyfullah Yamanoğlu _ 21400697</w:t>
+        <w:t>Seyfullah</w:t>
+      </w:r>
+      <w:proofErr w:type="spellEnd"/>
+      <w:r>
+        <w:rPr>
+          <w:rFonts w:ascii="Helvetica" w:hAnsi="Helvetica"/>
+          <w:color w:val="24292E"/>
+        </w:rPr>
+        <w:t xml:space="preserve"> </w:t>
+      </w:r>
+      <w:proofErr w:type="spellStart"/>
+      <w:r>
+        <w:rPr>
+          <w:rFonts w:ascii="Helvetica" w:hAnsi="Helvetica"/>
+          <w:color w:val="24292E"/>
+        </w:rPr>
+        <w:t>Yamanoğlu</w:t>
+      </w:r>
+      <w:proofErr w:type="spellEnd"/>
+      <w:r>
+        <w:rPr>
+          <w:rFonts w:ascii="Helvetica" w:hAnsi="Helvetica"/>
+          <w:color w:val="24292E"/>
+        </w:rPr>
+        <w:t xml:space="preserve"> _ 21400697</w:t>
       </w:r>
     </w:p>
     <w:p>
@@ -445,12 +509,37 @@
         </w:rPr>
         <w:tab/>
       </w:r>
+      <w:proofErr w:type="spellStart"/>
       <w:r>
         <w:rPr>
           <w:rFonts w:ascii="Helvetica" w:hAnsi="Helvetica"/>
           <w:color w:val="24292E"/>
         </w:rPr>
-        <w:t>Bayram Muradov _ 21503664</w:t>
+        <w:t>Bayram</w:t>
+      </w:r>
+      <w:proofErr w:type="spellEnd"/>
+      <w:r>
+        <w:rPr>
+          <w:rFonts w:ascii="Helvetica" w:hAnsi="Helvetica"/>
+          <w:color w:val="24292E"/>
+        </w:rPr>
+        <w:t xml:space="preserve"> </w:t>
+      </w:r>
+      <w:proofErr w:type="spellStart"/>
+      <w:r>
+        <w:rPr>
+          <w:rFonts w:ascii="Helvetica" w:hAnsi="Helvetica"/>
+          <w:color w:val="24292E"/>
+        </w:rPr>
+        <w:t>Muradov</w:t>
+      </w:r>
+      <w:proofErr w:type="spellEnd"/>
+      <w:r>
+        <w:rPr>
+          <w:rFonts w:ascii="Helvetica" w:hAnsi="Helvetica"/>
+          <w:color w:val="24292E"/>
+        </w:rPr>
+        <w:t xml:space="preserve"> _ 21503664</w:t>
       </w:r>
     </w:p>
     <w:p>
@@ -488,12 +577,37 @@
         </w:rPr>
         <w:tab/>
       </w:r>
+      <w:proofErr w:type="spellStart"/>
       <w:r>
         <w:rPr>
           <w:rFonts w:ascii="Helvetica" w:hAnsi="Helvetica"/>
           <w:color w:val="24292E"/>
         </w:rPr>
-        <w:t>Berk Erzin _ 21201516</w:t>
+        <w:t>Berk</w:t>
+      </w:r>
+      <w:proofErr w:type="spellEnd"/>
+      <w:r>
+        <w:rPr>
+          <w:rFonts w:ascii="Helvetica" w:hAnsi="Helvetica"/>
+          <w:color w:val="24292E"/>
+        </w:rPr>
+        <w:t xml:space="preserve"> </w:t>
+      </w:r>
+      <w:proofErr w:type="spellStart"/>
+      <w:r>
+        <w:rPr>
+          <w:rFonts w:ascii="Helvetica" w:hAnsi="Helvetica"/>
+          <w:color w:val="24292E"/>
+        </w:rPr>
+        <w:t>Erzin</w:t>
+      </w:r>
+      <w:proofErr w:type="spellEnd"/>
+      <w:r>
+        <w:rPr>
+          <w:rFonts w:ascii="Helvetica" w:hAnsi="Helvetica"/>
+          <w:color w:val="24292E"/>
+        </w:rPr>
+        <w:t xml:space="preserve"> _ 21201516</w:t>
       </w:r>
     </w:p>
     <w:p>
@@ -506,14 +620,33 @@
         <w:pStyle w:val="Jury"/>
       </w:pPr>
       <w:r>
-        <w:t>Supervisor: U</w:t>
+        <w:t xml:space="preserve">Supervisor: </w:t>
+      </w:r>
+      <w:proofErr w:type="spellStart"/>
+      <w:r>
+        <w:t>U</w:t>
       </w:r>
       <w:r>
         <w:rPr>
           <w:rFonts w:ascii="Helvetica" w:eastAsia="Helvetica" w:hAnsi="Helvetica" w:cs="Helvetica"/>
         </w:rPr>
-        <w:t>ğur Doğrusöz</w:t>
-      </w:r>
+        <w:t>ğur</w:t>
+      </w:r>
+      <w:proofErr w:type="spellEnd"/>
+      <w:r>
+        <w:rPr>
+          <w:rFonts w:ascii="Helvetica" w:eastAsia="Helvetica" w:hAnsi="Helvetica" w:cs="Helvetica"/>
+        </w:rPr>
+        <w:t xml:space="preserve"> </w:t>
+      </w:r>
+      <w:proofErr w:type="spellStart"/>
+      <w:r>
+        <w:rPr>
+          <w:rFonts w:ascii="Helvetica" w:eastAsia="Helvetica" w:hAnsi="Helvetica" w:cs="Helvetica"/>
+        </w:rPr>
+        <w:t>Doğrusöz</w:t>
+      </w:r>
+      <w:proofErr w:type="spellEnd"/>
     </w:p>
     <w:p>
       <w:pPr>
@@ -1643,7 +1776,7 @@
           <w:noProof/>
         </w:rPr>
         <w:tab/>
-        <w:t>22</w:t>
+        <w:t>26</w:t>
       </w:r>
     </w:p>
     <w:p>
@@ -1698,7 +1831,7 @@
           <w:i w:val="0"/>
           <w:noProof/>
         </w:rPr>
-        <w:t>22</w:t>
+        <w:t>26</w:t>
       </w:r>
     </w:p>
     <w:p>
@@ -1753,7 +1886,7 @@
           <w:i w:val="0"/>
           <w:noProof/>
         </w:rPr>
-        <w:t>22</w:t>
+        <w:t>26</w:t>
       </w:r>
     </w:p>
     <w:p>
@@ -1770,6 +1903,8 @@
           <w:cols w:space="720"/>
         </w:sectPr>
       </w:pPr>
+      <w:bookmarkStart w:id="1" w:name="_GoBack"/>
+      <w:bookmarkEnd w:id="1"/>
     </w:p>
     <w:p>
       <w:pPr>
@@ -1802,14 +1937,14 @@
           <w:numId w:val="9"/>
         </w:numPr>
       </w:pPr>
-      <w:bookmarkStart w:id="1" w:name="_Toc495335507"/>
+      <w:bookmarkStart w:id="2" w:name="_Toc495335507"/>
       <w:r>
         <w:rPr>
           <w:rFonts w:eastAsia="Arial Unicode MS" w:cs="Arial Unicode MS"/>
         </w:rPr>
         <w:t>Introduction</w:t>
       </w:r>
-      <w:bookmarkEnd w:id="1"/>
+      <w:bookmarkEnd w:id="2"/>
     </w:p>
     <w:p>
       <w:pPr>
@@ -1904,14 +2039,14 @@
           <w:numId w:val="9"/>
         </w:numPr>
       </w:pPr>
-      <w:bookmarkStart w:id="2" w:name="_Toc495335508"/>
+      <w:bookmarkStart w:id="3" w:name="_Toc495335508"/>
       <w:r>
         <w:rPr>
           <w:rFonts w:eastAsia="Arial Unicode MS" w:cs="Arial Unicode MS"/>
         </w:rPr>
         <w:t>Proposed System</w:t>
       </w:r>
-      <w:bookmarkEnd w:id="2"/>
+      <w:bookmarkEnd w:id="3"/>
     </w:p>
     <w:p>
       <w:pPr>
@@ -1926,11 +2061,11 @@
           <w:numId w:val="11"/>
         </w:numPr>
       </w:pPr>
-      <w:bookmarkStart w:id="3" w:name="_Toc495335509"/>
+      <w:bookmarkStart w:id="4" w:name="_Toc495335509"/>
       <w:r>
         <w:t>Overview</w:t>
       </w:r>
-      <w:bookmarkEnd w:id="3"/>
+      <w:bookmarkEnd w:id="4"/>
     </w:p>
     <w:p>
       <w:pPr>
@@ -3078,11 +3213,11 @@
           <w:numId w:val="11"/>
         </w:numPr>
       </w:pPr>
-      <w:bookmarkStart w:id="4" w:name="_Toc495335510"/>
+      <w:bookmarkStart w:id="5" w:name="_Toc495335510"/>
       <w:r>
         <w:t>Functional Requirements</w:t>
       </w:r>
-      <w:bookmarkEnd w:id="4"/>
+      <w:bookmarkEnd w:id="5"/>
     </w:p>
     <w:p>
       <w:pPr>
@@ -3337,6 +3472,34 @@
           <w:sz w:val="20"/>
           <w:szCs w:val="20"/>
         </w:rPr>
+        <w:t>There will be moving map objects, which will mix some more adventure to the game. (moving tile blocks)</w:t>
+      </w:r>
+      <w:r>
+        <w:rPr>
+          <w:sz w:val="20"/>
+          <w:szCs w:val="20"/>
+        </w:rPr>
+        <w:t xml:space="preserve"> (new)</w:t>
+      </w:r>
+    </w:p>
+    <w:p>
+      <w:pPr>
+        <w:pStyle w:val="ListBullet"/>
+        <w:numPr>
+          <w:ilvl w:val="0"/>
+          <w:numId w:val="13"/>
+        </w:numPr>
+        <w:spacing w:line="480" w:lineRule="auto"/>
+        <w:rPr>
+          <w:sz w:val="20"/>
+          <w:szCs w:val="20"/>
+        </w:rPr>
+      </w:pPr>
+      <w:r>
+        <w:rPr>
+          <w:sz w:val="20"/>
+          <w:szCs w:val="20"/>
+        </w:rPr>
         <w:t xml:space="preserve">By choosing the multiplayer option, two players </w:t>
       </w:r>
       <w:r>
@@ -3345,6 +3508,13 @@
           <w:szCs w:val="20"/>
         </w:rPr>
         <w:t>will be able to play from the same device together.</w:t>
+      </w:r>
+      <w:r>
+        <w:rPr>
+          <w:sz w:val="20"/>
+          <w:szCs w:val="20"/>
+        </w:rPr>
+        <w:t xml:space="preserve"> (new)</w:t>
       </w:r>
     </w:p>
     <w:p>
@@ -3360,11 +3530,11 @@
           <w:numId w:val="11"/>
         </w:numPr>
       </w:pPr>
-      <w:bookmarkStart w:id="5" w:name="_Toc495335511"/>
+      <w:bookmarkStart w:id="6" w:name="_Toc495335511"/>
       <w:r>
         <w:t>Non-functional Requirements</w:t>
       </w:r>
-      <w:bookmarkEnd w:id="5"/>
+      <w:bookmarkEnd w:id="6"/>
     </w:p>
     <w:p>
       <w:pPr>
@@ -3496,6 +3666,41 @@
         </w:rPr>
         <w:t>his/her childhood games.</w:t>
       </w:r>
+      <w:r>
+        <w:rPr>
+          <w:sz w:val="20"/>
+          <w:szCs w:val="20"/>
+        </w:rPr>
+        <w:t xml:space="preserve"> </w:t>
+      </w:r>
+    </w:p>
+    <w:p>
+      <w:pPr>
+        <w:pStyle w:val="ListBullet"/>
+        <w:numPr>
+          <w:ilvl w:val="0"/>
+          <w:numId w:val="13"/>
+        </w:numPr>
+        <w:spacing w:line="480" w:lineRule="auto"/>
+        <w:rPr>
+          <w:sz w:val="20"/>
+          <w:szCs w:val="20"/>
+        </w:rPr>
+      </w:pPr>
+      <w:r>
+        <w:rPr>
+          <w:sz w:val="20"/>
+          <w:szCs w:val="20"/>
+        </w:rPr>
+        <w:t>AI for the enemy objects will be improved.</w:t>
+      </w:r>
+      <w:r>
+        <w:rPr>
+          <w:sz w:val="20"/>
+          <w:szCs w:val="20"/>
+        </w:rPr>
+        <w:t xml:space="preserve"> (new)</w:t>
+      </w:r>
     </w:p>
     <w:p>
       <w:pPr>
@@ -3510,11 +3715,12 @@
           <w:numId w:val="14"/>
         </w:numPr>
       </w:pPr>
-      <w:bookmarkStart w:id="6" w:name="_Toc495335512"/>
-      <w:r>
+      <w:bookmarkStart w:id="7" w:name="_Toc495335512"/>
+      <w:r>
+        <w:lastRenderedPageBreak/>
         <w:t>Pseudo Requirements</w:t>
       </w:r>
-      <w:bookmarkEnd w:id="6"/>
+      <w:bookmarkEnd w:id="7"/>
     </w:p>
     <w:p>
       <w:pPr>
@@ -3604,7 +3810,7 @@
           <w:szCs w:val="24"/>
         </w:rPr>
       </w:pPr>
-      <w:bookmarkStart w:id="7" w:name="_Toc495335513"/>
+      <w:bookmarkStart w:id="8" w:name="_Toc495335513"/>
     </w:p>
     <w:p>
       <w:pPr>
@@ -3633,7 +3839,7 @@
         </w:rPr>
         <w:t>System Models</w:t>
       </w:r>
-      <w:bookmarkEnd w:id="7"/>
+      <w:bookmarkEnd w:id="8"/>
     </w:p>
     <w:p>
       <w:pPr>
@@ -3812,11 +4018,11 @@
         </w:numPr>
         <w:spacing w:line="480" w:lineRule="auto"/>
       </w:pPr>
-      <w:bookmarkStart w:id="8" w:name="_Toc495335514"/>
+      <w:bookmarkStart w:id="9" w:name="_Toc495335514"/>
       <w:r>
         <w:t>Use-case scenarios</w:t>
       </w:r>
-      <w:bookmarkEnd w:id="8"/>
+      <w:bookmarkEnd w:id="9"/>
     </w:p>
     <w:p>
       <w:pPr>
@@ -3906,6 +4112,7 @@
           <w:sz w:val="20"/>
           <w:szCs w:val="20"/>
         </w:rPr>
+        <w:lastRenderedPageBreak/>
         <w:t xml:space="preserve">Participating actors: </w:t>
       </w:r>
       <w:r>
@@ -3981,7 +4188,6 @@
           <w:sz w:val="20"/>
           <w:szCs w:val="20"/>
         </w:rPr>
-        <w:lastRenderedPageBreak/>
         <w:t>Exit condition:</w:t>
       </w:r>
     </w:p>
@@ -4355,6 +4561,7 @@
           <w:sz w:val="20"/>
           <w:szCs w:val="20"/>
         </w:rPr>
+        <w:lastRenderedPageBreak/>
         <w:t>Returns back to the main menu and starts the game.</w:t>
       </w:r>
     </w:p>
@@ -4414,7 +4621,6 @@
           <w:sz w:val="20"/>
           <w:szCs w:val="20"/>
         </w:rPr>
-        <w:lastRenderedPageBreak/>
         <w:t>Use-case name:</w:t>
       </w:r>
       <w:r>
@@ -4803,6 +5009,7 @@
           <w:szCs w:val="20"/>
           <w:u w:val="single"/>
         </w:rPr>
+        <w:lastRenderedPageBreak/>
         <w:t>Use-case 3</w:t>
       </w:r>
     </w:p>
@@ -4892,7 +5099,6 @@
           <w:sz w:val="20"/>
           <w:szCs w:val="20"/>
         </w:rPr>
-        <w:lastRenderedPageBreak/>
         <w:t xml:space="preserve">Entry condition: </w:t>
       </w:r>
     </w:p>
@@ -5261,6 +5467,7 @@
           <w:sz w:val="20"/>
           <w:szCs w:val="20"/>
         </w:rPr>
+        <w:lastRenderedPageBreak/>
         <w:t xml:space="preserve">Entry condition: </w:t>
       </w:r>
     </w:p>
@@ -5330,7 +5537,6 @@
           <w:sz w:val="20"/>
           <w:szCs w:val="20"/>
         </w:rPr>
-        <w:lastRenderedPageBreak/>
         <w:t xml:space="preserve"> Player loads the level he passed before and starts the game.</w:t>
       </w:r>
     </w:p>
@@ -5748,6 +5954,7 @@
           <w:sz w:val="20"/>
           <w:szCs w:val="20"/>
         </w:rPr>
+        <w:lastRenderedPageBreak/>
         <w:t>Player starts the game and waits on the game menu screen.</w:t>
       </w:r>
     </w:p>
@@ -5794,7 +6001,6 @@
           <w:sz w:val="20"/>
           <w:szCs w:val="20"/>
         </w:rPr>
-        <w:lastRenderedPageBreak/>
         <w:t>Player did the needed configurations and returns back to the main menu by applying the changes, OR.</w:t>
       </w:r>
     </w:p>
@@ -6202,6 +6408,7 @@
           <w:sz w:val="20"/>
           <w:szCs w:val="20"/>
         </w:rPr>
+        <w:lastRenderedPageBreak/>
         <w:t>Exit condition:</w:t>
       </w:r>
     </w:p>
@@ -6248,7 +6455,6 @@
           <w:sz w:val="20"/>
           <w:szCs w:val="20"/>
         </w:rPr>
-        <w:lastRenderedPageBreak/>
         <w:t>Main flow of events:</w:t>
       </w:r>
     </w:p>
@@ -6653,6 +6859,7 @@
           <w:sz w:val="20"/>
           <w:szCs w:val="20"/>
         </w:rPr>
+        <w:lastRenderedPageBreak/>
         <w:t>1. Game launches.</w:t>
       </w:r>
     </w:p>
@@ -6695,7 +6902,6 @@
           <w:sz w:val="20"/>
           <w:szCs w:val="20"/>
         </w:rPr>
-        <w:lastRenderedPageBreak/>
         <w:t xml:space="preserve">3. Player chooses the button with the label of </w:t>
       </w:r>
       <w:r>
@@ -6893,23 +7099,7 @@
           <w:sz w:val="20"/>
           <w:szCs w:val="20"/>
         </w:rPr>
-        <w:t xml:space="preserve">Play </w:t>
-      </w:r>
-      <w:r>
-        <w:rPr>
-          <w:rFonts w:ascii="Tahoma" w:hAnsi="Tahoma" w:cs="Tahoma"/>
-          <w:sz w:val="20"/>
-          <w:szCs w:val="20"/>
-        </w:rPr>
-        <w:t>multi</w:t>
-      </w:r>
-      <w:r>
-        <w:rPr>
-          <w:rFonts w:ascii="Tahoma" w:hAnsi="Tahoma" w:cs="Tahoma"/>
-          <w:sz w:val="20"/>
-          <w:szCs w:val="20"/>
-        </w:rPr>
-        <w:t>player</w:t>
+        <w:t>Play multiplayer</w:t>
       </w:r>
     </w:p>
     <w:p>
@@ -6938,15 +7128,7 @@
           <w:sz w:val="20"/>
           <w:szCs w:val="20"/>
         </w:rPr>
-        <w:t>Player</w:t>
-      </w:r>
-      <w:r>
-        <w:rPr>
-          <w:rFonts w:ascii="Tahoma" w:hAnsi="Tahoma" w:cs="Tahoma"/>
-          <w:sz w:val="20"/>
-          <w:szCs w:val="20"/>
-        </w:rPr>
-        <w:t>1, Player2</w:t>
+        <w:t>Player1, Player2</w:t>
       </w:r>
     </w:p>
     <w:p>
@@ -6991,23 +7173,7 @@
           <w:sz w:val="20"/>
           <w:szCs w:val="20"/>
         </w:rPr>
-        <w:t>Player</w:t>
-      </w:r>
-      <w:r>
-        <w:rPr>
-          <w:rFonts w:ascii="Tahoma" w:hAnsi="Tahoma" w:cs="Tahoma"/>
-          <w:sz w:val="20"/>
-          <w:szCs w:val="20"/>
-        </w:rPr>
-        <w:t>1 or Player2</w:t>
-      </w:r>
-      <w:r>
-        <w:rPr>
-          <w:rFonts w:ascii="Tahoma" w:hAnsi="Tahoma" w:cs="Tahoma"/>
-          <w:sz w:val="20"/>
-          <w:szCs w:val="20"/>
-        </w:rPr>
-        <w:t xml:space="preserve"> clicks the button “Play Game” on UI</w:t>
+        <w:t>Player1 or Player2 clicks the button “Play Game” on UI</w:t>
       </w:r>
     </w:p>
     <w:p>
@@ -7303,6 +7469,7 @@
           <w:sz w:val="20"/>
           <w:szCs w:val="20"/>
         </w:rPr>
+        <w:lastRenderedPageBreak/>
         <w:t xml:space="preserve">2. </w:t>
       </w:r>
       <w:r>
@@ -7383,7 +7550,6 @@
           <w:sz w:val="20"/>
           <w:szCs w:val="20"/>
         </w:rPr>
-        <w:lastRenderedPageBreak/>
         <w:t xml:space="preserve">4. One of the players clicks the button </w:t>
       </w:r>
       <w:r>
@@ -7882,12 +8048,11 @@
           <w:numId w:val="19"/>
         </w:numPr>
       </w:pPr>
-      <w:bookmarkStart w:id="9" w:name="_Toc495335515"/>
-      <w:r>
-        <w:lastRenderedPageBreak/>
+      <w:bookmarkStart w:id="10" w:name="_Toc495335515"/>
+      <w:r>
         <w:t>Object and Class Model</w:t>
       </w:r>
-      <w:bookmarkEnd w:id="9"/>
+      <w:bookmarkEnd w:id="10"/>
     </w:p>
     <w:p>
       <w:pPr>
@@ -8033,11 +8198,11 @@
           <w:numId w:val="20"/>
         </w:numPr>
       </w:pPr>
-      <w:bookmarkStart w:id="10" w:name="_Toc495335516"/>
+      <w:bookmarkStart w:id="11" w:name="_Toc495335516"/>
       <w:r>
         <w:t>Dynamic Models</w:t>
       </w:r>
-      <w:bookmarkEnd w:id="10"/>
+      <w:bookmarkEnd w:id="11"/>
     </w:p>
     <w:p>
       <w:pPr>
@@ -8174,15 +8339,42 @@
           <w:sz w:val="20"/>
           <w:szCs w:val="20"/>
         </w:rPr>
-        <w:t xml:space="preserve"> Ilyas </w:t>
-      </w:r>
-      <w:r>
-        <w:rPr>
-          <w:rFonts w:ascii="Tahoma" w:hAnsi="Tahoma" w:cs="Tahoma"/>
-          <w:sz w:val="20"/>
-          <w:szCs w:val="20"/>
-        </w:rPr>
-        <w:t xml:space="preserve">has downloaded the game and is very excited for being the one who will play this game first. He clicked the game icon on the desktop. Game launched and the main menu appeared. Without changing any </w:t>
+        <w:t xml:space="preserve"> </w:t>
+      </w:r>
+      <w:proofErr w:type="spellStart"/>
+      <w:r>
+        <w:rPr>
+          <w:rFonts w:ascii="Tahoma" w:hAnsi="Tahoma" w:cs="Tahoma"/>
+          <w:sz w:val="20"/>
+          <w:szCs w:val="20"/>
+        </w:rPr>
+        <w:t>Ilyas</w:t>
+      </w:r>
+      <w:proofErr w:type="spellEnd"/>
+      <w:r>
+        <w:rPr>
+          <w:rFonts w:ascii="Tahoma" w:hAnsi="Tahoma" w:cs="Tahoma"/>
+          <w:sz w:val="20"/>
+          <w:szCs w:val="20"/>
+        </w:rPr>
+        <w:t xml:space="preserve"> </w:t>
+      </w:r>
+      <w:r>
+        <w:rPr>
+          <w:rFonts w:ascii="Tahoma" w:hAnsi="Tahoma" w:cs="Tahoma"/>
+          <w:sz w:val="20"/>
+          <w:szCs w:val="20"/>
+        </w:rPr>
+        <w:t xml:space="preserve">has downloaded the game and is very excited for being the one who will play this game first. He clicked </w:t>
+      </w:r>
+      <w:r>
+        <w:rPr>
+          <w:rFonts w:ascii="Tahoma" w:hAnsi="Tahoma" w:cs="Tahoma"/>
+          <w:sz w:val="20"/>
+          <w:szCs w:val="20"/>
+        </w:rPr>
+        <w:lastRenderedPageBreak/>
+        <w:t xml:space="preserve">the game icon on the desktop. Game launched and the main menu appeared. Without changing any </w:t>
       </w:r>
       <w:r>
         <w:rPr>
@@ -8431,7 +8623,25 @@
           <w:sz w:val="20"/>
           <w:szCs w:val="20"/>
         </w:rPr>
-        <w:t xml:space="preserve">Default controls for moving the game character was arrow keys as described on the help section. Since Ilyas was accustomed to play with WASD keys, he did go to the settings section of the game by clicking “Settings” button. Settings panel appeared. Fortunately, it was not so difficult to find the part in which he could change what he wants – controls. He changed the controls to WASD using the combo box on the Settings panel and want back to main menu. </w:t>
+        <w:t xml:space="preserve">Default controls for moving the game character was arrow keys as described on the help section. Since </w:t>
+      </w:r>
+      <w:proofErr w:type="spellStart"/>
+      <w:r>
+        <w:rPr>
+          <w:rFonts w:ascii="Tahoma" w:hAnsi="Tahoma" w:cs="Tahoma"/>
+          <w:sz w:val="20"/>
+          <w:szCs w:val="20"/>
+        </w:rPr>
+        <w:t>Ilyas</w:t>
+      </w:r>
+      <w:proofErr w:type="spellEnd"/>
+      <w:r>
+        <w:rPr>
+          <w:rFonts w:ascii="Tahoma" w:hAnsi="Tahoma" w:cs="Tahoma"/>
+          <w:sz w:val="20"/>
+          <w:szCs w:val="20"/>
+        </w:rPr>
+        <w:t xml:space="preserve"> was accustomed to play with WASD keys, he did go to the settings section of the game by clicking “Settings” button. Settings panel appeared. Fortunately, it was not so difficult to find the part in which he could change what he wants – controls. He changed the controls to WASD using the combo box on the Settings panel and want back to main menu. </w:t>
       </w:r>
       <w:r>
         <w:rPr>
@@ -8723,7 +8933,25 @@
           <w:sz w:val="20"/>
           <w:szCs w:val="20"/>
         </w:rPr>
-        <w:t xml:space="preserve">Player – Ilyas </w:t>
+        <w:t xml:space="preserve">Player – </w:t>
+      </w:r>
+      <w:proofErr w:type="spellStart"/>
+      <w:r>
+        <w:rPr>
+          <w:rFonts w:ascii="Tahoma" w:hAnsi="Tahoma" w:cs="Tahoma"/>
+          <w:sz w:val="20"/>
+          <w:szCs w:val="20"/>
+        </w:rPr>
+        <w:t>Ilyas</w:t>
+      </w:r>
+      <w:proofErr w:type="spellEnd"/>
+      <w:r>
+        <w:rPr>
+          <w:rFonts w:ascii="Tahoma" w:hAnsi="Tahoma" w:cs="Tahoma"/>
+          <w:sz w:val="20"/>
+          <w:szCs w:val="20"/>
+        </w:rPr>
+        <w:t xml:space="preserve"> </w:t>
       </w:r>
       <w:r>
         <w:rPr>
@@ -8982,13 +9210,23 @@
         </w:rPr>
         <w:t xml:space="preserve"> </w:t>
       </w:r>
-      <w:r>
-        <w:rPr>
-          <w:rFonts w:ascii="Tahoma" w:hAnsi="Tahoma" w:cs="Tahoma"/>
-          <w:sz w:val="20"/>
-          <w:szCs w:val="20"/>
-        </w:rPr>
-        <w:t>Ilyas is playing the game. He aims to win the Modern Level before going to bed. He fights the enemies and comes to the end of the level. At the end boss of the level was waiting for him. With his professional gaming skills, he also defeated the boss and eventually the level finished.</w:t>
+      <w:proofErr w:type="spellStart"/>
+      <w:r>
+        <w:rPr>
+          <w:rFonts w:ascii="Tahoma" w:hAnsi="Tahoma" w:cs="Tahoma"/>
+          <w:sz w:val="20"/>
+          <w:szCs w:val="20"/>
+        </w:rPr>
+        <w:t>Ilyas</w:t>
+      </w:r>
+      <w:proofErr w:type="spellEnd"/>
+      <w:r>
+        <w:rPr>
+          <w:rFonts w:ascii="Tahoma" w:hAnsi="Tahoma" w:cs="Tahoma"/>
+          <w:sz w:val="20"/>
+          <w:szCs w:val="20"/>
+        </w:rPr>
+        <w:t xml:space="preserve"> is playing the game. He aims to win the Modern Level before going to bed. He fights the enemies and comes to the end of the level. At the end boss of the level was waiting for him. With his professional gaming skills, he also defeated the boss and eventually the level finished.</w:t>
       </w:r>
       <w:r>
         <w:rPr>
@@ -9185,13 +9423,41 @@
         </w:rPr>
         <w:t xml:space="preserve"> </w:t>
       </w:r>
-      <w:r>
-        <w:rPr>
-          <w:rFonts w:ascii="Tahoma" w:hAnsi="Tahoma" w:cs="Tahoma"/>
-          <w:sz w:val="20"/>
-          <w:szCs w:val="20"/>
-        </w:rPr>
-        <w:t>Ilyas is playing the game. Since he is so tired, he presumed that this time he would not be able to finish the level. His assumptions did not mislead him. He had only one life of the character left and he fired when he saw the enemy, but he could not kill him. Modern soldier (enemy) fired since, the character had entered his fire range – so enemy fired his rifle. Bullet of his rifle hit the player and player run out of his lives. Game Over screen appeared. Ilyas disappointed.</w:t>
+      <w:proofErr w:type="spellStart"/>
+      <w:r>
+        <w:rPr>
+          <w:rFonts w:ascii="Tahoma" w:hAnsi="Tahoma" w:cs="Tahoma"/>
+          <w:sz w:val="20"/>
+          <w:szCs w:val="20"/>
+        </w:rPr>
+        <w:t>Ilyas</w:t>
+      </w:r>
+      <w:proofErr w:type="spellEnd"/>
+      <w:r>
+        <w:rPr>
+          <w:rFonts w:ascii="Tahoma" w:hAnsi="Tahoma" w:cs="Tahoma"/>
+          <w:sz w:val="20"/>
+          <w:szCs w:val="20"/>
+        </w:rPr>
+        <w:t xml:space="preserve"> is playing the game. Since he is so tired, he presumed that this time he would not be able to finish the level. His assumptions did not mislead him. He had only one life of the character left and he fired when he saw the enemy, but he could not kill him. Modern soldier (enemy) fired since, the character had entered his fire range – so enemy fired his rifle. Bullet of his rifle hit the player and player run out of his lives. Game Over screen appeared. </w:t>
+      </w:r>
+      <w:proofErr w:type="spellStart"/>
+      <w:r>
+        <w:rPr>
+          <w:rFonts w:ascii="Tahoma" w:hAnsi="Tahoma" w:cs="Tahoma"/>
+          <w:sz w:val="20"/>
+          <w:szCs w:val="20"/>
+        </w:rPr>
+        <w:t>Ilyas</w:t>
+      </w:r>
+      <w:proofErr w:type="spellEnd"/>
+      <w:r>
+        <w:rPr>
+          <w:rFonts w:ascii="Tahoma" w:hAnsi="Tahoma" w:cs="Tahoma"/>
+          <w:sz w:val="20"/>
+          <w:szCs w:val="20"/>
+        </w:rPr>
+        <w:t xml:space="preserve"> disappointed.</w:t>
       </w:r>
       <w:r>
         <w:rPr>
@@ -9394,13 +9660,23 @@
         </w:rPr>
         <w:t xml:space="preserve"> </w:t>
       </w:r>
-      <w:r>
-        <w:rPr>
-          <w:rFonts w:ascii="Tahoma" w:hAnsi="Tahoma" w:cs="Tahoma"/>
-          <w:sz w:val="20"/>
-          <w:szCs w:val="20"/>
-        </w:rPr>
-        <w:t>Ilyas is playing the game. Since he is so tired, he</w:t>
+      <w:proofErr w:type="spellStart"/>
+      <w:r>
+        <w:rPr>
+          <w:rFonts w:ascii="Tahoma" w:hAnsi="Tahoma" w:cs="Tahoma"/>
+          <w:sz w:val="20"/>
+          <w:szCs w:val="20"/>
+        </w:rPr>
+        <w:t>Ilyas</w:t>
+      </w:r>
+      <w:proofErr w:type="spellEnd"/>
+      <w:r>
+        <w:rPr>
+          <w:rFonts w:ascii="Tahoma" w:hAnsi="Tahoma" w:cs="Tahoma"/>
+          <w:sz w:val="20"/>
+          <w:szCs w:val="20"/>
+        </w:rPr>
+        <w:t xml:space="preserve"> is playing the game. Since he is so tired, he</w:t>
       </w:r>
       <w:r>
         <w:rPr>
@@ -9591,6 +9867,300 @@
         <w:pStyle w:val="BodyText"/>
         <w:spacing w:line="480" w:lineRule="auto"/>
         <w:ind w:left="360"/>
+        <w:rPr>
+          <w:rFonts w:ascii="Tahoma" w:hAnsi="Tahoma" w:cs="Tahoma"/>
+          <w:sz w:val="20"/>
+          <w:szCs w:val="20"/>
+        </w:rPr>
+      </w:pPr>
+      <w:r>
+        <w:rPr>
+          <w:rFonts w:ascii="Tahoma" w:hAnsi="Tahoma" w:cs="Tahoma"/>
+          <w:b/>
+          <w:sz w:val="20"/>
+          <w:szCs w:val="20"/>
+        </w:rPr>
+        <w:t>7</w:t>
+      </w:r>
+      <w:r>
+        <w:rPr>
+          <w:rFonts w:ascii="Tahoma" w:hAnsi="Tahoma" w:cs="Tahoma"/>
+          <w:b/>
+          <w:sz w:val="20"/>
+          <w:szCs w:val="20"/>
+        </w:rPr>
+        <w:t xml:space="preserve">.Scenario name: </w:t>
+      </w:r>
+      <w:r>
+        <w:rPr>
+          <w:rFonts w:ascii="Tahoma" w:hAnsi="Tahoma" w:cs="Tahoma"/>
+          <w:sz w:val="20"/>
+          <w:szCs w:val="20"/>
+        </w:rPr>
+        <w:t>Loading</w:t>
+      </w:r>
+      <w:r>
+        <w:rPr>
+          <w:rFonts w:ascii="Tahoma" w:hAnsi="Tahoma" w:cs="Tahoma"/>
+          <w:sz w:val="20"/>
+          <w:szCs w:val="20"/>
+        </w:rPr>
+        <w:t xml:space="preserve"> the game.</w:t>
+      </w:r>
+    </w:p>
+    <w:p>
+      <w:pPr>
+        <w:pStyle w:val="BodyText"/>
+        <w:spacing w:line="480" w:lineRule="auto"/>
+        <w:ind w:left="360"/>
+        <w:rPr>
+          <w:rFonts w:ascii="Tahoma" w:hAnsi="Tahoma" w:cs="Tahoma"/>
+          <w:sz w:val="20"/>
+          <w:szCs w:val="20"/>
+        </w:rPr>
+      </w:pPr>
+      <w:r>
+        <w:rPr>
+          <w:rFonts w:ascii="Tahoma" w:hAnsi="Tahoma" w:cs="Tahoma"/>
+          <w:b/>
+          <w:sz w:val="20"/>
+          <w:szCs w:val="20"/>
+        </w:rPr>
+        <w:t>Scenario description:</w:t>
+      </w:r>
+      <w:r>
+        <w:rPr>
+          <w:rFonts w:ascii="Tahoma" w:hAnsi="Tahoma" w:cs="Tahoma"/>
+          <w:sz w:val="20"/>
+          <w:szCs w:val="20"/>
+        </w:rPr>
+        <w:t xml:space="preserve"> </w:t>
+      </w:r>
+      <w:proofErr w:type="spellStart"/>
+      <w:r>
+        <w:rPr>
+          <w:rFonts w:ascii="Tahoma" w:hAnsi="Tahoma" w:cs="Tahoma"/>
+          <w:sz w:val="20"/>
+          <w:szCs w:val="20"/>
+        </w:rPr>
+        <w:t>Ilyas</w:t>
+      </w:r>
+      <w:proofErr w:type="spellEnd"/>
+      <w:r>
+        <w:rPr>
+          <w:rFonts w:ascii="Tahoma" w:hAnsi="Tahoma" w:cs="Tahoma"/>
+          <w:sz w:val="20"/>
+          <w:szCs w:val="20"/>
+        </w:rPr>
+        <w:t xml:space="preserve"> had found some free time after finishing the report and decided to play Civilizational-Wars. Having played this game before, he has already made some progress through the levels which he saved. </w:t>
+      </w:r>
+      <w:proofErr w:type="gramStart"/>
+      <w:r>
+        <w:rPr>
+          <w:rFonts w:ascii="Tahoma" w:hAnsi="Tahoma" w:cs="Tahoma"/>
+          <w:sz w:val="20"/>
+          <w:szCs w:val="20"/>
+        </w:rPr>
+        <w:t>Thus</w:t>
+      </w:r>
+      <w:proofErr w:type="gramEnd"/>
+      <w:r>
+        <w:rPr>
+          <w:rFonts w:ascii="Tahoma" w:hAnsi="Tahoma" w:cs="Tahoma"/>
+          <w:sz w:val="20"/>
+          <w:szCs w:val="20"/>
+        </w:rPr>
+        <w:t xml:space="preserve"> he pressed </w:t>
+      </w:r>
+      <w:r>
+        <w:rPr>
+          <w:rFonts w:ascii="Helvetica" w:eastAsia="Helvetica" w:hAnsi="Helvetica" w:cs="Helvetica"/>
+          <w:sz w:val="20"/>
+          <w:szCs w:val="20"/>
+        </w:rPr>
+        <w:t>“Load game” button on the main menu</w:t>
+      </w:r>
+      <w:r>
+        <w:rPr>
+          <w:rFonts w:ascii="Helvetica" w:eastAsia="Helvetica" w:hAnsi="Helvetica" w:cs="Helvetica"/>
+          <w:sz w:val="20"/>
+          <w:szCs w:val="20"/>
+        </w:rPr>
+        <w:t xml:space="preserve"> to continue from the last level he reached instead of starting all over.</w:t>
+      </w:r>
+      <w:r>
+        <w:rPr>
+          <w:rFonts w:ascii="Tahoma" w:hAnsi="Tahoma" w:cs="Tahoma"/>
+          <w:sz w:val="20"/>
+          <w:szCs w:val="20"/>
+        </w:rPr>
+        <w:t xml:space="preserve"> </w:t>
+      </w:r>
+      <w:r>
+        <w:rPr>
+          <w:rFonts w:ascii="Tahoma" w:hAnsi="Tahoma" w:cs="Tahoma"/>
+          <w:sz w:val="20"/>
+          <w:szCs w:val="20"/>
+        </w:rPr>
+        <w:t>(Picture 9</w:t>
+      </w:r>
+      <w:r>
+        <w:rPr>
+          <w:rFonts w:ascii="Tahoma" w:hAnsi="Tahoma" w:cs="Tahoma"/>
+          <w:sz w:val="20"/>
+          <w:szCs w:val="20"/>
+        </w:rPr>
+        <w:t>)</w:t>
+      </w:r>
+    </w:p>
+    <w:p>
+      <w:pPr>
+        <w:pStyle w:val="BodyText"/>
+        <w:spacing w:line="480" w:lineRule="auto"/>
+        <w:rPr>
+          <w:rFonts w:ascii="Tahoma" w:hAnsi="Tahoma" w:cs="Tahoma"/>
+          <w:sz w:val="20"/>
+          <w:szCs w:val="20"/>
+        </w:rPr>
+      </w:pPr>
+      <w:r>
+        <w:rPr>
+          <w:rFonts w:ascii="Tahoma" w:hAnsi="Tahoma" w:cs="Tahoma"/>
+          <w:noProof/>
+          <w:sz w:val="20"/>
+          <w:szCs w:val="20"/>
+        </w:rPr>
+        <w:lastRenderedPageBreak/>
+        <w:drawing>
+          <wp:inline distT="0" distB="0" distL="0" distR="0" wp14:anchorId="259BF812" wp14:editId="6B04E845">
+            <wp:extent cx="5257800" cy="2795905"/>
+            <wp:effectExtent l="0" t="0" r="0" b="0"/>
+            <wp:docPr id="11" name="Picture 11" descr="../Diagrams/Analysis_Diagram/Diagram_Images/LoadGame.png"/>
+            <wp:cNvGraphicFramePr>
+              <a:graphicFrameLocks xmlns:a="http://schemas.openxmlformats.org/drawingml/2006/main" noChangeAspect="1"/>
+            </wp:cNvGraphicFramePr>
+            <a:graphic xmlns:a="http://schemas.openxmlformats.org/drawingml/2006/main">
+              <a:graphicData uri="http://schemas.openxmlformats.org/drawingml/2006/picture">
+                <pic:pic xmlns:pic="http://schemas.openxmlformats.org/drawingml/2006/picture">
+                  <pic:nvPicPr>
+                    <pic:cNvPr id="0" name="Picture 1" descr="../Diagrams/Analysis_Diagram/Diagram_Images/LoadGame.png"/>
+                    <pic:cNvPicPr>
+                      <a:picLocks noChangeAspect="1" noChangeArrowheads="1"/>
+                    </pic:cNvPicPr>
+                  </pic:nvPicPr>
+                  <pic:blipFill>
+                    <a:blip r:embed="rId20" cstate="print">
+                      <a:extLst>
+                        <a:ext uri="{28A0092B-C50C-407E-A947-70E740481C1C}">
+                          <a14:useLocalDpi xmlns:a14="http://schemas.microsoft.com/office/drawing/2010/main" val="0"/>
+                        </a:ext>
+                      </a:extLst>
+                    </a:blip>
+                    <a:srcRect/>
+                    <a:stretch>
+                      <a:fillRect/>
+                    </a:stretch>
+                  </pic:blipFill>
+                  <pic:spPr bwMode="auto">
+                    <a:xfrm>
+                      <a:off x="0" y="0"/>
+                      <a:ext cx="5257800" cy="2795905"/>
+                    </a:xfrm>
+                    <a:prstGeom prst="rect">
+                      <a:avLst/>
+                    </a:prstGeom>
+                    <a:noFill/>
+                    <a:ln>
+                      <a:noFill/>
+                    </a:ln>
+                  </pic:spPr>
+                </pic:pic>
+              </a:graphicData>
+            </a:graphic>
+          </wp:inline>
+        </w:drawing>
+      </w:r>
+    </w:p>
+    <w:p>
+      <w:pPr>
+        <w:pStyle w:val="BodyText"/>
+        <w:spacing w:line="480" w:lineRule="auto"/>
+        <w:rPr>
+          <w:rFonts w:ascii="Tahoma" w:hAnsi="Tahoma" w:cs="Tahoma"/>
+          <w:sz w:val="20"/>
+          <w:szCs w:val="20"/>
+        </w:rPr>
+      </w:pPr>
+      <w:r>
+        <w:rPr>
+          <w:rFonts w:ascii="Tahoma" w:hAnsi="Tahoma" w:cs="Tahoma"/>
+          <w:sz w:val="20"/>
+          <w:szCs w:val="20"/>
+        </w:rPr>
+        <w:tab/>
+      </w:r>
+      <w:r>
+        <w:rPr>
+          <w:rFonts w:ascii="Tahoma" w:hAnsi="Tahoma" w:cs="Tahoma"/>
+          <w:sz w:val="20"/>
+          <w:szCs w:val="20"/>
+        </w:rPr>
+        <w:tab/>
+      </w:r>
+      <w:r>
+        <w:rPr>
+          <w:rFonts w:ascii="Tahoma" w:hAnsi="Tahoma" w:cs="Tahoma"/>
+          <w:sz w:val="20"/>
+          <w:szCs w:val="20"/>
+        </w:rPr>
+        <w:tab/>
+      </w:r>
+      <w:r>
+        <w:rPr>
+          <w:rFonts w:ascii="Tahoma" w:hAnsi="Tahoma" w:cs="Tahoma"/>
+          <w:sz w:val="20"/>
+          <w:szCs w:val="20"/>
+        </w:rPr>
+        <w:tab/>
+      </w:r>
+      <w:r>
+        <w:rPr>
+          <w:rFonts w:ascii="Tahoma" w:hAnsi="Tahoma" w:cs="Tahoma"/>
+          <w:sz w:val="20"/>
+          <w:szCs w:val="20"/>
+        </w:rPr>
+        <w:t>Picture 9</w:t>
+      </w:r>
+      <w:r>
+        <w:rPr>
+          <w:rFonts w:ascii="Tahoma" w:hAnsi="Tahoma" w:cs="Tahoma"/>
+          <w:sz w:val="20"/>
+          <w:szCs w:val="20"/>
+        </w:rPr>
+        <w:t xml:space="preserve">. Sequence diagram for </w:t>
+      </w:r>
+      <w:r>
+        <w:rPr>
+          <w:rFonts w:ascii="Tahoma" w:hAnsi="Tahoma" w:cs="Tahoma"/>
+          <w:sz w:val="20"/>
+          <w:szCs w:val="20"/>
+        </w:rPr>
+        <w:t>loading the level</w:t>
+      </w:r>
+      <w:r>
+        <w:rPr>
+          <w:rFonts w:ascii="Tahoma" w:hAnsi="Tahoma" w:cs="Tahoma"/>
+          <w:sz w:val="20"/>
+          <w:szCs w:val="20"/>
+        </w:rPr>
+        <w:t xml:space="preserve"> scenario</w:t>
+      </w:r>
+    </w:p>
+    <w:p>
+      <w:pPr>
+        <w:pStyle w:val="BodyText"/>
+        <w:spacing w:line="480" w:lineRule="auto"/>
+        <w:ind w:left="360"/>
       </w:pPr>
     </w:p>
     <w:p>
@@ -9648,7 +10218,25 @@
           <w:szCs w:val="20"/>
         </w:rPr>
         <w:tab/>
-        <w:t xml:space="preserve">This diagram shows the basic activities during the game play, such as figting with the enemies, got killed by them, </w:t>
+        <w:t xml:space="preserve">This diagram shows the basic activities during the game play, such as </w:t>
+      </w:r>
+      <w:proofErr w:type="spellStart"/>
+      <w:r>
+        <w:rPr>
+          <w:rFonts w:ascii="Tahoma" w:hAnsi="Tahoma" w:cs="Tahoma"/>
+          <w:sz w:val="20"/>
+          <w:szCs w:val="20"/>
+        </w:rPr>
+        <w:t>figting</w:t>
+      </w:r>
+      <w:proofErr w:type="spellEnd"/>
+      <w:r>
+        <w:rPr>
+          <w:rFonts w:ascii="Tahoma" w:hAnsi="Tahoma" w:cs="Tahoma"/>
+          <w:sz w:val="20"/>
+          <w:szCs w:val="20"/>
+        </w:rPr>
+        <w:t xml:space="preserve"> with the enemies, got killed by them, </w:t>
       </w:r>
       <w:r>
         <w:rPr>
@@ -9711,7 +10299,7 @@
                     </pic:cNvPicPr>
                   </pic:nvPicPr>
                   <pic:blipFill>
-                    <a:blip r:embed="rId20">
+                    <a:blip r:embed="rId21">
                       <a:extLst>
                         <a:ext uri="{28A0092B-C50C-407E-A947-70E740481C1C}">
                           <a14:useLocalDpi xmlns:a14="http://schemas.microsoft.com/office/drawing/2010/main" val="0"/>
@@ -9791,7 +10379,7 @@
           <w:sz w:val="20"/>
           <w:szCs w:val="20"/>
         </w:rPr>
-        <w:t>Picture 9</w:t>
+        <w:t>Picture 10</w:t>
       </w:r>
       <w:r>
         <w:rPr>
@@ -9825,11 +10413,11 @@
           <w:numId w:val="19"/>
         </w:numPr>
       </w:pPr>
-      <w:bookmarkStart w:id="11" w:name="_Toc495335517"/>
+      <w:bookmarkStart w:id="12" w:name="_Toc495335517"/>
       <w:r>
         <w:t>User Interface</w:t>
       </w:r>
-      <w:bookmarkEnd w:id="11"/>
+      <w:bookmarkEnd w:id="12"/>
     </w:p>
     <w:p>
       <w:pPr>
@@ -9962,7 +10550,7 @@
                     <pic:cNvPicPr/>
                   </pic:nvPicPr>
                   <pic:blipFill>
-                    <a:blip r:embed="rId21" cstate="print">
+                    <a:blip r:embed="rId22" cstate="print">
                       <a:extLst>
                         <a:ext uri="{28A0092B-C50C-407E-A947-70E740481C1C}">
                           <a14:useLocalDpi xmlns:a14="http://schemas.microsoft.com/office/drawing/2010/main" val="0"/>
@@ -10036,7 +10624,7 @@
                     </pic:cNvPicPr>
                   </pic:nvPicPr>
                   <pic:blipFill>
-                    <a:blip r:embed="rId22" cstate="print">
+                    <a:blip r:embed="rId23" cstate="print">
                       <a:extLst>
                         <a:ext uri="{28A0092B-C50C-407E-A947-70E740481C1C}">
                           <a14:useLocalDpi xmlns:a14="http://schemas.microsoft.com/office/drawing/2010/main" val="0"/>
@@ -10116,7 +10704,7 @@
                     </pic:cNvPicPr>
                   </pic:nvPicPr>
                   <pic:blipFill>
-                    <a:blip r:embed="rId23" cstate="print">
+                    <a:blip r:embed="rId24" cstate="print">
                       <a:extLst>
                         <a:ext uri="{28A0092B-C50C-407E-A947-70E740481C1C}">
                           <a14:useLocalDpi xmlns:a14="http://schemas.microsoft.com/office/drawing/2010/main" val="0"/>
@@ -10195,7 +10783,7 @@
                     </pic:cNvPicPr>
                   </pic:nvPicPr>
                   <pic:blipFill>
-                    <a:blip r:embed="rId24">
+                    <a:blip r:embed="rId25">
                       <a:extLst>
                         <a:ext uri="{28A0092B-C50C-407E-A947-70E740481C1C}">
                           <a14:useLocalDpi xmlns:a14="http://schemas.microsoft.com/office/drawing/2010/main" val="0"/>
@@ -10280,85 +10868,6 @@
                 <pic:pic xmlns:pic="http://schemas.openxmlformats.org/drawingml/2006/picture">
                   <pic:nvPicPr>
                     <pic:cNvPr id="0" name="Picture 5" descr="../Desktop/Screen%20Shot%202017-10-06%20at%2020.57.38.png"/>
-                    <pic:cNvPicPr>
-                      <a:picLocks noChangeAspect="1" noChangeArrowheads="1"/>
-                    </pic:cNvPicPr>
-                  </pic:nvPicPr>
-                  <pic:blipFill>
-                    <a:blip r:embed="rId25" cstate="print">
-                      <a:extLst>
-                        <a:ext uri="{28A0092B-C50C-407E-A947-70E740481C1C}">
-                          <a14:useLocalDpi xmlns:a14="http://schemas.microsoft.com/office/drawing/2010/main" val="0"/>
-                        </a:ext>
-                      </a:extLst>
-                    </a:blip>
-                    <a:srcRect/>
-                    <a:stretch>
-                      <a:fillRect/>
-                    </a:stretch>
-                  </pic:blipFill>
-                  <pic:spPr bwMode="auto">
-                    <a:xfrm>
-                      <a:off x="0" y="0"/>
-                      <a:ext cx="5260975" cy="3820160"/>
-                    </a:xfrm>
-                    <a:prstGeom prst="rect">
-                      <a:avLst/>
-                    </a:prstGeom>
-                    <a:noFill/>
-                    <a:ln>
-                      <a:noFill/>
-                    </a:ln>
-                  </pic:spPr>
-                </pic:pic>
-              </a:graphicData>
-            </a:graphic>
-          </wp:inline>
-        </w:drawing>
-      </w:r>
-    </w:p>
-    <w:p>
-      <w:pPr>
-        <w:pStyle w:val="BodyText"/>
-        <w:spacing w:line="480" w:lineRule="auto"/>
-        <w:ind w:left="850"/>
-        <w:rPr>
-          <w:rFonts w:ascii="Tahoma" w:hAnsi="Tahoma" w:cs="Tahoma"/>
-          <w:b/>
-          <w:sz w:val="20"/>
-          <w:szCs w:val="20"/>
-        </w:rPr>
-      </w:pPr>
-      <w:r>
-        <w:rPr>
-          <w:rFonts w:ascii="Tahoma" w:hAnsi="Tahoma" w:cs="Tahoma"/>
-          <w:b/>
-          <w:sz w:val="20"/>
-          <w:szCs w:val="20"/>
-        </w:rPr>
-        <w:t>Help:</w:t>
-      </w:r>
-      <w:r>
-        <w:rPr>
-          <w:rFonts w:ascii="Tahoma" w:hAnsi="Tahoma" w:cs="Tahoma"/>
-          <w:b/>
-          <w:noProof/>
-          <w:sz w:val="20"/>
-          <w:szCs w:val="20"/>
-        </w:rPr>
-        <w:drawing>
-          <wp:inline distT="0" distB="0" distL="0" distR="0" wp14:anchorId="24F6A422" wp14:editId="25038239">
-            <wp:extent cx="5260975" cy="3820160"/>
-            <wp:effectExtent l="0" t="0" r="0" b="0"/>
-            <wp:docPr id="10" name="Picture 10" descr="../Desktop/Screen%20Shot%202017-10-06%20at%2020.57.42.png"/>
-            <wp:cNvGraphicFramePr>
-              <a:graphicFrameLocks xmlns:a="http://schemas.openxmlformats.org/drawingml/2006/main" noChangeAspect="1"/>
-            </wp:cNvGraphicFramePr>
-            <a:graphic xmlns:a="http://schemas.openxmlformats.org/drawingml/2006/main">
-              <a:graphicData uri="http://schemas.openxmlformats.org/drawingml/2006/picture">
-                <pic:pic xmlns:pic="http://schemas.openxmlformats.org/drawingml/2006/picture">
-                  <pic:nvPicPr>
-                    <pic:cNvPr id="0" name="Picture 6" descr="../Desktop/Screen%20Shot%202017-10-06%20at%2020.57.42.png"/>
                     <pic:cNvPicPr>
                       <a:picLocks noChangeAspect="1" noChangeArrowheads="1"/>
                     </pic:cNvPicPr>
@@ -10398,6 +10907,85 @@
     </w:p>
     <w:p>
       <w:pPr>
+        <w:pStyle w:val="BodyText"/>
+        <w:spacing w:line="480" w:lineRule="auto"/>
+        <w:ind w:left="850"/>
+        <w:rPr>
+          <w:rFonts w:ascii="Tahoma" w:hAnsi="Tahoma" w:cs="Tahoma"/>
+          <w:b/>
+          <w:sz w:val="20"/>
+          <w:szCs w:val="20"/>
+        </w:rPr>
+      </w:pPr>
+      <w:r>
+        <w:rPr>
+          <w:rFonts w:ascii="Tahoma" w:hAnsi="Tahoma" w:cs="Tahoma"/>
+          <w:b/>
+          <w:sz w:val="20"/>
+          <w:szCs w:val="20"/>
+        </w:rPr>
+        <w:t>Help:</w:t>
+      </w:r>
+      <w:r>
+        <w:rPr>
+          <w:rFonts w:ascii="Tahoma" w:hAnsi="Tahoma" w:cs="Tahoma"/>
+          <w:b/>
+          <w:noProof/>
+          <w:sz w:val="20"/>
+          <w:szCs w:val="20"/>
+        </w:rPr>
+        <w:drawing>
+          <wp:inline distT="0" distB="0" distL="0" distR="0" wp14:anchorId="24F6A422" wp14:editId="25038239">
+            <wp:extent cx="5260975" cy="3820160"/>
+            <wp:effectExtent l="0" t="0" r="0" b="0"/>
+            <wp:docPr id="10" name="Picture 10" descr="../Desktop/Screen%20Shot%202017-10-06%20at%2020.57.42.png"/>
+            <wp:cNvGraphicFramePr>
+              <a:graphicFrameLocks xmlns:a="http://schemas.openxmlformats.org/drawingml/2006/main" noChangeAspect="1"/>
+            </wp:cNvGraphicFramePr>
+            <a:graphic xmlns:a="http://schemas.openxmlformats.org/drawingml/2006/main">
+              <a:graphicData uri="http://schemas.openxmlformats.org/drawingml/2006/picture">
+                <pic:pic xmlns:pic="http://schemas.openxmlformats.org/drawingml/2006/picture">
+                  <pic:nvPicPr>
+                    <pic:cNvPr id="0" name="Picture 6" descr="../Desktop/Screen%20Shot%202017-10-06%20at%2020.57.42.png"/>
+                    <pic:cNvPicPr>
+                      <a:picLocks noChangeAspect="1" noChangeArrowheads="1"/>
+                    </pic:cNvPicPr>
+                  </pic:nvPicPr>
+                  <pic:blipFill>
+                    <a:blip r:embed="rId27" cstate="print">
+                      <a:extLst>
+                        <a:ext uri="{28A0092B-C50C-407E-A947-70E740481C1C}">
+                          <a14:useLocalDpi xmlns:a14="http://schemas.microsoft.com/office/drawing/2010/main" val="0"/>
+                        </a:ext>
+                      </a:extLst>
+                    </a:blip>
+                    <a:srcRect/>
+                    <a:stretch>
+                      <a:fillRect/>
+                    </a:stretch>
+                  </pic:blipFill>
+                  <pic:spPr bwMode="auto">
+                    <a:xfrm>
+                      <a:off x="0" y="0"/>
+                      <a:ext cx="5260975" cy="3820160"/>
+                    </a:xfrm>
+                    <a:prstGeom prst="rect">
+                      <a:avLst/>
+                    </a:prstGeom>
+                    <a:noFill/>
+                    <a:ln>
+                      <a:noFill/>
+                    </a:ln>
+                  </pic:spPr>
+                </pic:pic>
+              </a:graphicData>
+            </a:graphic>
+          </wp:inline>
+        </w:drawing>
+      </w:r>
+    </w:p>
+    <w:p>
+      <w:pPr>
         <w:pStyle w:val="Heading1"/>
         <w:numPr>
           <w:ilvl w:val="0"/>
@@ -10475,35 +11063,6 @@
     <w:p>
       <w:pPr>
         <w:pStyle w:val="BodyText"/>
-        <w:spacing w:line="480" w:lineRule="auto"/>
-        <w:rPr>
-          <w:rFonts w:ascii="Tahoma" w:hAnsi="Tahoma" w:cs="Tahoma"/>
-          <w:sz w:val="20"/>
-          <w:szCs w:val="20"/>
-          <w:u w:val="single"/>
-        </w:rPr>
-      </w:pPr>
-      <w:r>
-        <w:rPr>
-          <w:rFonts w:ascii="Tahoma" w:hAnsi="Tahoma" w:cs="Tahoma"/>
-          <w:sz w:val="20"/>
-          <w:szCs w:val="20"/>
-        </w:rPr>
-        <w:tab/>
-      </w:r>
-      <w:r>
-        <w:rPr>
-          <w:rFonts w:ascii="Tahoma" w:hAnsi="Tahoma" w:cs="Tahoma"/>
-          <w:sz w:val="20"/>
-          <w:szCs w:val="20"/>
-          <w:u w:val="single"/>
-        </w:rPr>
-        <w:t>Non-functional requirements</w:t>
-      </w:r>
-    </w:p>
-    <w:p>
-      <w:pPr>
-        <w:pStyle w:val="BodyText"/>
         <w:numPr>
           <w:ilvl w:val="0"/>
           <w:numId w:val="24"/>
@@ -10521,7 +11080,7 @@
           <w:sz w:val="20"/>
           <w:szCs w:val="20"/>
         </w:rPr>
-        <w:t>Improving the readability of the documentations and the source code.</w:t>
+        <w:t>Moving map object will be added.</w:t>
       </w:r>
     </w:p>
     <w:p>
@@ -10550,7 +11109,7 @@
           <w:szCs w:val="20"/>
           <w:u w:val="single"/>
         </w:rPr>
-        <w:t>Class diagram</w:t>
+        <w:t>Non-functional requirements</w:t>
       </w:r>
     </w:p>
     <w:p>
@@ -10573,44 +11132,7 @@
           <w:sz w:val="20"/>
           <w:szCs w:val="20"/>
         </w:rPr>
-        <w:t>Added more classes and improved the interactions among them.</w:t>
-      </w:r>
-      <w:r>
-        <w:rPr>
-          <w:rFonts w:ascii="Tahoma" w:hAnsi="Tahoma" w:cs="Tahoma"/>
-          <w:sz w:val="20"/>
-          <w:szCs w:val="20"/>
-        </w:rPr>
-        <w:t xml:space="preserve"> (Picture 2)</w:t>
-      </w:r>
-    </w:p>
-    <w:p>
-      <w:pPr>
-        <w:pStyle w:val="BodyText"/>
-        <w:spacing w:line="480" w:lineRule="auto"/>
-        <w:rPr>
-          <w:rFonts w:ascii="Tahoma" w:hAnsi="Tahoma" w:cs="Tahoma"/>
-          <w:sz w:val="20"/>
-          <w:szCs w:val="20"/>
-          <w:u w:val="single"/>
-        </w:rPr>
-      </w:pPr>
-      <w:r>
-        <w:rPr>
-          <w:rFonts w:ascii="Tahoma" w:hAnsi="Tahoma" w:cs="Tahoma"/>
-          <w:sz w:val="20"/>
-          <w:szCs w:val="20"/>
-        </w:rPr>
-        <w:tab/>
-      </w:r>
-      <w:r>
-        <w:rPr>
-          <w:rFonts w:ascii="Tahoma" w:hAnsi="Tahoma" w:cs="Tahoma"/>
-          <w:sz w:val="20"/>
-          <w:szCs w:val="20"/>
-          <w:u w:val="single"/>
-        </w:rPr>
-        <w:t>Dynamic diagrams</w:t>
+        <w:t>Improving the readability of the documentations and the source code.</w:t>
       </w:r>
     </w:p>
     <w:p>
@@ -10633,49 +11155,36 @@
           <w:sz w:val="20"/>
           <w:szCs w:val="20"/>
         </w:rPr>
-        <w:t xml:space="preserve">Added 5 more sequence diagrams for the scenarios </w:t>
-      </w:r>
-      <w:r>
-        <w:rPr>
-          <w:rFonts w:ascii="Helvetica" w:eastAsia="Helvetica" w:hAnsi="Helvetica" w:cs="Helvetica"/>
-          <w:sz w:val="20"/>
-          <w:szCs w:val="20"/>
-        </w:rPr>
-        <w:t>–</w:t>
-      </w:r>
-      <w:r>
-        <w:rPr>
-          <w:rFonts w:ascii="Tahoma" w:hAnsi="Tahoma" w:cs="Tahoma"/>
-          <w:sz w:val="20"/>
-          <w:szCs w:val="20"/>
-        </w:rPr>
-        <w:t xml:space="preserve"> moving the character, </w:t>
-      </w:r>
-      <w:r>
-        <w:rPr>
-          <w:rFonts w:ascii="Tahoma" w:hAnsi="Tahoma" w:cs="Tahoma"/>
-          <w:sz w:val="20"/>
-          <w:szCs w:val="20"/>
-        </w:rPr>
-        <w:t>changing the moving controls from the settings, saving the game, loading the game, starting the game.</w:t>
-      </w:r>
-      <w:r>
-        <w:rPr>
-          <w:rFonts w:ascii="Tahoma" w:hAnsi="Tahoma" w:cs="Tahoma"/>
-          <w:sz w:val="20"/>
-          <w:szCs w:val="20"/>
-        </w:rPr>
-        <w:t xml:space="preserve"> </w:t>
-      </w:r>
-      <w:bookmarkStart w:id="12" w:name="_GoBack"/>
-      <w:bookmarkEnd w:id="12"/>
-      <w:r>
-        <w:rPr>
-          <w:rFonts w:ascii="Tahoma" w:hAnsi="Tahoma" w:cs="Tahoma"/>
-          <w:sz w:val="20"/>
-          <w:szCs w:val="20"/>
-        </w:rPr>
-        <w:t>(Picture 3-8)</w:t>
+        <w:t>Improvements on the enemy AI.</w:t>
+      </w:r>
+    </w:p>
+    <w:p>
+      <w:pPr>
+        <w:pStyle w:val="BodyText"/>
+        <w:spacing w:line="480" w:lineRule="auto"/>
+        <w:rPr>
+          <w:rFonts w:ascii="Tahoma" w:hAnsi="Tahoma" w:cs="Tahoma"/>
+          <w:sz w:val="20"/>
+          <w:szCs w:val="20"/>
+          <w:u w:val="single"/>
+        </w:rPr>
+      </w:pPr>
+      <w:r>
+        <w:rPr>
+          <w:rFonts w:ascii="Tahoma" w:hAnsi="Tahoma" w:cs="Tahoma"/>
+          <w:sz w:val="20"/>
+          <w:szCs w:val="20"/>
+        </w:rPr>
+        <w:tab/>
+      </w:r>
+      <w:r>
+        <w:rPr>
+          <w:rFonts w:ascii="Tahoma" w:hAnsi="Tahoma" w:cs="Tahoma"/>
+          <w:sz w:val="20"/>
+          <w:szCs w:val="20"/>
+          <w:u w:val="single"/>
+        </w:rPr>
+        <w:t>Class diagram</w:t>
       </w:r>
     </w:p>
     <w:p>
@@ -10698,6 +11207,145 @@
           <w:sz w:val="20"/>
           <w:szCs w:val="20"/>
         </w:rPr>
+        <w:t>Added more classes and improved the interactions among them.</w:t>
+      </w:r>
+      <w:r>
+        <w:rPr>
+          <w:rFonts w:ascii="Tahoma" w:hAnsi="Tahoma" w:cs="Tahoma"/>
+          <w:sz w:val="20"/>
+          <w:szCs w:val="20"/>
+        </w:rPr>
+        <w:t xml:space="preserve"> (Picture 2)</w:t>
+      </w:r>
+    </w:p>
+    <w:p>
+      <w:pPr>
+        <w:pStyle w:val="BodyText"/>
+        <w:spacing w:line="480" w:lineRule="auto"/>
+        <w:rPr>
+          <w:rFonts w:ascii="Tahoma" w:hAnsi="Tahoma" w:cs="Tahoma"/>
+          <w:sz w:val="20"/>
+          <w:szCs w:val="20"/>
+          <w:u w:val="single"/>
+        </w:rPr>
+      </w:pPr>
+      <w:r>
+        <w:rPr>
+          <w:rFonts w:ascii="Tahoma" w:hAnsi="Tahoma" w:cs="Tahoma"/>
+          <w:sz w:val="20"/>
+          <w:szCs w:val="20"/>
+        </w:rPr>
+        <w:tab/>
+      </w:r>
+      <w:r>
+        <w:rPr>
+          <w:rFonts w:ascii="Tahoma" w:hAnsi="Tahoma" w:cs="Tahoma"/>
+          <w:sz w:val="20"/>
+          <w:szCs w:val="20"/>
+          <w:u w:val="single"/>
+        </w:rPr>
+        <w:t>Dynamic diagrams</w:t>
+      </w:r>
+    </w:p>
+    <w:p>
+      <w:pPr>
+        <w:pStyle w:val="BodyText"/>
+        <w:numPr>
+          <w:ilvl w:val="0"/>
+          <w:numId w:val="24"/>
+        </w:numPr>
+        <w:spacing w:line="480" w:lineRule="auto"/>
+        <w:rPr>
+          <w:rFonts w:ascii="Tahoma" w:hAnsi="Tahoma" w:cs="Tahoma"/>
+          <w:sz w:val="20"/>
+          <w:szCs w:val="20"/>
+        </w:rPr>
+      </w:pPr>
+      <w:r>
+        <w:rPr>
+          <w:rFonts w:ascii="Tahoma" w:hAnsi="Tahoma" w:cs="Tahoma"/>
+          <w:sz w:val="20"/>
+          <w:szCs w:val="20"/>
+        </w:rPr>
+        <w:t xml:space="preserve">Added 5 more sequence diagrams for the scenarios </w:t>
+      </w:r>
+      <w:r>
+        <w:rPr>
+          <w:rFonts w:ascii="Helvetica" w:eastAsia="Helvetica" w:hAnsi="Helvetica" w:cs="Helvetica"/>
+          <w:sz w:val="20"/>
+          <w:szCs w:val="20"/>
+        </w:rPr>
+        <w:t>–</w:t>
+      </w:r>
+      <w:r>
+        <w:rPr>
+          <w:rFonts w:ascii="Tahoma" w:hAnsi="Tahoma" w:cs="Tahoma"/>
+          <w:sz w:val="20"/>
+          <w:szCs w:val="20"/>
+        </w:rPr>
+        <w:t xml:space="preserve"> moving the character, </w:t>
+      </w:r>
+      <w:r>
+        <w:rPr>
+          <w:rFonts w:ascii="Tahoma" w:hAnsi="Tahoma" w:cs="Tahoma"/>
+          <w:sz w:val="20"/>
+          <w:szCs w:val="20"/>
+        </w:rPr>
+        <w:t>changing the moving controls from the settings, saving the game, loading the game, starting the game.</w:t>
+      </w:r>
+      <w:r>
+        <w:rPr>
+          <w:rFonts w:ascii="Tahoma" w:hAnsi="Tahoma" w:cs="Tahoma"/>
+          <w:sz w:val="20"/>
+          <w:szCs w:val="20"/>
+        </w:rPr>
+        <w:t xml:space="preserve"> </w:t>
+      </w:r>
+      <w:r>
+        <w:rPr>
+          <w:rFonts w:ascii="Tahoma" w:hAnsi="Tahoma" w:cs="Tahoma"/>
+          <w:sz w:val="20"/>
+          <w:szCs w:val="20"/>
+        </w:rPr>
+        <w:t xml:space="preserve">(Picture </w:t>
+      </w:r>
+      <w:r>
+        <w:rPr>
+          <w:rFonts w:ascii="Tahoma" w:hAnsi="Tahoma" w:cs="Tahoma"/>
+          <w:sz w:val="20"/>
+          <w:szCs w:val="20"/>
+        </w:rPr>
+        <w:t>3-9</w:t>
+      </w:r>
+      <w:r>
+        <w:rPr>
+          <w:rFonts w:ascii="Tahoma" w:hAnsi="Tahoma" w:cs="Tahoma"/>
+          <w:sz w:val="20"/>
+          <w:szCs w:val="20"/>
+        </w:rPr>
+        <w:t>)</w:t>
+      </w:r>
+    </w:p>
+    <w:p>
+      <w:pPr>
+        <w:pStyle w:val="BodyText"/>
+        <w:numPr>
+          <w:ilvl w:val="0"/>
+          <w:numId w:val="24"/>
+        </w:numPr>
+        <w:spacing w:line="480" w:lineRule="auto"/>
+        <w:rPr>
+          <w:rFonts w:ascii="Tahoma" w:hAnsi="Tahoma" w:cs="Tahoma"/>
+          <w:sz w:val="20"/>
+          <w:szCs w:val="20"/>
+        </w:rPr>
+      </w:pPr>
+      <w:r>
+        <w:rPr>
+          <w:rFonts w:ascii="Tahoma" w:hAnsi="Tahoma" w:cs="Tahoma"/>
+          <w:sz w:val="20"/>
+          <w:szCs w:val="20"/>
+        </w:rPr>
         <w:t>Added an activity diagram for basic activities of the game system.</w:t>
       </w:r>
       <w:r>
@@ -10706,7 +11354,15 @@
           <w:sz w:val="20"/>
           <w:szCs w:val="20"/>
         </w:rPr>
-        <w:t xml:space="preserve"> (Picture 9)</w:t>
+        <w:t xml:space="preserve"> (Picture 10</w:t>
+      </w:r>
+      <w:r>
+        <w:rPr>
+          <w:rFonts w:ascii="Tahoma" w:hAnsi="Tahoma" w:cs="Tahoma"/>
+          <w:sz w:val="20"/>
+          <w:szCs w:val="20"/>
+        </w:rPr>
+        <w:t>)</w:t>
       </w:r>
     </w:p>
     <w:p>
@@ -10835,7 +11491,7 @@
         </w:rPr>
         <w:t xml:space="preserve">Reference game: </w:t>
       </w:r>
-      <w:hyperlink r:id="rId27" w:history="1">
+      <w:hyperlink r:id="rId28" w:history="1">
         <w:r>
           <w:rPr>
             <w:rStyle w:val="Hyperlink"/>
@@ -10878,6 +11534,7 @@
           <w:sz w:val="20"/>
           <w:szCs w:val="20"/>
         </w:rPr>
+        <w:lastRenderedPageBreak/>
         <w:t>2.Visual Paradigm – for diagrams</w:t>
       </w:r>
     </w:p>
@@ -10907,10 +11564,10 @@
     </w:p>
     <w:p/>
     <w:sectPr>
-      <w:headerReference w:type="default" r:id="rId28"/>
-      <w:footerReference w:type="default" r:id="rId29"/>
-      <w:headerReference w:type="first" r:id="rId30"/>
-      <w:footerReference w:type="first" r:id="rId31"/>
+      <w:headerReference w:type="default" r:id="rId29"/>
+      <w:footerReference w:type="default" r:id="rId30"/>
+      <w:headerReference w:type="first" r:id="rId31"/>
+      <w:footerReference w:type="first" r:id="rId32"/>
       <w:pgSz w:w="11900" w:h="16840"/>
       <w:pgMar w:top="1440" w:right="1800" w:bottom="1800" w:left="1800" w:header="720" w:footer="965" w:gutter="0"/>
       <w:pgNumType w:start="1"/>
@@ -11006,7 +11663,7 @@
       <w:rPr>
         <w:noProof/>
       </w:rPr>
-      <w:t>25</w:t>
+      <w:t>2</w:t>
     </w:r>
     <w:r>
       <w:fldChar w:fldCharType="end"/>
@@ -14827,7 +15484,7 @@
   <w:num w:numId="16">
     <w:abstractNumId w:val="17"/>
     <w:lvlOverride w:ilvl="0">
-      <w:lvl w:ilvl="0" w:tplc="566CDF4E">
+      <w:lvl w:ilvl="0" w:tplc="C3AE7FFC">
         <w:start w:val="1"/>
         <w:numFmt w:val="decimal"/>
         <w:lvlText w:val="%1."/>
@@ -14860,7 +15517,7 @@
       </w:lvl>
     </w:lvlOverride>
     <w:lvlOverride w:ilvl="3">
-      <w:lvl w:ilvl="3" w:tplc="39C48810">
+      <w:lvl w:ilvl="3" w:tplc="54FA8808">
         <w:start w:val="1"/>
         <w:numFmt w:val="decimal"/>
         <w:lvlText w:val="%4."/>
@@ -14895,7 +15552,7 @@
     <w:abstractNumId w:val="11"/>
     <w:lvlOverride w:ilvl="0">
       <w:startOverride w:val="5"/>
-      <w:lvl w:ilvl="0" w:tplc="7A906E6A">
+      <w:lvl w:ilvl="0" w:tplc="A2AC372A">
         <w:start w:val="5"/>
         <w:numFmt w:val="decimal"/>
         <w:lvlText w:val=""/>
@@ -14904,7 +15561,7 @@
     </w:lvlOverride>
     <w:lvlOverride w:ilvl="3">
       <w:startOverride w:val="1"/>
-      <w:lvl w:ilvl="3" w:tplc="A46682B8">
+      <w:lvl w:ilvl="3" w:tplc="3B1294B0">
         <w:start w:val="1"/>
         <w:numFmt w:val="decimal"/>
         <w:lvlText w:val="%4."/>
@@ -14934,7 +15591,7 @@
     </w:lvlOverride>
     <w:lvlOverride w:ilvl="6">
       <w:startOverride w:val="1"/>
-      <w:lvl w:ilvl="6" w:tplc="50A8D50E">
+      <w:lvl w:ilvl="6" w:tplc="457613B4">
         <w:start w:val="1"/>
         <w:numFmt w:val="decimal"/>
         <w:lvlText w:val="%7."/>
@@ -14969,7 +15626,7 @@
   <w:num w:numId="19">
     <w:abstractNumId w:val="15"/>
     <w:lvlOverride w:ilvl="3">
-      <w:lvl w:ilvl="3" w:tplc="E8D8637A">
+      <w:lvl w:ilvl="3" w:tplc="A1AA81BA">
         <w:start w:val="1"/>
         <w:numFmt w:val="decimal"/>
         <w:lvlText w:val="%4."/>

</xml_diff>

<commit_message>
Finalizing the analysis report
</commit_message>
<xml_diff>
--- a/doc/Iteration2/Analysis/1E.Analysis.Iteration{2}.2017.11.17 (1).docx
+++ b/doc/Iteration2/Analysis/1E.Analysis.Iteration{2}.2017.11.17 (1).docx
@@ -2,6 +2,7 @@
 <file path=word/document.xml><?xml version="1.0" encoding="utf-8"?>
 <w:document xmlns:wpc="http://schemas.microsoft.com/office/word/2010/wordprocessingCanvas" xmlns:mo="http://schemas.microsoft.com/office/mac/office/2008/main" xmlns:mc="http://schemas.openxmlformats.org/markup-compatibility/2006" xmlns:mv="urn:schemas-microsoft-com:mac:vml" xmlns:o="urn:schemas-microsoft-com:office:office" xmlns:r="http://schemas.openxmlformats.org/officeDocument/2006/relationships" xmlns:m="http://schemas.openxmlformats.org/officeDocument/2006/math" xmlns:v="urn:schemas-microsoft-com:vml" xmlns:wp14="http://schemas.microsoft.com/office/word/2010/wordprocessingDrawing" xmlns:wp="http://schemas.openxmlformats.org/drawingml/2006/wordprocessingDrawing" xmlns:w10="urn:schemas-microsoft-com:office:word" xmlns:w="http://schemas.openxmlformats.org/wordprocessingml/2006/main" xmlns:w14="http://schemas.microsoft.com/office/word/2010/wordml" xmlns:w15="http://schemas.microsoft.com/office/word/2012/wordml" xmlns:wpg="http://schemas.microsoft.com/office/word/2010/wordprocessingGroup" xmlns:wpi="http://schemas.microsoft.com/office/word/2010/wordprocessingInk" xmlns:wne="http://schemas.microsoft.com/office/word/2006/wordml" xmlns:wps="http://schemas.microsoft.com/office/word/2010/wordprocessingShape" mc:Ignorable="w14 w15 wp14">
   <w:body>
+    <w:bookmarkStart w:id="0" w:name="xgraphic"/>
     <w:p>
       <w:pPr>
         <w:pStyle w:val="CompanyName"/>
@@ -9,7 +10,6 @@
           <w:bottom w:val="single" w:sz="6" w:space="31" w:color="999999"/>
         </w:pBdr>
       </w:pPr>
-      <w:bookmarkStart w:id="0" w:name="xgraphic"/>
       <w:r>
         <w:rPr>
           <w:noProof/>
@@ -176,7 +176,15 @@
         <w:t xml:space="preserve"> </w:t>
       </w:r>
       <w:r>
-        <w:t xml:space="preserve">      Bilkent University</w:t>
+        <w:t xml:space="preserve">      </w:t>
+      </w:r>
+      <w:proofErr w:type="spellStart"/>
+      <w:r>
+        <w:t>Bilkent</w:t>
+      </w:r>
+      <w:proofErr w:type="spellEnd"/>
+      <w:r>
+        <w:t xml:space="preserve"> University</w:t>
       </w:r>
     </w:p>
     <w:p>
@@ -364,7 +372,38 @@
           <w:color w:val="24292E"/>
         </w:rPr>
         <w:tab/>
-        <w:t>Fuad Aghazada _ 21503691</w:t>
+      </w:r>
+      <w:proofErr w:type="spellStart"/>
+      <w:r>
+        <w:rPr>
+          <w:rFonts w:ascii="Helvetica" w:hAnsi="Helvetica"/>
+          <w:color w:val="24292E"/>
+        </w:rPr>
+        <w:t>Fuad</w:t>
+      </w:r>
+      <w:proofErr w:type="spellEnd"/>
+      <w:r>
+        <w:rPr>
+          <w:rFonts w:ascii="Helvetica" w:hAnsi="Helvetica"/>
+          <w:color w:val="24292E"/>
+        </w:rPr>
+        <w:t xml:space="preserve"> </w:t>
+      </w:r>
+      <w:proofErr w:type="spellStart"/>
+      <w:r>
+        <w:rPr>
+          <w:rFonts w:ascii="Helvetica" w:hAnsi="Helvetica"/>
+          <w:color w:val="24292E"/>
+        </w:rPr>
+        <w:t>Aghazada</w:t>
+      </w:r>
+      <w:proofErr w:type="spellEnd"/>
+      <w:r>
+        <w:rPr>
+          <w:rFonts w:ascii="Helvetica" w:hAnsi="Helvetica"/>
+          <w:color w:val="24292E"/>
+        </w:rPr>
+        <w:t xml:space="preserve"> _ 21503691</w:t>
       </w:r>
     </w:p>
     <w:p>
@@ -402,12 +441,37 @@
         </w:rPr>
         <w:tab/>
       </w:r>
+      <w:proofErr w:type="spellStart"/>
       <w:r>
         <w:rPr>
           <w:rFonts w:ascii="Helvetica" w:hAnsi="Helvetica"/>
           <w:color w:val="24292E"/>
         </w:rPr>
-        <w:t>Seyfullah Yamanoğlu _ 21400697</w:t>
+        <w:t>Seyfullah</w:t>
+      </w:r>
+      <w:proofErr w:type="spellEnd"/>
+      <w:r>
+        <w:rPr>
+          <w:rFonts w:ascii="Helvetica" w:hAnsi="Helvetica"/>
+          <w:color w:val="24292E"/>
+        </w:rPr>
+        <w:t xml:space="preserve"> </w:t>
+      </w:r>
+      <w:proofErr w:type="spellStart"/>
+      <w:r>
+        <w:rPr>
+          <w:rFonts w:ascii="Helvetica" w:hAnsi="Helvetica"/>
+          <w:color w:val="24292E"/>
+        </w:rPr>
+        <w:t>Yamanoğlu</w:t>
+      </w:r>
+      <w:proofErr w:type="spellEnd"/>
+      <w:r>
+        <w:rPr>
+          <w:rFonts w:ascii="Helvetica" w:hAnsi="Helvetica"/>
+          <w:color w:val="24292E"/>
+        </w:rPr>
+        <w:t xml:space="preserve"> _ 21400697</w:t>
       </w:r>
     </w:p>
     <w:p>
@@ -445,12 +509,37 @@
         </w:rPr>
         <w:tab/>
       </w:r>
+      <w:proofErr w:type="spellStart"/>
       <w:r>
         <w:rPr>
           <w:rFonts w:ascii="Helvetica" w:hAnsi="Helvetica"/>
           <w:color w:val="24292E"/>
         </w:rPr>
-        <w:t>Bayram Muradov _ 21503664</w:t>
+        <w:t>Bayram</w:t>
+      </w:r>
+      <w:proofErr w:type="spellEnd"/>
+      <w:r>
+        <w:rPr>
+          <w:rFonts w:ascii="Helvetica" w:hAnsi="Helvetica"/>
+          <w:color w:val="24292E"/>
+        </w:rPr>
+        <w:t xml:space="preserve"> </w:t>
+      </w:r>
+      <w:proofErr w:type="spellStart"/>
+      <w:r>
+        <w:rPr>
+          <w:rFonts w:ascii="Helvetica" w:hAnsi="Helvetica"/>
+          <w:color w:val="24292E"/>
+        </w:rPr>
+        <w:t>Muradov</w:t>
+      </w:r>
+      <w:proofErr w:type="spellEnd"/>
+      <w:r>
+        <w:rPr>
+          <w:rFonts w:ascii="Helvetica" w:hAnsi="Helvetica"/>
+          <w:color w:val="24292E"/>
+        </w:rPr>
+        <w:t xml:space="preserve"> _ 21503664</w:t>
       </w:r>
     </w:p>
     <w:p>
@@ -488,12 +577,37 @@
         </w:rPr>
         <w:tab/>
       </w:r>
+      <w:proofErr w:type="spellStart"/>
       <w:r>
         <w:rPr>
           <w:rFonts w:ascii="Helvetica" w:hAnsi="Helvetica"/>
           <w:color w:val="24292E"/>
         </w:rPr>
-        <w:t>Berk Erzin _ 21201516</w:t>
+        <w:t>Berk</w:t>
+      </w:r>
+      <w:proofErr w:type="spellEnd"/>
+      <w:r>
+        <w:rPr>
+          <w:rFonts w:ascii="Helvetica" w:hAnsi="Helvetica"/>
+          <w:color w:val="24292E"/>
+        </w:rPr>
+        <w:t xml:space="preserve"> </w:t>
+      </w:r>
+      <w:proofErr w:type="spellStart"/>
+      <w:r>
+        <w:rPr>
+          <w:rFonts w:ascii="Helvetica" w:hAnsi="Helvetica"/>
+          <w:color w:val="24292E"/>
+        </w:rPr>
+        <w:t>Erzin</w:t>
+      </w:r>
+      <w:proofErr w:type="spellEnd"/>
+      <w:r>
+        <w:rPr>
+          <w:rFonts w:ascii="Helvetica" w:hAnsi="Helvetica"/>
+          <w:color w:val="24292E"/>
+        </w:rPr>
+        <w:t xml:space="preserve"> _ 21201516</w:t>
       </w:r>
     </w:p>
     <w:p>
@@ -506,14 +620,33 @@
         <w:pStyle w:val="Jury"/>
       </w:pPr>
       <w:r>
-        <w:t>Supervisor: U</w:t>
+        <w:t xml:space="preserve">Supervisor: </w:t>
+      </w:r>
+      <w:proofErr w:type="spellStart"/>
+      <w:r>
+        <w:t>U</w:t>
       </w:r>
       <w:r>
         <w:rPr>
           <w:rFonts w:ascii="Helvetica" w:eastAsia="Helvetica" w:hAnsi="Helvetica" w:cs="Helvetica"/>
         </w:rPr>
-        <w:t>ğur Doğrusöz</w:t>
-      </w:r>
+        <w:t>ğur</w:t>
+      </w:r>
+      <w:proofErr w:type="spellEnd"/>
+      <w:r>
+        <w:rPr>
+          <w:rFonts w:ascii="Helvetica" w:eastAsia="Helvetica" w:hAnsi="Helvetica" w:cs="Helvetica"/>
+        </w:rPr>
+        <w:t xml:space="preserve"> </w:t>
+      </w:r>
+      <w:proofErr w:type="spellStart"/>
+      <w:r>
+        <w:rPr>
+          <w:rFonts w:ascii="Helvetica" w:eastAsia="Helvetica" w:hAnsi="Helvetica" w:cs="Helvetica"/>
+        </w:rPr>
+        <w:t>Doğrusöz</w:t>
+      </w:r>
+      <w:proofErr w:type="spellEnd"/>
     </w:p>
     <w:p>
       <w:pPr>
@@ -1643,7 +1776,7 @@
           <w:noProof/>
         </w:rPr>
         <w:tab/>
-        <w:t>22</w:t>
+        <w:t>26</w:t>
       </w:r>
     </w:p>
     <w:p>
@@ -1698,7 +1831,7 @@
           <w:i w:val="0"/>
           <w:noProof/>
         </w:rPr>
-        <w:t>22</w:t>
+        <w:t>26</w:t>
       </w:r>
     </w:p>
     <w:p>
@@ -1753,7 +1886,7 @@
           <w:i w:val="0"/>
           <w:noProof/>
         </w:rPr>
-        <w:t>22</w:t>
+        <w:t>26</w:t>
       </w:r>
     </w:p>
     <w:p>
@@ -1770,6 +1903,8 @@
           <w:cols w:space="720"/>
         </w:sectPr>
       </w:pPr>
+      <w:bookmarkStart w:id="1" w:name="_GoBack"/>
+      <w:bookmarkEnd w:id="1"/>
     </w:p>
     <w:p>
       <w:pPr>
@@ -1802,14 +1937,14 @@
           <w:numId w:val="9"/>
         </w:numPr>
       </w:pPr>
-      <w:bookmarkStart w:id="1" w:name="_Toc495335507"/>
+      <w:bookmarkStart w:id="2" w:name="_Toc495335507"/>
       <w:r>
         <w:rPr>
           <w:rFonts w:eastAsia="Arial Unicode MS" w:cs="Arial Unicode MS"/>
         </w:rPr>
         <w:t>Introduction</w:t>
       </w:r>
-      <w:bookmarkEnd w:id="1"/>
+      <w:bookmarkEnd w:id="2"/>
     </w:p>
     <w:p>
       <w:pPr>
@@ -1904,14 +2039,14 @@
           <w:numId w:val="9"/>
         </w:numPr>
       </w:pPr>
-      <w:bookmarkStart w:id="2" w:name="_Toc495335508"/>
+      <w:bookmarkStart w:id="3" w:name="_Toc495335508"/>
       <w:r>
         <w:rPr>
           <w:rFonts w:eastAsia="Arial Unicode MS" w:cs="Arial Unicode MS"/>
         </w:rPr>
         <w:t>Proposed System</w:t>
       </w:r>
-      <w:bookmarkEnd w:id="2"/>
+      <w:bookmarkEnd w:id="3"/>
     </w:p>
     <w:p>
       <w:pPr>
@@ -1926,11 +2061,11 @@
           <w:numId w:val="11"/>
         </w:numPr>
       </w:pPr>
-      <w:bookmarkStart w:id="3" w:name="_Toc495335509"/>
+      <w:bookmarkStart w:id="4" w:name="_Toc495335509"/>
       <w:r>
         <w:t>Overview</w:t>
       </w:r>
-      <w:bookmarkEnd w:id="3"/>
+      <w:bookmarkEnd w:id="4"/>
     </w:p>
     <w:p>
       <w:pPr>
@@ -3078,11 +3213,11 @@
           <w:numId w:val="11"/>
         </w:numPr>
       </w:pPr>
-      <w:bookmarkStart w:id="4" w:name="_Toc495335510"/>
+      <w:bookmarkStart w:id="5" w:name="_Toc495335510"/>
       <w:r>
         <w:t>Functional Requirements</w:t>
       </w:r>
-      <w:bookmarkEnd w:id="4"/>
+      <w:bookmarkEnd w:id="5"/>
     </w:p>
     <w:p>
       <w:pPr>
@@ -3337,6 +3472,34 @@
           <w:sz w:val="20"/>
           <w:szCs w:val="20"/>
         </w:rPr>
+        <w:t>There will be moving map objects, which will mix some more adventure to the game. (moving tile blocks)</w:t>
+      </w:r>
+      <w:r>
+        <w:rPr>
+          <w:sz w:val="20"/>
+          <w:szCs w:val="20"/>
+        </w:rPr>
+        <w:t xml:space="preserve"> (new)</w:t>
+      </w:r>
+    </w:p>
+    <w:p>
+      <w:pPr>
+        <w:pStyle w:val="ListBullet"/>
+        <w:numPr>
+          <w:ilvl w:val="0"/>
+          <w:numId w:val="13"/>
+        </w:numPr>
+        <w:spacing w:line="480" w:lineRule="auto"/>
+        <w:rPr>
+          <w:sz w:val="20"/>
+          <w:szCs w:val="20"/>
+        </w:rPr>
+      </w:pPr>
+      <w:r>
+        <w:rPr>
+          <w:sz w:val="20"/>
+          <w:szCs w:val="20"/>
+        </w:rPr>
         <w:t xml:space="preserve">By choosing the multiplayer option, two players </w:t>
       </w:r>
       <w:r>
@@ -3345,6 +3508,13 @@
           <w:szCs w:val="20"/>
         </w:rPr>
         <w:t>will be able to play from the same device together.</w:t>
+      </w:r>
+      <w:r>
+        <w:rPr>
+          <w:sz w:val="20"/>
+          <w:szCs w:val="20"/>
+        </w:rPr>
+        <w:t xml:space="preserve"> (new)</w:t>
       </w:r>
     </w:p>
     <w:p>
@@ -3360,11 +3530,11 @@
           <w:numId w:val="11"/>
         </w:numPr>
       </w:pPr>
-      <w:bookmarkStart w:id="5" w:name="_Toc495335511"/>
+      <w:bookmarkStart w:id="6" w:name="_Toc495335511"/>
       <w:r>
         <w:t>Non-functional Requirements</w:t>
       </w:r>
-      <w:bookmarkEnd w:id="5"/>
+      <w:bookmarkEnd w:id="6"/>
     </w:p>
     <w:p>
       <w:pPr>
@@ -3496,6 +3666,41 @@
         </w:rPr>
         <w:t>his/her childhood games.</w:t>
       </w:r>
+      <w:r>
+        <w:rPr>
+          <w:sz w:val="20"/>
+          <w:szCs w:val="20"/>
+        </w:rPr>
+        <w:t xml:space="preserve"> </w:t>
+      </w:r>
+    </w:p>
+    <w:p>
+      <w:pPr>
+        <w:pStyle w:val="ListBullet"/>
+        <w:numPr>
+          <w:ilvl w:val="0"/>
+          <w:numId w:val="13"/>
+        </w:numPr>
+        <w:spacing w:line="480" w:lineRule="auto"/>
+        <w:rPr>
+          <w:sz w:val="20"/>
+          <w:szCs w:val="20"/>
+        </w:rPr>
+      </w:pPr>
+      <w:r>
+        <w:rPr>
+          <w:sz w:val="20"/>
+          <w:szCs w:val="20"/>
+        </w:rPr>
+        <w:t>AI for the enemy objects will be improved.</w:t>
+      </w:r>
+      <w:r>
+        <w:rPr>
+          <w:sz w:val="20"/>
+          <w:szCs w:val="20"/>
+        </w:rPr>
+        <w:t xml:space="preserve"> (new)</w:t>
+      </w:r>
     </w:p>
     <w:p>
       <w:pPr>
@@ -3510,11 +3715,12 @@
           <w:numId w:val="14"/>
         </w:numPr>
       </w:pPr>
-      <w:bookmarkStart w:id="6" w:name="_Toc495335512"/>
-      <w:r>
+      <w:bookmarkStart w:id="7" w:name="_Toc495335512"/>
+      <w:r>
+        <w:lastRenderedPageBreak/>
         <w:t>Pseudo Requirements</w:t>
       </w:r>
-      <w:bookmarkEnd w:id="6"/>
+      <w:bookmarkEnd w:id="7"/>
     </w:p>
     <w:p>
       <w:pPr>
@@ -3604,7 +3810,7 @@
           <w:szCs w:val="24"/>
         </w:rPr>
       </w:pPr>
-      <w:bookmarkStart w:id="7" w:name="_Toc495335513"/>
+      <w:bookmarkStart w:id="8" w:name="_Toc495335513"/>
     </w:p>
     <w:p>
       <w:pPr>
@@ -3633,7 +3839,7 @@
         </w:rPr>
         <w:t>System Models</w:t>
       </w:r>
-      <w:bookmarkEnd w:id="7"/>
+      <w:bookmarkEnd w:id="8"/>
     </w:p>
     <w:p>
       <w:pPr>
@@ -3812,11 +4018,11 @@
         </w:numPr>
         <w:spacing w:line="480" w:lineRule="auto"/>
       </w:pPr>
-      <w:bookmarkStart w:id="8" w:name="_Toc495335514"/>
+      <w:bookmarkStart w:id="9" w:name="_Toc495335514"/>
       <w:r>
         <w:t>Use-case scenarios</w:t>
       </w:r>
-      <w:bookmarkEnd w:id="8"/>
+      <w:bookmarkEnd w:id="9"/>
     </w:p>
     <w:p>
       <w:pPr>
@@ -3906,6 +4112,7 @@
           <w:sz w:val="20"/>
           <w:szCs w:val="20"/>
         </w:rPr>
+        <w:lastRenderedPageBreak/>
         <w:t xml:space="preserve">Participating actors: </w:t>
       </w:r>
       <w:r>
@@ -3981,7 +4188,6 @@
           <w:sz w:val="20"/>
           <w:szCs w:val="20"/>
         </w:rPr>
-        <w:lastRenderedPageBreak/>
         <w:t>Exit condition:</w:t>
       </w:r>
     </w:p>
@@ -4355,6 +4561,7 @@
           <w:sz w:val="20"/>
           <w:szCs w:val="20"/>
         </w:rPr>
+        <w:lastRenderedPageBreak/>
         <w:t>Returns back to the main menu and starts the game.</w:t>
       </w:r>
     </w:p>
@@ -4414,7 +4621,6 @@
           <w:sz w:val="20"/>
           <w:szCs w:val="20"/>
         </w:rPr>
-        <w:lastRenderedPageBreak/>
         <w:t>Use-case name:</w:t>
       </w:r>
       <w:r>
@@ -4803,6 +5009,7 @@
           <w:szCs w:val="20"/>
           <w:u w:val="single"/>
         </w:rPr>
+        <w:lastRenderedPageBreak/>
         <w:t>Use-case 3</w:t>
       </w:r>
     </w:p>
@@ -4892,7 +5099,6 @@
           <w:sz w:val="20"/>
           <w:szCs w:val="20"/>
         </w:rPr>
-        <w:lastRenderedPageBreak/>
         <w:t xml:space="preserve">Entry condition: </w:t>
       </w:r>
     </w:p>
@@ -5261,6 +5467,7 @@
           <w:sz w:val="20"/>
           <w:szCs w:val="20"/>
         </w:rPr>
+        <w:lastRenderedPageBreak/>
         <w:t xml:space="preserve">Entry condition: </w:t>
       </w:r>
     </w:p>
@@ -5330,7 +5537,6 @@
           <w:sz w:val="20"/>
           <w:szCs w:val="20"/>
         </w:rPr>
-        <w:lastRenderedPageBreak/>
         <w:t xml:space="preserve"> Player loads the level he passed before and starts the game.</w:t>
       </w:r>
     </w:p>
@@ -5748,6 +5954,7 @@
           <w:sz w:val="20"/>
           <w:szCs w:val="20"/>
         </w:rPr>
+        <w:lastRenderedPageBreak/>
         <w:t>Player starts the game and waits on the game menu screen.</w:t>
       </w:r>
     </w:p>
@@ -5794,7 +6001,6 @@
           <w:sz w:val="20"/>
           <w:szCs w:val="20"/>
         </w:rPr>
-        <w:lastRenderedPageBreak/>
         <w:t>Player did the needed configurations and returns back to the main menu by applying the changes, OR.</w:t>
       </w:r>
     </w:p>
@@ -6202,6 +6408,7 @@
           <w:sz w:val="20"/>
           <w:szCs w:val="20"/>
         </w:rPr>
+        <w:lastRenderedPageBreak/>
         <w:t>Exit condition:</w:t>
       </w:r>
     </w:p>
@@ -6248,7 +6455,6 @@
           <w:sz w:val="20"/>
           <w:szCs w:val="20"/>
         </w:rPr>
-        <w:lastRenderedPageBreak/>
         <w:t>Main flow of events:</w:t>
       </w:r>
     </w:p>
@@ -6653,6 +6859,7 @@
           <w:sz w:val="20"/>
           <w:szCs w:val="20"/>
         </w:rPr>
+        <w:lastRenderedPageBreak/>
         <w:t>1. Game launches.</w:t>
       </w:r>
     </w:p>
@@ -6695,7 +6902,6 @@
           <w:sz w:val="20"/>
           <w:szCs w:val="20"/>
         </w:rPr>
-        <w:lastRenderedPageBreak/>
         <w:t xml:space="preserve">3. Player chooses the button with the label of </w:t>
       </w:r>
       <w:r>
@@ -6893,23 +7099,7 @@
           <w:sz w:val="20"/>
           <w:szCs w:val="20"/>
         </w:rPr>
-        <w:t xml:space="preserve">Play </w:t>
-      </w:r>
-      <w:r>
-        <w:rPr>
-          <w:rFonts w:ascii="Tahoma" w:hAnsi="Tahoma" w:cs="Tahoma"/>
-          <w:sz w:val="20"/>
-          <w:szCs w:val="20"/>
-        </w:rPr>
-        <w:t>multi</w:t>
-      </w:r>
-      <w:r>
-        <w:rPr>
-          <w:rFonts w:ascii="Tahoma" w:hAnsi="Tahoma" w:cs="Tahoma"/>
-          <w:sz w:val="20"/>
-          <w:szCs w:val="20"/>
-        </w:rPr>
-        <w:t>player</w:t>
+        <w:t>Play multiplayer</w:t>
       </w:r>
     </w:p>
     <w:p>
@@ -6938,15 +7128,7 @@
           <w:sz w:val="20"/>
           <w:szCs w:val="20"/>
         </w:rPr>
-        <w:t>Player</w:t>
-      </w:r>
-      <w:r>
-        <w:rPr>
-          <w:rFonts w:ascii="Tahoma" w:hAnsi="Tahoma" w:cs="Tahoma"/>
-          <w:sz w:val="20"/>
-          <w:szCs w:val="20"/>
-        </w:rPr>
-        <w:t>1, Player2</w:t>
+        <w:t>Player1, Player2</w:t>
       </w:r>
     </w:p>
     <w:p>
@@ -6991,23 +7173,7 @@
           <w:sz w:val="20"/>
           <w:szCs w:val="20"/>
         </w:rPr>
-        <w:t>Player</w:t>
-      </w:r>
-      <w:r>
-        <w:rPr>
-          <w:rFonts w:ascii="Tahoma" w:hAnsi="Tahoma" w:cs="Tahoma"/>
-          <w:sz w:val="20"/>
-          <w:szCs w:val="20"/>
-        </w:rPr>
-        <w:t>1 or Player2</w:t>
-      </w:r>
-      <w:r>
-        <w:rPr>
-          <w:rFonts w:ascii="Tahoma" w:hAnsi="Tahoma" w:cs="Tahoma"/>
-          <w:sz w:val="20"/>
-          <w:szCs w:val="20"/>
-        </w:rPr>
-        <w:t xml:space="preserve"> clicks the button “Play Game” on UI</w:t>
+        <w:t>Player1 or Player2 clicks the button “Play Game” on UI</w:t>
       </w:r>
     </w:p>
     <w:p>
@@ -7303,6 +7469,7 @@
           <w:sz w:val="20"/>
           <w:szCs w:val="20"/>
         </w:rPr>
+        <w:lastRenderedPageBreak/>
         <w:t xml:space="preserve">2. </w:t>
       </w:r>
       <w:r>
@@ -7383,7 +7550,6 @@
           <w:sz w:val="20"/>
           <w:szCs w:val="20"/>
         </w:rPr>
-        <w:lastRenderedPageBreak/>
         <w:t xml:space="preserve">4. One of the players clicks the button </w:t>
       </w:r>
       <w:r>
@@ -7882,12 +8048,11 @@
           <w:numId w:val="19"/>
         </w:numPr>
       </w:pPr>
-      <w:bookmarkStart w:id="9" w:name="_Toc495335515"/>
-      <w:r>
-        <w:lastRenderedPageBreak/>
+      <w:bookmarkStart w:id="10" w:name="_Toc495335515"/>
+      <w:r>
         <w:t>Object and Class Model</w:t>
       </w:r>
-      <w:bookmarkEnd w:id="9"/>
+      <w:bookmarkEnd w:id="10"/>
     </w:p>
     <w:p>
       <w:pPr>
@@ -8033,11 +8198,11 @@
           <w:numId w:val="20"/>
         </w:numPr>
       </w:pPr>
-      <w:bookmarkStart w:id="10" w:name="_Toc495335516"/>
+      <w:bookmarkStart w:id="11" w:name="_Toc495335516"/>
       <w:r>
         <w:t>Dynamic Models</w:t>
       </w:r>
-      <w:bookmarkEnd w:id="10"/>
+      <w:bookmarkEnd w:id="11"/>
     </w:p>
     <w:p>
       <w:pPr>
@@ -8174,15 +8339,42 @@
           <w:sz w:val="20"/>
           <w:szCs w:val="20"/>
         </w:rPr>
-        <w:t xml:space="preserve"> Ilyas </w:t>
-      </w:r>
-      <w:r>
-        <w:rPr>
-          <w:rFonts w:ascii="Tahoma" w:hAnsi="Tahoma" w:cs="Tahoma"/>
-          <w:sz w:val="20"/>
-          <w:szCs w:val="20"/>
-        </w:rPr>
-        <w:t xml:space="preserve">has downloaded the game and is very excited for being the one who will play this game first. He clicked the game icon on the desktop. Game launched and the main menu appeared. Without changing any </w:t>
+        <w:t xml:space="preserve"> </w:t>
+      </w:r>
+      <w:proofErr w:type="spellStart"/>
+      <w:r>
+        <w:rPr>
+          <w:rFonts w:ascii="Tahoma" w:hAnsi="Tahoma" w:cs="Tahoma"/>
+          <w:sz w:val="20"/>
+          <w:szCs w:val="20"/>
+        </w:rPr>
+        <w:t>Ilyas</w:t>
+      </w:r>
+      <w:proofErr w:type="spellEnd"/>
+      <w:r>
+        <w:rPr>
+          <w:rFonts w:ascii="Tahoma" w:hAnsi="Tahoma" w:cs="Tahoma"/>
+          <w:sz w:val="20"/>
+          <w:szCs w:val="20"/>
+        </w:rPr>
+        <w:t xml:space="preserve"> </w:t>
+      </w:r>
+      <w:r>
+        <w:rPr>
+          <w:rFonts w:ascii="Tahoma" w:hAnsi="Tahoma" w:cs="Tahoma"/>
+          <w:sz w:val="20"/>
+          <w:szCs w:val="20"/>
+        </w:rPr>
+        <w:t xml:space="preserve">has downloaded the game and is very excited for being the one who will play this game first. He clicked </w:t>
+      </w:r>
+      <w:r>
+        <w:rPr>
+          <w:rFonts w:ascii="Tahoma" w:hAnsi="Tahoma" w:cs="Tahoma"/>
+          <w:sz w:val="20"/>
+          <w:szCs w:val="20"/>
+        </w:rPr>
+        <w:lastRenderedPageBreak/>
+        <w:t xml:space="preserve">the game icon on the desktop. Game launched and the main menu appeared. Without changing any </w:t>
       </w:r>
       <w:r>
         <w:rPr>
@@ -8431,7 +8623,25 @@
           <w:sz w:val="20"/>
           <w:szCs w:val="20"/>
         </w:rPr>
-        <w:t xml:space="preserve">Default controls for moving the game character was arrow keys as described on the help section. Since Ilyas was accustomed to play with WASD keys, he did go to the settings section of the game by clicking “Settings” button. Settings panel appeared. Fortunately, it was not so difficult to find the part in which he could change what he wants – controls. He changed the controls to WASD using the combo box on the Settings panel and want back to main menu. </w:t>
+        <w:t xml:space="preserve">Default controls for moving the game character was arrow keys as described on the help section. Since </w:t>
+      </w:r>
+      <w:proofErr w:type="spellStart"/>
+      <w:r>
+        <w:rPr>
+          <w:rFonts w:ascii="Tahoma" w:hAnsi="Tahoma" w:cs="Tahoma"/>
+          <w:sz w:val="20"/>
+          <w:szCs w:val="20"/>
+        </w:rPr>
+        <w:t>Ilyas</w:t>
+      </w:r>
+      <w:proofErr w:type="spellEnd"/>
+      <w:r>
+        <w:rPr>
+          <w:rFonts w:ascii="Tahoma" w:hAnsi="Tahoma" w:cs="Tahoma"/>
+          <w:sz w:val="20"/>
+          <w:szCs w:val="20"/>
+        </w:rPr>
+        <w:t xml:space="preserve"> was accustomed to play with WASD keys, he did go to the settings section of the game by clicking “Settings” button. Settings panel appeared. Fortunately, it was not so difficult to find the part in which he could change what he wants – controls. He changed the controls to WASD using the combo box on the Settings panel and want back to main menu. </w:t>
       </w:r>
       <w:r>
         <w:rPr>
@@ -8723,7 +8933,25 @@
           <w:sz w:val="20"/>
           <w:szCs w:val="20"/>
         </w:rPr>
-        <w:t xml:space="preserve">Player – Ilyas </w:t>
+        <w:t xml:space="preserve">Player – </w:t>
+      </w:r>
+      <w:proofErr w:type="spellStart"/>
+      <w:r>
+        <w:rPr>
+          <w:rFonts w:ascii="Tahoma" w:hAnsi="Tahoma" w:cs="Tahoma"/>
+          <w:sz w:val="20"/>
+          <w:szCs w:val="20"/>
+        </w:rPr>
+        <w:t>Ilyas</w:t>
+      </w:r>
+      <w:proofErr w:type="spellEnd"/>
+      <w:r>
+        <w:rPr>
+          <w:rFonts w:ascii="Tahoma" w:hAnsi="Tahoma" w:cs="Tahoma"/>
+          <w:sz w:val="20"/>
+          <w:szCs w:val="20"/>
+        </w:rPr>
+        <w:t xml:space="preserve"> </w:t>
       </w:r>
       <w:r>
         <w:rPr>
@@ -8982,13 +9210,23 @@
         </w:rPr>
         <w:t xml:space="preserve"> </w:t>
       </w:r>
-      <w:r>
-        <w:rPr>
-          <w:rFonts w:ascii="Tahoma" w:hAnsi="Tahoma" w:cs="Tahoma"/>
-          <w:sz w:val="20"/>
-          <w:szCs w:val="20"/>
-        </w:rPr>
-        <w:t>Ilyas is playing the game. He aims to win the Modern Level before going to bed. He fights the enemies and comes to the end of the level. At the end boss of the level was waiting for him. With his professional gaming skills, he also defeated the boss and eventually the level finished.</w:t>
+      <w:proofErr w:type="spellStart"/>
+      <w:r>
+        <w:rPr>
+          <w:rFonts w:ascii="Tahoma" w:hAnsi="Tahoma" w:cs="Tahoma"/>
+          <w:sz w:val="20"/>
+          <w:szCs w:val="20"/>
+        </w:rPr>
+        <w:t>Ilyas</w:t>
+      </w:r>
+      <w:proofErr w:type="spellEnd"/>
+      <w:r>
+        <w:rPr>
+          <w:rFonts w:ascii="Tahoma" w:hAnsi="Tahoma" w:cs="Tahoma"/>
+          <w:sz w:val="20"/>
+          <w:szCs w:val="20"/>
+        </w:rPr>
+        <w:t xml:space="preserve"> is playing the game. He aims to win the Modern Level before going to bed. He fights the enemies and comes to the end of the level. At the end boss of the level was waiting for him. With his professional gaming skills, he also defeated the boss and eventually the level finished.</w:t>
       </w:r>
       <w:r>
         <w:rPr>
@@ -9185,13 +9423,41 @@
         </w:rPr>
         <w:t xml:space="preserve"> </w:t>
       </w:r>
-      <w:r>
-        <w:rPr>
-          <w:rFonts w:ascii="Tahoma" w:hAnsi="Tahoma" w:cs="Tahoma"/>
-          <w:sz w:val="20"/>
-          <w:szCs w:val="20"/>
-        </w:rPr>
-        <w:t>Ilyas is playing the game. Since he is so tired, he presumed that this time he would not be able to finish the level. His assumptions did not mislead him. He had only one life of the character left and he fired when he saw the enemy, but he could not kill him. Modern soldier (enemy) fired since, the character had entered his fire range – so enemy fired his rifle. Bullet of his rifle hit the player and player run out of his lives. Game Over screen appeared. Ilyas disappointed.</w:t>
+      <w:proofErr w:type="spellStart"/>
+      <w:r>
+        <w:rPr>
+          <w:rFonts w:ascii="Tahoma" w:hAnsi="Tahoma" w:cs="Tahoma"/>
+          <w:sz w:val="20"/>
+          <w:szCs w:val="20"/>
+        </w:rPr>
+        <w:t>Ilyas</w:t>
+      </w:r>
+      <w:proofErr w:type="spellEnd"/>
+      <w:r>
+        <w:rPr>
+          <w:rFonts w:ascii="Tahoma" w:hAnsi="Tahoma" w:cs="Tahoma"/>
+          <w:sz w:val="20"/>
+          <w:szCs w:val="20"/>
+        </w:rPr>
+        <w:t xml:space="preserve"> is playing the game. Since he is so tired, he presumed that this time he would not be able to finish the level. His assumptions did not mislead him. He had only one life of the character left and he fired when he saw the enemy, but he could not kill him. Modern soldier (enemy) fired since, the character had entered his fire range – so enemy fired his rifle. Bullet of his rifle hit the player and player run out of his lives. Game Over screen appeared. </w:t>
+      </w:r>
+      <w:proofErr w:type="spellStart"/>
+      <w:r>
+        <w:rPr>
+          <w:rFonts w:ascii="Tahoma" w:hAnsi="Tahoma" w:cs="Tahoma"/>
+          <w:sz w:val="20"/>
+          <w:szCs w:val="20"/>
+        </w:rPr>
+        <w:t>Ilyas</w:t>
+      </w:r>
+      <w:proofErr w:type="spellEnd"/>
+      <w:r>
+        <w:rPr>
+          <w:rFonts w:ascii="Tahoma" w:hAnsi="Tahoma" w:cs="Tahoma"/>
+          <w:sz w:val="20"/>
+          <w:szCs w:val="20"/>
+        </w:rPr>
+        <w:t xml:space="preserve"> disappointed.</w:t>
       </w:r>
       <w:r>
         <w:rPr>
@@ -9394,13 +9660,23 @@
         </w:rPr>
         <w:t xml:space="preserve"> </w:t>
       </w:r>
-      <w:r>
-        <w:rPr>
-          <w:rFonts w:ascii="Tahoma" w:hAnsi="Tahoma" w:cs="Tahoma"/>
-          <w:sz w:val="20"/>
-          <w:szCs w:val="20"/>
-        </w:rPr>
-        <w:t>Ilyas is playing the game. Since he is so tired, he</w:t>
+      <w:proofErr w:type="spellStart"/>
+      <w:r>
+        <w:rPr>
+          <w:rFonts w:ascii="Tahoma" w:hAnsi="Tahoma" w:cs="Tahoma"/>
+          <w:sz w:val="20"/>
+          <w:szCs w:val="20"/>
+        </w:rPr>
+        <w:t>Ilyas</w:t>
+      </w:r>
+      <w:proofErr w:type="spellEnd"/>
+      <w:r>
+        <w:rPr>
+          <w:rFonts w:ascii="Tahoma" w:hAnsi="Tahoma" w:cs="Tahoma"/>
+          <w:sz w:val="20"/>
+          <w:szCs w:val="20"/>
+        </w:rPr>
+        <w:t xml:space="preserve"> is playing the game. Since he is so tired, he</w:t>
       </w:r>
       <w:r>
         <w:rPr>
@@ -9591,6 +9867,300 @@
         <w:pStyle w:val="BodyText"/>
         <w:spacing w:line="480" w:lineRule="auto"/>
         <w:ind w:left="360"/>
+        <w:rPr>
+          <w:rFonts w:ascii="Tahoma" w:hAnsi="Tahoma" w:cs="Tahoma"/>
+          <w:sz w:val="20"/>
+          <w:szCs w:val="20"/>
+        </w:rPr>
+      </w:pPr>
+      <w:r>
+        <w:rPr>
+          <w:rFonts w:ascii="Tahoma" w:hAnsi="Tahoma" w:cs="Tahoma"/>
+          <w:b/>
+          <w:sz w:val="20"/>
+          <w:szCs w:val="20"/>
+        </w:rPr>
+        <w:t>7</w:t>
+      </w:r>
+      <w:r>
+        <w:rPr>
+          <w:rFonts w:ascii="Tahoma" w:hAnsi="Tahoma" w:cs="Tahoma"/>
+          <w:b/>
+          <w:sz w:val="20"/>
+          <w:szCs w:val="20"/>
+        </w:rPr>
+        <w:t xml:space="preserve">.Scenario name: </w:t>
+      </w:r>
+      <w:r>
+        <w:rPr>
+          <w:rFonts w:ascii="Tahoma" w:hAnsi="Tahoma" w:cs="Tahoma"/>
+          <w:sz w:val="20"/>
+          <w:szCs w:val="20"/>
+        </w:rPr>
+        <w:t>Loading</w:t>
+      </w:r>
+      <w:r>
+        <w:rPr>
+          <w:rFonts w:ascii="Tahoma" w:hAnsi="Tahoma" w:cs="Tahoma"/>
+          <w:sz w:val="20"/>
+          <w:szCs w:val="20"/>
+        </w:rPr>
+        <w:t xml:space="preserve"> the game.</w:t>
+      </w:r>
+    </w:p>
+    <w:p>
+      <w:pPr>
+        <w:pStyle w:val="BodyText"/>
+        <w:spacing w:line="480" w:lineRule="auto"/>
+        <w:ind w:left="360"/>
+        <w:rPr>
+          <w:rFonts w:ascii="Tahoma" w:hAnsi="Tahoma" w:cs="Tahoma"/>
+          <w:sz w:val="20"/>
+          <w:szCs w:val="20"/>
+        </w:rPr>
+      </w:pPr>
+      <w:r>
+        <w:rPr>
+          <w:rFonts w:ascii="Tahoma" w:hAnsi="Tahoma" w:cs="Tahoma"/>
+          <w:b/>
+          <w:sz w:val="20"/>
+          <w:szCs w:val="20"/>
+        </w:rPr>
+        <w:t>Scenario description:</w:t>
+      </w:r>
+      <w:r>
+        <w:rPr>
+          <w:rFonts w:ascii="Tahoma" w:hAnsi="Tahoma" w:cs="Tahoma"/>
+          <w:sz w:val="20"/>
+          <w:szCs w:val="20"/>
+        </w:rPr>
+        <w:t xml:space="preserve"> </w:t>
+      </w:r>
+      <w:proofErr w:type="spellStart"/>
+      <w:r>
+        <w:rPr>
+          <w:rFonts w:ascii="Tahoma" w:hAnsi="Tahoma" w:cs="Tahoma"/>
+          <w:sz w:val="20"/>
+          <w:szCs w:val="20"/>
+        </w:rPr>
+        <w:t>Ilyas</w:t>
+      </w:r>
+      <w:proofErr w:type="spellEnd"/>
+      <w:r>
+        <w:rPr>
+          <w:rFonts w:ascii="Tahoma" w:hAnsi="Tahoma" w:cs="Tahoma"/>
+          <w:sz w:val="20"/>
+          <w:szCs w:val="20"/>
+        </w:rPr>
+        <w:t xml:space="preserve"> had found some free time after finishing the report and decided to play Civilizational-Wars. Having played this game before, he has already made some progress through the levels which he saved. </w:t>
+      </w:r>
+      <w:proofErr w:type="gramStart"/>
+      <w:r>
+        <w:rPr>
+          <w:rFonts w:ascii="Tahoma" w:hAnsi="Tahoma" w:cs="Tahoma"/>
+          <w:sz w:val="20"/>
+          <w:szCs w:val="20"/>
+        </w:rPr>
+        <w:t>Thus</w:t>
+      </w:r>
+      <w:proofErr w:type="gramEnd"/>
+      <w:r>
+        <w:rPr>
+          <w:rFonts w:ascii="Tahoma" w:hAnsi="Tahoma" w:cs="Tahoma"/>
+          <w:sz w:val="20"/>
+          <w:szCs w:val="20"/>
+        </w:rPr>
+        <w:t xml:space="preserve"> he pressed </w:t>
+      </w:r>
+      <w:r>
+        <w:rPr>
+          <w:rFonts w:ascii="Helvetica" w:eastAsia="Helvetica" w:hAnsi="Helvetica" w:cs="Helvetica"/>
+          <w:sz w:val="20"/>
+          <w:szCs w:val="20"/>
+        </w:rPr>
+        <w:t>“Load game” button on the main menu</w:t>
+      </w:r>
+      <w:r>
+        <w:rPr>
+          <w:rFonts w:ascii="Helvetica" w:eastAsia="Helvetica" w:hAnsi="Helvetica" w:cs="Helvetica"/>
+          <w:sz w:val="20"/>
+          <w:szCs w:val="20"/>
+        </w:rPr>
+        <w:t xml:space="preserve"> to continue from the last level he reached instead of starting all over.</w:t>
+      </w:r>
+      <w:r>
+        <w:rPr>
+          <w:rFonts w:ascii="Tahoma" w:hAnsi="Tahoma" w:cs="Tahoma"/>
+          <w:sz w:val="20"/>
+          <w:szCs w:val="20"/>
+        </w:rPr>
+        <w:t xml:space="preserve"> </w:t>
+      </w:r>
+      <w:r>
+        <w:rPr>
+          <w:rFonts w:ascii="Tahoma" w:hAnsi="Tahoma" w:cs="Tahoma"/>
+          <w:sz w:val="20"/>
+          <w:szCs w:val="20"/>
+        </w:rPr>
+        <w:t>(Picture 9</w:t>
+      </w:r>
+      <w:r>
+        <w:rPr>
+          <w:rFonts w:ascii="Tahoma" w:hAnsi="Tahoma" w:cs="Tahoma"/>
+          <w:sz w:val="20"/>
+          <w:szCs w:val="20"/>
+        </w:rPr>
+        <w:t>)</w:t>
+      </w:r>
+    </w:p>
+    <w:p>
+      <w:pPr>
+        <w:pStyle w:val="BodyText"/>
+        <w:spacing w:line="480" w:lineRule="auto"/>
+        <w:rPr>
+          <w:rFonts w:ascii="Tahoma" w:hAnsi="Tahoma" w:cs="Tahoma"/>
+          <w:sz w:val="20"/>
+          <w:szCs w:val="20"/>
+        </w:rPr>
+      </w:pPr>
+      <w:r>
+        <w:rPr>
+          <w:rFonts w:ascii="Tahoma" w:hAnsi="Tahoma" w:cs="Tahoma"/>
+          <w:noProof/>
+          <w:sz w:val="20"/>
+          <w:szCs w:val="20"/>
+        </w:rPr>
+        <w:lastRenderedPageBreak/>
+        <w:drawing>
+          <wp:inline distT="0" distB="0" distL="0" distR="0" wp14:anchorId="259BF812" wp14:editId="6B04E845">
+            <wp:extent cx="5257800" cy="2795905"/>
+            <wp:effectExtent l="0" t="0" r="0" b="0"/>
+            <wp:docPr id="11" name="Picture 11" descr="../Diagrams/Analysis_Diagram/Diagram_Images/LoadGame.png"/>
+            <wp:cNvGraphicFramePr>
+              <a:graphicFrameLocks xmlns:a="http://schemas.openxmlformats.org/drawingml/2006/main" noChangeAspect="1"/>
+            </wp:cNvGraphicFramePr>
+            <a:graphic xmlns:a="http://schemas.openxmlformats.org/drawingml/2006/main">
+              <a:graphicData uri="http://schemas.openxmlformats.org/drawingml/2006/picture">
+                <pic:pic xmlns:pic="http://schemas.openxmlformats.org/drawingml/2006/picture">
+                  <pic:nvPicPr>
+                    <pic:cNvPr id="0" name="Picture 1" descr="../Diagrams/Analysis_Diagram/Diagram_Images/LoadGame.png"/>
+                    <pic:cNvPicPr>
+                      <a:picLocks noChangeAspect="1" noChangeArrowheads="1"/>
+                    </pic:cNvPicPr>
+                  </pic:nvPicPr>
+                  <pic:blipFill>
+                    <a:blip r:embed="rId20" cstate="print">
+                      <a:extLst>
+                        <a:ext uri="{28A0092B-C50C-407E-A947-70E740481C1C}">
+                          <a14:useLocalDpi xmlns:a14="http://schemas.microsoft.com/office/drawing/2010/main" val="0"/>
+                        </a:ext>
+                      </a:extLst>
+                    </a:blip>
+                    <a:srcRect/>
+                    <a:stretch>
+                      <a:fillRect/>
+                    </a:stretch>
+                  </pic:blipFill>
+                  <pic:spPr bwMode="auto">
+                    <a:xfrm>
+                      <a:off x="0" y="0"/>
+                      <a:ext cx="5257800" cy="2795905"/>
+                    </a:xfrm>
+                    <a:prstGeom prst="rect">
+                      <a:avLst/>
+                    </a:prstGeom>
+                    <a:noFill/>
+                    <a:ln>
+                      <a:noFill/>
+                    </a:ln>
+                  </pic:spPr>
+                </pic:pic>
+              </a:graphicData>
+            </a:graphic>
+          </wp:inline>
+        </w:drawing>
+      </w:r>
+    </w:p>
+    <w:p>
+      <w:pPr>
+        <w:pStyle w:val="BodyText"/>
+        <w:spacing w:line="480" w:lineRule="auto"/>
+        <w:rPr>
+          <w:rFonts w:ascii="Tahoma" w:hAnsi="Tahoma" w:cs="Tahoma"/>
+          <w:sz w:val="20"/>
+          <w:szCs w:val="20"/>
+        </w:rPr>
+      </w:pPr>
+      <w:r>
+        <w:rPr>
+          <w:rFonts w:ascii="Tahoma" w:hAnsi="Tahoma" w:cs="Tahoma"/>
+          <w:sz w:val="20"/>
+          <w:szCs w:val="20"/>
+        </w:rPr>
+        <w:tab/>
+      </w:r>
+      <w:r>
+        <w:rPr>
+          <w:rFonts w:ascii="Tahoma" w:hAnsi="Tahoma" w:cs="Tahoma"/>
+          <w:sz w:val="20"/>
+          <w:szCs w:val="20"/>
+        </w:rPr>
+        <w:tab/>
+      </w:r>
+      <w:r>
+        <w:rPr>
+          <w:rFonts w:ascii="Tahoma" w:hAnsi="Tahoma" w:cs="Tahoma"/>
+          <w:sz w:val="20"/>
+          <w:szCs w:val="20"/>
+        </w:rPr>
+        <w:tab/>
+      </w:r>
+      <w:r>
+        <w:rPr>
+          <w:rFonts w:ascii="Tahoma" w:hAnsi="Tahoma" w:cs="Tahoma"/>
+          <w:sz w:val="20"/>
+          <w:szCs w:val="20"/>
+        </w:rPr>
+        <w:tab/>
+      </w:r>
+      <w:r>
+        <w:rPr>
+          <w:rFonts w:ascii="Tahoma" w:hAnsi="Tahoma" w:cs="Tahoma"/>
+          <w:sz w:val="20"/>
+          <w:szCs w:val="20"/>
+        </w:rPr>
+        <w:t>Picture 9</w:t>
+      </w:r>
+      <w:r>
+        <w:rPr>
+          <w:rFonts w:ascii="Tahoma" w:hAnsi="Tahoma" w:cs="Tahoma"/>
+          <w:sz w:val="20"/>
+          <w:szCs w:val="20"/>
+        </w:rPr>
+        <w:t xml:space="preserve">. Sequence diagram for </w:t>
+      </w:r>
+      <w:r>
+        <w:rPr>
+          <w:rFonts w:ascii="Tahoma" w:hAnsi="Tahoma" w:cs="Tahoma"/>
+          <w:sz w:val="20"/>
+          <w:szCs w:val="20"/>
+        </w:rPr>
+        <w:t>loading the level</w:t>
+      </w:r>
+      <w:r>
+        <w:rPr>
+          <w:rFonts w:ascii="Tahoma" w:hAnsi="Tahoma" w:cs="Tahoma"/>
+          <w:sz w:val="20"/>
+          <w:szCs w:val="20"/>
+        </w:rPr>
+        <w:t xml:space="preserve"> scenario</w:t>
+      </w:r>
+    </w:p>
+    <w:p>
+      <w:pPr>
+        <w:pStyle w:val="BodyText"/>
+        <w:spacing w:line="480" w:lineRule="auto"/>
+        <w:ind w:left="360"/>
       </w:pPr>
     </w:p>
     <w:p>
@@ -9648,7 +10218,25 @@
           <w:szCs w:val="20"/>
         </w:rPr>
         <w:tab/>
-        <w:t xml:space="preserve">This diagram shows the basic activities during the game play, such as figting with the enemies, got killed by them, </w:t>
+        <w:t xml:space="preserve">This diagram shows the basic activities during the game play, such as </w:t>
+      </w:r>
+      <w:proofErr w:type="spellStart"/>
+      <w:r>
+        <w:rPr>
+          <w:rFonts w:ascii="Tahoma" w:hAnsi="Tahoma" w:cs="Tahoma"/>
+          <w:sz w:val="20"/>
+          <w:szCs w:val="20"/>
+        </w:rPr>
+        <w:t>figting</w:t>
+      </w:r>
+      <w:proofErr w:type="spellEnd"/>
+      <w:r>
+        <w:rPr>
+          <w:rFonts w:ascii="Tahoma" w:hAnsi="Tahoma" w:cs="Tahoma"/>
+          <w:sz w:val="20"/>
+          <w:szCs w:val="20"/>
+        </w:rPr>
+        <w:t xml:space="preserve"> with the enemies, got killed by them, </w:t>
       </w:r>
       <w:r>
         <w:rPr>
@@ -9711,7 +10299,7 @@
                     </pic:cNvPicPr>
                   </pic:nvPicPr>
                   <pic:blipFill>
-                    <a:blip r:embed="rId20">
+                    <a:blip r:embed="rId21">
                       <a:extLst>
                         <a:ext uri="{28A0092B-C50C-407E-A947-70E740481C1C}">
                           <a14:useLocalDpi xmlns:a14="http://schemas.microsoft.com/office/drawing/2010/main" val="0"/>
@@ -9791,7 +10379,7 @@
           <w:sz w:val="20"/>
           <w:szCs w:val="20"/>
         </w:rPr>
-        <w:t>Picture 9</w:t>
+        <w:t>Picture 10</w:t>
       </w:r>
       <w:r>
         <w:rPr>
@@ -9825,11 +10413,11 @@
           <w:numId w:val="19"/>
         </w:numPr>
       </w:pPr>
-      <w:bookmarkStart w:id="11" w:name="_Toc495335517"/>
+      <w:bookmarkStart w:id="12" w:name="_Toc495335517"/>
       <w:r>
         <w:t>User Interface</w:t>
       </w:r>
-      <w:bookmarkEnd w:id="11"/>
+      <w:bookmarkEnd w:id="12"/>
     </w:p>
     <w:p>
       <w:pPr>
@@ -9962,7 +10550,7 @@
                     <pic:cNvPicPr/>
                   </pic:nvPicPr>
                   <pic:blipFill>
-                    <a:blip r:embed="rId21" cstate="print">
+                    <a:blip r:embed="rId22" cstate="print">
                       <a:extLst>
                         <a:ext uri="{28A0092B-C50C-407E-A947-70E740481C1C}">
                           <a14:useLocalDpi xmlns:a14="http://schemas.microsoft.com/office/drawing/2010/main" val="0"/>
@@ -10036,7 +10624,7 @@
                     </pic:cNvPicPr>
                   </pic:nvPicPr>
                   <pic:blipFill>
-                    <a:blip r:embed="rId22" cstate="print">
+                    <a:blip r:embed="rId23" cstate="print">
                       <a:extLst>
                         <a:ext uri="{28A0092B-C50C-407E-A947-70E740481C1C}">
                           <a14:useLocalDpi xmlns:a14="http://schemas.microsoft.com/office/drawing/2010/main" val="0"/>
@@ -10116,7 +10704,7 @@
                     </pic:cNvPicPr>
                   </pic:nvPicPr>
                   <pic:blipFill>
-                    <a:blip r:embed="rId23" cstate="print">
+                    <a:blip r:embed="rId24" cstate="print">
                       <a:extLst>
                         <a:ext uri="{28A0092B-C50C-407E-A947-70E740481C1C}">
                           <a14:useLocalDpi xmlns:a14="http://schemas.microsoft.com/office/drawing/2010/main" val="0"/>
@@ -10195,7 +10783,7 @@
                     </pic:cNvPicPr>
                   </pic:nvPicPr>
                   <pic:blipFill>
-                    <a:blip r:embed="rId24">
+                    <a:blip r:embed="rId25">
                       <a:extLst>
                         <a:ext uri="{28A0092B-C50C-407E-A947-70E740481C1C}">
                           <a14:useLocalDpi xmlns:a14="http://schemas.microsoft.com/office/drawing/2010/main" val="0"/>
@@ -10280,85 +10868,6 @@
                 <pic:pic xmlns:pic="http://schemas.openxmlformats.org/drawingml/2006/picture">
                   <pic:nvPicPr>
                     <pic:cNvPr id="0" name="Picture 5" descr="../Desktop/Screen%20Shot%202017-10-06%20at%2020.57.38.png"/>
-                    <pic:cNvPicPr>
-                      <a:picLocks noChangeAspect="1" noChangeArrowheads="1"/>
-                    </pic:cNvPicPr>
-                  </pic:nvPicPr>
-                  <pic:blipFill>
-                    <a:blip r:embed="rId25" cstate="print">
-                      <a:extLst>
-                        <a:ext uri="{28A0092B-C50C-407E-A947-70E740481C1C}">
-                          <a14:useLocalDpi xmlns:a14="http://schemas.microsoft.com/office/drawing/2010/main" val="0"/>
-                        </a:ext>
-                      </a:extLst>
-                    </a:blip>
-                    <a:srcRect/>
-                    <a:stretch>
-                      <a:fillRect/>
-                    </a:stretch>
-                  </pic:blipFill>
-                  <pic:spPr bwMode="auto">
-                    <a:xfrm>
-                      <a:off x="0" y="0"/>
-                      <a:ext cx="5260975" cy="3820160"/>
-                    </a:xfrm>
-                    <a:prstGeom prst="rect">
-                      <a:avLst/>
-                    </a:prstGeom>
-                    <a:noFill/>
-                    <a:ln>
-                      <a:noFill/>
-                    </a:ln>
-                  </pic:spPr>
-                </pic:pic>
-              </a:graphicData>
-            </a:graphic>
-          </wp:inline>
-        </w:drawing>
-      </w:r>
-    </w:p>
-    <w:p>
-      <w:pPr>
-        <w:pStyle w:val="BodyText"/>
-        <w:spacing w:line="480" w:lineRule="auto"/>
-        <w:ind w:left="850"/>
-        <w:rPr>
-          <w:rFonts w:ascii="Tahoma" w:hAnsi="Tahoma" w:cs="Tahoma"/>
-          <w:b/>
-          <w:sz w:val="20"/>
-          <w:szCs w:val="20"/>
-        </w:rPr>
-      </w:pPr>
-      <w:r>
-        <w:rPr>
-          <w:rFonts w:ascii="Tahoma" w:hAnsi="Tahoma" w:cs="Tahoma"/>
-          <w:b/>
-          <w:sz w:val="20"/>
-          <w:szCs w:val="20"/>
-        </w:rPr>
-        <w:t>Help:</w:t>
-      </w:r>
-      <w:r>
-        <w:rPr>
-          <w:rFonts w:ascii="Tahoma" w:hAnsi="Tahoma" w:cs="Tahoma"/>
-          <w:b/>
-          <w:noProof/>
-          <w:sz w:val="20"/>
-          <w:szCs w:val="20"/>
-        </w:rPr>
-        <w:drawing>
-          <wp:inline distT="0" distB="0" distL="0" distR="0" wp14:anchorId="24F6A422" wp14:editId="25038239">
-            <wp:extent cx="5260975" cy="3820160"/>
-            <wp:effectExtent l="0" t="0" r="0" b="0"/>
-            <wp:docPr id="10" name="Picture 10" descr="../Desktop/Screen%20Shot%202017-10-06%20at%2020.57.42.png"/>
-            <wp:cNvGraphicFramePr>
-              <a:graphicFrameLocks xmlns:a="http://schemas.openxmlformats.org/drawingml/2006/main" noChangeAspect="1"/>
-            </wp:cNvGraphicFramePr>
-            <a:graphic xmlns:a="http://schemas.openxmlformats.org/drawingml/2006/main">
-              <a:graphicData uri="http://schemas.openxmlformats.org/drawingml/2006/picture">
-                <pic:pic xmlns:pic="http://schemas.openxmlformats.org/drawingml/2006/picture">
-                  <pic:nvPicPr>
-                    <pic:cNvPr id="0" name="Picture 6" descr="../Desktop/Screen%20Shot%202017-10-06%20at%2020.57.42.png"/>
                     <pic:cNvPicPr>
                       <a:picLocks noChangeAspect="1" noChangeArrowheads="1"/>
                     </pic:cNvPicPr>
@@ -10398,6 +10907,85 @@
     </w:p>
     <w:p>
       <w:pPr>
+        <w:pStyle w:val="BodyText"/>
+        <w:spacing w:line="480" w:lineRule="auto"/>
+        <w:ind w:left="850"/>
+        <w:rPr>
+          <w:rFonts w:ascii="Tahoma" w:hAnsi="Tahoma" w:cs="Tahoma"/>
+          <w:b/>
+          <w:sz w:val="20"/>
+          <w:szCs w:val="20"/>
+        </w:rPr>
+      </w:pPr>
+      <w:r>
+        <w:rPr>
+          <w:rFonts w:ascii="Tahoma" w:hAnsi="Tahoma" w:cs="Tahoma"/>
+          <w:b/>
+          <w:sz w:val="20"/>
+          <w:szCs w:val="20"/>
+        </w:rPr>
+        <w:t>Help:</w:t>
+      </w:r>
+      <w:r>
+        <w:rPr>
+          <w:rFonts w:ascii="Tahoma" w:hAnsi="Tahoma" w:cs="Tahoma"/>
+          <w:b/>
+          <w:noProof/>
+          <w:sz w:val="20"/>
+          <w:szCs w:val="20"/>
+        </w:rPr>
+        <w:drawing>
+          <wp:inline distT="0" distB="0" distL="0" distR="0" wp14:anchorId="24F6A422" wp14:editId="25038239">
+            <wp:extent cx="5260975" cy="3820160"/>
+            <wp:effectExtent l="0" t="0" r="0" b="0"/>
+            <wp:docPr id="10" name="Picture 10" descr="../Desktop/Screen%20Shot%202017-10-06%20at%2020.57.42.png"/>
+            <wp:cNvGraphicFramePr>
+              <a:graphicFrameLocks xmlns:a="http://schemas.openxmlformats.org/drawingml/2006/main" noChangeAspect="1"/>
+            </wp:cNvGraphicFramePr>
+            <a:graphic xmlns:a="http://schemas.openxmlformats.org/drawingml/2006/main">
+              <a:graphicData uri="http://schemas.openxmlformats.org/drawingml/2006/picture">
+                <pic:pic xmlns:pic="http://schemas.openxmlformats.org/drawingml/2006/picture">
+                  <pic:nvPicPr>
+                    <pic:cNvPr id="0" name="Picture 6" descr="../Desktop/Screen%20Shot%202017-10-06%20at%2020.57.42.png"/>
+                    <pic:cNvPicPr>
+                      <a:picLocks noChangeAspect="1" noChangeArrowheads="1"/>
+                    </pic:cNvPicPr>
+                  </pic:nvPicPr>
+                  <pic:blipFill>
+                    <a:blip r:embed="rId27" cstate="print">
+                      <a:extLst>
+                        <a:ext uri="{28A0092B-C50C-407E-A947-70E740481C1C}">
+                          <a14:useLocalDpi xmlns:a14="http://schemas.microsoft.com/office/drawing/2010/main" val="0"/>
+                        </a:ext>
+                      </a:extLst>
+                    </a:blip>
+                    <a:srcRect/>
+                    <a:stretch>
+                      <a:fillRect/>
+                    </a:stretch>
+                  </pic:blipFill>
+                  <pic:spPr bwMode="auto">
+                    <a:xfrm>
+                      <a:off x="0" y="0"/>
+                      <a:ext cx="5260975" cy="3820160"/>
+                    </a:xfrm>
+                    <a:prstGeom prst="rect">
+                      <a:avLst/>
+                    </a:prstGeom>
+                    <a:noFill/>
+                    <a:ln>
+                      <a:noFill/>
+                    </a:ln>
+                  </pic:spPr>
+                </pic:pic>
+              </a:graphicData>
+            </a:graphic>
+          </wp:inline>
+        </w:drawing>
+      </w:r>
+    </w:p>
+    <w:p>
+      <w:pPr>
         <w:pStyle w:val="Heading1"/>
         <w:numPr>
           <w:ilvl w:val="0"/>
@@ -10475,35 +11063,6 @@
     <w:p>
       <w:pPr>
         <w:pStyle w:val="BodyText"/>
-        <w:spacing w:line="480" w:lineRule="auto"/>
-        <w:rPr>
-          <w:rFonts w:ascii="Tahoma" w:hAnsi="Tahoma" w:cs="Tahoma"/>
-          <w:sz w:val="20"/>
-          <w:szCs w:val="20"/>
-          <w:u w:val="single"/>
-        </w:rPr>
-      </w:pPr>
-      <w:r>
-        <w:rPr>
-          <w:rFonts w:ascii="Tahoma" w:hAnsi="Tahoma" w:cs="Tahoma"/>
-          <w:sz w:val="20"/>
-          <w:szCs w:val="20"/>
-        </w:rPr>
-        <w:tab/>
-      </w:r>
-      <w:r>
-        <w:rPr>
-          <w:rFonts w:ascii="Tahoma" w:hAnsi="Tahoma" w:cs="Tahoma"/>
-          <w:sz w:val="20"/>
-          <w:szCs w:val="20"/>
-          <w:u w:val="single"/>
-        </w:rPr>
-        <w:t>Non-functional requirements</w:t>
-      </w:r>
-    </w:p>
-    <w:p>
-      <w:pPr>
-        <w:pStyle w:val="BodyText"/>
         <w:numPr>
           <w:ilvl w:val="0"/>
           <w:numId w:val="24"/>
@@ -10521,7 +11080,7 @@
           <w:sz w:val="20"/>
           <w:szCs w:val="20"/>
         </w:rPr>
-        <w:t>Improving the readability of the documentations and the source code.</w:t>
+        <w:t>Moving map object will be added.</w:t>
       </w:r>
     </w:p>
     <w:p>
@@ -10550,7 +11109,7 @@
           <w:szCs w:val="20"/>
           <w:u w:val="single"/>
         </w:rPr>
-        <w:t>Class diagram</w:t>
+        <w:t>Non-functional requirements</w:t>
       </w:r>
     </w:p>
     <w:p>
@@ -10573,44 +11132,7 @@
           <w:sz w:val="20"/>
           <w:szCs w:val="20"/>
         </w:rPr>
-        <w:t>Added more classes and improved the interactions among them.</w:t>
-      </w:r>
-      <w:r>
-        <w:rPr>
-          <w:rFonts w:ascii="Tahoma" w:hAnsi="Tahoma" w:cs="Tahoma"/>
-          <w:sz w:val="20"/>
-          <w:szCs w:val="20"/>
-        </w:rPr>
-        <w:t xml:space="preserve"> (Picture 2)</w:t>
-      </w:r>
-    </w:p>
-    <w:p>
-      <w:pPr>
-        <w:pStyle w:val="BodyText"/>
-        <w:spacing w:line="480" w:lineRule="auto"/>
-        <w:rPr>
-          <w:rFonts w:ascii="Tahoma" w:hAnsi="Tahoma" w:cs="Tahoma"/>
-          <w:sz w:val="20"/>
-          <w:szCs w:val="20"/>
-          <w:u w:val="single"/>
-        </w:rPr>
-      </w:pPr>
-      <w:r>
-        <w:rPr>
-          <w:rFonts w:ascii="Tahoma" w:hAnsi="Tahoma" w:cs="Tahoma"/>
-          <w:sz w:val="20"/>
-          <w:szCs w:val="20"/>
-        </w:rPr>
-        <w:tab/>
-      </w:r>
-      <w:r>
-        <w:rPr>
-          <w:rFonts w:ascii="Tahoma" w:hAnsi="Tahoma" w:cs="Tahoma"/>
-          <w:sz w:val="20"/>
-          <w:szCs w:val="20"/>
-          <w:u w:val="single"/>
-        </w:rPr>
-        <w:t>Dynamic diagrams</w:t>
+        <w:t>Improving the readability of the documentations and the source code.</w:t>
       </w:r>
     </w:p>
     <w:p>
@@ -10633,49 +11155,36 @@
           <w:sz w:val="20"/>
           <w:szCs w:val="20"/>
         </w:rPr>
-        <w:t xml:space="preserve">Added 5 more sequence diagrams for the scenarios </w:t>
-      </w:r>
-      <w:r>
-        <w:rPr>
-          <w:rFonts w:ascii="Helvetica" w:eastAsia="Helvetica" w:hAnsi="Helvetica" w:cs="Helvetica"/>
-          <w:sz w:val="20"/>
-          <w:szCs w:val="20"/>
-        </w:rPr>
-        <w:t>–</w:t>
-      </w:r>
-      <w:r>
-        <w:rPr>
-          <w:rFonts w:ascii="Tahoma" w:hAnsi="Tahoma" w:cs="Tahoma"/>
-          <w:sz w:val="20"/>
-          <w:szCs w:val="20"/>
-        </w:rPr>
-        <w:t xml:space="preserve"> moving the character, </w:t>
-      </w:r>
-      <w:r>
-        <w:rPr>
-          <w:rFonts w:ascii="Tahoma" w:hAnsi="Tahoma" w:cs="Tahoma"/>
-          <w:sz w:val="20"/>
-          <w:szCs w:val="20"/>
-        </w:rPr>
-        <w:t>changing the moving controls from the settings, saving the game, loading the game, starting the game.</w:t>
-      </w:r>
-      <w:r>
-        <w:rPr>
-          <w:rFonts w:ascii="Tahoma" w:hAnsi="Tahoma" w:cs="Tahoma"/>
-          <w:sz w:val="20"/>
-          <w:szCs w:val="20"/>
-        </w:rPr>
-        <w:t xml:space="preserve"> </w:t>
-      </w:r>
-      <w:bookmarkStart w:id="12" w:name="_GoBack"/>
-      <w:bookmarkEnd w:id="12"/>
-      <w:r>
-        <w:rPr>
-          <w:rFonts w:ascii="Tahoma" w:hAnsi="Tahoma" w:cs="Tahoma"/>
-          <w:sz w:val="20"/>
-          <w:szCs w:val="20"/>
-        </w:rPr>
-        <w:t>(Picture 3-8)</w:t>
+        <w:t>Improvements on the enemy AI.</w:t>
+      </w:r>
+    </w:p>
+    <w:p>
+      <w:pPr>
+        <w:pStyle w:val="BodyText"/>
+        <w:spacing w:line="480" w:lineRule="auto"/>
+        <w:rPr>
+          <w:rFonts w:ascii="Tahoma" w:hAnsi="Tahoma" w:cs="Tahoma"/>
+          <w:sz w:val="20"/>
+          <w:szCs w:val="20"/>
+          <w:u w:val="single"/>
+        </w:rPr>
+      </w:pPr>
+      <w:r>
+        <w:rPr>
+          <w:rFonts w:ascii="Tahoma" w:hAnsi="Tahoma" w:cs="Tahoma"/>
+          <w:sz w:val="20"/>
+          <w:szCs w:val="20"/>
+        </w:rPr>
+        <w:tab/>
+      </w:r>
+      <w:r>
+        <w:rPr>
+          <w:rFonts w:ascii="Tahoma" w:hAnsi="Tahoma" w:cs="Tahoma"/>
+          <w:sz w:val="20"/>
+          <w:szCs w:val="20"/>
+          <w:u w:val="single"/>
+        </w:rPr>
+        <w:t>Class diagram</w:t>
       </w:r>
     </w:p>
     <w:p>
@@ -10698,6 +11207,145 @@
           <w:sz w:val="20"/>
           <w:szCs w:val="20"/>
         </w:rPr>
+        <w:t>Added more classes and improved the interactions among them.</w:t>
+      </w:r>
+      <w:r>
+        <w:rPr>
+          <w:rFonts w:ascii="Tahoma" w:hAnsi="Tahoma" w:cs="Tahoma"/>
+          <w:sz w:val="20"/>
+          <w:szCs w:val="20"/>
+        </w:rPr>
+        <w:t xml:space="preserve"> (Picture 2)</w:t>
+      </w:r>
+    </w:p>
+    <w:p>
+      <w:pPr>
+        <w:pStyle w:val="BodyText"/>
+        <w:spacing w:line="480" w:lineRule="auto"/>
+        <w:rPr>
+          <w:rFonts w:ascii="Tahoma" w:hAnsi="Tahoma" w:cs="Tahoma"/>
+          <w:sz w:val="20"/>
+          <w:szCs w:val="20"/>
+          <w:u w:val="single"/>
+        </w:rPr>
+      </w:pPr>
+      <w:r>
+        <w:rPr>
+          <w:rFonts w:ascii="Tahoma" w:hAnsi="Tahoma" w:cs="Tahoma"/>
+          <w:sz w:val="20"/>
+          <w:szCs w:val="20"/>
+        </w:rPr>
+        <w:tab/>
+      </w:r>
+      <w:r>
+        <w:rPr>
+          <w:rFonts w:ascii="Tahoma" w:hAnsi="Tahoma" w:cs="Tahoma"/>
+          <w:sz w:val="20"/>
+          <w:szCs w:val="20"/>
+          <w:u w:val="single"/>
+        </w:rPr>
+        <w:t>Dynamic diagrams</w:t>
+      </w:r>
+    </w:p>
+    <w:p>
+      <w:pPr>
+        <w:pStyle w:val="BodyText"/>
+        <w:numPr>
+          <w:ilvl w:val="0"/>
+          <w:numId w:val="24"/>
+        </w:numPr>
+        <w:spacing w:line="480" w:lineRule="auto"/>
+        <w:rPr>
+          <w:rFonts w:ascii="Tahoma" w:hAnsi="Tahoma" w:cs="Tahoma"/>
+          <w:sz w:val="20"/>
+          <w:szCs w:val="20"/>
+        </w:rPr>
+      </w:pPr>
+      <w:r>
+        <w:rPr>
+          <w:rFonts w:ascii="Tahoma" w:hAnsi="Tahoma" w:cs="Tahoma"/>
+          <w:sz w:val="20"/>
+          <w:szCs w:val="20"/>
+        </w:rPr>
+        <w:t xml:space="preserve">Added 5 more sequence diagrams for the scenarios </w:t>
+      </w:r>
+      <w:r>
+        <w:rPr>
+          <w:rFonts w:ascii="Helvetica" w:eastAsia="Helvetica" w:hAnsi="Helvetica" w:cs="Helvetica"/>
+          <w:sz w:val="20"/>
+          <w:szCs w:val="20"/>
+        </w:rPr>
+        <w:t>–</w:t>
+      </w:r>
+      <w:r>
+        <w:rPr>
+          <w:rFonts w:ascii="Tahoma" w:hAnsi="Tahoma" w:cs="Tahoma"/>
+          <w:sz w:val="20"/>
+          <w:szCs w:val="20"/>
+        </w:rPr>
+        <w:t xml:space="preserve"> moving the character, </w:t>
+      </w:r>
+      <w:r>
+        <w:rPr>
+          <w:rFonts w:ascii="Tahoma" w:hAnsi="Tahoma" w:cs="Tahoma"/>
+          <w:sz w:val="20"/>
+          <w:szCs w:val="20"/>
+        </w:rPr>
+        <w:t>changing the moving controls from the settings, saving the game, loading the game, starting the game.</w:t>
+      </w:r>
+      <w:r>
+        <w:rPr>
+          <w:rFonts w:ascii="Tahoma" w:hAnsi="Tahoma" w:cs="Tahoma"/>
+          <w:sz w:val="20"/>
+          <w:szCs w:val="20"/>
+        </w:rPr>
+        <w:t xml:space="preserve"> </w:t>
+      </w:r>
+      <w:r>
+        <w:rPr>
+          <w:rFonts w:ascii="Tahoma" w:hAnsi="Tahoma" w:cs="Tahoma"/>
+          <w:sz w:val="20"/>
+          <w:szCs w:val="20"/>
+        </w:rPr>
+        <w:t xml:space="preserve">(Picture </w:t>
+      </w:r>
+      <w:r>
+        <w:rPr>
+          <w:rFonts w:ascii="Tahoma" w:hAnsi="Tahoma" w:cs="Tahoma"/>
+          <w:sz w:val="20"/>
+          <w:szCs w:val="20"/>
+        </w:rPr>
+        <w:t>3-9</w:t>
+      </w:r>
+      <w:r>
+        <w:rPr>
+          <w:rFonts w:ascii="Tahoma" w:hAnsi="Tahoma" w:cs="Tahoma"/>
+          <w:sz w:val="20"/>
+          <w:szCs w:val="20"/>
+        </w:rPr>
+        <w:t>)</w:t>
+      </w:r>
+    </w:p>
+    <w:p>
+      <w:pPr>
+        <w:pStyle w:val="BodyText"/>
+        <w:numPr>
+          <w:ilvl w:val="0"/>
+          <w:numId w:val="24"/>
+        </w:numPr>
+        <w:spacing w:line="480" w:lineRule="auto"/>
+        <w:rPr>
+          <w:rFonts w:ascii="Tahoma" w:hAnsi="Tahoma" w:cs="Tahoma"/>
+          <w:sz w:val="20"/>
+          <w:szCs w:val="20"/>
+        </w:rPr>
+      </w:pPr>
+      <w:r>
+        <w:rPr>
+          <w:rFonts w:ascii="Tahoma" w:hAnsi="Tahoma" w:cs="Tahoma"/>
+          <w:sz w:val="20"/>
+          <w:szCs w:val="20"/>
+        </w:rPr>
         <w:t>Added an activity diagram for basic activities of the game system.</w:t>
       </w:r>
       <w:r>
@@ -10706,7 +11354,15 @@
           <w:sz w:val="20"/>
           <w:szCs w:val="20"/>
         </w:rPr>
-        <w:t xml:space="preserve"> (Picture 9)</w:t>
+        <w:t xml:space="preserve"> (Picture 10</w:t>
+      </w:r>
+      <w:r>
+        <w:rPr>
+          <w:rFonts w:ascii="Tahoma" w:hAnsi="Tahoma" w:cs="Tahoma"/>
+          <w:sz w:val="20"/>
+          <w:szCs w:val="20"/>
+        </w:rPr>
+        <w:t>)</w:t>
       </w:r>
     </w:p>
     <w:p>
@@ -10835,7 +11491,7 @@
         </w:rPr>
         <w:t xml:space="preserve">Reference game: </w:t>
       </w:r>
-      <w:hyperlink r:id="rId27" w:history="1">
+      <w:hyperlink r:id="rId28" w:history="1">
         <w:r>
           <w:rPr>
             <w:rStyle w:val="Hyperlink"/>
@@ -10878,6 +11534,7 @@
           <w:sz w:val="20"/>
           <w:szCs w:val="20"/>
         </w:rPr>
+        <w:lastRenderedPageBreak/>
         <w:t>2.Visual Paradigm – for diagrams</w:t>
       </w:r>
     </w:p>
@@ -10907,10 +11564,10 @@
     </w:p>
     <w:p/>
     <w:sectPr>
-      <w:headerReference w:type="default" r:id="rId28"/>
-      <w:footerReference w:type="default" r:id="rId29"/>
-      <w:headerReference w:type="first" r:id="rId30"/>
-      <w:footerReference w:type="first" r:id="rId31"/>
+      <w:headerReference w:type="default" r:id="rId29"/>
+      <w:footerReference w:type="default" r:id="rId30"/>
+      <w:headerReference w:type="first" r:id="rId31"/>
+      <w:footerReference w:type="first" r:id="rId32"/>
       <w:pgSz w:w="11900" w:h="16840"/>
       <w:pgMar w:top="1440" w:right="1800" w:bottom="1800" w:left="1800" w:header="720" w:footer="965" w:gutter="0"/>
       <w:pgNumType w:start="1"/>
@@ -11006,7 +11663,7 @@
       <w:rPr>
         <w:noProof/>
       </w:rPr>
-      <w:t>25</w:t>
+      <w:t>2</w:t>
     </w:r>
     <w:r>
       <w:fldChar w:fldCharType="end"/>
@@ -14827,7 +15484,7 @@
   <w:num w:numId="16">
     <w:abstractNumId w:val="17"/>
     <w:lvlOverride w:ilvl="0">
-      <w:lvl w:ilvl="0" w:tplc="566CDF4E">
+      <w:lvl w:ilvl="0" w:tplc="C3AE7FFC">
         <w:start w:val="1"/>
         <w:numFmt w:val="decimal"/>
         <w:lvlText w:val="%1."/>
@@ -14860,7 +15517,7 @@
       </w:lvl>
     </w:lvlOverride>
     <w:lvlOverride w:ilvl="3">
-      <w:lvl w:ilvl="3" w:tplc="39C48810">
+      <w:lvl w:ilvl="3" w:tplc="54FA8808">
         <w:start w:val="1"/>
         <w:numFmt w:val="decimal"/>
         <w:lvlText w:val="%4."/>
@@ -14895,7 +15552,7 @@
     <w:abstractNumId w:val="11"/>
     <w:lvlOverride w:ilvl="0">
       <w:startOverride w:val="5"/>
-      <w:lvl w:ilvl="0" w:tplc="7A906E6A">
+      <w:lvl w:ilvl="0" w:tplc="A2AC372A">
         <w:start w:val="5"/>
         <w:numFmt w:val="decimal"/>
         <w:lvlText w:val=""/>
@@ -14904,7 +15561,7 @@
     </w:lvlOverride>
     <w:lvlOverride w:ilvl="3">
       <w:startOverride w:val="1"/>
-      <w:lvl w:ilvl="3" w:tplc="A46682B8">
+      <w:lvl w:ilvl="3" w:tplc="3B1294B0">
         <w:start w:val="1"/>
         <w:numFmt w:val="decimal"/>
         <w:lvlText w:val="%4."/>
@@ -14934,7 +15591,7 @@
     </w:lvlOverride>
     <w:lvlOverride w:ilvl="6">
       <w:startOverride w:val="1"/>
-      <w:lvl w:ilvl="6" w:tplc="50A8D50E">
+      <w:lvl w:ilvl="6" w:tplc="457613B4">
         <w:start w:val="1"/>
         <w:numFmt w:val="decimal"/>
         <w:lvlText w:val="%7."/>
@@ -14969,7 +15626,7 @@
   <w:num w:numId="19">
     <w:abstractNumId w:val="15"/>
     <w:lvlOverride w:ilvl="3">
-      <w:lvl w:ilvl="3" w:tplc="E8D8637A">
+      <w:lvl w:ilvl="3" w:tplc="A1AA81BA">
         <w:start w:val="1"/>
         <w:numFmt w:val="decimal"/>
         <w:lvlText w:val="%4."/>

</xml_diff>